<commit_message>
updated CV with committee members
</commit_message>
<xml_diff>
--- a/C.V. Carl Michael Galang.docx
+++ b/C.V. Carl Michael Galang.docx
@@ -125,25 +125,7 @@
           <w:sz w:val="24"/>
           <w:szCs w:val="24"/>
         </w:rPr>
-        <w:t xml:space="preserve">Department of Psychology, Neuroscience and </w:t>
-      </w:r>
-      <w:proofErr w:type="spellStart"/>
-      <w:r>
-        <w:rPr>
-          <w:rFonts w:ascii="Arial" w:hAnsi="Arial" w:cs="Arial"/>
-          <w:sz w:val="24"/>
-          <w:szCs w:val="24"/>
-        </w:rPr>
-        <w:t>Behaviour</w:t>
-      </w:r>
-      <w:proofErr w:type="spellEnd"/>
-      <w:r>
-        <w:rPr>
-          <w:rFonts w:ascii="Arial" w:hAnsi="Arial" w:cs="Arial"/>
-          <w:sz w:val="24"/>
-          <w:szCs w:val="24"/>
-        </w:rPr>
-        <w:t xml:space="preserve"> </w:t>
+        <w:t xml:space="preserve">Department of Psychology, Neuroscience and Behaviour </w:t>
       </w:r>
     </w:p>
     <w:p>
@@ -471,17 +453,8 @@
           <w:rFonts w:ascii="Arial" w:hAnsi="Arial" w:cs="Arial"/>
           <w:sz w:val="24"/>
         </w:rPr>
-        <w:t xml:space="preserve">Department of Psychology, Neuroscience &amp; </w:t>
-      </w:r>
-      <w:proofErr w:type="spellStart"/>
-      <w:r>
-        <w:rPr>
-          <w:rFonts w:ascii="Arial" w:hAnsi="Arial" w:cs="Arial"/>
-          <w:sz w:val="24"/>
-        </w:rPr>
-        <w:t>Behaviour</w:t>
-      </w:r>
-      <w:proofErr w:type="spellEnd"/>
+        <w:t>Department of Psychology, Neuroscience &amp; Behaviour</w:t>
+      </w:r>
     </w:p>
     <w:p>
       <w:pPr>
@@ -565,17 +538,8 @@
           <w:rFonts w:ascii="Arial" w:hAnsi="Arial" w:cs="Arial"/>
           <w:sz w:val="24"/>
         </w:rPr>
-        <w:t xml:space="preserve">Supervisor: </w:t>
-      </w:r>
-      <w:proofErr w:type="spellStart"/>
-      <w:r>
-        <w:rPr>
-          <w:rFonts w:ascii="Arial" w:hAnsi="Arial" w:cs="Arial"/>
-          <w:sz w:val="24"/>
-        </w:rPr>
-        <w:t>Sukhvinder</w:t>
-      </w:r>
-      <w:proofErr w:type="spellEnd"/>
+        <w:t>Supervisor: Sukhvinder</w:t>
+      </w:r>
       <w:r>
         <w:rPr>
           <w:rFonts w:ascii="Arial" w:hAnsi="Arial" w:cs="Arial"/>
@@ -588,17 +552,35 @@
           <w:rFonts w:ascii="Arial" w:hAnsi="Arial" w:cs="Arial"/>
           <w:sz w:val="24"/>
         </w:rPr>
-        <w:t xml:space="preserve"> </w:t>
-      </w:r>
-      <w:proofErr w:type="spellStart"/>
-      <w:r>
-        <w:rPr>
-          <w:rFonts w:ascii="Arial" w:hAnsi="Arial" w:cs="Arial"/>
-          <w:sz w:val="24"/>
-        </w:rPr>
-        <w:t>Obhi</w:t>
-      </w:r>
-      <w:proofErr w:type="spellEnd"/>
+        <w:t xml:space="preserve"> Obhi</w:t>
+      </w:r>
+    </w:p>
+    <w:p>
+      <w:pPr>
+        <w:spacing w:after="0" w:line="240" w:lineRule="auto"/>
+        <w:contextualSpacing/>
+        <w:jc w:val="both"/>
+        <w:rPr>
+          <w:rFonts w:ascii="Arial" w:hAnsi="Arial" w:cs="Arial"/>
+          <w:sz w:val="24"/>
+        </w:rPr>
+      </w:pPr>
+      <w:r>
+        <w:rPr>
+          <w:rFonts w:ascii="Arial" w:hAnsi="Arial" w:cs="Arial"/>
+          <w:sz w:val="24"/>
+        </w:rPr>
+        <w:t xml:space="preserve">Committee Members: </w:t>
+      </w:r>
+      <w:r>
+        <w:rPr>
+          <w:rFonts w:ascii="Arial" w:hAnsi="Arial" w:cs="Arial"/>
+          <w:sz w:val="24"/>
+        </w:rPr>
+        <w:t>Laurel Trainor, Bruce Milliken, &amp; David Feinberg</w:t>
+      </w:r>
+      <w:bookmarkStart w:id="0" w:name="_GoBack"/>
+      <w:bookmarkEnd w:id="0"/>
     </w:p>
     <w:p>
       <w:pPr>
@@ -669,21 +651,12 @@
           <w:sz w:val="24"/>
         </w:rPr>
       </w:pPr>
-      <w:proofErr w:type="spellStart"/>
-      <w:r>
-        <w:rPr>
-          <w:rFonts w:ascii="Arial" w:hAnsi="Arial" w:cs="Arial"/>
-          <w:sz w:val="24"/>
-        </w:rPr>
-        <w:t>Honours</w:t>
-      </w:r>
-      <w:proofErr w:type="spellEnd"/>
-      <w:r>
-        <w:rPr>
-          <w:rFonts w:ascii="Arial" w:hAnsi="Arial" w:cs="Arial"/>
-          <w:sz w:val="24"/>
-        </w:rPr>
-        <w:t xml:space="preserve"> B.A. (with distinction)</w:t>
+      <w:r>
+        <w:rPr>
+          <w:rFonts w:ascii="Arial" w:hAnsi="Arial" w:cs="Arial"/>
+          <w:sz w:val="24"/>
+        </w:rPr>
+        <w:t>Honours B.A. (with distinction)</w:t>
       </w:r>
     </w:p>
     <w:p>
@@ -799,25 +772,7 @@
           <w:bCs/>
           <w:sz w:val="24"/>
         </w:rPr>
-        <w:t xml:space="preserve">¸ Jenkins, M., &amp; </w:t>
-      </w:r>
-      <w:proofErr w:type="spellStart"/>
-      <w:r>
-        <w:rPr>
-          <w:rFonts w:ascii="Arial" w:hAnsi="Arial" w:cs="Arial"/>
-          <w:bCs/>
-          <w:sz w:val="24"/>
-        </w:rPr>
-        <w:t>Obhi</w:t>
-      </w:r>
-      <w:proofErr w:type="spellEnd"/>
-      <w:r>
-        <w:rPr>
-          <w:rFonts w:ascii="Arial" w:hAnsi="Arial" w:cs="Arial"/>
-          <w:bCs/>
-          <w:sz w:val="24"/>
-        </w:rPr>
-        <w:t xml:space="preserve">, S.S. (In Press). </w:t>
+        <w:t xml:space="preserve">¸ Jenkins, M., &amp; Obhi, S.S. (In Press). </w:t>
       </w:r>
       <w:r>
         <w:rPr>
@@ -899,23 +854,7 @@
           <w:rFonts w:ascii="Arial" w:hAnsi="Arial" w:cs="Arial"/>
           <w:sz w:val="24"/>
         </w:rPr>
-        <w:t xml:space="preserve">&amp; </w:t>
-      </w:r>
-      <w:proofErr w:type="spellStart"/>
-      <w:r>
-        <w:rPr>
-          <w:rFonts w:ascii="Arial" w:hAnsi="Arial" w:cs="Arial"/>
-          <w:sz w:val="24"/>
-        </w:rPr>
-        <w:t>Obhi</w:t>
-      </w:r>
-      <w:proofErr w:type="spellEnd"/>
-      <w:r>
-        <w:rPr>
-          <w:rFonts w:ascii="Arial" w:hAnsi="Arial" w:cs="Arial"/>
-          <w:sz w:val="24"/>
-        </w:rPr>
-        <w:t xml:space="preserve">, S.S. (In Press). </w:t>
+        <w:t xml:space="preserve">&amp; Obhi, S.S. (In Press). </w:t>
       </w:r>
       <w:r>
         <w:rPr>
@@ -992,23 +931,7 @@
           <w:rFonts w:ascii="Arial" w:hAnsi="Arial" w:cs="Arial"/>
           <w:sz w:val="24"/>
         </w:rPr>
-        <w:t xml:space="preserve">&amp; </w:t>
-      </w:r>
-      <w:proofErr w:type="spellStart"/>
-      <w:r>
-        <w:rPr>
-          <w:rFonts w:ascii="Arial" w:hAnsi="Arial" w:cs="Arial"/>
-          <w:sz w:val="24"/>
-        </w:rPr>
-        <w:t>Obhi</w:t>
-      </w:r>
-      <w:proofErr w:type="spellEnd"/>
-      <w:r>
-        <w:rPr>
-          <w:rFonts w:ascii="Arial" w:hAnsi="Arial" w:cs="Arial"/>
-          <w:sz w:val="24"/>
-        </w:rPr>
-        <w:t xml:space="preserve">, S.S. (2019). Social Power and Frontal Alpha Asymmetry. </w:t>
+        <w:t xml:space="preserve">&amp; Obhi, S.S. (2019). Social Power and Frontal Alpha Asymmetry. </w:t>
       </w:r>
       <w:r>
         <w:rPr>
@@ -1066,37 +989,12 @@
           <w:sz w:val="24"/>
         </w:rPr>
       </w:pPr>
-      <w:proofErr w:type="spellStart"/>
-      <w:r>
-        <w:rPr>
-          <w:rFonts w:ascii="Arial" w:hAnsi="Arial" w:cs="Arial"/>
-          <w:sz w:val="24"/>
-        </w:rPr>
-        <w:t>Civile</w:t>
-      </w:r>
-      <w:proofErr w:type="spellEnd"/>
-      <w:r>
-        <w:rPr>
-          <w:rFonts w:ascii="Arial" w:hAnsi="Arial" w:cs="Arial"/>
-          <w:sz w:val="24"/>
-        </w:rPr>
-        <w:t xml:space="preserve">, C., </w:t>
-      </w:r>
-      <w:proofErr w:type="spellStart"/>
-      <w:r>
-        <w:rPr>
-          <w:rFonts w:ascii="Arial" w:hAnsi="Arial" w:cs="Arial"/>
-          <w:sz w:val="24"/>
-        </w:rPr>
-        <w:t>Elchlepp</w:t>
-      </w:r>
-      <w:proofErr w:type="spellEnd"/>
-      <w:r>
-        <w:rPr>
-          <w:rFonts w:ascii="Arial" w:hAnsi="Arial" w:cs="Arial"/>
-          <w:sz w:val="24"/>
-        </w:rPr>
-        <w:t xml:space="preserve">, H., McLaren, R., </w:t>
+      <w:r>
+        <w:rPr>
+          <w:rFonts w:ascii="Arial" w:hAnsi="Arial" w:cs="Arial"/>
+          <w:sz w:val="24"/>
+        </w:rPr>
+        <w:t xml:space="preserve">Civile, C., Elchlepp, H., McLaren, R., </w:t>
       </w:r>
       <w:r>
         <w:rPr>
@@ -1111,52 +1009,93 @@
           <w:rFonts w:ascii="Arial" w:hAnsi="Arial" w:cs="Arial"/>
           <w:sz w:val="24"/>
         </w:rPr>
+        <w:t>, Lavric, A., &amp; McLaren, I.P.L. (</w:t>
+      </w:r>
+      <w:r>
+        <w:rPr>
+          <w:rFonts w:ascii="Arial" w:hAnsi="Arial" w:cs="Arial"/>
+          <w:sz w:val="24"/>
+        </w:rPr>
+        <w:t>2018</w:t>
+      </w:r>
+      <w:r>
+        <w:rPr>
+          <w:rFonts w:ascii="Arial" w:hAnsi="Arial" w:cs="Arial"/>
+          <w:sz w:val="24"/>
+        </w:rPr>
+        <w:t xml:space="preserve">). The effect of scrambling upright and inverted faces on the N170. </w:t>
+      </w:r>
+      <w:r>
+        <w:rPr>
+          <w:rFonts w:ascii="Arial" w:hAnsi="Arial" w:cs="Arial"/>
+          <w:i/>
+          <w:sz w:val="24"/>
+        </w:rPr>
+        <w:t>Quarterly Journal of Experimental Psychology</w:t>
+      </w:r>
+      <w:r>
+        <w:rPr>
+          <w:rFonts w:ascii="Arial" w:hAnsi="Arial" w:cs="Arial"/>
+          <w:sz w:val="24"/>
+        </w:rPr>
         <w:t xml:space="preserve">, </w:t>
       </w:r>
-      <w:proofErr w:type="spellStart"/>
-      <w:r>
-        <w:rPr>
-          <w:rFonts w:ascii="Arial" w:hAnsi="Arial" w:cs="Arial"/>
-          <w:sz w:val="24"/>
-        </w:rPr>
-        <w:t>Lavric</w:t>
-      </w:r>
-      <w:proofErr w:type="spellEnd"/>
-      <w:r>
-        <w:rPr>
-          <w:rFonts w:ascii="Arial" w:hAnsi="Arial" w:cs="Arial"/>
-          <w:sz w:val="24"/>
-        </w:rPr>
-        <w:t>, A., &amp; McLaren, I.P.L. (</w:t>
-      </w:r>
-      <w:r>
-        <w:rPr>
-          <w:rFonts w:ascii="Arial" w:hAnsi="Arial" w:cs="Arial"/>
-          <w:sz w:val="24"/>
-        </w:rPr>
-        <w:t>2018</w:t>
-      </w:r>
-      <w:r>
-        <w:rPr>
-          <w:rFonts w:ascii="Arial" w:hAnsi="Arial" w:cs="Arial"/>
-          <w:sz w:val="24"/>
-        </w:rPr>
-        <w:t xml:space="preserve">). The effect of scrambling upright and inverted faces on the N170. </w:t>
-      </w:r>
       <w:r>
         <w:rPr>
           <w:rFonts w:ascii="Arial" w:hAnsi="Arial" w:cs="Arial"/>
           <w:i/>
           <w:sz w:val="24"/>
         </w:rPr>
-        <w:t>Quarterly Journal of Experimental Psychology</w:t>
-      </w:r>
-      <w:r>
-        <w:rPr>
-          <w:rFonts w:ascii="Arial" w:hAnsi="Arial" w:cs="Arial"/>
-          <w:sz w:val="24"/>
-        </w:rPr>
-        <w:t xml:space="preserve">, </w:t>
+        <w:t>71</w:t>
+      </w:r>
+      <w:r>
+        <w:rPr>
+          <w:rFonts w:ascii="Arial" w:hAnsi="Arial" w:cs="Arial"/>
+          <w:sz w:val="24"/>
+        </w:rPr>
+        <w:t>(11), 2464-2476.</w:t>
+      </w:r>
+    </w:p>
+    <w:p>
+      <w:pPr>
+        <w:spacing w:after="0" w:line="240" w:lineRule="auto"/>
+        <w:ind w:left="720" w:hanging="720"/>
+        <w:contextualSpacing/>
+        <w:jc w:val="both"/>
+        <w:outlineLvl w:val="0"/>
+        <w:rPr>
+          <w:rFonts w:ascii="Arial" w:hAnsi="Arial" w:cs="Arial"/>
+          <w:b/>
+          <w:sz w:val="24"/>
+        </w:rPr>
+      </w:pPr>
+    </w:p>
+    <w:p>
+      <w:pPr>
+        <w:spacing w:after="0" w:line="240" w:lineRule="auto"/>
+        <w:ind w:left="720" w:hanging="720"/>
+        <w:contextualSpacing/>
+        <w:jc w:val="both"/>
+        <w:outlineLvl w:val="0"/>
+        <w:rPr>
+          <w:rFonts w:ascii="Arial" w:hAnsi="Arial" w:cs="Arial"/>
+          <w:sz w:val="24"/>
+        </w:rPr>
+      </w:pPr>
+      <w:r>
+        <w:rPr>
+          <w:rFonts w:ascii="Arial" w:hAnsi="Arial" w:cs="Arial"/>
+          <w:b/>
+          <w:sz w:val="24"/>
+        </w:rPr>
+        <w:t>Galang, C.M.</w:t>
+      </w:r>
+      <w:r>
+        <w:rPr>
+          <w:rFonts w:ascii="Arial" w:hAnsi="Arial" w:cs="Arial"/>
+          <w:sz w:val="24"/>
+        </w:rPr>
+        <w:t xml:space="preserve">, Naish, K.R., Arbabi, K., &amp; Obhi, S.S. (2017). Observing painful events in others leads to temporally extended general response facilitation in the self. </w:t>
       </w:r>
       <w:r>
         <w:rPr>
@@ -1164,42 +1103,70 @@
           <w:i/>
           <w:sz w:val="24"/>
         </w:rPr>
-        <w:t>71</w:t>
-      </w:r>
-      <w:r>
-        <w:rPr>
-          <w:rFonts w:ascii="Arial" w:hAnsi="Arial" w:cs="Arial"/>
-          <w:sz w:val="24"/>
-        </w:rPr>
-        <w:t>(11), 2464-2476.</w:t>
-      </w:r>
-    </w:p>
-    <w:p>
-      <w:pPr>
-        <w:spacing w:after="0" w:line="240" w:lineRule="auto"/>
-        <w:ind w:left="720" w:hanging="720"/>
-        <w:contextualSpacing/>
-        <w:jc w:val="both"/>
-        <w:outlineLvl w:val="0"/>
-        <w:rPr>
-          <w:rFonts w:ascii="Arial" w:hAnsi="Arial" w:cs="Arial"/>
-          <w:b/>
-          <w:sz w:val="24"/>
-        </w:rPr>
-      </w:pPr>
-    </w:p>
-    <w:p>
-      <w:pPr>
-        <w:spacing w:after="0" w:line="240" w:lineRule="auto"/>
-        <w:ind w:left="720" w:hanging="720"/>
-        <w:contextualSpacing/>
-        <w:jc w:val="both"/>
-        <w:outlineLvl w:val="0"/>
-        <w:rPr>
-          <w:rFonts w:ascii="Arial" w:hAnsi="Arial" w:cs="Arial"/>
-          <w:sz w:val="24"/>
-        </w:rPr>
-      </w:pPr>
+        <w:t>Experimental Brain Research</w:t>
+      </w:r>
+      <w:r>
+        <w:rPr>
+          <w:rFonts w:ascii="Arial" w:hAnsi="Arial" w:cs="Arial"/>
+          <w:i/>
+          <w:sz w:val="24"/>
+        </w:rPr>
+        <w:t>, 235</w:t>
+      </w:r>
+      <w:r>
+        <w:rPr>
+          <w:rFonts w:ascii="Arial" w:hAnsi="Arial" w:cs="Arial"/>
+          <w:sz w:val="24"/>
+        </w:rPr>
+        <w:t>(11)</w:t>
+      </w:r>
+      <w:r>
+        <w:rPr>
+          <w:rFonts w:ascii="Arial" w:hAnsi="Arial" w:cs="Arial"/>
+          <w:sz w:val="24"/>
+        </w:rPr>
+        <w:t>, 3469-3477</w:t>
+      </w:r>
+      <w:r>
+        <w:rPr>
+          <w:rFonts w:ascii="Arial" w:hAnsi="Arial" w:cs="Arial"/>
+          <w:sz w:val="24"/>
+        </w:rPr>
+        <w:t>.</w:t>
+      </w:r>
+    </w:p>
+    <w:p>
+      <w:pPr>
+        <w:spacing w:after="0" w:line="240" w:lineRule="auto"/>
+        <w:ind w:left="720" w:hanging="720"/>
+        <w:contextualSpacing/>
+        <w:jc w:val="both"/>
+        <w:outlineLvl w:val="0"/>
+        <w:rPr>
+          <w:rFonts w:ascii="Arial" w:hAnsi="Arial" w:cs="Arial"/>
+          <w:sz w:val="24"/>
+        </w:rPr>
+      </w:pPr>
+    </w:p>
+    <w:p>
+      <w:pPr>
+        <w:spacing w:after="0" w:line="240" w:lineRule="auto"/>
+        <w:ind w:left="720" w:hanging="720"/>
+        <w:contextualSpacing/>
+        <w:jc w:val="both"/>
+        <w:outlineLvl w:val="0"/>
+        <w:rPr>
+          <w:rFonts w:ascii="Arial" w:hAnsi="Arial" w:cs="Arial"/>
+          <w:sz w:val="24"/>
+        </w:rPr>
+      </w:pPr>
+      <w:r>
+        <w:rPr>
+          <w:rFonts w:ascii="Arial" w:hAnsi="Arial" w:cs="Arial"/>
+          <w:sz w:val="24"/>
+        </w:rPr>
+        <w:t xml:space="preserve">Naish, K.R., Rajagobal, A., </w:t>
+      </w:r>
       <w:r>
         <w:rPr>
           <w:rFonts w:ascii="Arial" w:hAnsi="Arial" w:cs="Arial"/>
@@ -1213,181 +1180,7 @@
           <w:rFonts w:ascii="Arial" w:hAnsi="Arial" w:cs="Arial"/>
           <w:sz w:val="24"/>
         </w:rPr>
-        <w:t xml:space="preserve">, </w:t>
-      </w:r>
-      <w:proofErr w:type="spellStart"/>
-      <w:r>
-        <w:rPr>
-          <w:rFonts w:ascii="Arial" w:hAnsi="Arial" w:cs="Arial"/>
-          <w:sz w:val="24"/>
-        </w:rPr>
-        <w:t>Naish</w:t>
-      </w:r>
-      <w:proofErr w:type="spellEnd"/>
-      <w:r>
-        <w:rPr>
-          <w:rFonts w:ascii="Arial" w:hAnsi="Arial" w:cs="Arial"/>
-          <w:sz w:val="24"/>
-        </w:rPr>
-        <w:t xml:space="preserve">, K.R., </w:t>
-      </w:r>
-      <w:proofErr w:type="spellStart"/>
-      <w:r>
-        <w:rPr>
-          <w:rFonts w:ascii="Arial" w:hAnsi="Arial" w:cs="Arial"/>
-          <w:sz w:val="24"/>
-        </w:rPr>
-        <w:t>Arbabi</w:t>
-      </w:r>
-      <w:proofErr w:type="spellEnd"/>
-      <w:r>
-        <w:rPr>
-          <w:rFonts w:ascii="Arial" w:hAnsi="Arial" w:cs="Arial"/>
-          <w:sz w:val="24"/>
-        </w:rPr>
-        <w:t xml:space="preserve">, K., &amp; </w:t>
-      </w:r>
-      <w:proofErr w:type="spellStart"/>
-      <w:r>
-        <w:rPr>
-          <w:rFonts w:ascii="Arial" w:hAnsi="Arial" w:cs="Arial"/>
-          <w:sz w:val="24"/>
-        </w:rPr>
-        <w:t>Obhi</w:t>
-      </w:r>
-      <w:proofErr w:type="spellEnd"/>
-      <w:r>
-        <w:rPr>
-          <w:rFonts w:ascii="Arial" w:hAnsi="Arial" w:cs="Arial"/>
-          <w:sz w:val="24"/>
-        </w:rPr>
-        <w:t xml:space="preserve">, S.S. (2017). Observing painful events in others leads to temporally extended general response facilitation in the self. </w:t>
-      </w:r>
-      <w:r>
-        <w:rPr>
-          <w:rFonts w:ascii="Arial" w:hAnsi="Arial" w:cs="Arial"/>
-          <w:i/>
-          <w:sz w:val="24"/>
-        </w:rPr>
-        <w:t>Experimental Brain Research</w:t>
-      </w:r>
-      <w:r>
-        <w:rPr>
-          <w:rFonts w:ascii="Arial" w:hAnsi="Arial" w:cs="Arial"/>
-          <w:i/>
-          <w:sz w:val="24"/>
-        </w:rPr>
-        <w:t>, 235</w:t>
-      </w:r>
-      <w:r>
-        <w:rPr>
-          <w:rFonts w:ascii="Arial" w:hAnsi="Arial" w:cs="Arial"/>
-          <w:sz w:val="24"/>
-        </w:rPr>
-        <w:t>(11)</w:t>
-      </w:r>
-      <w:r>
-        <w:rPr>
-          <w:rFonts w:ascii="Arial" w:hAnsi="Arial" w:cs="Arial"/>
-          <w:sz w:val="24"/>
-        </w:rPr>
-        <w:t>, 3469-3477</w:t>
-      </w:r>
-      <w:r>
-        <w:rPr>
-          <w:rFonts w:ascii="Arial" w:hAnsi="Arial" w:cs="Arial"/>
-          <w:sz w:val="24"/>
-        </w:rPr>
-        <w:t>.</w:t>
-      </w:r>
-    </w:p>
-    <w:p>
-      <w:pPr>
-        <w:spacing w:after="0" w:line="240" w:lineRule="auto"/>
-        <w:ind w:left="720" w:hanging="720"/>
-        <w:contextualSpacing/>
-        <w:jc w:val="both"/>
-        <w:outlineLvl w:val="0"/>
-        <w:rPr>
-          <w:rFonts w:ascii="Arial" w:hAnsi="Arial" w:cs="Arial"/>
-          <w:sz w:val="24"/>
-        </w:rPr>
-      </w:pPr>
-    </w:p>
-    <w:p>
-      <w:pPr>
-        <w:spacing w:after="0" w:line="240" w:lineRule="auto"/>
-        <w:ind w:left="720" w:hanging="720"/>
-        <w:contextualSpacing/>
-        <w:jc w:val="both"/>
-        <w:outlineLvl w:val="0"/>
-        <w:rPr>
-          <w:rFonts w:ascii="Arial" w:hAnsi="Arial" w:cs="Arial"/>
-          <w:sz w:val="24"/>
-        </w:rPr>
-      </w:pPr>
-      <w:proofErr w:type="spellStart"/>
-      <w:r>
-        <w:rPr>
-          <w:rFonts w:ascii="Arial" w:hAnsi="Arial" w:cs="Arial"/>
-          <w:sz w:val="24"/>
-        </w:rPr>
-        <w:t>Naish</w:t>
-      </w:r>
-      <w:proofErr w:type="spellEnd"/>
-      <w:r>
-        <w:rPr>
-          <w:rFonts w:ascii="Arial" w:hAnsi="Arial" w:cs="Arial"/>
-          <w:sz w:val="24"/>
-        </w:rPr>
-        <w:t xml:space="preserve">, K.R., </w:t>
-      </w:r>
-      <w:proofErr w:type="spellStart"/>
-      <w:r>
-        <w:rPr>
-          <w:rFonts w:ascii="Arial" w:hAnsi="Arial" w:cs="Arial"/>
-          <w:sz w:val="24"/>
-        </w:rPr>
-        <w:t>Rajagobal</w:t>
-      </w:r>
-      <w:proofErr w:type="spellEnd"/>
-      <w:r>
-        <w:rPr>
-          <w:rFonts w:ascii="Arial" w:hAnsi="Arial" w:cs="Arial"/>
-          <w:sz w:val="24"/>
-        </w:rPr>
-        <w:t xml:space="preserve">, A., </w:t>
-      </w:r>
-      <w:r>
-        <w:rPr>
-          <w:rFonts w:ascii="Arial" w:hAnsi="Arial" w:cs="Arial"/>
-          <w:b/>
-          <w:sz w:val="24"/>
-        </w:rPr>
-        <w:t>Galang, C.M.</w:t>
-      </w:r>
-      <w:r>
-        <w:rPr>
-          <w:rFonts w:ascii="Arial" w:hAnsi="Arial" w:cs="Arial"/>
-          <w:sz w:val="24"/>
-        </w:rPr>
-        <w:t xml:space="preserve">, Sartori, L., &amp; </w:t>
-      </w:r>
-      <w:proofErr w:type="spellStart"/>
-      <w:r>
-        <w:rPr>
-          <w:rFonts w:ascii="Arial" w:hAnsi="Arial" w:cs="Arial"/>
-          <w:sz w:val="24"/>
-        </w:rPr>
-        <w:t>Obhi</w:t>
-      </w:r>
-      <w:proofErr w:type="spellEnd"/>
-      <w:r>
-        <w:rPr>
-          <w:rFonts w:ascii="Arial" w:hAnsi="Arial" w:cs="Arial"/>
-          <w:sz w:val="24"/>
-        </w:rPr>
-        <w:t xml:space="preserve">, S.S. (2017). Effects of intentional movement preparation on response times to symbolic and imitative cues. </w:t>
+        <w:t xml:space="preserve">, Sartori, L., &amp; Obhi, S.S. (2017). Effects of intentional movement preparation on response times to symbolic and imitative cues. </w:t>
       </w:r>
       <w:r>
         <w:rPr>
@@ -1466,23 +1259,7 @@
           <w:rFonts w:ascii="Arial" w:hAnsi="Arial" w:cs="Arial"/>
           <w:sz w:val="24"/>
         </w:rPr>
-        <w:t xml:space="preserve">&amp; </w:t>
-      </w:r>
-      <w:proofErr w:type="spellStart"/>
-      <w:r>
-        <w:rPr>
-          <w:rFonts w:ascii="Arial" w:hAnsi="Arial" w:cs="Arial"/>
-          <w:sz w:val="24"/>
-        </w:rPr>
-        <w:t>Mekik</w:t>
-      </w:r>
-      <w:proofErr w:type="spellEnd"/>
-      <w:r>
-        <w:rPr>
-          <w:rFonts w:ascii="Arial" w:hAnsi="Arial" w:cs="Arial"/>
-          <w:sz w:val="24"/>
-        </w:rPr>
-        <w:t xml:space="preserve">, C. (2015). </w:t>
+        <w:t xml:space="preserve">&amp; Mekik, C. (2015). </w:t>
       </w:r>
       <w:r>
         <w:rPr>
@@ -1604,23 +1381,7 @@
           <w:rFonts w:ascii="Arial" w:hAnsi="Arial" w:cs="Arial"/>
           <w:sz w:val="24"/>
         </w:rPr>
-        <w:t xml:space="preserve">&amp; </w:t>
-      </w:r>
-      <w:proofErr w:type="spellStart"/>
-      <w:r>
-        <w:rPr>
-          <w:rFonts w:ascii="Arial" w:hAnsi="Arial" w:cs="Arial"/>
-          <w:sz w:val="24"/>
-        </w:rPr>
-        <w:t>Obhi</w:t>
-      </w:r>
-      <w:proofErr w:type="spellEnd"/>
-      <w:r>
-        <w:rPr>
-          <w:rFonts w:ascii="Arial" w:hAnsi="Arial" w:cs="Arial"/>
-          <w:sz w:val="24"/>
-        </w:rPr>
-        <w:t>, S.S. (</w:t>
+        <w:t>&amp; Obhi, S.S. (</w:t>
       </w:r>
       <w:r>
         <w:rPr>
@@ -1664,19 +1425,8 @@
           <w:iCs/>
           <w:sz w:val="24"/>
         </w:rPr>
-        <w:t xml:space="preserve">Acta </w:t>
-      </w:r>
-      <w:proofErr w:type="spellStart"/>
-      <w:r>
-        <w:rPr>
-          <w:rFonts w:ascii="Arial" w:hAnsi="Arial" w:cs="Arial"/>
-          <w:i/>
-          <w:iCs/>
-          <w:sz w:val="24"/>
-        </w:rPr>
-        <w:t>Psychologica</w:t>
-      </w:r>
-      <w:proofErr w:type="spellEnd"/>
+        <w:t>Acta Psychologica</w:t>
+      </w:r>
       <w:r>
         <w:rPr>
           <w:rFonts w:ascii="Arial" w:hAnsi="Arial" w:cs="Arial"/>
@@ -1724,23 +1474,7 @@
           <w:rFonts w:ascii="Arial" w:hAnsi="Arial" w:cs="Arial"/>
           <w:sz w:val="24"/>
         </w:rPr>
-        <w:t xml:space="preserve">Jenkins, M., Fahim, G., &amp; </w:t>
-      </w:r>
-      <w:proofErr w:type="spellStart"/>
-      <w:r>
-        <w:rPr>
-          <w:rFonts w:ascii="Arial" w:hAnsi="Arial" w:cs="Arial"/>
-          <w:sz w:val="24"/>
-        </w:rPr>
-        <w:t>Obhi</w:t>
-      </w:r>
-      <w:proofErr w:type="spellEnd"/>
-      <w:r>
-        <w:rPr>
-          <w:rFonts w:ascii="Arial" w:hAnsi="Arial" w:cs="Arial"/>
-          <w:sz w:val="24"/>
-        </w:rPr>
-        <w:t xml:space="preserve">, S.S. (In Prep.) </w:t>
+        <w:t xml:space="preserve">Jenkins, M., Fahim, G., &amp; Obhi, S.S. (In Prep.) </w:t>
       </w:r>
       <w:r>
         <w:rPr>
@@ -1796,39 +1530,21 @@
           <w:rFonts w:ascii="Arial" w:hAnsi="Arial" w:cs="Arial"/>
           <w:sz w:val="24"/>
         </w:rPr>
-        <w:t xml:space="preserve">&amp; </w:t>
-      </w:r>
-      <w:proofErr w:type="spellStart"/>
-      <w:r>
-        <w:rPr>
-          <w:rFonts w:ascii="Arial" w:hAnsi="Arial" w:cs="Arial"/>
-          <w:sz w:val="24"/>
-        </w:rPr>
-        <w:t>Obhi</w:t>
-      </w:r>
-      <w:proofErr w:type="spellEnd"/>
-      <w:r>
-        <w:rPr>
-          <w:rFonts w:ascii="Arial" w:hAnsi="Arial" w:cs="Arial"/>
-          <w:sz w:val="24"/>
-        </w:rPr>
-        <w:t>, S.S. (In Prep.). Empathic Sensorimotor Resonance: A Review.</w:t>
-      </w:r>
-    </w:p>
-    <w:p>
-      <w:pPr>
-        <w:spacing w:after="0" w:line="240" w:lineRule="auto"/>
-        <w:ind w:left="720" w:hanging="720"/>
-        <w:contextualSpacing/>
-        <w:jc w:val="both"/>
-        <w:outlineLvl w:val="0"/>
-        <w:rPr>
-          <w:rFonts w:ascii="Arial" w:hAnsi="Arial" w:cs="Arial"/>
-          <w:sz w:val="24"/>
-        </w:rPr>
-      </w:pPr>
-      <w:bookmarkStart w:id="0" w:name="_GoBack"/>
-      <w:bookmarkEnd w:id="0"/>
+        <w:t>&amp; Obhi, S.S. (In Prep.). Empathic Sensorimotor Resonance: A Review.</w:t>
+      </w:r>
+    </w:p>
+    <w:p>
+      <w:pPr>
+        <w:spacing w:after="0" w:line="240" w:lineRule="auto"/>
+        <w:ind w:left="720" w:hanging="720"/>
+        <w:contextualSpacing/>
+        <w:jc w:val="both"/>
+        <w:outlineLvl w:val="0"/>
+        <w:rPr>
+          <w:rFonts w:ascii="Arial" w:hAnsi="Arial" w:cs="Arial"/>
+          <w:sz w:val="24"/>
+        </w:rPr>
+      </w:pPr>
     </w:p>
     <w:p>
       <w:pPr>
@@ -2108,17 +1824,8 @@
           <w:rFonts w:ascii="Arial" w:hAnsi="Arial" w:cs="Arial"/>
           <w:sz w:val="24"/>
         </w:rPr>
-        <w:t xml:space="preserve"> of Psychology, Neuroscience and </w:t>
-      </w:r>
-      <w:proofErr w:type="spellStart"/>
-      <w:r>
-        <w:rPr>
-          <w:rFonts w:ascii="Arial" w:hAnsi="Arial" w:cs="Arial"/>
-          <w:sz w:val="24"/>
-        </w:rPr>
-        <w:t>Behaviour</w:t>
-      </w:r>
-      <w:proofErr w:type="spellEnd"/>
+        <w:t xml:space="preserve"> of Psychology, Neuroscience and Behaviour</w:t>
+      </w:r>
       <w:r>
         <w:rPr>
           <w:rFonts w:ascii="Arial" w:hAnsi="Arial" w:cs="Arial"/>
@@ -2270,21 +1977,12 @@
           <w:sz w:val="24"/>
         </w:rPr>
       </w:pPr>
-      <w:proofErr w:type="spellStart"/>
-      <w:r>
-        <w:rPr>
-          <w:rFonts w:ascii="Arial" w:hAnsi="Arial" w:cs="Arial"/>
-          <w:sz w:val="24"/>
-        </w:rPr>
-        <w:t>LiveLab</w:t>
-      </w:r>
-      <w:proofErr w:type="spellEnd"/>
-      <w:r>
-        <w:rPr>
-          <w:rFonts w:ascii="Arial" w:hAnsi="Arial" w:cs="Arial"/>
-          <w:sz w:val="24"/>
-        </w:rPr>
-        <w:t xml:space="preserve"> Research Grant (2016)</w:t>
+      <w:r>
+        <w:rPr>
+          <w:rFonts w:ascii="Arial" w:hAnsi="Arial" w:cs="Arial"/>
+          <w:sz w:val="24"/>
+        </w:rPr>
+        <w:t>LiveLab Research Grant (2016)</w:t>
       </w:r>
     </w:p>
     <w:p>
@@ -2305,23 +2003,7 @@
           <w:sz w:val="24"/>
         </w:rPr>
         <w:tab/>
-        <w:t xml:space="preserve">Value: 3 days of facility use and 21 hours of technical support from </w:t>
-      </w:r>
-      <w:proofErr w:type="spellStart"/>
-      <w:r>
-        <w:rPr>
-          <w:rFonts w:ascii="Arial" w:hAnsi="Arial" w:cs="Arial"/>
-          <w:sz w:val="24"/>
-        </w:rPr>
-        <w:t>LiveLab</w:t>
-      </w:r>
-      <w:proofErr w:type="spellEnd"/>
-      <w:r>
-        <w:rPr>
-          <w:rFonts w:ascii="Arial" w:hAnsi="Arial" w:cs="Arial"/>
-          <w:sz w:val="24"/>
-        </w:rPr>
-        <w:t xml:space="preserve"> staff.</w:t>
+        <w:t>Value: 3 days of facility use and 21 hours of technical support from LiveLab staff.</w:t>
       </w:r>
     </w:p>
     <w:p>
@@ -2924,9 +2606,44 @@
           <w:iCs/>
           <w:sz w:val="24"/>
         </w:rPr>
-        <w:t xml:space="preserve">&amp; </w:t>
-      </w:r>
-      <w:proofErr w:type="spellStart"/>
+        <w:t xml:space="preserve">&amp; Obhi, S.S. (2019). </w:t>
+      </w:r>
+      <w:r>
+        <w:rPr>
+          <w:rFonts w:ascii="Arial" w:hAnsi="Arial" w:cs="Arial"/>
+          <w:bCs/>
+          <w:i/>
+          <w:sz w:val="24"/>
+        </w:rPr>
+        <w:t>Motor excitability during pain observation does not match</w:t>
+      </w:r>
+      <w:r>
+        <w:rPr>
+          <w:rFonts w:ascii="Arial" w:hAnsi="Arial" w:cs="Arial"/>
+          <w:bCs/>
+          <w:i/>
+          <w:sz w:val="24"/>
+        </w:rPr>
+        <w:t xml:space="preserve"> </w:t>
+      </w:r>
+      <w:r>
+        <w:rPr>
+          <w:rFonts w:ascii="Arial" w:hAnsi="Arial" w:cs="Arial"/>
+          <w:bCs/>
+          <w:i/>
+          <w:sz w:val="24"/>
+        </w:rPr>
+        <w:t>behavioural response times after pain observation: A pre-registered study.</w:t>
+      </w:r>
+      <w:r>
+        <w:rPr>
+          <w:rFonts w:ascii="Arial" w:hAnsi="Arial" w:cs="Arial"/>
+          <w:bCs/>
+          <w:i/>
+          <w:sz w:val="24"/>
+        </w:rPr>
+        <w:t xml:space="preserve"> </w:t>
+      </w:r>
       <w:r>
         <w:rPr>
           <w:rFonts w:ascii="Arial" w:hAnsi="Arial" w:cs="Arial"/>
@@ -2934,9 +2651,8 @@
           <w:iCs/>
           <w:sz w:val="24"/>
         </w:rPr>
-        <w:t>Obhi</w:t>
-      </w:r>
-      <w:proofErr w:type="spellEnd"/>
+        <w:t>Poster presented at</w:t>
+      </w:r>
       <w:r>
         <w:rPr>
           <w:rFonts w:ascii="Arial" w:hAnsi="Arial" w:cs="Arial"/>
@@ -2944,42 +2660,6 @@
           <w:iCs/>
           <w:sz w:val="24"/>
         </w:rPr>
-        <w:t xml:space="preserve">, S.S. (2019). </w:t>
-      </w:r>
-      <w:r>
-        <w:rPr>
-          <w:rFonts w:ascii="Arial" w:hAnsi="Arial" w:cs="Arial"/>
-          <w:bCs/>
-          <w:i/>
-          <w:sz w:val="24"/>
-        </w:rPr>
-        <w:t>Motor excitability during pain observation does not match</w:t>
-      </w:r>
-      <w:r>
-        <w:rPr>
-          <w:rFonts w:ascii="Arial" w:hAnsi="Arial" w:cs="Arial"/>
-          <w:bCs/>
-          <w:i/>
-          <w:sz w:val="24"/>
-        </w:rPr>
-        <w:t xml:space="preserve"> </w:t>
-      </w:r>
-      <w:r>
-        <w:rPr>
-          <w:rFonts w:ascii="Arial" w:hAnsi="Arial" w:cs="Arial"/>
-          <w:bCs/>
-          <w:i/>
-          <w:sz w:val="24"/>
-        </w:rPr>
-        <w:t>behavioural response times after pain observation: A pre-registered study.</w:t>
-      </w:r>
-      <w:r>
-        <w:rPr>
-          <w:rFonts w:ascii="Arial" w:hAnsi="Arial" w:cs="Arial"/>
-          <w:bCs/>
-          <w:i/>
-          <w:sz w:val="24"/>
-        </w:rPr>
         <w:t xml:space="preserve"> </w:t>
       </w:r>
       <w:r>
@@ -2989,7 +2669,7 @@
           <w:iCs/>
           <w:sz w:val="24"/>
         </w:rPr>
-        <w:t>Poster presented at</w:t>
+        <w:t>the 29</w:t>
       </w:r>
       <w:r>
         <w:rPr>
@@ -2997,8 +2677,9 @@
           <w:bCs/>
           <w:iCs/>
           <w:sz w:val="24"/>
-        </w:rPr>
-        <w:t xml:space="preserve"> </w:t>
+          <w:vertAlign w:val="superscript"/>
+        </w:rPr>
+        <w:t>th</w:t>
       </w:r>
       <w:r>
         <w:rPr>
@@ -3007,7 +2688,7 @@
           <w:iCs/>
           <w:sz w:val="24"/>
         </w:rPr>
-        <w:t>the 29</w:t>
+        <w:t xml:space="preserve"> annual </w:t>
       </w:r>
       <w:r>
         <w:rPr>
@@ -3015,9 +2696,8 @@
           <w:bCs/>
           <w:iCs/>
           <w:sz w:val="24"/>
-          <w:vertAlign w:val="superscript"/>
-        </w:rPr>
-        <w:t>th</w:t>
+        </w:rPr>
+        <w:t>meeting</w:t>
       </w:r>
       <w:r>
         <w:rPr>
@@ -3026,45 +2706,7 @@
           <w:iCs/>
           <w:sz w:val="24"/>
         </w:rPr>
-        <w:t xml:space="preserve"> annual </w:t>
-      </w:r>
-      <w:r>
-        <w:rPr>
-          <w:rFonts w:ascii="Arial" w:hAnsi="Arial" w:cs="Arial"/>
-          <w:bCs/>
-          <w:iCs/>
-          <w:sz w:val="24"/>
-        </w:rPr>
-        <w:t>meeting</w:t>
-      </w:r>
-      <w:r>
-        <w:rPr>
-          <w:rFonts w:ascii="Arial" w:hAnsi="Arial" w:cs="Arial"/>
-          <w:bCs/>
-          <w:iCs/>
-          <w:sz w:val="24"/>
-        </w:rPr>
-        <w:t xml:space="preserve"> of the Canadian Society for Brain, </w:t>
-      </w:r>
-      <w:proofErr w:type="spellStart"/>
-      <w:r>
-        <w:rPr>
-          <w:rFonts w:ascii="Arial" w:hAnsi="Arial" w:cs="Arial"/>
-          <w:bCs/>
-          <w:iCs/>
-          <w:sz w:val="24"/>
-        </w:rPr>
-        <w:t>Behaviour</w:t>
-      </w:r>
-      <w:proofErr w:type="spellEnd"/>
-      <w:r>
-        <w:rPr>
-          <w:rFonts w:ascii="Arial" w:hAnsi="Arial" w:cs="Arial"/>
-          <w:bCs/>
-          <w:iCs/>
-          <w:sz w:val="24"/>
-        </w:rPr>
-        <w:t xml:space="preserve"> and Cognitive Science (CSBBCS). Waterloo, Canada.</w:t>
+        <w:t xml:space="preserve"> of the Canadian Society for Brain, Behaviour and Cognitive Science (CSBBCS). Waterloo, Canada.</w:t>
       </w:r>
     </w:p>
     <w:p>
@@ -3114,23 +2756,7 @@
           <w:rFonts w:ascii="Arial" w:hAnsi="Arial" w:cs="Arial"/>
           <w:sz w:val="24"/>
         </w:rPr>
-        <w:t xml:space="preserve">&amp; </w:t>
-      </w:r>
-      <w:proofErr w:type="spellStart"/>
-      <w:r>
-        <w:rPr>
-          <w:rFonts w:ascii="Arial" w:hAnsi="Arial" w:cs="Arial"/>
-          <w:sz w:val="24"/>
-        </w:rPr>
-        <w:t>Obhi</w:t>
-      </w:r>
-      <w:proofErr w:type="spellEnd"/>
-      <w:r>
-        <w:rPr>
-          <w:rFonts w:ascii="Arial" w:hAnsi="Arial" w:cs="Arial"/>
-          <w:sz w:val="24"/>
-        </w:rPr>
-        <w:t>, S.S. (2018</w:t>
+        <w:t>&amp; Obhi, S.S. (2018</w:t>
       </w:r>
       <w:r>
         <w:rPr>
@@ -3161,23 +2787,7 @@
           <w:rFonts w:ascii="Arial" w:hAnsi="Arial" w:cs="Arial"/>
           <w:sz w:val="24"/>
         </w:rPr>
-        <w:t xml:space="preserve">Poster presented at the Joint Meeting of the Canadian Society for Brain, </w:t>
-      </w:r>
-      <w:proofErr w:type="spellStart"/>
-      <w:r>
-        <w:rPr>
-          <w:rFonts w:ascii="Arial" w:hAnsi="Arial" w:cs="Arial"/>
-          <w:sz w:val="24"/>
-        </w:rPr>
-        <w:t>Behaviour</w:t>
-      </w:r>
-      <w:proofErr w:type="spellEnd"/>
-      <w:r>
-        <w:rPr>
-          <w:rFonts w:ascii="Arial" w:hAnsi="Arial" w:cs="Arial"/>
-          <w:sz w:val="24"/>
-        </w:rPr>
-        <w:t>, and Cognitive Sciences (CSBBCS) and the Experimental Psychology Society (EPS). St. Johns, Canada.</w:t>
+        <w:t>Poster presented at the Joint Meeting of the Canadian Society for Brain, Behaviour, and Cognitive Sciences (CSBBCS) and the Experimental Psychology Society (EPS). St. Johns, Canada.</w:t>
       </w:r>
     </w:p>
     <w:p>
@@ -3231,23 +2841,7 @@
           <w:rFonts w:ascii="Arial" w:hAnsi="Arial" w:cs="Arial"/>
           <w:sz w:val="24"/>
         </w:rPr>
-        <w:t xml:space="preserve">&amp; </w:t>
-      </w:r>
-      <w:proofErr w:type="spellStart"/>
-      <w:r>
-        <w:rPr>
-          <w:rFonts w:ascii="Arial" w:hAnsi="Arial" w:cs="Arial"/>
-          <w:sz w:val="24"/>
-        </w:rPr>
-        <w:t>Obhi</w:t>
-      </w:r>
-      <w:proofErr w:type="spellEnd"/>
-      <w:r>
-        <w:rPr>
-          <w:rFonts w:ascii="Arial" w:hAnsi="Arial" w:cs="Arial"/>
-          <w:sz w:val="24"/>
-        </w:rPr>
-        <w:t>, S.S. (2018</w:t>
+        <w:t>&amp; Obhi, S.S. (2018</w:t>
       </w:r>
       <w:r>
         <w:rPr>
@@ -3270,23 +2864,7 @@
           <w:rFonts w:ascii="Arial" w:hAnsi="Arial" w:cs="Arial"/>
           <w:sz w:val="24"/>
         </w:rPr>
-        <w:t xml:space="preserve">Poster presented at the Joint Meeting of the Canadian Society for Brain, </w:t>
-      </w:r>
-      <w:proofErr w:type="spellStart"/>
-      <w:r>
-        <w:rPr>
-          <w:rFonts w:ascii="Arial" w:hAnsi="Arial" w:cs="Arial"/>
-          <w:sz w:val="24"/>
-        </w:rPr>
-        <w:t>Behaviour</w:t>
-      </w:r>
-      <w:proofErr w:type="spellEnd"/>
-      <w:r>
-        <w:rPr>
-          <w:rFonts w:ascii="Arial" w:hAnsi="Arial" w:cs="Arial"/>
-          <w:sz w:val="24"/>
-        </w:rPr>
-        <w:t>, and Cognitive Sciences (CSBBCS) and the Experimental Psychology Society (EPS). St. Johns, Canada.</w:t>
+        <w:t>Poster presented at the Joint Meeting of the Canadian Society for Brain, Behaviour, and Cognitive Sciences (CSBBCS) and the Experimental Psychology Society (EPS). St. Johns, Canada.</w:t>
       </w:r>
     </w:p>
     <w:p>
@@ -3331,37 +2909,12 @@
         </w:rPr>
         <w:t xml:space="preserve">Galang, C.M., </w:t>
       </w:r>
-      <w:proofErr w:type="spellStart"/>
-      <w:r>
-        <w:rPr>
-          <w:rFonts w:ascii="Arial" w:hAnsi="Arial" w:cs="Arial"/>
-          <w:sz w:val="24"/>
-        </w:rPr>
-        <w:t>Kragness</w:t>
-      </w:r>
-      <w:proofErr w:type="spellEnd"/>
-      <w:r>
-        <w:rPr>
-          <w:rFonts w:ascii="Arial" w:hAnsi="Arial" w:cs="Arial"/>
-          <w:sz w:val="24"/>
-        </w:rPr>
-        <w:t xml:space="preserve">, H., &amp; </w:t>
-      </w:r>
-      <w:proofErr w:type="spellStart"/>
-      <w:r>
-        <w:rPr>
-          <w:rFonts w:ascii="Arial" w:hAnsi="Arial" w:cs="Arial"/>
-          <w:sz w:val="24"/>
-        </w:rPr>
-        <w:t>Obhi</w:t>
-      </w:r>
-      <w:proofErr w:type="spellEnd"/>
-      <w:r>
-        <w:rPr>
-          <w:rFonts w:ascii="Arial" w:hAnsi="Arial" w:cs="Arial"/>
-          <w:sz w:val="24"/>
-        </w:rPr>
-        <w:t xml:space="preserve">, S.S. (2017). </w:t>
+      <w:r>
+        <w:rPr>
+          <w:rFonts w:ascii="Arial" w:hAnsi="Arial" w:cs="Arial"/>
+          <w:sz w:val="24"/>
+        </w:rPr>
+        <w:t xml:space="preserve">Kragness, H., &amp; Obhi, S.S. (2017). </w:t>
       </w:r>
       <w:r>
         <w:rPr>
@@ -3421,23 +2974,7 @@
           <w:rFonts w:ascii="Arial" w:hAnsi="Arial" w:cs="Arial"/>
           <w:sz w:val="24"/>
         </w:rPr>
-        <w:t xml:space="preserve">nnual </w:t>
-      </w:r>
-      <w:proofErr w:type="spellStart"/>
-      <w:r>
-        <w:rPr>
-          <w:rFonts w:ascii="Arial" w:hAnsi="Arial" w:cs="Arial"/>
-          <w:sz w:val="24"/>
-        </w:rPr>
-        <w:t>NeuroMusic</w:t>
-      </w:r>
-      <w:proofErr w:type="spellEnd"/>
-      <w:r>
-        <w:rPr>
-          <w:rFonts w:ascii="Arial" w:hAnsi="Arial" w:cs="Arial"/>
-          <w:sz w:val="24"/>
-        </w:rPr>
-        <w:t xml:space="preserve"> Conference. Hamilton, </w:t>
+        <w:t xml:space="preserve">nnual NeuroMusic Conference. Hamilton, </w:t>
       </w:r>
       <w:r>
         <w:rPr>
@@ -3495,21 +3032,12 @@
         </w:rPr>
         <w:t xml:space="preserve"> &amp; </w:t>
       </w:r>
-      <w:proofErr w:type="spellStart"/>
-      <w:r>
-        <w:rPr>
-          <w:rFonts w:ascii="Arial" w:hAnsi="Arial" w:cs="Arial"/>
-          <w:sz w:val="24"/>
-        </w:rPr>
-        <w:t>Obhi</w:t>
-      </w:r>
-      <w:proofErr w:type="spellEnd"/>
-      <w:r>
-        <w:rPr>
-          <w:rFonts w:ascii="Arial" w:hAnsi="Arial" w:cs="Arial"/>
-          <w:sz w:val="24"/>
-        </w:rPr>
-        <w:t>, S.S.</w:t>
+      <w:r>
+        <w:rPr>
+          <w:rFonts w:ascii="Arial" w:hAnsi="Arial" w:cs="Arial"/>
+          <w:sz w:val="24"/>
+        </w:rPr>
+        <w:t>Obhi, S.S.</w:t>
       </w:r>
       <w:r>
         <w:rPr>
@@ -3623,55 +3151,7 @@
           <w:rFonts w:ascii="Arial" w:hAnsi="Arial" w:cs="Arial"/>
           <w:sz w:val="24"/>
         </w:rPr>
-        <w:t xml:space="preserve">, </w:t>
-      </w:r>
-      <w:proofErr w:type="spellStart"/>
-      <w:r>
-        <w:rPr>
-          <w:rFonts w:ascii="Arial" w:hAnsi="Arial" w:cs="Arial"/>
-          <w:sz w:val="24"/>
-        </w:rPr>
-        <w:t>Naish</w:t>
-      </w:r>
-      <w:proofErr w:type="spellEnd"/>
-      <w:r>
-        <w:rPr>
-          <w:rFonts w:ascii="Arial" w:hAnsi="Arial" w:cs="Arial"/>
-          <w:sz w:val="24"/>
-        </w:rPr>
-        <w:t xml:space="preserve">, K., </w:t>
-      </w:r>
-      <w:proofErr w:type="spellStart"/>
-      <w:r>
-        <w:rPr>
-          <w:rFonts w:ascii="Arial" w:hAnsi="Arial" w:cs="Arial"/>
-          <w:sz w:val="24"/>
-        </w:rPr>
-        <w:t>Rajagobal</w:t>
-      </w:r>
-      <w:proofErr w:type="spellEnd"/>
-      <w:r>
-        <w:rPr>
-          <w:rFonts w:ascii="Arial" w:hAnsi="Arial" w:cs="Arial"/>
-          <w:sz w:val="24"/>
-        </w:rPr>
-        <w:t xml:space="preserve">, A., &amp; </w:t>
-      </w:r>
-      <w:proofErr w:type="spellStart"/>
-      <w:r>
-        <w:rPr>
-          <w:rFonts w:ascii="Arial" w:hAnsi="Arial" w:cs="Arial"/>
-          <w:sz w:val="24"/>
-        </w:rPr>
-        <w:t>Obhi</w:t>
-      </w:r>
-      <w:proofErr w:type="spellEnd"/>
-      <w:r>
-        <w:rPr>
-          <w:rFonts w:ascii="Arial" w:hAnsi="Arial" w:cs="Arial"/>
-          <w:sz w:val="24"/>
-        </w:rPr>
-        <w:t xml:space="preserve">, S.S. (2016). </w:t>
+        <w:t xml:space="preserve">, Naish, K., Rajagobal, A., &amp; Obhi, S.S. (2016). </w:t>
       </w:r>
       <w:r>
         <w:rPr>
@@ -3701,23 +3181,7 @@
           <w:rFonts w:ascii="Arial" w:hAnsi="Arial" w:cs="Arial"/>
           <w:sz w:val="24"/>
         </w:rPr>
-        <w:t xml:space="preserve"> annual meeting of the Canadian Society for Brain, </w:t>
-      </w:r>
-      <w:proofErr w:type="spellStart"/>
-      <w:r>
-        <w:rPr>
-          <w:rFonts w:ascii="Arial" w:hAnsi="Arial" w:cs="Arial"/>
-          <w:sz w:val="24"/>
-        </w:rPr>
-        <w:t>Behaviour</w:t>
-      </w:r>
-      <w:proofErr w:type="spellEnd"/>
-      <w:r>
-        <w:rPr>
-          <w:rFonts w:ascii="Arial" w:hAnsi="Arial" w:cs="Arial"/>
-          <w:sz w:val="24"/>
-        </w:rPr>
-        <w:t xml:space="preserve"> and Cognitive Science (CSBBCS). Ottawa, Canada.</w:t>
+        <w:t xml:space="preserve"> annual meeting of the Canadian Society for Brain, Behaviour and Cognitive Science (CSBBCS). Ottawa, Canada.</w:t>
       </w:r>
     </w:p>
     <w:p>
@@ -3955,23 +3419,7 @@
           <w:rFonts w:ascii="Arial" w:hAnsi="Arial" w:cs="Arial"/>
           <w:sz w:val="24"/>
         </w:rPr>
-        <w:t xml:space="preserve">. Guest lecture presented for PNB2XF3 – Perspectives in Psychology, Neuroscience and </w:t>
-      </w:r>
-      <w:proofErr w:type="spellStart"/>
-      <w:r>
-        <w:rPr>
-          <w:rFonts w:ascii="Arial" w:hAnsi="Arial" w:cs="Arial"/>
-          <w:sz w:val="24"/>
-        </w:rPr>
-        <w:t>Behaviour</w:t>
-      </w:r>
-      <w:proofErr w:type="spellEnd"/>
-      <w:r>
-        <w:rPr>
-          <w:rFonts w:ascii="Arial" w:hAnsi="Arial" w:cs="Arial"/>
-          <w:sz w:val="24"/>
-        </w:rPr>
-        <w:t>. Hamilton, Canada.</w:t>
+        <w:t>. Guest lecture presented for PNB2XF3 – Perspectives in Psychology, Neuroscience and Behaviour. Hamilton, Canada.</w:t>
       </w:r>
     </w:p>
     <w:p>
@@ -4070,23 +3518,7 @@
           <w:rFonts w:ascii="Arial" w:hAnsi="Arial" w:cs="Arial"/>
           <w:sz w:val="24"/>
         </w:rPr>
-        <w:t xml:space="preserve"> – Perspectives in Psychology, Neuroscience and </w:t>
-      </w:r>
-      <w:proofErr w:type="spellStart"/>
-      <w:r>
-        <w:rPr>
-          <w:rFonts w:ascii="Arial" w:hAnsi="Arial" w:cs="Arial"/>
-          <w:sz w:val="24"/>
-        </w:rPr>
-        <w:t>Behaviour</w:t>
-      </w:r>
-      <w:proofErr w:type="spellEnd"/>
-      <w:r>
-        <w:rPr>
-          <w:rFonts w:ascii="Arial" w:hAnsi="Arial" w:cs="Arial"/>
-          <w:sz w:val="24"/>
-        </w:rPr>
-        <w:t>. Hamilton, Canada.</w:t>
+        <w:t xml:space="preserve"> – Perspectives in Psychology, Neuroscience and Behaviour. Hamilton, Canada.</w:t>
       </w:r>
     </w:p>
     <w:p>
@@ -4148,23 +3580,7 @@
           <w:rFonts w:ascii="Arial" w:hAnsi="Arial" w:cs="Arial"/>
           <w:sz w:val="24"/>
         </w:rPr>
-        <w:t xml:space="preserve">. Presented at the Department of Psychology, Neuroscience and </w:t>
-      </w:r>
-      <w:proofErr w:type="spellStart"/>
-      <w:r>
-        <w:rPr>
-          <w:rFonts w:ascii="Arial" w:hAnsi="Arial" w:cs="Arial"/>
-          <w:sz w:val="24"/>
-        </w:rPr>
-        <w:t>Behaviour</w:t>
-      </w:r>
-      <w:proofErr w:type="spellEnd"/>
-      <w:r>
-        <w:rPr>
-          <w:rFonts w:ascii="Arial" w:hAnsi="Arial" w:cs="Arial"/>
-          <w:sz w:val="24"/>
-        </w:rPr>
-        <w:t xml:space="preserve"> Seminar Series. Hamilton, Ontario.</w:t>
+        <w:t>. Presented at the Department of Psychology, Neuroscience and Behaviour Seminar Series. Hamilton, Ontario.</w:t>
       </w:r>
     </w:p>
     <w:p>
@@ -4218,23 +3634,7 @@
           <w:rFonts w:ascii="Arial" w:hAnsi="Arial" w:cs="Arial"/>
           <w:sz w:val="24"/>
         </w:rPr>
-        <w:t xml:space="preserve">&amp; </w:t>
-      </w:r>
-      <w:proofErr w:type="spellStart"/>
-      <w:r>
-        <w:rPr>
-          <w:rFonts w:ascii="Arial" w:hAnsi="Arial" w:cs="Arial"/>
-          <w:sz w:val="24"/>
-        </w:rPr>
-        <w:t>Obhi</w:t>
-      </w:r>
-      <w:proofErr w:type="spellEnd"/>
-      <w:r>
-        <w:rPr>
-          <w:rFonts w:ascii="Arial" w:hAnsi="Arial" w:cs="Arial"/>
-          <w:sz w:val="24"/>
-        </w:rPr>
-        <w:t xml:space="preserve">, S.S. (2018). </w:t>
+        <w:t xml:space="preserve">&amp; Obhi, S.S. (2018). </w:t>
       </w:r>
       <w:r>
         <w:rPr>
@@ -4256,23 +3656,7 @@
           <w:rFonts w:ascii="Arial" w:hAnsi="Arial" w:cs="Arial"/>
           <w:sz w:val="24"/>
         </w:rPr>
-        <w:t xml:space="preserve">Presented at the Department of Psychology, Neuroscience and </w:t>
-      </w:r>
-      <w:proofErr w:type="spellStart"/>
-      <w:r>
-        <w:rPr>
-          <w:rFonts w:ascii="Arial" w:hAnsi="Arial" w:cs="Arial"/>
-          <w:sz w:val="24"/>
-        </w:rPr>
-        <w:t>Behaviour</w:t>
-      </w:r>
-      <w:proofErr w:type="spellEnd"/>
-      <w:r>
-        <w:rPr>
-          <w:rFonts w:ascii="Arial" w:hAnsi="Arial" w:cs="Arial"/>
-          <w:sz w:val="24"/>
-        </w:rPr>
-        <w:t xml:space="preserve"> Thesis Poster Session. Hamilton, Ontario.</w:t>
+        <w:t>Presented at the Department of Psychology, Neuroscience and Behaviour Thesis Poster Session. Hamilton, Ontario.</w:t>
       </w:r>
     </w:p>
     <w:p>
@@ -4306,21 +3690,12 @@
           <w:sz w:val="24"/>
         </w:rPr>
       </w:pPr>
-      <w:proofErr w:type="spellStart"/>
-      <w:r>
-        <w:rPr>
-          <w:rFonts w:ascii="Arial" w:hAnsi="Arial" w:cs="Arial"/>
-          <w:sz w:val="24"/>
-        </w:rPr>
-        <w:t>MacGrath</w:t>
-      </w:r>
-      <w:proofErr w:type="spellEnd"/>
-      <w:r>
-        <w:rPr>
-          <w:rFonts w:ascii="Arial" w:hAnsi="Arial" w:cs="Arial"/>
-          <w:sz w:val="24"/>
-        </w:rPr>
-        <w:t xml:space="preserve">, S., </w:t>
+      <w:r>
+        <w:rPr>
+          <w:rFonts w:ascii="Arial" w:hAnsi="Arial" w:cs="Arial"/>
+          <w:sz w:val="24"/>
+        </w:rPr>
+        <w:t xml:space="preserve">MacGrath, S., </w:t>
       </w:r>
       <w:r>
         <w:rPr>
@@ -4335,23 +3710,7 @@
           <w:rFonts w:ascii="Arial" w:hAnsi="Arial" w:cs="Arial"/>
           <w:sz w:val="24"/>
         </w:rPr>
-        <w:t xml:space="preserve">&amp; </w:t>
-      </w:r>
-      <w:proofErr w:type="spellStart"/>
-      <w:r>
-        <w:rPr>
-          <w:rFonts w:ascii="Arial" w:hAnsi="Arial" w:cs="Arial"/>
-          <w:sz w:val="24"/>
-        </w:rPr>
-        <w:t>Obhi</w:t>
-      </w:r>
-      <w:proofErr w:type="spellEnd"/>
-      <w:r>
-        <w:rPr>
-          <w:rFonts w:ascii="Arial" w:hAnsi="Arial" w:cs="Arial"/>
-          <w:sz w:val="24"/>
-        </w:rPr>
-        <w:t xml:space="preserve">, S.S. (2017). </w:t>
+        <w:t xml:space="preserve">&amp; Obhi, S.S. (2017). </w:t>
       </w:r>
       <w:r>
         <w:rPr>
@@ -4366,23 +3725,7 @@
           <w:rFonts w:ascii="Arial" w:hAnsi="Arial" w:cs="Arial"/>
           <w:sz w:val="24"/>
         </w:rPr>
-        <w:t xml:space="preserve"> Presented at the Department of Psychology, Neuroscience and </w:t>
-      </w:r>
-      <w:proofErr w:type="spellStart"/>
-      <w:r>
-        <w:rPr>
-          <w:rFonts w:ascii="Arial" w:hAnsi="Arial" w:cs="Arial"/>
-          <w:sz w:val="24"/>
-        </w:rPr>
-        <w:t>Behaviour</w:t>
-      </w:r>
-      <w:proofErr w:type="spellEnd"/>
-      <w:r>
-        <w:rPr>
-          <w:rFonts w:ascii="Arial" w:hAnsi="Arial" w:cs="Arial"/>
-          <w:sz w:val="24"/>
-        </w:rPr>
-        <w:t xml:space="preserve"> Thesis Poster Session. Hamilton, Ontario.</w:t>
+        <w:t xml:space="preserve"> Presented at the Department of Psychology, Neuroscience and Behaviour Thesis Poster Session. Hamilton, Ontario.</w:t>
       </w:r>
     </w:p>
     <w:p>
@@ -4487,23 +3830,7 @@
           <w:rFonts w:ascii="Arial" w:hAnsi="Arial" w:cs="Arial"/>
           <w:sz w:val="24"/>
         </w:rPr>
-        <w:t xml:space="preserve">, &amp; </w:t>
-      </w:r>
-      <w:proofErr w:type="spellStart"/>
-      <w:r>
-        <w:rPr>
-          <w:rFonts w:ascii="Arial" w:hAnsi="Arial" w:cs="Arial"/>
-          <w:sz w:val="24"/>
-        </w:rPr>
-        <w:t>Obhi</w:t>
-      </w:r>
-      <w:proofErr w:type="spellEnd"/>
-      <w:r>
-        <w:rPr>
-          <w:rFonts w:ascii="Arial" w:hAnsi="Arial" w:cs="Arial"/>
-          <w:sz w:val="24"/>
-        </w:rPr>
-        <w:t>, S. S. (2016). </w:t>
+        <w:t>, &amp; Obhi, S. S. (2016). </w:t>
       </w:r>
       <w:r>
         <w:rPr>
@@ -4575,23 +3902,7 @@
           <w:rFonts w:ascii="Arial" w:hAnsi="Arial" w:cs="Arial"/>
           <w:sz w:val="24"/>
         </w:rPr>
-        <w:t xml:space="preserve">. Guest lecture presented for PNB2XF3 – Perspectives in Psychology, Neuroscience and </w:t>
-      </w:r>
-      <w:proofErr w:type="spellStart"/>
-      <w:r>
-        <w:rPr>
-          <w:rFonts w:ascii="Arial" w:hAnsi="Arial" w:cs="Arial"/>
-          <w:sz w:val="24"/>
-        </w:rPr>
-        <w:t>Behaviour</w:t>
-      </w:r>
-      <w:proofErr w:type="spellEnd"/>
-      <w:r>
-        <w:rPr>
-          <w:rFonts w:ascii="Arial" w:hAnsi="Arial" w:cs="Arial"/>
-          <w:sz w:val="24"/>
-        </w:rPr>
-        <w:t>. Hamilton, Canada.</w:t>
+        <w:t>. Guest lecture presented for PNB2XF3 – Perspectives in Psychology, Neuroscience and Behaviour. Hamilton, Canada.</w:t>
       </w:r>
     </w:p>
     <w:p>
@@ -4671,23 +3982,7 @@
           <w:rFonts w:ascii="Arial" w:hAnsi="Arial" w:cs="Arial"/>
           <w:sz w:val="24"/>
         </w:rPr>
-        <w:t xml:space="preserve"> Guest lecture presented for PNB2XF3 – Perspectives in Psychology, Neuroscience and </w:t>
-      </w:r>
-      <w:proofErr w:type="spellStart"/>
-      <w:r>
-        <w:rPr>
-          <w:rFonts w:ascii="Arial" w:hAnsi="Arial" w:cs="Arial"/>
-          <w:sz w:val="24"/>
-        </w:rPr>
-        <w:t>Behaviour</w:t>
-      </w:r>
-      <w:proofErr w:type="spellEnd"/>
-      <w:r>
-        <w:rPr>
-          <w:rFonts w:ascii="Arial" w:hAnsi="Arial" w:cs="Arial"/>
-          <w:sz w:val="24"/>
-        </w:rPr>
-        <w:t>. Hamilton, Canada.</w:t>
+        <w:t xml:space="preserve"> Guest lecture presented for PNB2XF3 – Perspectives in Psychology, Neuroscience and Behaviour. Hamilton, Canada.</w:t>
       </w:r>
     </w:p>
     <w:p>
@@ -4816,7 +4111,6 @@
         </w:rPr>
         <w:t>Transcranial Magnetic Stimulation (</w:t>
       </w:r>
-      <w:proofErr w:type="spellStart"/>
       <w:r>
         <w:rPr>
           <w:rFonts w:ascii="Arial" w:hAnsi="Arial" w:cs="Arial"/>
@@ -4829,15 +4123,7 @@
           <w:rFonts w:ascii="Arial" w:hAnsi="Arial" w:cs="Arial"/>
           <w:sz w:val="24"/>
         </w:rPr>
-        <w:t>TMS</w:t>
-      </w:r>
-      <w:proofErr w:type="spellEnd"/>
-      <w:r>
-        <w:rPr>
-          <w:rFonts w:ascii="Arial" w:hAnsi="Arial" w:cs="Arial"/>
-          <w:sz w:val="24"/>
-        </w:rPr>
-        <w:t>)</w:t>
+        <w:t>TMS)</w:t>
       </w:r>
     </w:p>
     <w:p>
@@ -4922,23 +4208,7 @@
           <w:rFonts w:ascii="Arial" w:hAnsi="Arial" w:cs="Arial"/>
           <w:sz w:val="24"/>
         </w:rPr>
-        <w:t>Transcranial Direct Current Stimulation (</w:t>
-      </w:r>
-      <w:proofErr w:type="spellStart"/>
-      <w:r>
-        <w:rPr>
-          <w:rFonts w:ascii="Arial" w:hAnsi="Arial" w:cs="Arial"/>
-          <w:sz w:val="24"/>
-        </w:rPr>
-        <w:t>tDCS</w:t>
-      </w:r>
-      <w:proofErr w:type="spellEnd"/>
-      <w:r>
-        <w:rPr>
-          <w:rFonts w:ascii="Arial" w:hAnsi="Arial" w:cs="Arial"/>
-          <w:sz w:val="24"/>
-        </w:rPr>
-        <w:t>)</w:t>
+        <w:t>Transcranial Direct Current Stimulation (tDCS)</w:t>
       </w:r>
     </w:p>
     <w:p>
@@ -5030,15 +4300,7 @@
           <w:rFonts w:ascii="Arial" w:hAnsi="Arial" w:cs="Arial"/>
           <w:sz w:val="24"/>
         </w:rPr>
-        <w:t xml:space="preserve">Python, MATLAB, R, &amp; </w:t>
-      </w:r>
-      <w:proofErr w:type="spellStart"/>
-      <w:r>
-        <w:rPr>
-          <w:rFonts w:ascii="Arial" w:hAnsi="Arial" w:cs="Arial"/>
-          <w:sz w:val="24"/>
-        </w:rPr>
-        <w:t>Super</w:t>
+        <w:t>Python, MATLAB, R, &amp; Super</w:t>
       </w:r>
       <w:r>
         <w:rPr>
@@ -5054,7 +4316,6 @@
         </w:rPr>
         <w:t>ab</w:t>
       </w:r>
-      <w:proofErr w:type="spellEnd"/>
     </w:p>
     <w:p>
       <w:pPr>
@@ -5196,23 +4457,7 @@
           <w:rFonts w:ascii="Arial" w:hAnsi="Arial" w:cs="Arial"/>
           <w:sz w:val="24"/>
         </w:rPr>
-        <w:t xml:space="preserve">Perspectives in Psychology, Neuroscience and </w:t>
-      </w:r>
-      <w:proofErr w:type="spellStart"/>
-      <w:r>
-        <w:rPr>
-          <w:rFonts w:ascii="Arial" w:hAnsi="Arial" w:cs="Arial"/>
-          <w:sz w:val="24"/>
-        </w:rPr>
-        <w:t>Behaviour</w:t>
-      </w:r>
-      <w:proofErr w:type="spellEnd"/>
-      <w:r>
-        <w:rPr>
-          <w:rFonts w:ascii="Arial" w:hAnsi="Arial" w:cs="Arial"/>
-          <w:sz w:val="24"/>
-        </w:rPr>
-        <w:t xml:space="preserve"> (PNB 2XF3): </w:t>
+        <w:t xml:space="preserve">Perspectives in Psychology, Neuroscience and Behaviour (PNB 2XF3): </w:t>
       </w:r>
       <w:r>
         <w:rPr>
@@ -5326,58 +4571,26 @@
           <w:rFonts w:ascii="Arial" w:hAnsi="Arial" w:cs="Arial"/>
           <w:sz w:val="24"/>
         </w:rPr>
-        <w:t xml:space="preserve">Perspectives in Psychology, Neuroscience and </w:t>
-      </w:r>
-      <w:proofErr w:type="spellStart"/>
-      <w:r>
-        <w:rPr>
-          <w:rFonts w:ascii="Arial" w:hAnsi="Arial" w:cs="Arial"/>
-          <w:sz w:val="24"/>
-        </w:rPr>
-        <w:t>Behaviour</w:t>
-      </w:r>
-      <w:proofErr w:type="spellEnd"/>
-      <w:r>
-        <w:rPr>
-          <w:rFonts w:ascii="Arial" w:hAnsi="Arial" w:cs="Arial"/>
-          <w:sz w:val="24"/>
-        </w:rPr>
-        <w:t xml:space="preserve"> (PNB 2XF3): Fall 2016</w:t>
-      </w:r>
-    </w:p>
-    <w:p>
-      <w:pPr>
-        <w:spacing w:after="0" w:line="240" w:lineRule="auto"/>
-        <w:contextualSpacing/>
-        <w:jc w:val="both"/>
-        <w:outlineLvl w:val="0"/>
-        <w:rPr>
-          <w:rFonts w:ascii="Arial" w:hAnsi="Arial" w:cs="Arial"/>
-          <w:sz w:val="24"/>
-        </w:rPr>
-      </w:pPr>
-      <w:r>
-        <w:rPr>
-          <w:rFonts w:ascii="Arial" w:hAnsi="Arial" w:cs="Arial"/>
-          <w:sz w:val="24"/>
-        </w:rPr>
-        <w:t xml:space="preserve">Integrated Psychology, Neuroscience and </w:t>
-      </w:r>
-      <w:proofErr w:type="spellStart"/>
-      <w:r>
-        <w:rPr>
-          <w:rFonts w:ascii="Arial" w:hAnsi="Arial" w:cs="Arial"/>
-          <w:sz w:val="24"/>
-        </w:rPr>
-        <w:t>Behaviour</w:t>
-      </w:r>
-      <w:proofErr w:type="spellEnd"/>
-      <w:r>
-        <w:rPr>
-          <w:rFonts w:ascii="Arial" w:hAnsi="Arial" w:cs="Arial"/>
-          <w:sz w:val="24"/>
-        </w:rPr>
-        <w:t xml:space="preserve"> (PNB 2XD3): Winter 2016</w:t>
+        <w:t>Perspectives in Psychology, Neuroscience and Behaviour (PNB 2XF3): Fall 2016</w:t>
+      </w:r>
+    </w:p>
+    <w:p>
+      <w:pPr>
+        <w:spacing w:after="0" w:line="240" w:lineRule="auto"/>
+        <w:contextualSpacing/>
+        <w:jc w:val="both"/>
+        <w:outlineLvl w:val="0"/>
+        <w:rPr>
+          <w:rFonts w:ascii="Arial" w:hAnsi="Arial" w:cs="Arial"/>
+          <w:sz w:val="24"/>
+        </w:rPr>
+      </w:pPr>
+      <w:r>
+        <w:rPr>
+          <w:rFonts w:ascii="Arial" w:hAnsi="Arial" w:cs="Arial"/>
+          <w:sz w:val="24"/>
+        </w:rPr>
+        <w:t>Integrated Psychology, Neuroscience and Behaviour (PNB 2XD3): Winter 2016</w:t>
       </w:r>
     </w:p>
     <w:p>
@@ -5546,7 +4759,6 @@
           <w:sz w:val="24"/>
         </w:rPr>
       </w:pPr>
-      <w:proofErr w:type="spellStart"/>
       <w:r>
         <w:rPr>
           <w:rFonts w:ascii="Arial" w:hAnsi="Arial" w:cs="Arial"/>
@@ -5568,7 +4780,6 @@
         </w:rPr>
         <w:t>X</w:t>
       </w:r>
-      <w:proofErr w:type="spellEnd"/>
       <w:r>
         <w:rPr>
           <w:rFonts w:ascii="Arial" w:hAnsi="Arial" w:cs="Arial"/>
@@ -5623,21 +4834,12 @@
           <w:sz w:val="24"/>
         </w:rPr>
       </w:pPr>
-      <w:proofErr w:type="spellStart"/>
-      <w:r>
-        <w:rPr>
-          <w:rFonts w:ascii="Arial" w:hAnsi="Arial" w:cs="Arial"/>
-          <w:sz w:val="24"/>
-        </w:rPr>
-        <w:t>OOOCanada</w:t>
-      </w:r>
-      <w:proofErr w:type="spellEnd"/>
-      <w:r>
-        <w:rPr>
-          <w:rFonts w:ascii="Arial" w:hAnsi="Arial" w:cs="Arial"/>
-          <w:sz w:val="24"/>
-        </w:rPr>
-        <w:t xml:space="preserve"> (Open access, education, &amp; data) Research Network Member (2016-</w:t>
+      <w:r>
+        <w:rPr>
+          <w:rFonts w:ascii="Arial" w:hAnsi="Arial" w:cs="Arial"/>
+          <w:sz w:val="24"/>
+        </w:rPr>
+        <w:t>OOOCanada (Open access, education, &amp; data) Research Network Member (2016-</w:t>
       </w:r>
       <w:r>
         <w:rPr>
@@ -7094,7 +6296,7 @@
 </file>
 
 <file path=customXml/itemProps1.xml><?xml version="1.0" encoding="utf-8"?>
-<ds:datastoreItem xmlns:ds="http://schemas.openxmlformats.org/officeDocument/2006/customXml" ds:itemID="{F00DFD82-2A49-478E-91FE-3A939483741D}">
+<ds:datastoreItem xmlns:ds="http://schemas.openxmlformats.org/officeDocument/2006/customXml" ds:itemID="{60AEFCB6-D705-4BF3-8A8F-DB9EC4B37562}">
   <ds:schemaRefs>
     <ds:schemaRef ds:uri="http://schemas.openxmlformats.org/officeDocument/2006/bibliography"/>
   </ds:schemaRefs>

</xml_diff>

<commit_message>
new paper in prep
</commit_message>
<xml_diff>
--- a/C.V. Carl Michael Galang.docx
+++ b/C.V. Carl Michael Galang.docx
@@ -1479,16 +1479,17 @@
         <w:outlineLvl w:val="0"/>
         <w:rPr>
           <w:rFonts w:ascii="Arial" w:hAnsi="Arial" w:cs="Arial"/>
-          <w:sz w:val="24"/>
-        </w:rPr>
-      </w:pPr>
-      <w:r>
-        <w:rPr>
-          <w:rFonts w:ascii="Arial" w:hAnsi="Arial" w:cs="Arial"/>
-          <w:b/>
           <w:bCs/>
           <w:sz w:val="24"/>
         </w:rPr>
+      </w:pPr>
+      <w:r>
+        <w:rPr>
+          <w:rFonts w:ascii="Arial" w:hAnsi="Arial" w:cs="Arial"/>
+          <w:b/>
+          <w:bCs/>
+          <w:sz w:val="24"/>
+        </w:rPr>
         <w:t xml:space="preserve">Galang, C.M. </w:t>
       </w:r>
       <w:r>
@@ -1499,6 +1500,52 @@
         </w:rPr>
         <w:t>&amp; Obhi, S.S. (In Prep.). To Move or Not to Move: Cortico-spinal activity is enhanced during pain observation regardless of motor preparation state.</w:t>
       </w:r>
+    </w:p>
+    <w:p>
+      <w:pPr>
+        <w:spacing w:after="0" w:line="240" w:lineRule="auto"/>
+        <w:ind w:left="720" w:hanging="720"/>
+        <w:contextualSpacing/>
+        <w:jc w:val="both"/>
+        <w:outlineLvl w:val="0"/>
+        <w:rPr>
+          <w:rFonts w:ascii="Arial" w:hAnsi="Arial" w:cs="Arial"/>
+          <w:b/>
+          <w:bCs/>
+          <w:sz w:val="24"/>
+        </w:rPr>
+      </w:pPr>
+    </w:p>
+    <w:p>
+      <w:pPr>
+        <w:spacing w:after="0" w:line="240" w:lineRule="auto"/>
+        <w:ind w:left="720" w:hanging="720"/>
+        <w:contextualSpacing/>
+        <w:jc w:val="both"/>
+        <w:outlineLvl w:val="0"/>
+        <w:rPr>
+          <w:rFonts w:ascii="Arial" w:hAnsi="Arial" w:cs="Arial"/>
+          <w:sz w:val="24"/>
+        </w:rPr>
+      </w:pPr>
+      <w:r>
+        <w:rPr>
+          <w:rFonts w:ascii="Arial" w:hAnsi="Arial" w:cs="Arial"/>
+          <w:b/>
+          <w:bCs/>
+          <w:sz w:val="24"/>
+        </w:rPr>
+        <w:t xml:space="preserve">Galang, C.M., </w:t>
+      </w:r>
+      <w:r>
+        <w:rPr>
+          <w:rFonts w:ascii="Arial" w:hAnsi="Arial" w:cs="Arial"/>
+          <w:sz w:val="24"/>
+        </w:rPr>
+        <w:t>Pichtikova, M., Sanders, T., &amp; Obhi, S.S. (In Prep.). Response-general effects of pain observation on motor behavior.</w:t>
+      </w:r>
+      <w:bookmarkStart w:id="0" w:name="_GoBack"/>
+      <w:bookmarkEnd w:id="0"/>
     </w:p>
     <w:p>
       <w:pPr>
@@ -1939,8 +1986,6 @@
         <w:tab/>
         <w:t>Value: $400</w:t>
       </w:r>
-      <w:bookmarkStart w:id="0" w:name="_GoBack"/>
-      <w:bookmarkEnd w:id="0"/>
     </w:p>
     <w:p>
       <w:pPr>
@@ -2336,6 +2381,7 @@
           <w:rFonts w:ascii="Arial" w:hAnsi="Arial" w:cs="Arial"/>
           <w:sz w:val="24"/>
         </w:rPr>
+        <w:lastRenderedPageBreak/>
         <w:tab/>
         <w:t>Value: Highest student leadership award given by the University of Toronto at large</w:t>
       </w:r>
@@ -2398,7 +2444,6 @@
           <w:rFonts w:ascii="Arial" w:hAnsi="Arial" w:cs="Arial"/>
           <w:sz w:val="24"/>
         </w:rPr>
-        <w:lastRenderedPageBreak/>
         <w:t>C.L. Burton Open Scholarship (2013-2014)</w:t>
       </w:r>
     </w:p>
@@ -3363,6 +3408,7 @@
           <w:iCs/>
           <w:sz w:val="24"/>
         </w:rPr>
+        <w:lastRenderedPageBreak/>
         <w:t xml:space="preserve">Galang, C.M. </w:t>
       </w:r>
       <w:r>
@@ -3463,7 +3509,6 @@
           <w:b/>
           <w:sz w:val="24"/>
         </w:rPr>
-        <w:lastRenderedPageBreak/>
         <w:t xml:space="preserve">Galang, C.M. </w:t>
       </w:r>
       <w:r>
@@ -4344,6 +4389,7 @@
           <w:rFonts w:ascii="Arial" w:hAnsi="Arial" w:cs="Arial"/>
           <w:sz w:val="24"/>
         </w:rPr>
+        <w:lastRenderedPageBreak/>
         <w:t>Eye Tracking Tools</w:t>
       </w:r>
     </w:p>
@@ -4435,7 +4481,6 @@
           <w:b/>
           <w:sz w:val="32"/>
         </w:rPr>
-        <w:lastRenderedPageBreak/>
         <w:t>Teaching Assistantships</w:t>
       </w:r>
     </w:p>
@@ -6761,7 +6806,7 @@
 </file>
 
 <file path=customXml/itemProps1.xml><?xml version="1.0" encoding="utf-8"?>
-<ds:datastoreItem xmlns:ds="http://schemas.openxmlformats.org/officeDocument/2006/customXml" ds:itemID="{E0AF011A-EF8A-4318-B0C4-25D6151654EA}">
+<ds:datastoreItem xmlns:ds="http://schemas.openxmlformats.org/officeDocument/2006/customXml" ds:itemID="{5A587C7B-90D0-4A99-AEB4-CF26FEF9A0AB}">
   <ds:schemaRefs>
     <ds:schemaRef ds:uri="http://schemas.openxmlformats.org/officeDocument/2006/bibliography"/>
   </ds:schemaRefs>

</xml_diff>

<commit_message>
update to social neuro paper
</commit_message>
<xml_diff>
--- a/C.V. Carl Michael Galang.docx
+++ b/C.V. Carl Michael Galang.docx
@@ -854,7 +854,23 @@
           <w:bCs/>
           <w:sz w:val="24"/>
         </w:rPr>
-        <w:t xml:space="preserve">¸ Jenkins, M., &amp; Obhi, S.S. (In Press). </w:t>
+        <w:t>¸ Jenkins, M., &amp; Obhi, S.S. (</w:t>
+      </w:r>
+      <w:r>
+        <w:rPr>
+          <w:rFonts w:ascii="Arial" w:hAnsi="Arial" w:cs="Arial"/>
+          <w:bCs/>
+          <w:sz w:val="24"/>
+        </w:rPr>
+        <w:t>2020</w:t>
+      </w:r>
+      <w:r>
+        <w:rPr>
+          <w:rFonts w:ascii="Arial" w:hAnsi="Arial" w:cs="Arial"/>
+          <w:bCs/>
+          <w:sz w:val="24"/>
+        </w:rPr>
+        <w:t xml:space="preserve">). </w:t>
       </w:r>
       <w:r>
         <w:rPr>
@@ -886,10 +902,22 @@
         <w:rPr>
           <w:rFonts w:ascii="Arial" w:hAnsi="Arial" w:cs="Arial"/>
           <w:bCs/>
-          <w:sz w:val="24"/>
-        </w:rPr>
-        <w:t>.</w:t>
-      </w:r>
+          <w:i/>
+          <w:iCs/>
+          <w:sz w:val="24"/>
+        </w:rPr>
+        <w:t>, 15</w:t>
+      </w:r>
+      <w:r>
+        <w:rPr>
+          <w:rFonts w:ascii="Arial" w:hAnsi="Arial" w:cs="Arial"/>
+          <w:bCs/>
+          <w:sz w:val="24"/>
+        </w:rPr>
+        <w:t>(2), 186-198.</w:t>
+      </w:r>
+      <w:bookmarkStart w:id="0" w:name="_GoBack"/>
+      <w:bookmarkEnd w:id="0"/>
     </w:p>
     <w:p>
       <w:pPr>
@@ -1607,8 +1635,6 @@
         </w:rPr>
         <w:t>(In Prep.) Cognitive Science in a Nutshell.</w:t>
       </w:r>
-      <w:bookmarkStart w:id="0" w:name="_GoBack"/>
-      <w:bookmarkEnd w:id="0"/>
     </w:p>
     <w:p>
       <w:pPr>
@@ -5454,13 +5480,13 @@
       <w:t>2020-0</w:t>
     </w:r>
     <w:r>
-      <w:t>3</w:t>
+      <w:t>4</w:t>
     </w:r>
     <w:r>
       <w:t>-</w:t>
     </w:r>
     <w:r>
-      <w:t>17</w:t>
+      <w:t>01</w:t>
     </w:r>
   </w:p>
   <w:p>
@@ -6820,7 +6846,7 @@
 </file>
 
 <file path=customXml/itemProps1.xml><?xml version="1.0" encoding="utf-8"?>
-<ds:datastoreItem xmlns:ds="http://schemas.openxmlformats.org/officeDocument/2006/customXml" ds:itemID="{AFE024C0-40EA-497A-BC8E-2BD167F829AB}">
+<ds:datastoreItem xmlns:ds="http://schemas.openxmlformats.org/officeDocument/2006/customXml" ds:itemID="{BBDD43A8-FCF6-4347-AB06-20EB60D39787}">
   <ds:schemaRefs>
     <ds:schemaRef ds:uri="http://schemas.openxmlformats.org/officeDocument/2006/bibliography"/>
   </ds:schemaRefs>

</xml_diff>

<commit_message>
added another in prep
</commit_message>
<xml_diff>
--- a/C.V. Carl Michael Galang.docx
+++ b/C.V. Carl Michael Galang.docx
@@ -125,7 +125,25 @@
           <w:sz w:val="24"/>
           <w:szCs w:val="24"/>
         </w:rPr>
-        <w:t xml:space="preserve">Department of Psychology, Neuroscience and Behaviour </w:t>
+        <w:t xml:space="preserve">Department of Psychology, Neuroscience and </w:t>
+      </w:r>
+      <w:proofErr w:type="spellStart"/>
+      <w:r>
+        <w:rPr>
+          <w:rFonts w:ascii="Arial" w:hAnsi="Arial" w:cs="Arial"/>
+          <w:sz w:val="24"/>
+          <w:szCs w:val="24"/>
+        </w:rPr>
+        <w:t>Behaviour</w:t>
+      </w:r>
+      <w:proofErr w:type="spellEnd"/>
+      <w:r>
+        <w:rPr>
+          <w:rFonts w:ascii="Arial" w:hAnsi="Arial" w:cs="Arial"/>
+          <w:sz w:val="24"/>
+          <w:szCs w:val="24"/>
+        </w:rPr>
+        <w:t xml:space="preserve"> </w:t>
       </w:r>
     </w:p>
     <w:p>
@@ -453,8 +471,17 @@
           <w:rFonts w:ascii="Arial" w:hAnsi="Arial" w:cs="Arial"/>
           <w:sz w:val="24"/>
         </w:rPr>
-        <w:t>Department of Psychology, Neuroscience &amp; Behaviour</w:t>
-      </w:r>
+        <w:t xml:space="preserve">Department of Psychology, Neuroscience &amp; </w:t>
+      </w:r>
+      <w:proofErr w:type="spellStart"/>
+      <w:r>
+        <w:rPr>
+          <w:rFonts w:ascii="Arial" w:hAnsi="Arial" w:cs="Arial"/>
+          <w:sz w:val="24"/>
+        </w:rPr>
+        <w:t>Behaviour</w:t>
+      </w:r>
+      <w:proofErr w:type="spellEnd"/>
     </w:p>
     <w:p>
       <w:pPr>
@@ -538,8 +565,17 @@
           <w:rFonts w:ascii="Arial" w:hAnsi="Arial" w:cs="Arial"/>
           <w:sz w:val="24"/>
         </w:rPr>
-        <w:t>Supervisor: Sukhvinder</w:t>
-      </w:r>
+        <w:t xml:space="preserve">Supervisor: </w:t>
+      </w:r>
+      <w:proofErr w:type="spellStart"/>
+      <w:r>
+        <w:rPr>
+          <w:rFonts w:ascii="Arial" w:hAnsi="Arial" w:cs="Arial"/>
+          <w:sz w:val="24"/>
+        </w:rPr>
+        <w:t>Sukhvinder</w:t>
+      </w:r>
+      <w:proofErr w:type="spellEnd"/>
       <w:r>
         <w:rPr>
           <w:rFonts w:ascii="Arial" w:hAnsi="Arial" w:cs="Arial"/>
@@ -552,8 +588,17 @@
           <w:rFonts w:ascii="Arial" w:hAnsi="Arial" w:cs="Arial"/>
           <w:sz w:val="24"/>
         </w:rPr>
-        <w:t xml:space="preserve"> Obhi</w:t>
-      </w:r>
+        <w:t xml:space="preserve"> </w:t>
+      </w:r>
+      <w:proofErr w:type="spellStart"/>
+      <w:r>
+        <w:rPr>
+          <w:rFonts w:ascii="Arial" w:hAnsi="Arial" w:cs="Arial"/>
+          <w:sz w:val="24"/>
+        </w:rPr>
+        <w:t>Obhi</w:t>
+      </w:r>
+      <w:proofErr w:type="spellEnd"/>
     </w:p>
     <w:p>
       <w:pPr>
@@ -649,12 +694,21 @@
           <w:sz w:val="24"/>
         </w:rPr>
       </w:pPr>
-      <w:r>
-        <w:rPr>
-          <w:rFonts w:ascii="Arial" w:hAnsi="Arial" w:cs="Arial"/>
-          <w:sz w:val="24"/>
-        </w:rPr>
-        <w:t>Honours B.A. (with distinction)</w:t>
+      <w:proofErr w:type="spellStart"/>
+      <w:r>
+        <w:rPr>
+          <w:rFonts w:ascii="Arial" w:hAnsi="Arial" w:cs="Arial"/>
+          <w:sz w:val="24"/>
+        </w:rPr>
+        <w:t>Honours</w:t>
+      </w:r>
+      <w:proofErr w:type="spellEnd"/>
+      <w:r>
+        <w:rPr>
+          <w:rFonts w:ascii="Arial" w:hAnsi="Arial" w:cs="Arial"/>
+          <w:sz w:val="24"/>
+        </w:rPr>
+        <w:t xml:space="preserve"> B.A. (with distinction)</w:t>
       </w:r>
     </w:p>
     <w:p>
@@ -770,7 +824,25 @@
           <w:bCs/>
           <w:sz w:val="24"/>
         </w:rPr>
-        <w:t xml:space="preserve">&amp; Obhi, S.S. (In Press). </w:t>
+        <w:t xml:space="preserve">&amp; </w:t>
+      </w:r>
+      <w:proofErr w:type="spellStart"/>
+      <w:r>
+        <w:rPr>
+          <w:rFonts w:ascii="Arial" w:hAnsi="Arial" w:cs="Arial"/>
+          <w:bCs/>
+          <w:sz w:val="24"/>
+        </w:rPr>
+        <w:t>Obhi</w:t>
+      </w:r>
+      <w:proofErr w:type="spellEnd"/>
+      <w:r>
+        <w:rPr>
+          <w:rFonts w:ascii="Arial" w:hAnsi="Arial" w:cs="Arial"/>
+          <w:bCs/>
+          <w:sz w:val="24"/>
+        </w:rPr>
+        <w:t xml:space="preserve">, S.S. (In Press). </w:t>
       </w:r>
       <w:r>
         <w:rPr>
@@ -796,8 +868,20 @@
           <w:iCs/>
           <w:sz w:val="24"/>
         </w:rPr>
-        <w:t>Acta Psychologica</w:t>
-      </w:r>
+        <w:t xml:space="preserve">Acta </w:t>
+      </w:r>
+      <w:proofErr w:type="spellStart"/>
+      <w:r>
+        <w:rPr>
+          <w:rFonts w:ascii="Arial" w:hAnsi="Arial" w:cs="Arial"/>
+          <w:bCs/>
+          <w:i/>
+          <w:iCs/>
+          <w:sz w:val="24"/>
+        </w:rPr>
+        <w:t>Psychologica</w:t>
+      </w:r>
+      <w:proofErr w:type="spellEnd"/>
       <w:r>
         <w:rPr>
           <w:rFonts w:ascii="Arial" w:hAnsi="Arial" w:cs="Arial"/>
@@ -854,7 +938,25 @@
           <w:bCs/>
           <w:sz w:val="24"/>
         </w:rPr>
-        <w:t>¸ Jenkins, M., &amp; Obhi, S.S. (</w:t>
+        <w:t xml:space="preserve">¸ Jenkins, M., &amp; </w:t>
+      </w:r>
+      <w:proofErr w:type="spellStart"/>
+      <w:r>
+        <w:rPr>
+          <w:rFonts w:ascii="Arial" w:hAnsi="Arial" w:cs="Arial"/>
+          <w:bCs/>
+          <w:sz w:val="24"/>
+        </w:rPr>
+        <w:t>Obhi</w:t>
+      </w:r>
+      <w:proofErr w:type="spellEnd"/>
+      <w:r>
+        <w:rPr>
+          <w:rFonts w:ascii="Arial" w:hAnsi="Arial" w:cs="Arial"/>
+          <w:bCs/>
+          <w:sz w:val="24"/>
+        </w:rPr>
+        <w:t>, S.S. (</w:t>
       </w:r>
       <w:r>
         <w:rPr>
@@ -916,8 +1018,6 @@
         </w:rPr>
         <w:t>(2), 186-198.</w:t>
       </w:r>
-      <w:bookmarkStart w:id="0" w:name="_GoBack"/>
-      <w:bookmarkEnd w:id="0"/>
     </w:p>
     <w:p>
       <w:pPr>
@@ -964,7 +1064,23 @@
           <w:rFonts w:ascii="Arial" w:hAnsi="Arial" w:cs="Arial"/>
           <w:sz w:val="24"/>
         </w:rPr>
-        <w:t>&amp; Obhi, S.S. (</w:t>
+        <w:t xml:space="preserve">&amp; </w:t>
+      </w:r>
+      <w:proofErr w:type="spellStart"/>
+      <w:r>
+        <w:rPr>
+          <w:rFonts w:ascii="Arial" w:hAnsi="Arial" w:cs="Arial"/>
+          <w:sz w:val="24"/>
+        </w:rPr>
+        <w:t>Obhi</w:t>
+      </w:r>
+      <w:proofErr w:type="spellEnd"/>
+      <w:r>
+        <w:rPr>
+          <w:rFonts w:ascii="Arial" w:hAnsi="Arial" w:cs="Arial"/>
+          <w:sz w:val="24"/>
+        </w:rPr>
+        <w:t>, S.S. (</w:t>
       </w:r>
       <w:r>
         <w:rPr>
@@ -1071,7 +1187,23 @@
           <w:rFonts w:ascii="Arial" w:hAnsi="Arial" w:cs="Arial"/>
           <w:sz w:val="24"/>
         </w:rPr>
-        <w:t xml:space="preserve">&amp; Obhi, S.S. (2019). Social Power and Frontal Alpha Asymmetry. </w:t>
+        <w:t xml:space="preserve">&amp; </w:t>
+      </w:r>
+      <w:proofErr w:type="spellStart"/>
+      <w:r>
+        <w:rPr>
+          <w:rFonts w:ascii="Arial" w:hAnsi="Arial" w:cs="Arial"/>
+          <w:sz w:val="24"/>
+        </w:rPr>
+        <w:t>Obhi</w:t>
+      </w:r>
+      <w:proofErr w:type="spellEnd"/>
+      <w:r>
+        <w:rPr>
+          <w:rFonts w:ascii="Arial" w:hAnsi="Arial" w:cs="Arial"/>
+          <w:sz w:val="24"/>
+        </w:rPr>
+        <w:t xml:space="preserve">, S.S. (2019). Social Power and Frontal Alpha Asymmetry. </w:t>
       </w:r>
       <w:r>
         <w:rPr>
@@ -1129,12 +1261,37 @@
           <w:sz w:val="24"/>
         </w:rPr>
       </w:pPr>
-      <w:r>
-        <w:rPr>
-          <w:rFonts w:ascii="Arial" w:hAnsi="Arial" w:cs="Arial"/>
-          <w:sz w:val="24"/>
-        </w:rPr>
-        <w:t xml:space="preserve">Civile, C., Elchlepp, H., McLaren, R., </w:t>
+      <w:proofErr w:type="spellStart"/>
+      <w:r>
+        <w:rPr>
+          <w:rFonts w:ascii="Arial" w:hAnsi="Arial" w:cs="Arial"/>
+          <w:sz w:val="24"/>
+        </w:rPr>
+        <w:t>Civile</w:t>
+      </w:r>
+      <w:proofErr w:type="spellEnd"/>
+      <w:r>
+        <w:rPr>
+          <w:rFonts w:ascii="Arial" w:hAnsi="Arial" w:cs="Arial"/>
+          <w:sz w:val="24"/>
+        </w:rPr>
+        <w:t xml:space="preserve">, C., </w:t>
+      </w:r>
+      <w:proofErr w:type="spellStart"/>
+      <w:r>
+        <w:rPr>
+          <w:rFonts w:ascii="Arial" w:hAnsi="Arial" w:cs="Arial"/>
+          <w:sz w:val="24"/>
+        </w:rPr>
+        <w:t>Elchlepp</w:t>
+      </w:r>
+      <w:proofErr w:type="spellEnd"/>
+      <w:r>
+        <w:rPr>
+          <w:rFonts w:ascii="Arial" w:hAnsi="Arial" w:cs="Arial"/>
+          <w:sz w:val="24"/>
+        </w:rPr>
+        <w:t xml:space="preserve">, H., McLaren, R., </w:t>
       </w:r>
       <w:r>
         <w:rPr>
@@ -1149,7 +1306,23 @@
           <w:rFonts w:ascii="Arial" w:hAnsi="Arial" w:cs="Arial"/>
           <w:sz w:val="24"/>
         </w:rPr>
-        <w:t>, Lavric, A., &amp; McLaren, I.P.L. (</w:t>
+        <w:t xml:space="preserve">, </w:t>
+      </w:r>
+      <w:proofErr w:type="spellStart"/>
+      <w:r>
+        <w:rPr>
+          <w:rFonts w:ascii="Arial" w:hAnsi="Arial" w:cs="Arial"/>
+          <w:sz w:val="24"/>
+        </w:rPr>
+        <w:t>Lavric</w:t>
+      </w:r>
+      <w:proofErr w:type="spellEnd"/>
+      <w:r>
+        <w:rPr>
+          <w:rFonts w:ascii="Arial" w:hAnsi="Arial" w:cs="Arial"/>
+          <w:sz w:val="24"/>
+        </w:rPr>
+        <w:t>, A., &amp; McLaren, I.P.L. (</w:t>
       </w:r>
       <w:r>
         <w:rPr>
@@ -1235,7 +1408,55 @@
           <w:rFonts w:ascii="Arial" w:hAnsi="Arial" w:cs="Arial"/>
           <w:sz w:val="24"/>
         </w:rPr>
-        <w:t xml:space="preserve">, Naish, K.R., Arbabi, K., &amp; Obhi, S.S. (2017). Observing painful events in others leads to temporally extended general response facilitation in the self. </w:t>
+        <w:t xml:space="preserve">, </w:t>
+      </w:r>
+      <w:proofErr w:type="spellStart"/>
+      <w:r>
+        <w:rPr>
+          <w:rFonts w:ascii="Arial" w:hAnsi="Arial" w:cs="Arial"/>
+          <w:sz w:val="24"/>
+        </w:rPr>
+        <w:t>Naish</w:t>
+      </w:r>
+      <w:proofErr w:type="spellEnd"/>
+      <w:r>
+        <w:rPr>
+          <w:rFonts w:ascii="Arial" w:hAnsi="Arial" w:cs="Arial"/>
+          <w:sz w:val="24"/>
+        </w:rPr>
+        <w:t xml:space="preserve">, K.R., </w:t>
+      </w:r>
+      <w:proofErr w:type="spellStart"/>
+      <w:r>
+        <w:rPr>
+          <w:rFonts w:ascii="Arial" w:hAnsi="Arial" w:cs="Arial"/>
+          <w:sz w:val="24"/>
+        </w:rPr>
+        <w:t>Arbabi</w:t>
+      </w:r>
+      <w:proofErr w:type="spellEnd"/>
+      <w:r>
+        <w:rPr>
+          <w:rFonts w:ascii="Arial" w:hAnsi="Arial" w:cs="Arial"/>
+          <w:sz w:val="24"/>
+        </w:rPr>
+        <w:t xml:space="preserve">, K., &amp; </w:t>
+      </w:r>
+      <w:proofErr w:type="spellStart"/>
+      <w:r>
+        <w:rPr>
+          <w:rFonts w:ascii="Arial" w:hAnsi="Arial" w:cs="Arial"/>
+          <w:sz w:val="24"/>
+        </w:rPr>
+        <w:t>Obhi</w:t>
+      </w:r>
+      <w:proofErr w:type="spellEnd"/>
+      <w:r>
+        <w:rPr>
+          <w:rFonts w:ascii="Arial" w:hAnsi="Arial" w:cs="Arial"/>
+          <w:sz w:val="24"/>
+        </w:rPr>
+        <w:t xml:space="preserve">, S.S. (2017). Observing painful events in others leads to temporally extended general response facilitation in the self. </w:t>
       </w:r>
       <w:r>
         <w:rPr>
@@ -1300,13 +1521,38 @@
           <w:sz w:val="24"/>
         </w:rPr>
       </w:pPr>
+      <w:proofErr w:type="spellStart"/>
       <w:r>
         <w:rPr>
           <w:rFonts w:ascii="Arial" w:hAnsi="Arial" w:cs="Arial"/>
           <w:sz w:val="24"/>
         </w:rPr>
         <w:lastRenderedPageBreak/>
-        <w:t xml:space="preserve">Naish, K.R., Rajagobal, A., </w:t>
+        <w:t>Naish</w:t>
+      </w:r>
+      <w:proofErr w:type="spellEnd"/>
+      <w:r>
+        <w:rPr>
+          <w:rFonts w:ascii="Arial" w:hAnsi="Arial" w:cs="Arial"/>
+          <w:sz w:val="24"/>
+        </w:rPr>
+        <w:t xml:space="preserve">, K.R., </w:t>
+      </w:r>
+      <w:proofErr w:type="spellStart"/>
+      <w:r>
+        <w:rPr>
+          <w:rFonts w:ascii="Arial" w:hAnsi="Arial" w:cs="Arial"/>
+          <w:sz w:val="24"/>
+        </w:rPr>
+        <w:t>Rajagobal</w:t>
+      </w:r>
+      <w:proofErr w:type="spellEnd"/>
+      <w:r>
+        <w:rPr>
+          <w:rFonts w:ascii="Arial" w:hAnsi="Arial" w:cs="Arial"/>
+          <w:sz w:val="24"/>
+        </w:rPr>
+        <w:t xml:space="preserve">, A., </w:t>
       </w:r>
       <w:r>
         <w:rPr>
@@ -1321,7 +1567,23 @@
           <w:rFonts w:ascii="Arial" w:hAnsi="Arial" w:cs="Arial"/>
           <w:sz w:val="24"/>
         </w:rPr>
-        <w:t xml:space="preserve">, Sartori, L., &amp; Obhi, S.S. (2017). Effects of intentional movement preparation on response times to symbolic and imitative cues. </w:t>
+        <w:t xml:space="preserve">, Sartori, L., &amp; </w:t>
+      </w:r>
+      <w:proofErr w:type="spellStart"/>
+      <w:r>
+        <w:rPr>
+          <w:rFonts w:ascii="Arial" w:hAnsi="Arial" w:cs="Arial"/>
+          <w:sz w:val="24"/>
+        </w:rPr>
+        <w:t>Obhi</w:t>
+      </w:r>
+      <w:proofErr w:type="spellEnd"/>
+      <w:r>
+        <w:rPr>
+          <w:rFonts w:ascii="Arial" w:hAnsi="Arial" w:cs="Arial"/>
+          <w:sz w:val="24"/>
+        </w:rPr>
+        <w:t xml:space="preserve">, S.S. (2017). Effects of intentional movement preparation on response times to symbolic and imitative cues. </w:t>
       </w:r>
       <w:r>
         <w:rPr>
@@ -1454,7 +1716,23 @@
           <w:rFonts w:ascii="Arial" w:hAnsi="Arial" w:cs="Arial"/>
           <w:sz w:val="24"/>
         </w:rPr>
-        <w:t>Jenkins, M., Fahim, G., &amp; Obhi, S.S. (In Prep.)</w:t>
+        <w:t xml:space="preserve">Jenkins, M., Fahim, G., &amp; </w:t>
+      </w:r>
+      <w:proofErr w:type="spellStart"/>
+      <w:r>
+        <w:rPr>
+          <w:rFonts w:ascii="Arial" w:hAnsi="Arial" w:cs="Arial"/>
+          <w:sz w:val="24"/>
+        </w:rPr>
+        <w:t>Obhi</w:t>
+      </w:r>
+      <w:proofErr w:type="spellEnd"/>
+      <w:r>
+        <w:rPr>
+          <w:rFonts w:ascii="Arial" w:hAnsi="Arial" w:cs="Arial"/>
+          <w:sz w:val="24"/>
+        </w:rPr>
+        <w:t>, S.S. (In Prep.)</w:t>
       </w:r>
       <w:r>
         <w:rPr>
@@ -1526,51 +1804,102 @@
           <w:bCs/>
           <w:sz w:val="24"/>
         </w:rPr>
-        <w:t>&amp; Obhi, S.S. (In Prep.). To Move or Not to Move: Cortico-spinal activity is enhanced during pain observation regardless of motor preparation state.</w:t>
-      </w:r>
-    </w:p>
-    <w:p>
-      <w:pPr>
-        <w:spacing w:after="0" w:line="240" w:lineRule="auto"/>
-        <w:ind w:left="720" w:hanging="720"/>
-        <w:contextualSpacing/>
-        <w:jc w:val="both"/>
-        <w:outlineLvl w:val="0"/>
-        <w:rPr>
-          <w:rFonts w:ascii="Arial" w:hAnsi="Arial" w:cs="Arial"/>
-          <w:b/>
+        <w:t xml:space="preserve">&amp; </w:t>
+      </w:r>
+      <w:proofErr w:type="spellStart"/>
+      <w:r>
+        <w:rPr>
+          <w:rFonts w:ascii="Arial" w:hAnsi="Arial" w:cs="Arial"/>
           <w:bCs/>
           <w:sz w:val="24"/>
         </w:rPr>
-      </w:pPr>
-    </w:p>
-    <w:p>
-      <w:pPr>
-        <w:spacing w:after="0" w:line="240" w:lineRule="auto"/>
-        <w:ind w:left="720" w:hanging="720"/>
-        <w:contextualSpacing/>
-        <w:jc w:val="both"/>
-        <w:outlineLvl w:val="0"/>
-        <w:rPr>
-          <w:rFonts w:ascii="Arial" w:hAnsi="Arial" w:cs="Arial"/>
-          <w:sz w:val="24"/>
-        </w:rPr>
-      </w:pPr>
-      <w:r>
-        <w:rPr>
-          <w:rFonts w:ascii="Arial" w:hAnsi="Arial" w:cs="Arial"/>
-          <w:b/>
+        <w:t>Obhi</w:t>
+      </w:r>
+      <w:proofErr w:type="spellEnd"/>
+      <w:r>
+        <w:rPr>
+          <w:rFonts w:ascii="Arial" w:hAnsi="Arial" w:cs="Arial"/>
           <w:bCs/>
           <w:sz w:val="24"/>
         </w:rPr>
+        <w:t>, S.S. (In Prep.). To Move or Not to Move: Cortico-spinal activity is enhanced during pain observation regardless of motor preparation state.</w:t>
+      </w:r>
+    </w:p>
+    <w:p>
+      <w:pPr>
+        <w:spacing w:after="0" w:line="240" w:lineRule="auto"/>
+        <w:ind w:left="720" w:hanging="720"/>
+        <w:contextualSpacing/>
+        <w:jc w:val="both"/>
+        <w:outlineLvl w:val="0"/>
+        <w:rPr>
+          <w:rFonts w:ascii="Arial" w:hAnsi="Arial" w:cs="Arial"/>
+          <w:b/>
+          <w:bCs/>
+          <w:sz w:val="24"/>
+        </w:rPr>
+      </w:pPr>
+    </w:p>
+    <w:p>
+      <w:pPr>
+        <w:spacing w:after="0" w:line="240" w:lineRule="auto"/>
+        <w:ind w:left="720" w:hanging="720"/>
+        <w:contextualSpacing/>
+        <w:jc w:val="both"/>
+        <w:outlineLvl w:val="0"/>
+        <w:rPr>
+          <w:rFonts w:ascii="Arial" w:hAnsi="Arial" w:cs="Arial"/>
+          <w:sz w:val="24"/>
+        </w:rPr>
+      </w:pPr>
+      <w:r>
+        <w:rPr>
+          <w:rFonts w:ascii="Arial" w:hAnsi="Arial" w:cs="Arial"/>
+          <w:b/>
+          <w:bCs/>
+          <w:sz w:val="24"/>
+        </w:rPr>
         <w:t xml:space="preserve">Galang, C.M., </w:t>
       </w:r>
-      <w:r>
-        <w:rPr>
-          <w:rFonts w:ascii="Arial" w:hAnsi="Arial" w:cs="Arial"/>
-          <w:sz w:val="24"/>
-        </w:rPr>
-        <w:t>Pichtikova, M., Sanders, T., &amp; Obhi, S.S. (In Prep.). Response-general effects of pain observation on motor behavi</w:t>
+      <w:proofErr w:type="spellStart"/>
+      <w:r>
+        <w:rPr>
+          <w:rFonts w:ascii="Arial" w:hAnsi="Arial" w:cs="Arial"/>
+          <w:sz w:val="24"/>
+        </w:rPr>
+        <w:t>Pichtikova</w:t>
+      </w:r>
+      <w:proofErr w:type="spellEnd"/>
+      <w:r>
+        <w:rPr>
+          <w:rFonts w:ascii="Arial" w:hAnsi="Arial" w:cs="Arial"/>
+          <w:sz w:val="24"/>
+        </w:rPr>
+        <w:t xml:space="preserve">, M., Sanders, T., &amp; </w:t>
+      </w:r>
+      <w:proofErr w:type="spellStart"/>
+      <w:r>
+        <w:rPr>
+          <w:rFonts w:ascii="Arial" w:hAnsi="Arial" w:cs="Arial"/>
+          <w:sz w:val="24"/>
+        </w:rPr>
+        <w:t>Obhi</w:t>
+      </w:r>
+      <w:proofErr w:type="spellEnd"/>
+      <w:r>
+        <w:rPr>
+          <w:rFonts w:ascii="Arial" w:hAnsi="Arial" w:cs="Arial"/>
+          <w:sz w:val="24"/>
+        </w:rPr>
+        <w:t xml:space="preserve">, S.S. (In Prep.). Response-general effects of pain observation on motor </w:t>
+      </w:r>
+      <w:proofErr w:type="spellStart"/>
+      <w:r>
+        <w:rPr>
+          <w:rFonts w:ascii="Arial" w:hAnsi="Arial" w:cs="Arial"/>
+          <w:sz w:val="24"/>
+        </w:rPr>
+        <w:t>behavi</w:t>
       </w:r>
       <w:r>
         <w:rPr>
@@ -1584,40 +1913,115 @@
           <w:rFonts w:ascii="Arial" w:hAnsi="Arial" w:cs="Arial"/>
           <w:sz w:val="24"/>
         </w:rPr>
-        <w:t>r.</w:t>
-      </w:r>
-    </w:p>
-    <w:p>
-      <w:pPr>
-        <w:spacing w:after="0" w:line="240" w:lineRule="auto"/>
-        <w:ind w:left="720" w:hanging="720"/>
-        <w:contextualSpacing/>
-        <w:jc w:val="both"/>
-        <w:outlineLvl w:val="0"/>
-        <w:rPr>
-          <w:rFonts w:ascii="Arial" w:hAnsi="Arial" w:cs="Arial"/>
-          <w:sz w:val="24"/>
-        </w:rPr>
-      </w:pPr>
-    </w:p>
-    <w:p>
-      <w:pPr>
-        <w:spacing w:after="0" w:line="240" w:lineRule="auto"/>
-        <w:ind w:left="720" w:hanging="720"/>
-        <w:contextualSpacing/>
-        <w:jc w:val="both"/>
-        <w:outlineLvl w:val="0"/>
-        <w:rPr>
-          <w:rFonts w:ascii="Arial" w:hAnsi="Arial" w:cs="Arial"/>
-          <w:sz w:val="24"/>
-        </w:rPr>
-      </w:pPr>
-      <w:r>
-        <w:rPr>
-          <w:rFonts w:ascii="Arial" w:hAnsi="Arial" w:cs="Arial"/>
-          <w:sz w:val="24"/>
-        </w:rPr>
-        <w:t xml:space="preserve">Mekik C.S. &amp; </w:t>
+        <w:t>r</w:t>
+      </w:r>
+      <w:proofErr w:type="spellEnd"/>
+      <w:r>
+        <w:rPr>
+          <w:rFonts w:ascii="Arial" w:hAnsi="Arial" w:cs="Arial"/>
+          <w:sz w:val="24"/>
+        </w:rPr>
+        <w:t>.</w:t>
+      </w:r>
+    </w:p>
+    <w:p>
+      <w:pPr>
+        <w:spacing w:after="0" w:line="240" w:lineRule="auto"/>
+        <w:ind w:left="720" w:hanging="720"/>
+        <w:contextualSpacing/>
+        <w:jc w:val="both"/>
+        <w:outlineLvl w:val="0"/>
+        <w:rPr>
+          <w:rFonts w:ascii="Arial" w:hAnsi="Arial" w:cs="Arial"/>
+          <w:sz w:val="24"/>
+        </w:rPr>
+      </w:pPr>
+    </w:p>
+    <w:p>
+      <w:pPr>
+        <w:spacing w:after="0" w:line="240" w:lineRule="auto"/>
+        <w:ind w:left="720" w:hanging="720"/>
+        <w:contextualSpacing/>
+        <w:jc w:val="both"/>
+        <w:outlineLvl w:val="0"/>
+        <w:rPr>
+          <w:rFonts w:ascii="Arial" w:hAnsi="Arial" w:cs="Arial"/>
+          <w:sz w:val="24"/>
+        </w:rPr>
+      </w:pPr>
+      <w:r>
+        <w:rPr>
+          <w:rFonts w:ascii="Arial" w:hAnsi="Arial" w:cs="Arial"/>
+          <w:b/>
+          <w:bCs/>
+          <w:sz w:val="24"/>
+        </w:rPr>
+        <w:t xml:space="preserve">Galang, C.M., </w:t>
+      </w:r>
+      <w:r>
+        <w:rPr>
+          <w:rFonts w:ascii="Arial" w:hAnsi="Arial" w:cs="Arial"/>
+          <w:sz w:val="24"/>
+        </w:rPr>
+        <w:t xml:space="preserve">Jenkins, M., Sanders, T., </w:t>
+      </w:r>
+      <w:proofErr w:type="spellStart"/>
+      <w:r>
+        <w:rPr>
+          <w:rFonts w:ascii="Arial" w:hAnsi="Arial" w:cs="Arial"/>
+          <w:sz w:val="24"/>
+        </w:rPr>
+        <w:t>Vijh</w:t>
+      </w:r>
+      <w:proofErr w:type="spellEnd"/>
+      <w:r>
+        <w:rPr>
+          <w:rFonts w:ascii="Arial" w:hAnsi="Arial" w:cs="Arial"/>
+          <w:sz w:val="24"/>
+        </w:rPr>
+        <w:t>, R. (In Prep.). Motor preparation during pain observation does not influence event-related Mu/Beta desynchronization.</w:t>
+      </w:r>
+    </w:p>
+    <w:p>
+      <w:pPr>
+        <w:spacing w:after="0" w:line="240" w:lineRule="auto"/>
+        <w:ind w:left="720" w:hanging="720"/>
+        <w:contextualSpacing/>
+        <w:jc w:val="both"/>
+        <w:outlineLvl w:val="0"/>
+        <w:rPr>
+          <w:rFonts w:ascii="Arial" w:hAnsi="Arial" w:cs="Arial"/>
+          <w:sz w:val="24"/>
+        </w:rPr>
+      </w:pPr>
+    </w:p>
+    <w:p>
+      <w:pPr>
+        <w:spacing w:after="0" w:line="240" w:lineRule="auto"/>
+        <w:ind w:left="720" w:hanging="720"/>
+        <w:contextualSpacing/>
+        <w:jc w:val="both"/>
+        <w:outlineLvl w:val="0"/>
+        <w:rPr>
+          <w:rFonts w:ascii="Arial" w:hAnsi="Arial" w:cs="Arial"/>
+          <w:sz w:val="24"/>
+        </w:rPr>
+      </w:pPr>
+      <w:proofErr w:type="spellStart"/>
+      <w:r>
+        <w:rPr>
+          <w:rFonts w:ascii="Arial" w:hAnsi="Arial" w:cs="Arial"/>
+          <w:sz w:val="24"/>
+        </w:rPr>
+        <w:t>Mekik</w:t>
+      </w:r>
+      <w:proofErr w:type="spellEnd"/>
+      <w:r>
+        <w:rPr>
+          <w:rFonts w:ascii="Arial" w:hAnsi="Arial" w:cs="Arial"/>
+          <w:sz w:val="24"/>
+        </w:rPr>
+        <w:t xml:space="preserve"> C.S. &amp; </w:t>
       </w:r>
       <w:r>
         <w:rPr>
@@ -1709,74 +2113,10 @@
     </w:p>
     <w:p>
       <w:pPr>
-        <w:spacing w:after="0" w:line="240" w:lineRule="auto"/>
-        <w:ind w:left="720" w:hanging="720"/>
-        <w:contextualSpacing/>
-        <w:outlineLvl w:val="0"/>
-        <w:rPr>
-          <w:rFonts w:ascii="Arial" w:hAnsi="Arial" w:cs="Arial"/>
-          <w:sz w:val="24"/>
-        </w:rPr>
-      </w:pPr>
-    </w:p>
-    <w:p>
-      <w:pPr>
-        <w:spacing w:after="0" w:line="240" w:lineRule="auto"/>
-        <w:outlineLvl w:val="0"/>
-        <w:rPr>
-          <w:rFonts w:ascii="Times New Roman" w:hAnsi="Times New Roman" w:cs="Times New Roman"/>
-          <w:sz w:val="18"/>
-          <w:szCs w:val="16"/>
-        </w:rPr>
-      </w:pPr>
-      <w:r>
-        <w:rPr>
-          <w:rFonts w:ascii="Times New Roman" w:hAnsi="Times New Roman" w:cs="Times New Roman"/>
-          <w:sz w:val="18"/>
-          <w:szCs w:val="16"/>
-        </w:rPr>
-        <w:t xml:space="preserve">* This means that the paper is written but I am waiting for feedback from co-authors before submission; or in the case where I am not the first author, then this means that the paper is written </w:t>
-      </w:r>
-      <w:r>
-        <w:rPr>
-          <w:rFonts w:ascii="Times New Roman" w:hAnsi="Times New Roman" w:cs="Times New Roman"/>
-          <w:sz w:val="18"/>
-          <w:szCs w:val="16"/>
-        </w:rPr>
-        <w:t>and</w:t>
-      </w:r>
-      <w:r>
-        <w:rPr>
-          <w:rFonts w:ascii="Times New Roman" w:hAnsi="Times New Roman" w:cs="Times New Roman"/>
-          <w:sz w:val="18"/>
-          <w:szCs w:val="16"/>
-        </w:rPr>
-        <w:t xml:space="preserve"> is</w:t>
-      </w:r>
-      <w:r>
-        <w:rPr>
-          <w:rFonts w:ascii="Times New Roman" w:hAnsi="Times New Roman" w:cs="Times New Roman"/>
-          <w:sz w:val="18"/>
-          <w:szCs w:val="16"/>
-        </w:rPr>
-        <w:t xml:space="preserve"> pending</w:t>
-      </w:r>
-      <w:r>
-        <w:rPr>
-          <w:rFonts w:ascii="Times New Roman" w:hAnsi="Times New Roman" w:cs="Times New Roman"/>
-          <w:sz w:val="18"/>
-          <w:szCs w:val="16"/>
-        </w:rPr>
-        <w:t xml:space="preserve"> final approval/submission from the primary author(s).</w:t>
-      </w:r>
-    </w:p>
-    <w:p>
-      <w:pPr>
         <w:pBdr>
           <w:bottom w:val="single" w:sz="6" w:space="1" w:color="auto"/>
         </w:pBdr>
         <w:spacing w:after="0" w:line="240" w:lineRule="auto"/>
-        <w:ind w:left="720" w:hanging="720"/>
         <w:contextualSpacing/>
         <w:jc w:val="both"/>
         <w:outlineLvl w:val="0"/>
@@ -1989,8 +2329,17 @@
           <w:rFonts w:ascii="Arial" w:hAnsi="Arial" w:cs="Arial"/>
           <w:sz w:val="24"/>
         </w:rPr>
-        <w:t xml:space="preserve"> of Psychology, Neuroscience and Behaviour</w:t>
-      </w:r>
+        <w:t xml:space="preserve"> of Psychology, Neuroscience and </w:t>
+      </w:r>
+      <w:proofErr w:type="spellStart"/>
+      <w:r>
+        <w:rPr>
+          <w:rFonts w:ascii="Arial" w:hAnsi="Arial" w:cs="Arial"/>
+          <w:sz w:val="24"/>
+        </w:rPr>
+        <w:t>Behaviour</w:t>
+      </w:r>
+      <w:proofErr w:type="spellEnd"/>
       <w:r>
         <w:rPr>
           <w:rFonts w:ascii="Arial" w:hAnsi="Arial" w:cs="Arial"/>
@@ -2142,12 +2491,21 @@
           <w:sz w:val="24"/>
         </w:rPr>
       </w:pPr>
-      <w:r>
-        <w:rPr>
-          <w:rFonts w:ascii="Arial" w:hAnsi="Arial" w:cs="Arial"/>
-          <w:sz w:val="24"/>
-        </w:rPr>
-        <w:t>LiveLab Research Grant (2016)</w:t>
+      <w:proofErr w:type="spellStart"/>
+      <w:r>
+        <w:rPr>
+          <w:rFonts w:ascii="Arial" w:hAnsi="Arial" w:cs="Arial"/>
+          <w:sz w:val="24"/>
+        </w:rPr>
+        <w:t>LiveLab</w:t>
+      </w:r>
+      <w:proofErr w:type="spellEnd"/>
+      <w:r>
+        <w:rPr>
+          <w:rFonts w:ascii="Arial" w:hAnsi="Arial" w:cs="Arial"/>
+          <w:sz w:val="24"/>
+        </w:rPr>
+        <w:t xml:space="preserve"> Research Grant (2016)</w:t>
       </w:r>
     </w:p>
     <w:p>
@@ -2168,27 +2526,52 @@
           <w:sz w:val="24"/>
         </w:rPr>
         <w:tab/>
-        <w:t>Value: 3 days of facility use and 21 hours of technical support from LiveLab staff.</w:t>
-      </w:r>
-    </w:p>
-    <w:p>
-      <w:pPr>
-        <w:spacing w:after="0" w:line="240" w:lineRule="auto"/>
-        <w:ind w:left="720" w:hanging="720"/>
-        <w:contextualSpacing/>
-        <w:jc w:val="both"/>
-        <w:outlineLvl w:val="0"/>
-        <w:rPr>
-          <w:rFonts w:ascii="Arial" w:hAnsi="Arial" w:cs="Arial"/>
-          <w:sz w:val="24"/>
-        </w:rPr>
-      </w:pPr>
-      <w:r>
-        <w:rPr>
-          <w:rFonts w:ascii="Arial" w:hAnsi="Arial" w:cs="Arial"/>
-          <w:sz w:val="24"/>
-        </w:rPr>
-        <w:t>OpenCon Travel Scholarship (2016)</w:t>
+        <w:t xml:space="preserve">Value: 3 days of facility use and 21 hours of technical support from </w:t>
+      </w:r>
+      <w:proofErr w:type="spellStart"/>
+      <w:r>
+        <w:rPr>
+          <w:rFonts w:ascii="Arial" w:hAnsi="Arial" w:cs="Arial"/>
+          <w:sz w:val="24"/>
+        </w:rPr>
+        <w:t>LiveLab</w:t>
+      </w:r>
+      <w:proofErr w:type="spellEnd"/>
+      <w:r>
+        <w:rPr>
+          <w:rFonts w:ascii="Arial" w:hAnsi="Arial" w:cs="Arial"/>
+          <w:sz w:val="24"/>
+        </w:rPr>
+        <w:t xml:space="preserve"> staff.</w:t>
+      </w:r>
+    </w:p>
+    <w:p>
+      <w:pPr>
+        <w:spacing w:after="0" w:line="240" w:lineRule="auto"/>
+        <w:ind w:left="720" w:hanging="720"/>
+        <w:contextualSpacing/>
+        <w:jc w:val="both"/>
+        <w:outlineLvl w:val="0"/>
+        <w:rPr>
+          <w:rFonts w:ascii="Arial" w:hAnsi="Arial" w:cs="Arial"/>
+          <w:sz w:val="24"/>
+        </w:rPr>
+      </w:pPr>
+      <w:proofErr w:type="spellStart"/>
+      <w:r>
+        <w:rPr>
+          <w:rFonts w:ascii="Arial" w:hAnsi="Arial" w:cs="Arial"/>
+          <w:sz w:val="24"/>
+        </w:rPr>
+        <w:t>OpenCon</w:t>
+      </w:r>
+      <w:proofErr w:type="spellEnd"/>
+      <w:r>
+        <w:rPr>
+          <w:rFonts w:ascii="Arial" w:hAnsi="Arial" w:cs="Arial"/>
+          <w:sz w:val="24"/>
+        </w:rPr>
+        <w:t xml:space="preserve"> Travel Scholarship (2016)</w:t>
       </w:r>
     </w:p>
     <w:p>
@@ -2401,6 +2784,7 @@
           <w:rFonts w:ascii="Arial" w:hAnsi="Arial" w:cs="Arial"/>
           <w:sz w:val="24"/>
         </w:rPr>
+        <w:lastRenderedPageBreak/>
         <w:t>Gordon Cressy Leadership Award (2014)</w:t>
       </w:r>
     </w:p>
@@ -2421,7 +2805,6 @@
           <w:rFonts w:ascii="Arial" w:hAnsi="Arial" w:cs="Arial"/>
           <w:sz w:val="24"/>
         </w:rPr>
-        <w:lastRenderedPageBreak/>
         <w:tab/>
         <w:t>Value: Highest student leadership award given by the University of Toronto at large</w:t>
       </w:r>
@@ -2771,7 +3154,27 @@
           <w:iCs/>
           <w:sz w:val="24"/>
         </w:rPr>
-        <w:t xml:space="preserve">&amp; Obhi, S.S. (2019). </w:t>
+        <w:t xml:space="preserve">&amp; </w:t>
+      </w:r>
+      <w:proofErr w:type="spellStart"/>
+      <w:r>
+        <w:rPr>
+          <w:rFonts w:ascii="Arial" w:hAnsi="Arial" w:cs="Arial"/>
+          <w:bCs/>
+          <w:iCs/>
+          <w:sz w:val="24"/>
+        </w:rPr>
+        <w:t>Obhi</w:t>
+      </w:r>
+      <w:proofErr w:type="spellEnd"/>
+      <w:r>
+        <w:rPr>
+          <w:rFonts w:ascii="Arial" w:hAnsi="Arial" w:cs="Arial"/>
+          <w:bCs/>
+          <w:iCs/>
+          <w:sz w:val="24"/>
+        </w:rPr>
+        <w:t xml:space="preserve">, S.S. (2019). </w:t>
       </w:r>
       <w:r>
         <w:rPr>
@@ -2791,6 +3194,7 @@
         </w:rPr>
         <w:t xml:space="preserve"> </w:t>
       </w:r>
+      <w:proofErr w:type="spellStart"/>
       <w:r>
         <w:rPr>
           <w:rFonts w:ascii="Arial" w:hAnsi="Arial" w:cs="Arial"/>
@@ -2798,8 +3202,9 @@
           <w:i/>
           <w:sz w:val="24"/>
         </w:rPr>
-        <w:t>behavioural response times after pain observation: A pre-registered study.</w:t>
-      </w:r>
+        <w:t>behavioural</w:t>
+      </w:r>
+      <w:proofErr w:type="spellEnd"/>
       <w:r>
         <w:rPr>
           <w:rFonts w:ascii="Arial" w:hAnsi="Arial" w:cs="Arial"/>
@@ -2807,6 +3212,15 @@
           <w:i/>
           <w:sz w:val="24"/>
         </w:rPr>
+        <w:t xml:space="preserve"> response times after pain observation: A pre-registered study.</w:t>
+      </w:r>
+      <w:r>
+        <w:rPr>
+          <w:rFonts w:ascii="Arial" w:hAnsi="Arial" w:cs="Arial"/>
+          <w:bCs/>
+          <w:i/>
+          <w:sz w:val="24"/>
+        </w:rPr>
         <w:t xml:space="preserve"> </w:t>
       </w:r>
       <w:r>
@@ -2871,7 +3285,27 @@
           <w:iCs/>
           <w:sz w:val="24"/>
         </w:rPr>
-        <w:t xml:space="preserve"> of the Canadian Society for Brain, Behaviour and Cognitive Science (CSBBCS). Waterloo, Canada.</w:t>
+        <w:t xml:space="preserve"> of the Canadian Society for Brain, </w:t>
+      </w:r>
+      <w:proofErr w:type="spellStart"/>
+      <w:r>
+        <w:rPr>
+          <w:rFonts w:ascii="Arial" w:hAnsi="Arial" w:cs="Arial"/>
+          <w:bCs/>
+          <w:iCs/>
+          <w:sz w:val="24"/>
+        </w:rPr>
+        <w:t>Behaviour</w:t>
+      </w:r>
+      <w:proofErr w:type="spellEnd"/>
+      <w:r>
+        <w:rPr>
+          <w:rFonts w:ascii="Arial" w:hAnsi="Arial" w:cs="Arial"/>
+          <w:bCs/>
+          <w:iCs/>
+          <w:sz w:val="24"/>
+        </w:rPr>
+        <w:t xml:space="preserve"> and Cognitive Science (CSBBCS). Waterloo, Canada.</w:t>
       </w:r>
     </w:p>
     <w:p>
@@ -2921,7 +3355,23 @@
           <w:rFonts w:ascii="Arial" w:hAnsi="Arial" w:cs="Arial"/>
           <w:sz w:val="24"/>
         </w:rPr>
-        <w:t>&amp; Obhi, S.S. (2018</w:t>
+        <w:t xml:space="preserve">&amp; </w:t>
+      </w:r>
+      <w:proofErr w:type="spellStart"/>
+      <w:r>
+        <w:rPr>
+          <w:rFonts w:ascii="Arial" w:hAnsi="Arial" w:cs="Arial"/>
+          <w:sz w:val="24"/>
+        </w:rPr>
+        <w:t>Obhi</w:t>
+      </w:r>
+      <w:proofErr w:type="spellEnd"/>
+      <w:r>
+        <w:rPr>
+          <w:rFonts w:ascii="Arial" w:hAnsi="Arial" w:cs="Arial"/>
+          <w:sz w:val="24"/>
+        </w:rPr>
+        <w:t>, S.S. (2018</w:t>
       </w:r>
       <w:r>
         <w:rPr>
@@ -2952,7 +3402,23 @@
           <w:rFonts w:ascii="Arial" w:hAnsi="Arial" w:cs="Arial"/>
           <w:sz w:val="24"/>
         </w:rPr>
-        <w:t>Poster presented at the Joint Meeting of the Canadian Society for Brain, Behaviour, and Cognitive Sciences (CSBBCS) and the Experimental Psychology Society (EPS). St. Johns, Canada.</w:t>
+        <w:t xml:space="preserve">Poster presented at the Joint Meeting of the Canadian Society for Brain, </w:t>
+      </w:r>
+      <w:proofErr w:type="spellStart"/>
+      <w:r>
+        <w:rPr>
+          <w:rFonts w:ascii="Arial" w:hAnsi="Arial" w:cs="Arial"/>
+          <w:sz w:val="24"/>
+        </w:rPr>
+        <w:t>Behaviour</w:t>
+      </w:r>
+      <w:proofErr w:type="spellEnd"/>
+      <w:r>
+        <w:rPr>
+          <w:rFonts w:ascii="Arial" w:hAnsi="Arial" w:cs="Arial"/>
+          <w:sz w:val="24"/>
+        </w:rPr>
+        <w:t>, and Cognitive Sciences (CSBBCS) and the Experimental Psychology Society (EPS). St. Johns, Canada.</w:t>
       </w:r>
     </w:p>
     <w:p>
@@ -3006,7 +3472,23 @@
           <w:rFonts w:ascii="Arial" w:hAnsi="Arial" w:cs="Arial"/>
           <w:sz w:val="24"/>
         </w:rPr>
-        <w:t>&amp; Obhi, S.S. (2018</w:t>
+        <w:t xml:space="preserve">&amp; </w:t>
+      </w:r>
+      <w:proofErr w:type="spellStart"/>
+      <w:r>
+        <w:rPr>
+          <w:rFonts w:ascii="Arial" w:hAnsi="Arial" w:cs="Arial"/>
+          <w:sz w:val="24"/>
+        </w:rPr>
+        <w:t>Obhi</w:t>
+      </w:r>
+      <w:proofErr w:type="spellEnd"/>
+      <w:r>
+        <w:rPr>
+          <w:rFonts w:ascii="Arial" w:hAnsi="Arial" w:cs="Arial"/>
+          <w:sz w:val="24"/>
+        </w:rPr>
+        <w:t>, S.S. (2018</w:t>
       </w:r>
       <w:r>
         <w:rPr>
@@ -3029,7 +3511,23 @@
           <w:rFonts w:ascii="Arial" w:hAnsi="Arial" w:cs="Arial"/>
           <w:sz w:val="24"/>
         </w:rPr>
-        <w:t>Poster presented at the Joint Meeting of the Canadian Society for Brain, Behaviour, and Cognitive Sciences (CSBBCS) and the Experimental Psychology Society (EPS). St. Johns, Canada.</w:t>
+        <w:t xml:space="preserve">Poster presented at the Joint Meeting of the Canadian Society for Brain, </w:t>
+      </w:r>
+      <w:proofErr w:type="spellStart"/>
+      <w:r>
+        <w:rPr>
+          <w:rFonts w:ascii="Arial" w:hAnsi="Arial" w:cs="Arial"/>
+          <w:sz w:val="24"/>
+        </w:rPr>
+        <w:t>Behaviour</w:t>
+      </w:r>
+      <w:proofErr w:type="spellEnd"/>
+      <w:r>
+        <w:rPr>
+          <w:rFonts w:ascii="Arial" w:hAnsi="Arial" w:cs="Arial"/>
+          <w:sz w:val="24"/>
+        </w:rPr>
+        <w:t>, and Cognitive Sciences (CSBBCS) and the Experimental Psychology Society (EPS). St. Johns, Canada.</w:t>
       </w:r>
     </w:p>
     <w:p>
@@ -3074,12 +3572,37 @@
         </w:rPr>
         <w:t xml:space="preserve">Galang, C.M., </w:t>
       </w:r>
-      <w:r>
-        <w:rPr>
-          <w:rFonts w:ascii="Arial" w:hAnsi="Arial" w:cs="Arial"/>
-          <w:sz w:val="24"/>
-        </w:rPr>
-        <w:t xml:space="preserve">Kragness, H., &amp; Obhi, S.S. (2017). </w:t>
+      <w:proofErr w:type="spellStart"/>
+      <w:r>
+        <w:rPr>
+          <w:rFonts w:ascii="Arial" w:hAnsi="Arial" w:cs="Arial"/>
+          <w:sz w:val="24"/>
+        </w:rPr>
+        <w:t>Kragness</w:t>
+      </w:r>
+      <w:proofErr w:type="spellEnd"/>
+      <w:r>
+        <w:rPr>
+          <w:rFonts w:ascii="Arial" w:hAnsi="Arial" w:cs="Arial"/>
+          <w:sz w:val="24"/>
+        </w:rPr>
+        <w:t xml:space="preserve">, H., &amp; </w:t>
+      </w:r>
+      <w:proofErr w:type="spellStart"/>
+      <w:r>
+        <w:rPr>
+          <w:rFonts w:ascii="Arial" w:hAnsi="Arial" w:cs="Arial"/>
+          <w:sz w:val="24"/>
+        </w:rPr>
+        <w:t>Obhi</w:t>
+      </w:r>
+      <w:proofErr w:type="spellEnd"/>
+      <w:r>
+        <w:rPr>
+          <w:rFonts w:ascii="Arial" w:hAnsi="Arial" w:cs="Arial"/>
+          <w:sz w:val="24"/>
+        </w:rPr>
+        <w:t xml:space="preserve">, S.S. (2017). </w:t>
       </w:r>
       <w:r>
         <w:rPr>
@@ -3139,7 +3662,23 @@
           <w:rFonts w:ascii="Arial" w:hAnsi="Arial" w:cs="Arial"/>
           <w:sz w:val="24"/>
         </w:rPr>
-        <w:t xml:space="preserve">nnual NeuroMusic Conference. Hamilton, </w:t>
+        <w:t xml:space="preserve">nnual </w:t>
+      </w:r>
+      <w:proofErr w:type="spellStart"/>
+      <w:r>
+        <w:rPr>
+          <w:rFonts w:ascii="Arial" w:hAnsi="Arial" w:cs="Arial"/>
+          <w:sz w:val="24"/>
+        </w:rPr>
+        <w:t>NeuroMusic</w:t>
+      </w:r>
+      <w:proofErr w:type="spellEnd"/>
+      <w:r>
+        <w:rPr>
+          <w:rFonts w:ascii="Arial" w:hAnsi="Arial" w:cs="Arial"/>
+          <w:sz w:val="24"/>
+        </w:rPr>
+        <w:t xml:space="preserve"> Conference. Hamilton, </w:t>
       </w:r>
       <w:r>
         <w:rPr>
@@ -3197,12 +3736,21 @@
         </w:rPr>
         <w:t xml:space="preserve"> &amp; </w:t>
       </w:r>
-      <w:r>
-        <w:rPr>
-          <w:rFonts w:ascii="Arial" w:hAnsi="Arial" w:cs="Arial"/>
-          <w:sz w:val="24"/>
-        </w:rPr>
-        <w:t>Obhi, S.S.</w:t>
+      <w:proofErr w:type="spellStart"/>
+      <w:r>
+        <w:rPr>
+          <w:rFonts w:ascii="Arial" w:hAnsi="Arial" w:cs="Arial"/>
+          <w:sz w:val="24"/>
+        </w:rPr>
+        <w:t>Obhi</w:t>
+      </w:r>
+      <w:proofErr w:type="spellEnd"/>
+      <w:r>
+        <w:rPr>
+          <w:rFonts w:ascii="Arial" w:hAnsi="Arial" w:cs="Arial"/>
+          <w:sz w:val="24"/>
+        </w:rPr>
+        <w:t>, S.S.</w:t>
       </w:r>
       <w:r>
         <w:rPr>
@@ -3316,7 +3864,55 @@
           <w:rFonts w:ascii="Arial" w:hAnsi="Arial" w:cs="Arial"/>
           <w:sz w:val="24"/>
         </w:rPr>
-        <w:t xml:space="preserve">, Naish, K., Rajagobal, A., &amp; Obhi, S.S. (2016). </w:t>
+        <w:t xml:space="preserve">, </w:t>
+      </w:r>
+      <w:proofErr w:type="spellStart"/>
+      <w:r>
+        <w:rPr>
+          <w:rFonts w:ascii="Arial" w:hAnsi="Arial" w:cs="Arial"/>
+          <w:sz w:val="24"/>
+        </w:rPr>
+        <w:t>Naish</w:t>
+      </w:r>
+      <w:proofErr w:type="spellEnd"/>
+      <w:r>
+        <w:rPr>
+          <w:rFonts w:ascii="Arial" w:hAnsi="Arial" w:cs="Arial"/>
+          <w:sz w:val="24"/>
+        </w:rPr>
+        <w:t xml:space="preserve">, K., </w:t>
+      </w:r>
+      <w:proofErr w:type="spellStart"/>
+      <w:r>
+        <w:rPr>
+          <w:rFonts w:ascii="Arial" w:hAnsi="Arial" w:cs="Arial"/>
+          <w:sz w:val="24"/>
+        </w:rPr>
+        <w:t>Rajagobal</w:t>
+      </w:r>
+      <w:proofErr w:type="spellEnd"/>
+      <w:r>
+        <w:rPr>
+          <w:rFonts w:ascii="Arial" w:hAnsi="Arial" w:cs="Arial"/>
+          <w:sz w:val="24"/>
+        </w:rPr>
+        <w:t xml:space="preserve">, A., &amp; </w:t>
+      </w:r>
+      <w:proofErr w:type="spellStart"/>
+      <w:r>
+        <w:rPr>
+          <w:rFonts w:ascii="Arial" w:hAnsi="Arial" w:cs="Arial"/>
+          <w:sz w:val="24"/>
+        </w:rPr>
+        <w:t>Obhi</w:t>
+      </w:r>
+      <w:proofErr w:type="spellEnd"/>
+      <w:r>
+        <w:rPr>
+          <w:rFonts w:ascii="Arial" w:hAnsi="Arial" w:cs="Arial"/>
+          <w:sz w:val="24"/>
+        </w:rPr>
+        <w:t xml:space="preserve">, S.S. (2016). </w:t>
       </w:r>
       <w:r>
         <w:rPr>
@@ -3346,7 +3942,23 @@
           <w:rFonts w:ascii="Arial" w:hAnsi="Arial" w:cs="Arial"/>
           <w:sz w:val="24"/>
         </w:rPr>
-        <w:t xml:space="preserve"> annual meeting of the Canadian Society for Brain, Behaviour and Cognitive Science (CSBBCS). Ottawa, Canada.</w:t>
+        <w:t xml:space="preserve"> annual meeting of the Canadian Society for Brain, </w:t>
+      </w:r>
+      <w:proofErr w:type="spellStart"/>
+      <w:r>
+        <w:rPr>
+          <w:rFonts w:ascii="Arial" w:hAnsi="Arial" w:cs="Arial"/>
+          <w:sz w:val="24"/>
+        </w:rPr>
+        <w:t>Behaviour</w:t>
+      </w:r>
+      <w:proofErr w:type="spellEnd"/>
+      <w:r>
+        <w:rPr>
+          <w:rFonts w:ascii="Arial" w:hAnsi="Arial" w:cs="Arial"/>
+          <w:sz w:val="24"/>
+        </w:rPr>
+        <w:t xml:space="preserve"> and Cognitive Science (CSBBCS). Ottawa, Canada.</w:t>
       </w:r>
     </w:p>
     <w:p>
@@ -3467,7 +4079,27 @@
           <w:iCs/>
           <w:sz w:val="24"/>
         </w:rPr>
-        <w:t>Self-Other Control and Prosocial Behaviours: Automatic imitation does not predict levels of generosity during a modified dictator game.</w:t>
+        <w:t xml:space="preserve">Self-Other Control and Prosocial </w:t>
+      </w:r>
+      <w:proofErr w:type="spellStart"/>
+      <w:r>
+        <w:rPr>
+          <w:rFonts w:ascii="Arial" w:hAnsi="Arial" w:cs="Arial"/>
+          <w:bCs/>
+          <w:iCs/>
+          <w:sz w:val="24"/>
+        </w:rPr>
+        <w:t>Behaviours</w:t>
+      </w:r>
+      <w:proofErr w:type="spellEnd"/>
+      <w:r>
+        <w:rPr>
+          <w:rFonts w:ascii="Arial" w:hAnsi="Arial" w:cs="Arial"/>
+          <w:bCs/>
+          <w:iCs/>
+          <w:sz w:val="24"/>
+        </w:rPr>
+        <w:t>: Automatic imitation does not predict levels of generosity during a modified dictator game.</w:t>
       </w:r>
       <w:r>
         <w:rPr>
@@ -3585,7 +4217,23 @@
           <w:rFonts w:ascii="Arial" w:hAnsi="Arial" w:cs="Arial"/>
           <w:sz w:val="24"/>
         </w:rPr>
-        <w:t>. Guest lecture presented for PNB2XF3 – Perspectives in Psychology, Neuroscience and Behaviour. Hamilton, Canada.</w:t>
+        <w:t xml:space="preserve">. Guest lecture presented for PNB2XF3 – Perspectives in Psychology, Neuroscience and </w:t>
+      </w:r>
+      <w:proofErr w:type="spellStart"/>
+      <w:r>
+        <w:rPr>
+          <w:rFonts w:ascii="Arial" w:hAnsi="Arial" w:cs="Arial"/>
+          <w:sz w:val="24"/>
+        </w:rPr>
+        <w:t>Behaviour</w:t>
+      </w:r>
+      <w:proofErr w:type="spellEnd"/>
+      <w:r>
+        <w:rPr>
+          <w:rFonts w:ascii="Arial" w:hAnsi="Arial" w:cs="Arial"/>
+          <w:sz w:val="24"/>
+        </w:rPr>
+        <w:t>. Hamilton, Canada.</w:t>
       </w:r>
     </w:p>
     <w:p>
@@ -3663,7 +4311,25 @@
           <w:i/>
           <w:sz w:val="24"/>
         </w:rPr>
-        <w:t xml:space="preserve"> Replication Crisis: What’s the big deal?</w:t>
+        <w:t xml:space="preserve"> Replication Crisis: </w:t>
+      </w:r>
+      <w:proofErr w:type="gramStart"/>
+      <w:r>
+        <w:rPr>
+          <w:rFonts w:ascii="Arial" w:hAnsi="Arial" w:cs="Arial"/>
+          <w:i/>
+          <w:sz w:val="24"/>
+        </w:rPr>
+        <w:t>What’s</w:t>
+      </w:r>
+      <w:proofErr w:type="gramEnd"/>
+      <w:r>
+        <w:rPr>
+          <w:rFonts w:ascii="Arial" w:hAnsi="Arial" w:cs="Arial"/>
+          <w:i/>
+          <w:sz w:val="24"/>
+        </w:rPr>
+        <w:t xml:space="preserve"> the big deal?</w:t>
       </w:r>
       <w:r>
         <w:rPr>
@@ -3684,7 +4350,23 @@
           <w:rFonts w:ascii="Arial" w:hAnsi="Arial" w:cs="Arial"/>
           <w:sz w:val="24"/>
         </w:rPr>
-        <w:t xml:space="preserve"> – Perspectives in Psychology, Neuroscience and Behaviour. Hamilton, Canada.</w:t>
+        <w:t xml:space="preserve"> – Perspectives in Psychology, Neuroscience and </w:t>
+      </w:r>
+      <w:proofErr w:type="spellStart"/>
+      <w:r>
+        <w:rPr>
+          <w:rFonts w:ascii="Arial" w:hAnsi="Arial" w:cs="Arial"/>
+          <w:sz w:val="24"/>
+        </w:rPr>
+        <w:t>Behaviour</w:t>
+      </w:r>
+      <w:proofErr w:type="spellEnd"/>
+      <w:r>
+        <w:rPr>
+          <w:rFonts w:ascii="Arial" w:hAnsi="Arial" w:cs="Arial"/>
+          <w:sz w:val="24"/>
+        </w:rPr>
+        <w:t>. Hamilton, Canada.</w:t>
       </w:r>
     </w:p>
     <w:p>
@@ -3746,7 +4428,23 @@
           <w:rFonts w:ascii="Arial" w:hAnsi="Arial" w:cs="Arial"/>
           <w:sz w:val="24"/>
         </w:rPr>
-        <w:t>. Presented at the Department of Psychology, Neuroscience and Behaviour Seminar Series. Hamilton, Ontario.</w:t>
+        <w:t xml:space="preserve">. Presented at the Department of Psychology, Neuroscience and </w:t>
+      </w:r>
+      <w:proofErr w:type="spellStart"/>
+      <w:r>
+        <w:rPr>
+          <w:rFonts w:ascii="Arial" w:hAnsi="Arial" w:cs="Arial"/>
+          <w:sz w:val="24"/>
+        </w:rPr>
+        <w:t>Behaviour</w:t>
+      </w:r>
+      <w:proofErr w:type="spellEnd"/>
+      <w:r>
+        <w:rPr>
+          <w:rFonts w:ascii="Arial" w:hAnsi="Arial" w:cs="Arial"/>
+          <w:sz w:val="24"/>
+        </w:rPr>
+        <w:t xml:space="preserve"> Seminar Series. Hamilton, Ontario.</w:t>
       </w:r>
     </w:p>
     <w:p>
@@ -3800,7 +4498,23 @@
           <w:rFonts w:ascii="Arial" w:hAnsi="Arial" w:cs="Arial"/>
           <w:sz w:val="24"/>
         </w:rPr>
-        <w:t xml:space="preserve">&amp; Obhi, S.S. (2018). </w:t>
+        <w:t xml:space="preserve">&amp; </w:t>
+      </w:r>
+      <w:proofErr w:type="spellStart"/>
+      <w:r>
+        <w:rPr>
+          <w:rFonts w:ascii="Arial" w:hAnsi="Arial" w:cs="Arial"/>
+          <w:sz w:val="24"/>
+        </w:rPr>
+        <w:t>Obhi</w:t>
+      </w:r>
+      <w:proofErr w:type="spellEnd"/>
+      <w:r>
+        <w:rPr>
+          <w:rFonts w:ascii="Arial" w:hAnsi="Arial" w:cs="Arial"/>
+          <w:sz w:val="24"/>
+        </w:rPr>
+        <w:t xml:space="preserve">, S.S. (2018). </w:t>
       </w:r>
       <w:r>
         <w:rPr>
@@ -3822,7 +4536,23 @@
           <w:rFonts w:ascii="Arial" w:hAnsi="Arial" w:cs="Arial"/>
           <w:sz w:val="24"/>
         </w:rPr>
-        <w:t>Presented at the Department of Psychology, Neuroscience and Behaviour Thesis Poster Session. Hamilton, Ontario.</w:t>
+        <w:t xml:space="preserve">Presented at the Department of Psychology, Neuroscience and </w:t>
+      </w:r>
+      <w:proofErr w:type="spellStart"/>
+      <w:r>
+        <w:rPr>
+          <w:rFonts w:ascii="Arial" w:hAnsi="Arial" w:cs="Arial"/>
+          <w:sz w:val="24"/>
+        </w:rPr>
+        <w:t>Behaviour</w:t>
+      </w:r>
+      <w:proofErr w:type="spellEnd"/>
+      <w:r>
+        <w:rPr>
+          <w:rFonts w:ascii="Arial" w:hAnsi="Arial" w:cs="Arial"/>
+          <w:sz w:val="24"/>
+        </w:rPr>
+        <w:t xml:space="preserve"> Thesis Poster Session. Hamilton, Ontario.</w:t>
       </w:r>
     </w:p>
     <w:p>
@@ -3856,12 +4586,21 @@
           <w:sz w:val="24"/>
         </w:rPr>
       </w:pPr>
-      <w:r>
-        <w:rPr>
-          <w:rFonts w:ascii="Arial" w:hAnsi="Arial" w:cs="Arial"/>
-          <w:sz w:val="24"/>
-        </w:rPr>
-        <w:t xml:space="preserve">MacGrath, S., </w:t>
+      <w:proofErr w:type="spellStart"/>
+      <w:r>
+        <w:rPr>
+          <w:rFonts w:ascii="Arial" w:hAnsi="Arial" w:cs="Arial"/>
+          <w:sz w:val="24"/>
+        </w:rPr>
+        <w:t>MacGrath</w:t>
+      </w:r>
+      <w:proofErr w:type="spellEnd"/>
+      <w:r>
+        <w:rPr>
+          <w:rFonts w:ascii="Arial" w:hAnsi="Arial" w:cs="Arial"/>
+          <w:sz w:val="24"/>
+        </w:rPr>
+        <w:t xml:space="preserve">, S., </w:t>
       </w:r>
       <w:r>
         <w:rPr>
@@ -3876,7 +4615,23 @@
           <w:rFonts w:ascii="Arial" w:hAnsi="Arial" w:cs="Arial"/>
           <w:sz w:val="24"/>
         </w:rPr>
-        <w:t xml:space="preserve">&amp; Obhi, S.S. (2017). </w:t>
+        <w:t xml:space="preserve">&amp; </w:t>
+      </w:r>
+      <w:proofErr w:type="spellStart"/>
+      <w:r>
+        <w:rPr>
+          <w:rFonts w:ascii="Arial" w:hAnsi="Arial" w:cs="Arial"/>
+          <w:sz w:val="24"/>
+        </w:rPr>
+        <w:t>Obhi</w:t>
+      </w:r>
+      <w:proofErr w:type="spellEnd"/>
+      <w:r>
+        <w:rPr>
+          <w:rFonts w:ascii="Arial" w:hAnsi="Arial" w:cs="Arial"/>
+          <w:sz w:val="24"/>
+        </w:rPr>
+        <w:t xml:space="preserve">, S.S. (2017). </w:t>
       </w:r>
       <w:r>
         <w:rPr>
@@ -3891,7 +4646,23 @@
           <w:rFonts w:ascii="Arial" w:hAnsi="Arial" w:cs="Arial"/>
           <w:sz w:val="24"/>
         </w:rPr>
-        <w:t xml:space="preserve"> Presented at the Department of Psychology, Neuroscience and Behaviour Thesis Poster Session. Hamilton, Ontario.</w:t>
+        <w:t xml:space="preserve"> Presented at the Department of Psychology, Neuroscience and </w:t>
+      </w:r>
+      <w:proofErr w:type="spellStart"/>
+      <w:r>
+        <w:rPr>
+          <w:rFonts w:ascii="Arial" w:hAnsi="Arial" w:cs="Arial"/>
+          <w:sz w:val="24"/>
+        </w:rPr>
+        <w:t>Behaviour</w:t>
+      </w:r>
+      <w:proofErr w:type="spellEnd"/>
+      <w:r>
+        <w:rPr>
+          <w:rFonts w:ascii="Arial" w:hAnsi="Arial" w:cs="Arial"/>
+          <w:sz w:val="24"/>
+        </w:rPr>
+        <w:t xml:space="preserve"> Thesis Poster Session. Hamilton, Ontario.</w:t>
       </w:r>
     </w:p>
     <w:p>
@@ -3996,7 +4767,23 @@
           <w:rFonts w:ascii="Arial" w:hAnsi="Arial" w:cs="Arial"/>
           <w:sz w:val="24"/>
         </w:rPr>
-        <w:t>, &amp; Obhi, S. S. (2016). </w:t>
+        <w:t xml:space="preserve">, &amp; </w:t>
+      </w:r>
+      <w:proofErr w:type="spellStart"/>
+      <w:r>
+        <w:rPr>
+          <w:rFonts w:ascii="Arial" w:hAnsi="Arial" w:cs="Arial"/>
+          <w:sz w:val="24"/>
+        </w:rPr>
+        <w:t>Obhi</w:t>
+      </w:r>
+      <w:proofErr w:type="spellEnd"/>
+      <w:r>
+        <w:rPr>
+          <w:rFonts w:ascii="Arial" w:hAnsi="Arial" w:cs="Arial"/>
+          <w:sz w:val="24"/>
+        </w:rPr>
+        <w:t>, S. S. (2016). </w:t>
       </w:r>
       <w:r>
         <w:rPr>
@@ -4068,7 +4855,23 @@
           <w:rFonts w:ascii="Arial" w:hAnsi="Arial" w:cs="Arial"/>
           <w:sz w:val="24"/>
         </w:rPr>
-        <w:t>. Guest lecture presented for PNB2XF3 – Perspectives in Psychology, Neuroscience and Behaviour. Hamilton, Canada.</w:t>
+        <w:t xml:space="preserve">. Guest lecture presented for PNB2XF3 – Perspectives in Psychology, Neuroscience and </w:t>
+      </w:r>
+      <w:proofErr w:type="spellStart"/>
+      <w:r>
+        <w:rPr>
+          <w:rFonts w:ascii="Arial" w:hAnsi="Arial" w:cs="Arial"/>
+          <w:sz w:val="24"/>
+        </w:rPr>
+        <w:t>Behaviour</w:t>
+      </w:r>
+      <w:proofErr w:type="spellEnd"/>
+      <w:r>
+        <w:rPr>
+          <w:rFonts w:ascii="Arial" w:hAnsi="Arial" w:cs="Arial"/>
+          <w:sz w:val="24"/>
+        </w:rPr>
+        <w:t>. Hamilton, Canada.</w:t>
       </w:r>
     </w:p>
     <w:p>
@@ -4148,7 +4951,23 @@
           <w:rFonts w:ascii="Arial" w:hAnsi="Arial" w:cs="Arial"/>
           <w:sz w:val="24"/>
         </w:rPr>
-        <w:t xml:space="preserve"> Guest lecture presented for PNB2XF3 – Perspectives in Psychology, Neuroscience and Behaviour. Hamilton, Canada.</w:t>
+        <w:t xml:space="preserve"> Guest lecture presented for PNB2XF3 – Perspectives in Psychology, Neuroscience and </w:t>
+      </w:r>
+      <w:proofErr w:type="spellStart"/>
+      <w:r>
+        <w:rPr>
+          <w:rFonts w:ascii="Arial" w:hAnsi="Arial" w:cs="Arial"/>
+          <w:sz w:val="24"/>
+        </w:rPr>
+        <w:t>Behaviour</w:t>
+      </w:r>
+      <w:proofErr w:type="spellEnd"/>
+      <w:r>
+        <w:rPr>
+          <w:rFonts w:ascii="Arial" w:hAnsi="Arial" w:cs="Arial"/>
+          <w:sz w:val="24"/>
+        </w:rPr>
+        <w:t>. Hamilton, Canada.</w:t>
       </w:r>
     </w:p>
     <w:p>
@@ -4277,6 +5096,7 @@
         </w:rPr>
         <w:t>Transcranial Magnetic Stimulation (</w:t>
       </w:r>
+      <w:proofErr w:type="spellStart"/>
       <w:r>
         <w:rPr>
           <w:rFonts w:ascii="Arial" w:hAnsi="Arial" w:cs="Arial"/>
@@ -4289,7 +5109,15 @@
           <w:rFonts w:ascii="Arial" w:hAnsi="Arial" w:cs="Arial"/>
           <w:sz w:val="24"/>
         </w:rPr>
-        <w:t>TMS)</w:t>
+        <w:t>TMS</w:t>
+      </w:r>
+      <w:proofErr w:type="spellEnd"/>
+      <w:r>
+        <w:rPr>
+          <w:rFonts w:ascii="Arial" w:hAnsi="Arial" w:cs="Arial"/>
+          <w:sz w:val="24"/>
+        </w:rPr>
+        <w:t>)</w:t>
       </w:r>
     </w:p>
     <w:p>
@@ -4320,12 +5148,21 @@
           <w:sz w:val="24"/>
         </w:rPr>
       </w:pPr>
-      <w:r>
-        <w:rPr>
-          <w:rFonts w:ascii="Arial" w:hAnsi="Arial" w:cs="Arial"/>
-          <w:sz w:val="24"/>
-        </w:rPr>
-        <w:t>Behavioural Methods (e.g. Reaction Time Paradigms &amp; Self-Report Inventories)</w:t>
+      <w:proofErr w:type="spellStart"/>
+      <w:r>
+        <w:rPr>
+          <w:rFonts w:ascii="Arial" w:hAnsi="Arial" w:cs="Arial"/>
+          <w:sz w:val="24"/>
+        </w:rPr>
+        <w:t>Behavioural</w:t>
+      </w:r>
+      <w:proofErr w:type="spellEnd"/>
+      <w:r>
+        <w:rPr>
+          <w:rFonts w:ascii="Arial" w:hAnsi="Arial" w:cs="Arial"/>
+          <w:sz w:val="24"/>
+        </w:rPr>
+        <w:t xml:space="preserve"> Methods (e.g. Reaction Time Paradigms &amp; Self-Report Inventories)</w:t>
       </w:r>
     </w:p>
     <w:p>
@@ -4374,7 +5211,23 @@
           <w:rFonts w:ascii="Arial" w:hAnsi="Arial" w:cs="Arial"/>
           <w:sz w:val="24"/>
         </w:rPr>
-        <w:t>Transcranial Direct Current Stimulation (tDCS)</w:t>
+        <w:t>Transcranial Direct Current Stimulation (</w:t>
+      </w:r>
+      <w:proofErr w:type="spellStart"/>
+      <w:r>
+        <w:rPr>
+          <w:rFonts w:ascii="Arial" w:hAnsi="Arial" w:cs="Arial"/>
+          <w:sz w:val="24"/>
+        </w:rPr>
+        <w:t>tDCS</w:t>
+      </w:r>
+      <w:proofErr w:type="spellEnd"/>
+      <w:r>
+        <w:rPr>
+          <w:rFonts w:ascii="Arial" w:hAnsi="Arial" w:cs="Arial"/>
+          <w:sz w:val="24"/>
+        </w:rPr>
+        <w:t>)</w:t>
       </w:r>
     </w:p>
     <w:p>
@@ -4467,7 +5320,15 @@
           <w:rFonts w:ascii="Arial" w:hAnsi="Arial" w:cs="Arial"/>
           <w:sz w:val="24"/>
         </w:rPr>
-        <w:t>Python, MATLAB, R, &amp; Super</w:t>
+        <w:t xml:space="preserve">Python, MATLAB, R, &amp; </w:t>
+      </w:r>
+      <w:proofErr w:type="spellStart"/>
+      <w:r>
+        <w:rPr>
+          <w:rFonts w:ascii="Arial" w:hAnsi="Arial" w:cs="Arial"/>
+          <w:sz w:val="24"/>
+        </w:rPr>
+        <w:t>Super</w:t>
       </w:r>
       <w:r>
         <w:rPr>
@@ -4483,6 +5344,7 @@
         </w:rPr>
         <w:t>ab</w:t>
       </w:r>
+      <w:proofErr w:type="spellEnd"/>
     </w:p>
     <w:p>
       <w:pPr>
@@ -4643,7 +5505,23 @@
           <w:rFonts w:ascii="Arial" w:hAnsi="Arial" w:cs="Arial"/>
           <w:sz w:val="24"/>
         </w:rPr>
-        <w:t xml:space="preserve">Perspectives in Psychology, Neuroscience and Behaviour (PNB 2XF3): </w:t>
+        <w:t xml:space="preserve">Perspectives in Psychology, Neuroscience and </w:t>
+      </w:r>
+      <w:proofErr w:type="spellStart"/>
+      <w:r>
+        <w:rPr>
+          <w:rFonts w:ascii="Arial" w:hAnsi="Arial" w:cs="Arial"/>
+          <w:sz w:val="24"/>
+        </w:rPr>
+        <w:t>Behaviour</w:t>
+      </w:r>
+      <w:proofErr w:type="spellEnd"/>
+      <w:r>
+        <w:rPr>
+          <w:rFonts w:ascii="Arial" w:hAnsi="Arial" w:cs="Arial"/>
+          <w:sz w:val="24"/>
+        </w:rPr>
+        <w:t xml:space="preserve"> (PNB 2XF3): </w:t>
       </w:r>
       <w:r>
         <w:rPr>
@@ -4757,26 +5635,58 @@
           <w:rFonts w:ascii="Arial" w:hAnsi="Arial" w:cs="Arial"/>
           <w:sz w:val="24"/>
         </w:rPr>
-        <w:t>Perspectives in Psychology, Neuroscience and Behaviour (PNB 2XF3): Fall 2016</w:t>
-      </w:r>
-    </w:p>
-    <w:p>
-      <w:pPr>
-        <w:spacing w:after="0" w:line="240" w:lineRule="auto"/>
-        <w:contextualSpacing/>
-        <w:jc w:val="both"/>
-        <w:outlineLvl w:val="0"/>
-        <w:rPr>
-          <w:rFonts w:ascii="Arial" w:hAnsi="Arial" w:cs="Arial"/>
-          <w:sz w:val="24"/>
-        </w:rPr>
-      </w:pPr>
-      <w:r>
-        <w:rPr>
-          <w:rFonts w:ascii="Arial" w:hAnsi="Arial" w:cs="Arial"/>
-          <w:sz w:val="24"/>
-        </w:rPr>
-        <w:t>Integrated Psychology, Neuroscience and Behaviour (PNB 2XD3): Winter 2016</w:t>
+        <w:t xml:space="preserve">Perspectives in Psychology, Neuroscience and </w:t>
+      </w:r>
+      <w:proofErr w:type="spellStart"/>
+      <w:r>
+        <w:rPr>
+          <w:rFonts w:ascii="Arial" w:hAnsi="Arial" w:cs="Arial"/>
+          <w:sz w:val="24"/>
+        </w:rPr>
+        <w:t>Behaviour</w:t>
+      </w:r>
+      <w:proofErr w:type="spellEnd"/>
+      <w:r>
+        <w:rPr>
+          <w:rFonts w:ascii="Arial" w:hAnsi="Arial" w:cs="Arial"/>
+          <w:sz w:val="24"/>
+        </w:rPr>
+        <w:t xml:space="preserve"> (PNB 2XF3): Fall 2016</w:t>
+      </w:r>
+    </w:p>
+    <w:p>
+      <w:pPr>
+        <w:spacing w:after="0" w:line="240" w:lineRule="auto"/>
+        <w:contextualSpacing/>
+        <w:jc w:val="both"/>
+        <w:outlineLvl w:val="0"/>
+        <w:rPr>
+          <w:rFonts w:ascii="Arial" w:hAnsi="Arial" w:cs="Arial"/>
+          <w:sz w:val="24"/>
+        </w:rPr>
+      </w:pPr>
+      <w:r>
+        <w:rPr>
+          <w:rFonts w:ascii="Arial" w:hAnsi="Arial" w:cs="Arial"/>
+          <w:sz w:val="24"/>
+        </w:rPr>
+        <w:t xml:space="preserve">Integrated Psychology, Neuroscience and </w:t>
+      </w:r>
+      <w:proofErr w:type="spellStart"/>
+      <w:r>
+        <w:rPr>
+          <w:rFonts w:ascii="Arial" w:hAnsi="Arial" w:cs="Arial"/>
+          <w:sz w:val="24"/>
+        </w:rPr>
+        <w:t>Behaviour</w:t>
+      </w:r>
+      <w:proofErr w:type="spellEnd"/>
+      <w:r>
+        <w:rPr>
+          <w:rFonts w:ascii="Arial" w:hAnsi="Arial" w:cs="Arial"/>
+          <w:sz w:val="24"/>
+        </w:rPr>
+        <w:t xml:space="preserve"> (PNB 2XD3): Winter 2016</w:t>
       </w:r>
     </w:p>
     <w:p>
@@ -4945,6 +5855,7 @@
           <w:sz w:val="24"/>
         </w:rPr>
       </w:pPr>
+      <w:proofErr w:type="spellStart"/>
       <w:r>
         <w:rPr>
           <w:rFonts w:ascii="Arial" w:hAnsi="Arial" w:cs="Arial"/>
@@ -4966,6 +5877,7 @@
         </w:rPr>
         <w:t>X</w:t>
       </w:r>
+      <w:proofErr w:type="spellEnd"/>
       <w:r>
         <w:rPr>
           <w:rFonts w:ascii="Arial" w:hAnsi="Arial" w:cs="Arial"/>
@@ -5020,12 +5932,21 @@
           <w:sz w:val="24"/>
         </w:rPr>
       </w:pPr>
-      <w:r>
-        <w:rPr>
-          <w:rFonts w:ascii="Arial" w:hAnsi="Arial" w:cs="Arial"/>
-          <w:sz w:val="24"/>
-        </w:rPr>
-        <w:t>OOOCanada (Open access, education, &amp; data) Research Network Member (2016-</w:t>
+      <w:proofErr w:type="spellStart"/>
+      <w:r>
+        <w:rPr>
+          <w:rFonts w:ascii="Arial" w:hAnsi="Arial" w:cs="Arial"/>
+          <w:sz w:val="24"/>
+        </w:rPr>
+        <w:t>OOOCanada</w:t>
+      </w:r>
+      <w:proofErr w:type="spellEnd"/>
+      <w:r>
+        <w:rPr>
+          <w:rFonts w:ascii="Arial" w:hAnsi="Arial" w:cs="Arial"/>
+          <w:sz w:val="24"/>
+        </w:rPr>
+        <w:t xml:space="preserve"> (Open access, education, &amp; data) Research Network Member (2016-</w:t>
       </w:r>
       <w:r>
         <w:rPr>
@@ -5054,12 +5975,21 @@
           <w:sz w:val="24"/>
         </w:rPr>
       </w:pPr>
-      <w:r>
-        <w:rPr>
-          <w:rFonts w:ascii="Arial" w:hAnsi="Arial" w:cs="Arial"/>
-          <w:sz w:val="24"/>
-        </w:rPr>
-        <w:t>Let’s Talk Science Outreach Program Workshop Facilitator (2015-</w:t>
+      <w:proofErr w:type="gramStart"/>
+      <w:r>
+        <w:rPr>
+          <w:rFonts w:ascii="Arial" w:hAnsi="Arial" w:cs="Arial"/>
+          <w:sz w:val="24"/>
+        </w:rPr>
+        <w:t>Let’s</w:t>
+      </w:r>
+      <w:proofErr w:type="gramEnd"/>
+      <w:r>
+        <w:rPr>
+          <w:rFonts w:ascii="Arial" w:hAnsi="Arial" w:cs="Arial"/>
+          <w:sz w:val="24"/>
+        </w:rPr>
+        <w:t xml:space="preserve"> Talk Science Outreach Program Workshop Facilitator (2015-</w:t>
       </w:r>
       <w:r>
         <w:rPr>
@@ -5486,7 +6416,7 @@
       <w:t>-</w:t>
     </w:r>
     <w:r>
-      <w:t>01</w:t>
+      <w:t>26</w:t>
     </w:r>
   </w:p>
   <w:p>
@@ -6846,7 +7776,7 @@
 </file>
 
 <file path=customXml/itemProps1.xml><?xml version="1.0" encoding="utf-8"?>
-<ds:datastoreItem xmlns:ds="http://schemas.openxmlformats.org/officeDocument/2006/customXml" ds:itemID="{BBDD43A8-FCF6-4347-AB06-20EB60D39787}">
+<ds:datastoreItem xmlns:ds="http://schemas.openxmlformats.org/officeDocument/2006/customXml" ds:itemID="{AD5D33E5-C07B-43B0-A359-B2E152328F01}">
   <ds:schemaRefs>
     <ds:schemaRef ds:uri="http://schemas.openxmlformats.org/officeDocument/2006/bibliography"/>
   </ds:schemaRefs>

</xml_diff>

<commit_message>
update cv uc link
</commit_message>
<xml_diff>
--- a/C.V. Carl Michael Galang.docx
+++ b/C.V. Carl Michael Galang.docx
@@ -1,6 +1,6 @@
 
 <file path=word/document.xml><?xml version="1.0" encoding="utf-8"?>
-<w:document xmlns:wpc="http://schemas.microsoft.com/office/word/2010/wordprocessingCanvas" xmlns:cx="http://schemas.microsoft.com/office/drawing/2014/chartex" xmlns:cx1="http://schemas.microsoft.com/office/drawing/2015/9/8/chartex" xmlns:cx2="http://schemas.microsoft.com/office/drawing/2015/10/21/chartex" xmlns:cx3="http://schemas.microsoft.com/office/drawing/2016/5/9/chartex" xmlns:cx4="http://schemas.microsoft.com/office/drawing/2016/5/10/chartex" xmlns:cx5="http://schemas.microsoft.com/office/drawing/2016/5/11/chartex" xmlns:cx6="http://schemas.microsoft.com/office/drawing/2016/5/12/chartex" xmlns:cx7="http://schemas.microsoft.com/office/drawing/2016/5/13/chartex" xmlns:cx8="http://schemas.microsoft.com/office/drawing/2016/5/14/chartex" xmlns:mc="http://schemas.openxmlformats.org/markup-compatibility/2006" xmlns:aink="http://schemas.microsoft.com/office/drawing/2016/ink" xmlns:am3d="http://schemas.microsoft.com/office/drawing/2017/model3d" xmlns:o="urn:schemas-microsoft-com:office:office" xmlns:r="http://schemas.openxmlformats.org/officeDocument/2006/relationships" xmlns:m="http://schemas.openxmlformats.org/officeDocument/2006/math" xmlns:v="urn:schemas-microsoft-com:vml" xmlns:wp14="http://schemas.microsoft.com/office/word/2010/wordprocessingDrawing" xmlns:wp="http://schemas.openxmlformats.org/drawingml/2006/wordprocessingDrawing" xmlns:w10="urn:schemas-microsoft-com:office:word" xmlns:w="http://schemas.openxmlformats.org/wordprocessingml/2006/main" xmlns:w14="http://schemas.microsoft.com/office/word/2010/wordml" xmlns:w15="http://schemas.microsoft.com/office/word/2012/wordml" xmlns:w16cid="http://schemas.microsoft.com/office/word/2016/wordml/cid" xmlns:w16se="http://schemas.microsoft.com/office/word/2015/wordml/symex" xmlns:wpg="http://schemas.microsoft.com/office/word/2010/wordprocessingGroup" xmlns:wpi="http://schemas.microsoft.com/office/word/2010/wordprocessingInk" xmlns:wne="http://schemas.microsoft.com/office/word/2006/wordml" xmlns:wps="http://schemas.microsoft.com/office/word/2010/wordprocessingShape" mc:Ignorable="w14 w15 w16se w16cid wp14">
+<w:document xmlns:wpc="http://schemas.microsoft.com/office/word/2010/wordprocessingCanvas" xmlns:cx="http://schemas.microsoft.com/office/drawing/2014/chartex" xmlns:cx1="http://schemas.microsoft.com/office/drawing/2015/9/8/chartex" xmlns:cx2="http://schemas.microsoft.com/office/drawing/2015/10/21/chartex" xmlns:cx3="http://schemas.microsoft.com/office/drawing/2016/5/9/chartex" xmlns:cx4="http://schemas.microsoft.com/office/drawing/2016/5/10/chartex" xmlns:cx5="http://schemas.microsoft.com/office/drawing/2016/5/11/chartex" xmlns:cx6="http://schemas.microsoft.com/office/drawing/2016/5/12/chartex" xmlns:cx7="http://schemas.microsoft.com/office/drawing/2016/5/13/chartex" xmlns:cx8="http://schemas.microsoft.com/office/drawing/2016/5/14/chartex" xmlns:mc="http://schemas.openxmlformats.org/markup-compatibility/2006" xmlns:aink="http://schemas.microsoft.com/office/drawing/2016/ink" xmlns:am3d="http://schemas.microsoft.com/office/drawing/2017/model3d" xmlns:o="urn:schemas-microsoft-com:office:office" xmlns:r="http://schemas.openxmlformats.org/officeDocument/2006/relationships" xmlns:m="http://schemas.openxmlformats.org/officeDocument/2006/math" xmlns:v="urn:schemas-microsoft-com:vml" xmlns:wp14="http://schemas.microsoft.com/office/word/2010/wordprocessingDrawing" xmlns:wp="http://schemas.openxmlformats.org/drawingml/2006/wordprocessingDrawing" xmlns:w10="urn:schemas-microsoft-com:office:word" xmlns:w="http://schemas.openxmlformats.org/wordprocessingml/2006/main" xmlns:w14="http://schemas.microsoft.com/office/word/2010/wordml" xmlns:w15="http://schemas.microsoft.com/office/word/2012/wordml" xmlns:w16cex="http://schemas.microsoft.com/office/word/2018/wordml/cex" xmlns:w16cid="http://schemas.microsoft.com/office/word/2016/wordml/cid" xmlns:w16="http://schemas.microsoft.com/office/word/2018/wordml" xmlns:w16se="http://schemas.microsoft.com/office/word/2015/wordml/symex" xmlns:wpg="http://schemas.microsoft.com/office/word/2010/wordprocessingGroup" xmlns:wpi="http://schemas.microsoft.com/office/word/2010/wordprocessingInk" xmlns:wne="http://schemas.microsoft.com/office/word/2006/wordml" xmlns:wps="http://schemas.microsoft.com/office/word/2010/wordprocessingShape" mc:Ignorable="w14 w15 w16se w16cid w16 w16cex wp14">
   <w:body>
     <w:p>
       <w:pPr>
@@ -374,6 +374,7 @@
         <w:rPr>
           <w:rFonts w:ascii="Arial" w:hAnsi="Arial" w:cs="Arial"/>
           <w:sz w:val="24"/>
+          <w:szCs w:val="24"/>
         </w:rPr>
       </w:pPr>
     </w:p>
@@ -4029,27 +4030,7 @@
           <w:iCs/>
           <w:sz w:val="24"/>
         </w:rPr>
-        <w:t xml:space="preserve">Self-Other Control and Prosocial </w:t>
-      </w:r>
-      <w:proofErr w:type="spellStart"/>
-      <w:r>
-        <w:rPr>
-          <w:rFonts w:ascii="Arial" w:hAnsi="Arial" w:cs="Arial"/>
-          <w:bCs/>
-          <w:iCs/>
-          <w:sz w:val="24"/>
-        </w:rPr>
-        <w:t>Behaviours</w:t>
-      </w:r>
-      <w:proofErr w:type="spellEnd"/>
-      <w:r>
-        <w:rPr>
-          <w:rFonts w:ascii="Arial" w:hAnsi="Arial" w:cs="Arial"/>
-          <w:bCs/>
-          <w:iCs/>
-          <w:sz w:val="24"/>
-        </w:rPr>
-        <w:t>: Automatic imitation does not predict levels of generosity during a modified dictator game.</w:t>
+        <w:t>Self-Other Control and Prosocial Behaviours: Automatic imitation does not predict levels of generosity during a modified dictator game.</w:t>
       </w:r>
       <w:r>
         <w:rPr>
@@ -4261,25 +4242,7 @@
           <w:i/>
           <w:sz w:val="24"/>
         </w:rPr>
-        <w:t xml:space="preserve"> Replication Crisis: </w:t>
-      </w:r>
-      <w:proofErr w:type="gramStart"/>
-      <w:r>
-        <w:rPr>
-          <w:rFonts w:ascii="Arial" w:hAnsi="Arial" w:cs="Arial"/>
-          <w:i/>
-          <w:sz w:val="24"/>
-        </w:rPr>
-        <w:t>What’s</w:t>
-      </w:r>
-      <w:proofErr w:type="gramEnd"/>
-      <w:r>
-        <w:rPr>
-          <w:rFonts w:ascii="Arial" w:hAnsi="Arial" w:cs="Arial"/>
-          <w:i/>
-          <w:sz w:val="24"/>
-        </w:rPr>
-        <w:t xml:space="preserve"> the big deal?</w:t>
+        <w:t xml:space="preserve"> Replication Crisis: What’s the big deal?</w:t>
       </w:r>
       <w:r>
         <w:rPr>
@@ -5332,7 +5295,23 @@
           <w:b/>
           <w:sz w:val="32"/>
         </w:rPr>
-        <w:t>Teaching Assistantships</w:t>
+        <w:t>Teaching</w:t>
+      </w:r>
+      <w:r>
+        <w:rPr>
+          <w:rFonts w:ascii="Arial" w:hAnsi="Arial" w:cs="Arial"/>
+          <w:b/>
+          <w:sz w:val="32"/>
+        </w:rPr>
+        <w:t xml:space="preserve"> </w:t>
+      </w:r>
+      <w:r>
+        <w:rPr>
+          <w:rFonts w:ascii="Arial" w:hAnsi="Arial" w:cs="Arial"/>
+          <w:b/>
+          <w:sz w:val="32"/>
+        </w:rPr>
+        <w:t>Experience</w:t>
       </w:r>
     </w:p>
     <w:p>
@@ -5348,6 +5327,131 @@
           <w:sz w:val="14"/>
         </w:rPr>
       </w:pPr>
+    </w:p>
+    <w:p>
+      <w:pPr>
+        <w:spacing w:after="0" w:line="240" w:lineRule="auto"/>
+        <w:ind w:left="720" w:hanging="720"/>
+        <w:contextualSpacing/>
+        <w:jc w:val="both"/>
+        <w:outlineLvl w:val="0"/>
+        <w:rPr>
+          <w:rFonts w:ascii="Arial" w:hAnsi="Arial" w:cs="Arial"/>
+          <w:b/>
+          <w:bCs/>
+          <w:sz w:val="24"/>
+        </w:rPr>
+      </w:pPr>
+      <w:r>
+        <w:rPr>
+          <w:rFonts w:ascii="Arial" w:hAnsi="Arial" w:cs="Arial"/>
+          <w:b/>
+          <w:bCs/>
+          <w:sz w:val="24"/>
+        </w:rPr>
+        <w:t>COURSE INSTRUCTOR</w:t>
+      </w:r>
+    </w:p>
+    <w:p>
+      <w:pPr>
+        <w:spacing w:after="0" w:line="240" w:lineRule="auto"/>
+        <w:contextualSpacing/>
+        <w:jc w:val="both"/>
+        <w:outlineLvl w:val="0"/>
+        <w:rPr>
+          <w:rFonts w:ascii="Arial" w:hAnsi="Arial" w:cs="Arial"/>
+          <w:sz w:val="24"/>
+        </w:rPr>
+      </w:pPr>
+      <w:r>
+        <w:rPr>
+          <w:rFonts w:ascii="Arial" w:hAnsi="Arial" w:cs="Arial"/>
+          <w:sz w:val="24"/>
+        </w:rPr>
+        <w:t xml:space="preserve">Perspectives in </w:t>
+      </w:r>
+      <w:r>
+        <w:rPr>
+          <w:rFonts w:ascii="Arial" w:hAnsi="Arial" w:cs="Arial"/>
+          <w:sz w:val="24"/>
+        </w:rPr>
+        <w:t xml:space="preserve">Psychology, Neuroscience and </w:t>
+      </w:r>
+      <w:proofErr w:type="spellStart"/>
+      <w:r>
+        <w:rPr>
+          <w:rFonts w:ascii="Arial" w:hAnsi="Arial" w:cs="Arial"/>
+          <w:sz w:val="24"/>
+        </w:rPr>
+        <w:t>Behaviour</w:t>
+      </w:r>
+      <w:proofErr w:type="spellEnd"/>
+      <w:r>
+        <w:rPr>
+          <w:rFonts w:ascii="Arial" w:hAnsi="Arial" w:cs="Arial"/>
+          <w:sz w:val="24"/>
+        </w:rPr>
+        <w:t xml:space="preserve"> (PNB 2X</w:t>
+      </w:r>
+      <w:r>
+        <w:rPr>
+          <w:rFonts w:ascii="Arial" w:hAnsi="Arial" w:cs="Arial"/>
+          <w:sz w:val="24"/>
+        </w:rPr>
+        <w:t>F</w:t>
+      </w:r>
+      <w:r>
+        <w:rPr>
+          <w:rFonts w:ascii="Arial" w:hAnsi="Arial" w:cs="Arial"/>
+          <w:sz w:val="24"/>
+        </w:rPr>
+        <w:t>3): Winter 20</w:t>
+      </w:r>
+      <w:r>
+        <w:rPr>
+          <w:rFonts w:ascii="Arial" w:hAnsi="Arial" w:cs="Arial"/>
+          <w:sz w:val="24"/>
+        </w:rPr>
+        <w:t>20</w:t>
+      </w:r>
+    </w:p>
+    <w:p>
+      <w:pPr>
+        <w:spacing w:after="0" w:line="240" w:lineRule="auto"/>
+        <w:contextualSpacing/>
+        <w:jc w:val="both"/>
+        <w:outlineLvl w:val="0"/>
+        <w:rPr>
+          <w:rFonts w:ascii="Arial" w:hAnsi="Arial" w:cs="Arial"/>
+          <w:b/>
+          <w:bCs/>
+          <w:sz w:val="24"/>
+        </w:rPr>
+      </w:pPr>
+    </w:p>
+    <w:p>
+      <w:pPr>
+        <w:spacing w:after="0" w:line="240" w:lineRule="auto"/>
+        <w:ind w:left="720" w:hanging="720"/>
+        <w:contextualSpacing/>
+        <w:jc w:val="both"/>
+        <w:outlineLvl w:val="0"/>
+        <w:rPr>
+          <w:rFonts w:ascii="Arial" w:hAnsi="Arial" w:cs="Arial"/>
+          <w:b/>
+          <w:bCs/>
+          <w:sz w:val="24"/>
+        </w:rPr>
+      </w:pPr>
+      <w:r>
+        <w:rPr>
+          <w:rFonts w:ascii="Arial" w:hAnsi="Arial" w:cs="Arial"/>
+          <w:b/>
+          <w:bCs/>
+          <w:sz w:val="24"/>
+        </w:rPr>
+        <w:t>TEACHING ASSISTANTSHIPS</w:t>
+      </w:r>
     </w:p>
     <w:p>
       <w:pPr>
@@ -5740,6 +5844,46 @@
         <w:outlineLvl w:val="0"/>
         <w:rPr>
           <w:rFonts w:ascii="Arial" w:hAnsi="Arial" w:cs="Arial"/>
+          <w:bCs/>
+          <w:sz w:val="24"/>
+        </w:rPr>
+      </w:pPr>
+      <w:r>
+        <w:rPr>
+          <w:rFonts w:ascii="Arial" w:hAnsi="Arial" w:cs="Arial"/>
+          <w:bCs/>
+          <w:sz w:val="24"/>
+        </w:rPr>
+        <w:t xml:space="preserve">Co-Founder and Co-Chair of </w:t>
+      </w:r>
+      <w:proofErr w:type="spellStart"/>
+      <w:r>
+        <w:rPr>
+          <w:rFonts w:ascii="Arial" w:hAnsi="Arial" w:cs="Arial"/>
+          <w:bCs/>
+          <w:sz w:val="24"/>
+        </w:rPr>
+        <w:t>ReproducibiliTea</w:t>
+      </w:r>
+      <w:proofErr w:type="spellEnd"/>
+      <w:r>
+        <w:rPr>
+          <w:rFonts w:ascii="Arial" w:hAnsi="Arial" w:cs="Arial"/>
+          <w:bCs/>
+          <w:sz w:val="24"/>
+        </w:rPr>
+        <w:t xml:space="preserve"> McMaster (2019-Current)</w:t>
+      </w:r>
+    </w:p>
+    <w:p>
+      <w:pPr>
+        <w:spacing w:after="0" w:line="240" w:lineRule="auto"/>
+        <w:ind w:left="720" w:hanging="720"/>
+        <w:contextualSpacing/>
+        <w:jc w:val="both"/>
+        <w:outlineLvl w:val="0"/>
+        <w:rPr>
+          <w:rFonts w:ascii="Arial" w:hAnsi="Arial" w:cs="Arial"/>
           <w:sz w:val="24"/>
         </w:rPr>
       </w:pPr>
@@ -5755,7 +5899,14 @@
           <w:rFonts w:ascii="Arial" w:hAnsi="Arial" w:cs="Arial"/>
           <w:sz w:val="24"/>
         </w:rPr>
-        <w:t>m Committee Co-Chair (2018-Current</w:t>
+        <w:t>m Committee Co-Chair (2018-</w:t>
+      </w:r>
+      <w:r>
+        <w:rPr>
+          <w:rFonts w:ascii="Arial" w:hAnsi="Arial" w:cs="Arial"/>
+          <w:sz w:val="24"/>
+        </w:rPr>
+        <w:t>Current</w:t>
       </w:r>
       <w:r>
         <w:rPr>
@@ -5789,7 +5940,21 @@
           <w:rFonts w:ascii="Arial" w:hAnsi="Arial" w:cs="Arial"/>
           <w:sz w:val="24"/>
         </w:rPr>
-        <w:t xml:space="preserve"> Organizer (2017-Current)</w:t>
+        <w:t xml:space="preserve"> Organizer (2017-</w:t>
+      </w:r>
+      <w:r>
+        <w:rPr>
+          <w:rFonts w:ascii="Arial" w:hAnsi="Arial" w:cs="Arial"/>
+          <w:sz w:val="24"/>
+        </w:rPr>
+        <w:t>2020</w:t>
+      </w:r>
+      <w:r>
+        <w:rPr>
+          <w:rFonts w:ascii="Arial" w:hAnsi="Arial" w:cs="Arial"/>
+          <w:sz w:val="24"/>
+        </w:rPr>
+        <w:t>)</w:t>
       </w:r>
     </w:p>
     <w:p>
@@ -5924,21 +6089,12 @@
           <w:sz w:val="24"/>
         </w:rPr>
       </w:pPr>
-      <w:proofErr w:type="gramStart"/>
-      <w:r>
-        <w:rPr>
-          <w:rFonts w:ascii="Arial" w:hAnsi="Arial" w:cs="Arial"/>
-          <w:sz w:val="24"/>
-        </w:rPr>
-        <w:t>Let’s</w:t>
-      </w:r>
-      <w:proofErr w:type="gramEnd"/>
-      <w:r>
-        <w:rPr>
-          <w:rFonts w:ascii="Arial" w:hAnsi="Arial" w:cs="Arial"/>
-          <w:sz w:val="24"/>
-        </w:rPr>
-        <w:t xml:space="preserve"> Talk Science Outreach Program Workshop Facilitator (2015-</w:t>
+      <w:r>
+        <w:rPr>
+          <w:rFonts w:ascii="Arial" w:hAnsi="Arial" w:cs="Arial"/>
+          <w:sz w:val="24"/>
+        </w:rPr>
+        <w:t>Let’s Talk Science Outreach Program Workshop Facilitator (2015-</w:t>
       </w:r>
       <w:r>
         <w:rPr>
@@ -6267,8 +6423,7 @@
       </w:pPr>
     </w:p>
     <w:sectPr>
-      <w:headerReference w:type="default" r:id="rId11"/>
-      <w:footerReference w:type="default" r:id="rId12"/>
+      <w:footerReference w:type="default" r:id="rId11"/>
       <w:pgSz w:w="12240" w:h="15840"/>
       <w:pgMar w:top="1051" w:right="1051" w:bottom="1051" w:left="1051" w:header="288" w:footer="288" w:gutter="0"/>
       <w:cols w:space="720"/>
@@ -6279,7 +6434,7 @@
 </file>
 
 <file path=word/endnotes.xml><?xml version="1.0" encoding="utf-8"?>
-<w:endnotes xmlns:wpc="http://schemas.microsoft.com/office/word/2010/wordprocessingCanvas" xmlns:cx="http://schemas.microsoft.com/office/drawing/2014/chartex" xmlns:cx1="http://schemas.microsoft.com/office/drawing/2015/9/8/chartex" xmlns:cx2="http://schemas.microsoft.com/office/drawing/2015/10/21/chartex" xmlns:cx3="http://schemas.microsoft.com/office/drawing/2016/5/9/chartex" xmlns:cx4="http://schemas.microsoft.com/office/drawing/2016/5/10/chartex" xmlns:cx5="http://schemas.microsoft.com/office/drawing/2016/5/11/chartex" xmlns:cx6="http://schemas.microsoft.com/office/drawing/2016/5/12/chartex" xmlns:cx7="http://schemas.microsoft.com/office/drawing/2016/5/13/chartex" xmlns:cx8="http://schemas.microsoft.com/office/drawing/2016/5/14/chartex" xmlns:mc="http://schemas.openxmlformats.org/markup-compatibility/2006" xmlns:aink="http://schemas.microsoft.com/office/drawing/2016/ink" xmlns:am3d="http://schemas.microsoft.com/office/drawing/2017/model3d" xmlns:o="urn:schemas-microsoft-com:office:office" xmlns:r="http://schemas.openxmlformats.org/officeDocument/2006/relationships" xmlns:m="http://schemas.openxmlformats.org/officeDocument/2006/math" xmlns:v="urn:schemas-microsoft-com:vml" xmlns:wp14="http://schemas.microsoft.com/office/word/2010/wordprocessingDrawing" xmlns:wp="http://schemas.openxmlformats.org/drawingml/2006/wordprocessingDrawing" xmlns:w10="urn:schemas-microsoft-com:office:word" xmlns:w="http://schemas.openxmlformats.org/wordprocessingml/2006/main" xmlns:w14="http://schemas.microsoft.com/office/word/2010/wordml" xmlns:w15="http://schemas.microsoft.com/office/word/2012/wordml" xmlns:w16cid="http://schemas.microsoft.com/office/word/2016/wordml/cid" xmlns:w16se="http://schemas.microsoft.com/office/word/2015/wordml/symex" xmlns:wpg="http://schemas.microsoft.com/office/word/2010/wordprocessingGroup" xmlns:wpi="http://schemas.microsoft.com/office/word/2010/wordprocessingInk" xmlns:wne="http://schemas.microsoft.com/office/word/2006/wordml" xmlns:wps="http://schemas.microsoft.com/office/word/2010/wordprocessingShape" mc:Ignorable="w14 w15 w16se w16cid wp14">
+<w:endnotes xmlns:wpc="http://schemas.microsoft.com/office/word/2010/wordprocessingCanvas" xmlns:cx="http://schemas.microsoft.com/office/drawing/2014/chartex" xmlns:cx1="http://schemas.microsoft.com/office/drawing/2015/9/8/chartex" xmlns:cx2="http://schemas.microsoft.com/office/drawing/2015/10/21/chartex" xmlns:cx3="http://schemas.microsoft.com/office/drawing/2016/5/9/chartex" xmlns:cx4="http://schemas.microsoft.com/office/drawing/2016/5/10/chartex" xmlns:cx5="http://schemas.microsoft.com/office/drawing/2016/5/11/chartex" xmlns:cx6="http://schemas.microsoft.com/office/drawing/2016/5/12/chartex" xmlns:cx7="http://schemas.microsoft.com/office/drawing/2016/5/13/chartex" xmlns:cx8="http://schemas.microsoft.com/office/drawing/2016/5/14/chartex" xmlns:mc="http://schemas.openxmlformats.org/markup-compatibility/2006" xmlns:aink="http://schemas.microsoft.com/office/drawing/2016/ink" xmlns:am3d="http://schemas.microsoft.com/office/drawing/2017/model3d" xmlns:o="urn:schemas-microsoft-com:office:office" xmlns:r="http://schemas.openxmlformats.org/officeDocument/2006/relationships" xmlns:m="http://schemas.openxmlformats.org/officeDocument/2006/math" xmlns:v="urn:schemas-microsoft-com:vml" xmlns:wp14="http://schemas.microsoft.com/office/word/2010/wordprocessingDrawing" xmlns:wp="http://schemas.openxmlformats.org/drawingml/2006/wordprocessingDrawing" xmlns:w10="urn:schemas-microsoft-com:office:word" xmlns:w="http://schemas.openxmlformats.org/wordprocessingml/2006/main" xmlns:w14="http://schemas.microsoft.com/office/word/2010/wordml" xmlns:w15="http://schemas.microsoft.com/office/word/2012/wordml" xmlns:w16cex="http://schemas.microsoft.com/office/word/2018/wordml/cex" xmlns:w16cid="http://schemas.microsoft.com/office/word/2016/wordml/cid" xmlns:w16="http://schemas.microsoft.com/office/word/2018/wordml" xmlns:w16se="http://schemas.microsoft.com/office/word/2015/wordml/symex" xmlns:wpg="http://schemas.microsoft.com/office/word/2010/wordprocessingGroup" xmlns:wpi="http://schemas.microsoft.com/office/word/2010/wordprocessingInk" xmlns:wne="http://schemas.microsoft.com/office/word/2006/wordml" xmlns:wps="http://schemas.microsoft.com/office/word/2010/wordprocessingShape" mc:Ignorable="w14 w15 w16se w16cid w16 w16cex wp14">
   <w:endnote w:type="separator" w:id="-1">
     <w:p>
       <w:pPr>
@@ -6304,7 +6459,7 @@
 </file>
 
 <file path=word/footer1.xml><?xml version="1.0" encoding="utf-8"?>
-<w:ftr xmlns:wpc="http://schemas.microsoft.com/office/word/2010/wordprocessingCanvas" xmlns:cx="http://schemas.microsoft.com/office/drawing/2014/chartex" xmlns:cx1="http://schemas.microsoft.com/office/drawing/2015/9/8/chartex" xmlns:cx2="http://schemas.microsoft.com/office/drawing/2015/10/21/chartex" xmlns:cx3="http://schemas.microsoft.com/office/drawing/2016/5/9/chartex" xmlns:cx4="http://schemas.microsoft.com/office/drawing/2016/5/10/chartex" xmlns:cx5="http://schemas.microsoft.com/office/drawing/2016/5/11/chartex" xmlns:cx6="http://schemas.microsoft.com/office/drawing/2016/5/12/chartex" xmlns:cx7="http://schemas.microsoft.com/office/drawing/2016/5/13/chartex" xmlns:cx8="http://schemas.microsoft.com/office/drawing/2016/5/14/chartex" xmlns:mc="http://schemas.openxmlformats.org/markup-compatibility/2006" xmlns:aink="http://schemas.microsoft.com/office/drawing/2016/ink" xmlns:am3d="http://schemas.microsoft.com/office/drawing/2017/model3d" xmlns:o="urn:schemas-microsoft-com:office:office" xmlns:r="http://schemas.openxmlformats.org/officeDocument/2006/relationships" xmlns:m="http://schemas.openxmlformats.org/officeDocument/2006/math" xmlns:v="urn:schemas-microsoft-com:vml" xmlns:wp14="http://schemas.microsoft.com/office/word/2010/wordprocessingDrawing" xmlns:wp="http://schemas.openxmlformats.org/drawingml/2006/wordprocessingDrawing" xmlns:w10="urn:schemas-microsoft-com:office:word" xmlns:w="http://schemas.openxmlformats.org/wordprocessingml/2006/main" xmlns:w14="http://schemas.microsoft.com/office/word/2010/wordml" xmlns:w15="http://schemas.microsoft.com/office/word/2012/wordml" xmlns:w16cid="http://schemas.microsoft.com/office/word/2016/wordml/cid" xmlns:w16se="http://schemas.microsoft.com/office/word/2015/wordml/symex" xmlns:wpg="http://schemas.microsoft.com/office/word/2010/wordprocessingGroup" xmlns:wpi="http://schemas.microsoft.com/office/word/2010/wordprocessingInk" xmlns:wne="http://schemas.microsoft.com/office/word/2006/wordml" xmlns:wps="http://schemas.microsoft.com/office/word/2010/wordprocessingShape" mc:Ignorable="w14 w15 w16se w16cid wp14">
+<w:ftr xmlns:wpc="http://schemas.microsoft.com/office/word/2010/wordprocessingCanvas" xmlns:cx="http://schemas.microsoft.com/office/drawing/2014/chartex" xmlns:cx1="http://schemas.microsoft.com/office/drawing/2015/9/8/chartex" xmlns:cx2="http://schemas.microsoft.com/office/drawing/2015/10/21/chartex" xmlns:cx3="http://schemas.microsoft.com/office/drawing/2016/5/9/chartex" xmlns:cx4="http://schemas.microsoft.com/office/drawing/2016/5/10/chartex" xmlns:cx5="http://schemas.microsoft.com/office/drawing/2016/5/11/chartex" xmlns:cx6="http://schemas.microsoft.com/office/drawing/2016/5/12/chartex" xmlns:cx7="http://schemas.microsoft.com/office/drawing/2016/5/13/chartex" xmlns:cx8="http://schemas.microsoft.com/office/drawing/2016/5/14/chartex" xmlns:mc="http://schemas.openxmlformats.org/markup-compatibility/2006" xmlns:aink="http://schemas.microsoft.com/office/drawing/2016/ink" xmlns:am3d="http://schemas.microsoft.com/office/drawing/2017/model3d" xmlns:o="urn:schemas-microsoft-com:office:office" xmlns:r="http://schemas.openxmlformats.org/officeDocument/2006/relationships" xmlns:m="http://schemas.openxmlformats.org/officeDocument/2006/math" xmlns:v="urn:schemas-microsoft-com:vml" xmlns:wp14="http://schemas.microsoft.com/office/word/2010/wordprocessingDrawing" xmlns:wp="http://schemas.openxmlformats.org/drawingml/2006/wordprocessingDrawing" xmlns:w10="urn:schemas-microsoft-com:office:word" xmlns:w="http://schemas.openxmlformats.org/wordprocessingml/2006/main" xmlns:w14="http://schemas.microsoft.com/office/word/2010/wordml" xmlns:w15="http://schemas.microsoft.com/office/word/2012/wordml" xmlns:w16cex="http://schemas.microsoft.com/office/word/2018/wordml/cex" xmlns:w16cid="http://schemas.microsoft.com/office/word/2016/wordml/cid" xmlns:w16="http://schemas.microsoft.com/office/word/2018/wordml" xmlns:w16se="http://schemas.microsoft.com/office/word/2015/wordml/symex" xmlns:wpg="http://schemas.microsoft.com/office/word/2010/wordprocessingGroup" xmlns:wpi="http://schemas.microsoft.com/office/word/2010/wordprocessingInk" xmlns:wne="http://schemas.microsoft.com/office/word/2006/wordml" xmlns:wps="http://schemas.microsoft.com/office/word/2010/wordprocessingShape" mc:Ignorable="w14 w15 w16se w16cid w16 w16cex wp14">
   <w:p>
     <w:pPr>
       <w:pStyle w:val="Footer"/>
@@ -6322,7 +6477,7 @@
 </file>
 
 <file path=word/footnotes.xml><?xml version="1.0" encoding="utf-8"?>
-<w:footnotes xmlns:wpc="http://schemas.microsoft.com/office/word/2010/wordprocessingCanvas" xmlns:cx="http://schemas.microsoft.com/office/drawing/2014/chartex" xmlns:cx1="http://schemas.microsoft.com/office/drawing/2015/9/8/chartex" xmlns:cx2="http://schemas.microsoft.com/office/drawing/2015/10/21/chartex" xmlns:cx3="http://schemas.microsoft.com/office/drawing/2016/5/9/chartex" xmlns:cx4="http://schemas.microsoft.com/office/drawing/2016/5/10/chartex" xmlns:cx5="http://schemas.microsoft.com/office/drawing/2016/5/11/chartex" xmlns:cx6="http://schemas.microsoft.com/office/drawing/2016/5/12/chartex" xmlns:cx7="http://schemas.microsoft.com/office/drawing/2016/5/13/chartex" xmlns:cx8="http://schemas.microsoft.com/office/drawing/2016/5/14/chartex" xmlns:mc="http://schemas.openxmlformats.org/markup-compatibility/2006" xmlns:aink="http://schemas.microsoft.com/office/drawing/2016/ink" xmlns:am3d="http://schemas.microsoft.com/office/drawing/2017/model3d" xmlns:o="urn:schemas-microsoft-com:office:office" xmlns:r="http://schemas.openxmlformats.org/officeDocument/2006/relationships" xmlns:m="http://schemas.openxmlformats.org/officeDocument/2006/math" xmlns:v="urn:schemas-microsoft-com:vml" xmlns:wp14="http://schemas.microsoft.com/office/word/2010/wordprocessingDrawing" xmlns:wp="http://schemas.openxmlformats.org/drawingml/2006/wordprocessingDrawing" xmlns:w10="urn:schemas-microsoft-com:office:word" xmlns:w="http://schemas.openxmlformats.org/wordprocessingml/2006/main" xmlns:w14="http://schemas.microsoft.com/office/word/2010/wordml" xmlns:w15="http://schemas.microsoft.com/office/word/2012/wordml" xmlns:w16cid="http://schemas.microsoft.com/office/word/2016/wordml/cid" xmlns:w16se="http://schemas.microsoft.com/office/word/2015/wordml/symex" xmlns:wpg="http://schemas.microsoft.com/office/word/2010/wordprocessingGroup" xmlns:wpi="http://schemas.microsoft.com/office/word/2010/wordprocessingInk" xmlns:wne="http://schemas.microsoft.com/office/word/2006/wordml" xmlns:wps="http://schemas.microsoft.com/office/word/2010/wordprocessingShape" mc:Ignorable="w14 w15 w16se w16cid wp14">
+<w:footnotes xmlns:wpc="http://schemas.microsoft.com/office/word/2010/wordprocessingCanvas" xmlns:cx="http://schemas.microsoft.com/office/drawing/2014/chartex" xmlns:cx1="http://schemas.microsoft.com/office/drawing/2015/9/8/chartex" xmlns:cx2="http://schemas.microsoft.com/office/drawing/2015/10/21/chartex" xmlns:cx3="http://schemas.microsoft.com/office/drawing/2016/5/9/chartex" xmlns:cx4="http://schemas.microsoft.com/office/drawing/2016/5/10/chartex" xmlns:cx5="http://schemas.microsoft.com/office/drawing/2016/5/11/chartex" xmlns:cx6="http://schemas.microsoft.com/office/drawing/2016/5/12/chartex" xmlns:cx7="http://schemas.microsoft.com/office/drawing/2016/5/13/chartex" xmlns:cx8="http://schemas.microsoft.com/office/drawing/2016/5/14/chartex" xmlns:mc="http://schemas.openxmlformats.org/markup-compatibility/2006" xmlns:aink="http://schemas.microsoft.com/office/drawing/2016/ink" xmlns:am3d="http://schemas.microsoft.com/office/drawing/2017/model3d" xmlns:o="urn:schemas-microsoft-com:office:office" xmlns:r="http://schemas.openxmlformats.org/officeDocument/2006/relationships" xmlns:m="http://schemas.openxmlformats.org/officeDocument/2006/math" xmlns:v="urn:schemas-microsoft-com:vml" xmlns:wp14="http://schemas.microsoft.com/office/word/2010/wordprocessingDrawing" xmlns:wp="http://schemas.openxmlformats.org/drawingml/2006/wordprocessingDrawing" xmlns:w10="urn:schemas-microsoft-com:office:word" xmlns:w="http://schemas.openxmlformats.org/wordprocessingml/2006/main" xmlns:w14="http://schemas.microsoft.com/office/word/2010/wordml" xmlns:w15="http://schemas.microsoft.com/office/word/2012/wordml" xmlns:w16cex="http://schemas.microsoft.com/office/word/2018/wordml/cex" xmlns:w16cid="http://schemas.microsoft.com/office/word/2016/wordml/cid" xmlns:w16="http://schemas.microsoft.com/office/word/2018/wordml" xmlns:w16se="http://schemas.microsoft.com/office/word/2015/wordml/symex" xmlns:wpg="http://schemas.microsoft.com/office/word/2010/wordprocessingGroup" xmlns:wpi="http://schemas.microsoft.com/office/word/2010/wordprocessingInk" xmlns:wne="http://schemas.microsoft.com/office/word/2006/wordml" xmlns:wps="http://schemas.microsoft.com/office/word/2010/wordprocessingShape" mc:Ignorable="w14 w15 w16se w16cid w16 w16cex wp14">
   <w:footnote w:type="separator" w:id="-1">
     <w:p>
       <w:pPr>
@@ -6346,39 +6501,122 @@
 </w:footnotes>
 </file>
 
-<file path=word/header1.xml><?xml version="1.0" encoding="utf-8"?>
-<w:hdr xmlns:wpc="http://schemas.microsoft.com/office/word/2010/wordprocessingCanvas" xmlns:cx="http://schemas.microsoft.com/office/drawing/2014/chartex" xmlns:cx1="http://schemas.microsoft.com/office/drawing/2015/9/8/chartex" xmlns:cx2="http://schemas.microsoft.com/office/drawing/2015/10/21/chartex" xmlns:cx3="http://schemas.microsoft.com/office/drawing/2016/5/9/chartex" xmlns:cx4="http://schemas.microsoft.com/office/drawing/2016/5/10/chartex" xmlns:cx5="http://schemas.microsoft.com/office/drawing/2016/5/11/chartex" xmlns:cx6="http://schemas.microsoft.com/office/drawing/2016/5/12/chartex" xmlns:cx7="http://schemas.microsoft.com/office/drawing/2016/5/13/chartex" xmlns:cx8="http://schemas.microsoft.com/office/drawing/2016/5/14/chartex" xmlns:mc="http://schemas.openxmlformats.org/markup-compatibility/2006" xmlns:aink="http://schemas.microsoft.com/office/drawing/2016/ink" xmlns:am3d="http://schemas.microsoft.com/office/drawing/2017/model3d" xmlns:o="urn:schemas-microsoft-com:office:office" xmlns:r="http://schemas.openxmlformats.org/officeDocument/2006/relationships" xmlns:m="http://schemas.openxmlformats.org/officeDocument/2006/math" xmlns:v="urn:schemas-microsoft-com:vml" xmlns:wp14="http://schemas.microsoft.com/office/word/2010/wordprocessingDrawing" xmlns:wp="http://schemas.openxmlformats.org/drawingml/2006/wordprocessingDrawing" xmlns:w10="urn:schemas-microsoft-com:office:word" xmlns:w="http://schemas.openxmlformats.org/wordprocessingml/2006/main" xmlns:w14="http://schemas.microsoft.com/office/word/2010/wordml" xmlns:w15="http://schemas.microsoft.com/office/word/2012/wordml" xmlns:w16cid="http://schemas.microsoft.com/office/word/2016/wordml/cid" xmlns:w16se="http://schemas.microsoft.com/office/word/2015/wordml/symex" xmlns:wpg="http://schemas.microsoft.com/office/word/2010/wordprocessingGroup" xmlns:wpi="http://schemas.microsoft.com/office/word/2010/wordprocessingInk" xmlns:wne="http://schemas.microsoft.com/office/word/2006/wordml" xmlns:wps="http://schemas.microsoft.com/office/word/2010/wordprocessingShape" mc:Ignorable="w14 w15 w16se w16cid wp14">
-  <w:p>
-    <w:pPr>
-      <w:pStyle w:val="Header"/>
-    </w:pPr>
-    <w:r>
-      <w:t xml:space="preserve">Updated </w:t>
-    </w:r>
-    <w:r>
-      <w:t>2020-0</w:t>
-    </w:r>
-    <w:r>
-      <w:t>4</w:t>
-    </w:r>
-    <w:r>
-      <w:t>-</w:t>
-    </w:r>
-    <w:r>
-      <w:t>26</w:t>
-    </w:r>
-  </w:p>
-  <w:p>
-    <w:pPr>
-      <w:pStyle w:val="Header"/>
-    </w:pPr>
-  </w:p>
-</w:hdr>
-</file>
-
 <file path=word/numbering.xml><?xml version="1.0" encoding="utf-8"?>
-<w:numbering xmlns:wpc="http://schemas.microsoft.com/office/word/2010/wordprocessingCanvas" xmlns:cx="http://schemas.microsoft.com/office/drawing/2014/chartex" xmlns:cx1="http://schemas.microsoft.com/office/drawing/2015/9/8/chartex" xmlns:cx2="http://schemas.microsoft.com/office/drawing/2015/10/21/chartex" xmlns:cx3="http://schemas.microsoft.com/office/drawing/2016/5/9/chartex" xmlns:cx4="http://schemas.microsoft.com/office/drawing/2016/5/10/chartex" xmlns:cx5="http://schemas.microsoft.com/office/drawing/2016/5/11/chartex" xmlns:cx6="http://schemas.microsoft.com/office/drawing/2016/5/12/chartex" xmlns:cx7="http://schemas.microsoft.com/office/drawing/2016/5/13/chartex" xmlns:cx8="http://schemas.microsoft.com/office/drawing/2016/5/14/chartex" xmlns:mc="http://schemas.openxmlformats.org/markup-compatibility/2006" xmlns:aink="http://schemas.microsoft.com/office/drawing/2016/ink" xmlns:am3d="http://schemas.microsoft.com/office/drawing/2017/model3d" xmlns:o="urn:schemas-microsoft-com:office:office" xmlns:r="http://schemas.openxmlformats.org/officeDocument/2006/relationships" xmlns:m="http://schemas.openxmlformats.org/officeDocument/2006/math" xmlns:v="urn:schemas-microsoft-com:vml" xmlns:wp14="http://schemas.microsoft.com/office/word/2010/wordprocessingDrawing" xmlns:wp="http://schemas.openxmlformats.org/drawingml/2006/wordprocessingDrawing" xmlns:w10="urn:schemas-microsoft-com:office:word" xmlns:w="http://schemas.openxmlformats.org/wordprocessingml/2006/main" xmlns:w14="http://schemas.microsoft.com/office/word/2010/wordml" xmlns:w15="http://schemas.microsoft.com/office/word/2012/wordml" xmlns:w16cid="http://schemas.microsoft.com/office/word/2016/wordml/cid" xmlns:w16se="http://schemas.microsoft.com/office/word/2015/wordml/symex" xmlns:wpg="http://schemas.microsoft.com/office/word/2010/wordprocessingGroup" xmlns:wpi="http://schemas.microsoft.com/office/word/2010/wordprocessingInk" xmlns:wne="http://schemas.microsoft.com/office/word/2006/wordml" xmlns:wps="http://schemas.microsoft.com/office/word/2010/wordprocessingShape" mc:Ignorable="w14 w15 w16se w16cid wp14">
+<w:numbering xmlns:wpc="http://schemas.microsoft.com/office/word/2010/wordprocessingCanvas" xmlns:cx="http://schemas.microsoft.com/office/drawing/2014/chartex" xmlns:cx1="http://schemas.microsoft.com/office/drawing/2015/9/8/chartex" xmlns:cx2="http://schemas.microsoft.com/office/drawing/2015/10/21/chartex" xmlns:cx3="http://schemas.microsoft.com/office/drawing/2016/5/9/chartex" xmlns:cx4="http://schemas.microsoft.com/office/drawing/2016/5/10/chartex" xmlns:cx5="http://schemas.microsoft.com/office/drawing/2016/5/11/chartex" xmlns:cx6="http://schemas.microsoft.com/office/drawing/2016/5/12/chartex" xmlns:cx7="http://schemas.microsoft.com/office/drawing/2016/5/13/chartex" xmlns:cx8="http://schemas.microsoft.com/office/drawing/2016/5/14/chartex" xmlns:mc="http://schemas.openxmlformats.org/markup-compatibility/2006" xmlns:aink="http://schemas.microsoft.com/office/drawing/2016/ink" xmlns:am3d="http://schemas.microsoft.com/office/drawing/2017/model3d" xmlns:o="urn:schemas-microsoft-com:office:office" xmlns:r="http://schemas.openxmlformats.org/officeDocument/2006/relationships" xmlns:m="http://schemas.openxmlformats.org/officeDocument/2006/math" xmlns:v="urn:schemas-microsoft-com:vml" xmlns:wp14="http://schemas.microsoft.com/office/word/2010/wordprocessingDrawing" xmlns:wp="http://schemas.openxmlformats.org/drawingml/2006/wordprocessingDrawing" xmlns:w10="urn:schemas-microsoft-com:office:word" xmlns:w="http://schemas.openxmlformats.org/wordprocessingml/2006/main" xmlns:w14="http://schemas.microsoft.com/office/word/2010/wordml" xmlns:w15="http://schemas.microsoft.com/office/word/2012/wordml" xmlns:w16cex="http://schemas.microsoft.com/office/word/2018/wordml/cex" xmlns:w16cid="http://schemas.microsoft.com/office/word/2016/wordml/cid" xmlns:w16="http://schemas.microsoft.com/office/word/2018/wordml" xmlns:w16se="http://schemas.microsoft.com/office/word/2015/wordml/symex" xmlns:wpg="http://schemas.microsoft.com/office/word/2010/wordprocessingGroup" xmlns:wpi="http://schemas.microsoft.com/office/word/2010/wordprocessingInk" xmlns:wne="http://schemas.microsoft.com/office/word/2006/wordml" xmlns:wps="http://schemas.microsoft.com/office/word/2010/wordprocessingShape" mc:Ignorable="w14 w15 w16se w16cid w16 w16cex wp14">
   <w:abstractNum w:abstractNumId="0" w15:restartNumberingAfterBreak="0">
+    <w:nsid w:val="168D5463"/>
+    <w:multiLevelType w:val="hybridMultilevel"/>
+    <w:tmpl w:val="31EC717A"/>
+    <w:lvl w:ilvl="0" w:tplc="04090001">
+      <w:start w:val="1"/>
+      <w:numFmt w:val="bullet"/>
+      <w:lvlText w:val=""/>
+      <w:lvlJc w:val="left"/>
+      <w:pPr>
+        <w:ind w:left="720" w:hanging="360"/>
+      </w:pPr>
+      <w:rPr>
+        <w:rFonts w:ascii="Symbol" w:hAnsi="Symbol" w:hint="default"/>
+      </w:rPr>
+    </w:lvl>
+    <w:lvl w:ilvl="1" w:tplc="04090003" w:tentative="1">
+      <w:start w:val="1"/>
+      <w:numFmt w:val="bullet"/>
+      <w:lvlText w:val="o"/>
+      <w:lvlJc w:val="left"/>
+      <w:pPr>
+        <w:ind w:left="1440" w:hanging="360"/>
+      </w:pPr>
+      <w:rPr>
+        <w:rFonts w:ascii="Courier New" w:hAnsi="Courier New" w:cs="Courier New" w:hint="default"/>
+      </w:rPr>
+    </w:lvl>
+    <w:lvl w:ilvl="2" w:tplc="04090005" w:tentative="1">
+      <w:start w:val="1"/>
+      <w:numFmt w:val="bullet"/>
+      <w:lvlText w:val=""/>
+      <w:lvlJc w:val="left"/>
+      <w:pPr>
+        <w:ind w:left="2160" w:hanging="360"/>
+      </w:pPr>
+      <w:rPr>
+        <w:rFonts w:ascii="Wingdings" w:hAnsi="Wingdings" w:hint="default"/>
+      </w:rPr>
+    </w:lvl>
+    <w:lvl w:ilvl="3" w:tplc="04090001" w:tentative="1">
+      <w:start w:val="1"/>
+      <w:numFmt w:val="bullet"/>
+      <w:lvlText w:val=""/>
+      <w:lvlJc w:val="left"/>
+      <w:pPr>
+        <w:ind w:left="2880" w:hanging="360"/>
+      </w:pPr>
+      <w:rPr>
+        <w:rFonts w:ascii="Symbol" w:hAnsi="Symbol" w:hint="default"/>
+      </w:rPr>
+    </w:lvl>
+    <w:lvl w:ilvl="4" w:tplc="04090003" w:tentative="1">
+      <w:start w:val="1"/>
+      <w:numFmt w:val="bullet"/>
+      <w:lvlText w:val="o"/>
+      <w:lvlJc w:val="left"/>
+      <w:pPr>
+        <w:ind w:left="3600" w:hanging="360"/>
+      </w:pPr>
+      <w:rPr>
+        <w:rFonts w:ascii="Courier New" w:hAnsi="Courier New" w:cs="Courier New" w:hint="default"/>
+      </w:rPr>
+    </w:lvl>
+    <w:lvl w:ilvl="5" w:tplc="04090005" w:tentative="1">
+      <w:start w:val="1"/>
+      <w:numFmt w:val="bullet"/>
+      <w:lvlText w:val=""/>
+      <w:lvlJc w:val="left"/>
+      <w:pPr>
+        <w:ind w:left="4320" w:hanging="360"/>
+      </w:pPr>
+      <w:rPr>
+        <w:rFonts w:ascii="Wingdings" w:hAnsi="Wingdings" w:hint="default"/>
+      </w:rPr>
+    </w:lvl>
+    <w:lvl w:ilvl="6" w:tplc="04090001" w:tentative="1">
+      <w:start w:val="1"/>
+      <w:numFmt w:val="bullet"/>
+      <w:lvlText w:val=""/>
+      <w:lvlJc w:val="left"/>
+      <w:pPr>
+        <w:ind w:left="5040" w:hanging="360"/>
+      </w:pPr>
+      <w:rPr>
+        <w:rFonts w:ascii="Symbol" w:hAnsi="Symbol" w:hint="default"/>
+      </w:rPr>
+    </w:lvl>
+    <w:lvl w:ilvl="7" w:tplc="04090003" w:tentative="1">
+      <w:start w:val="1"/>
+      <w:numFmt w:val="bullet"/>
+      <w:lvlText w:val="o"/>
+      <w:lvlJc w:val="left"/>
+      <w:pPr>
+        <w:ind w:left="5760" w:hanging="360"/>
+      </w:pPr>
+      <w:rPr>
+        <w:rFonts w:ascii="Courier New" w:hAnsi="Courier New" w:cs="Courier New" w:hint="default"/>
+      </w:rPr>
+    </w:lvl>
+    <w:lvl w:ilvl="8" w:tplc="04090005" w:tentative="1">
+      <w:start w:val="1"/>
+      <w:numFmt w:val="bullet"/>
+      <w:lvlText w:val=""/>
+      <w:lvlJc w:val="left"/>
+      <w:pPr>
+        <w:ind w:left="6480" w:hanging="360"/>
+      </w:pPr>
+      <w:rPr>
+        <w:rFonts w:ascii="Wingdings" w:hAnsi="Wingdings" w:hint="default"/>
+      </w:rPr>
+    </w:lvl>
+  </w:abstractNum>
+  <w:abstractNum w:abstractNumId="1" w15:restartNumberingAfterBreak="0">
     <w:nsid w:val="44DA2640"/>
     <w:multiLevelType w:val="hybridMultilevel"/>
     <w:tmpl w:val="0BB2F5FC"/>
@@ -6490,7 +6728,7 @@
       </w:rPr>
     </w:lvl>
   </w:abstractNum>
-  <w:abstractNum w:abstractNumId="1" w15:restartNumberingAfterBreak="0">
+  <w:abstractNum w:abstractNumId="2" w15:restartNumberingAfterBreak="0">
     <w:nsid w:val="5C1563E9"/>
     <w:multiLevelType w:val="hybridMultilevel"/>
     <w:tmpl w:val="9D963144"/>
@@ -6602,7 +6840,7 @@
       </w:rPr>
     </w:lvl>
   </w:abstractNum>
-  <w:abstractNum w:abstractNumId="2" w15:restartNumberingAfterBreak="0">
+  <w:abstractNum w:abstractNumId="3" w15:restartNumberingAfterBreak="0">
     <w:nsid w:val="7C576ED9"/>
     <w:multiLevelType w:val="hybridMultilevel"/>
     <w:tmpl w:val="A7527864"/>
@@ -6715,19 +6953,22 @@
     </w:lvl>
   </w:abstractNum>
   <w:num w:numId="1">
+    <w:abstractNumId w:val="3"/>
+  </w:num>
+  <w:num w:numId="2">
+    <w:abstractNumId w:val="1"/>
+  </w:num>
+  <w:num w:numId="3">
     <w:abstractNumId w:val="2"/>
   </w:num>
-  <w:num w:numId="2">
+  <w:num w:numId="4">
     <w:abstractNumId w:val="0"/>
-  </w:num>
-  <w:num w:numId="3">
-    <w:abstractNumId w:val="1"/>
   </w:num>
 </w:numbering>
 </file>
 
 <file path=word/styles.xml><?xml version="1.0" encoding="utf-8"?>
-<w:styles xmlns:mc="http://schemas.openxmlformats.org/markup-compatibility/2006" xmlns:r="http://schemas.openxmlformats.org/officeDocument/2006/relationships" xmlns:w="http://schemas.openxmlformats.org/wordprocessingml/2006/main" xmlns:w14="http://schemas.microsoft.com/office/word/2010/wordml" xmlns:w15="http://schemas.microsoft.com/office/word/2012/wordml" xmlns:w16cid="http://schemas.microsoft.com/office/word/2016/wordml/cid" xmlns:w16se="http://schemas.microsoft.com/office/word/2015/wordml/symex" mc:Ignorable="w14 w15 w16se w16cid">
+<w:styles xmlns:mc="http://schemas.openxmlformats.org/markup-compatibility/2006" xmlns:r="http://schemas.openxmlformats.org/officeDocument/2006/relationships" xmlns:w="http://schemas.openxmlformats.org/wordprocessingml/2006/main" xmlns:w14="http://schemas.microsoft.com/office/word/2010/wordml" xmlns:w15="http://schemas.microsoft.com/office/word/2012/wordml" xmlns:w16cex="http://schemas.microsoft.com/office/word/2018/wordml/cex" xmlns:w16cid="http://schemas.microsoft.com/office/word/2016/wordml/cid" xmlns:w16="http://schemas.microsoft.com/office/word/2018/wordml" xmlns:w16se="http://schemas.microsoft.com/office/word/2015/wordml/symex" mc:Ignorable="w14 w15 w16se w16cid w16 w16cex">
   <w:docDefaults>
     <w:rPrDefault>
       <w:rPr>

</xml_diff>

<commit_message>
Update, in prep dehum study
</commit_message>
<xml_diff>
--- a/C.V. Carl Michael Galang.docx
+++ b/C.V. Carl Michael Galang.docx
@@ -2047,111 +2047,6 @@
     <w:p>
       <w:pPr>
         <w:spacing w:after="0" w:line="240" w:lineRule="auto"/>
-        <w:ind w:left="720" w:hanging="720"/>
-        <w:contextualSpacing/>
-        <w:jc w:val="both"/>
-        <w:outlineLvl w:val="0"/>
-        <w:rPr>
-          <w:rFonts w:ascii="Arial" w:hAnsi="Arial" w:cs="Arial"/>
-          <w:b/>
-          <w:bCs/>
-          <w:sz w:val="24"/>
-        </w:rPr>
-      </w:pPr>
-    </w:p>
-    <w:p>
-      <w:pPr>
-        <w:spacing w:after="0" w:line="240" w:lineRule="auto"/>
-        <w:ind w:left="720" w:hanging="720"/>
-        <w:contextualSpacing/>
-        <w:jc w:val="both"/>
-        <w:outlineLvl w:val="0"/>
-        <w:rPr>
-          <w:rFonts w:ascii="Arial" w:hAnsi="Arial" w:cs="Arial"/>
-          <w:sz w:val="24"/>
-        </w:rPr>
-      </w:pPr>
-      <w:r>
-        <w:rPr>
-          <w:rFonts w:ascii="Arial" w:hAnsi="Arial" w:cs="Arial"/>
-          <w:b/>
-          <w:bCs/>
-          <w:sz w:val="24"/>
-        </w:rPr>
-        <w:t>Galang, C.M.</w:t>
-      </w:r>
-      <w:r>
-        <w:rPr>
-          <w:rFonts w:ascii="Arial" w:hAnsi="Arial" w:cs="Arial"/>
-          <w:sz w:val="24"/>
-        </w:rPr>
-        <w:t>, Ku, M.,</w:t>
-      </w:r>
-      <w:r>
-        <w:rPr>
-          <w:rFonts w:ascii="Arial" w:hAnsi="Arial" w:cs="Arial"/>
-          <w:b/>
-          <w:bCs/>
-          <w:sz w:val="24"/>
-        </w:rPr>
-        <w:t xml:space="preserve"> </w:t>
-      </w:r>
-      <w:r>
-        <w:rPr>
-          <w:rFonts w:ascii="Arial" w:hAnsi="Arial" w:cs="Arial"/>
-          <w:sz w:val="24"/>
-        </w:rPr>
-        <w:t>&amp; Obhi, S.S. (</w:t>
-      </w:r>
-      <w:r>
-        <w:rPr>
-          <w:rFonts w:ascii="Arial" w:hAnsi="Arial" w:cs="Arial"/>
-          <w:sz w:val="24"/>
-        </w:rPr>
-        <w:t>Under Review</w:t>
-      </w:r>
-      <w:r>
-        <w:rPr>
-          <w:rFonts w:ascii="Arial" w:hAnsi="Arial" w:cs="Arial"/>
-          <w:sz w:val="24"/>
-        </w:rPr>
-        <w:t xml:space="preserve">). </w:t>
-      </w:r>
-      <w:r>
-        <w:rPr>
-          <w:rFonts w:ascii="Arial" w:hAnsi="Arial" w:cs="Arial"/>
-          <w:sz w:val="24"/>
-        </w:rPr>
-        <w:t>Blatant Dehumanization is not influenced by Superordinate In-group Labels: Evidence from the Canadian Context.</w:t>
-      </w:r>
-      <w:r>
-        <w:rPr>
-          <w:rFonts w:ascii="Arial" w:hAnsi="Arial" w:cs="Arial"/>
-          <w:sz w:val="24"/>
-        </w:rPr>
-        <w:t xml:space="preserve"> </w:t>
-      </w:r>
-      <w:r>
-        <w:rPr>
-          <w:rFonts w:ascii="Arial" w:hAnsi="Arial" w:cs="Arial"/>
-          <w:i/>
-          <w:iCs/>
-          <w:sz w:val="24"/>
-        </w:rPr>
-        <w:t>Canadian Journal of Behavioural Science</w:t>
-      </w:r>
-      <w:r>
-        <w:rPr>
-          <w:rFonts w:ascii="Arial" w:hAnsi="Arial" w:cs="Arial"/>
-          <w:sz w:val="24"/>
-        </w:rPr>
-        <w:t>.</w:t>
-      </w:r>
-    </w:p>
-    <w:p>
-      <w:pPr>
-        <w:spacing w:after="0" w:line="240" w:lineRule="auto"/>
-        <w:ind w:left="720" w:hanging="720"/>
         <w:contextualSpacing/>
         <w:jc w:val="both"/>
         <w:outlineLvl w:val="0"/>
@@ -2330,78 +2225,144 @@
           <w:bCs/>
           <w:sz w:val="24"/>
         </w:rPr>
+        <w:t xml:space="preserve">Galang, C.M. </w:t>
+      </w:r>
+      <w:r>
+        <w:rPr>
+          <w:rFonts w:ascii="Arial" w:hAnsi="Arial" w:cs="Arial"/>
+          <w:sz w:val="24"/>
+        </w:rPr>
+        <w:t xml:space="preserve">&amp; Obhi, S.S. (In Prep.). </w:t>
+      </w:r>
+      <w:r>
+        <w:rPr>
+          <w:rFonts w:ascii="Arial" w:hAnsi="Arial" w:cs="Arial"/>
+          <w:sz w:val="24"/>
+        </w:rPr>
+        <w:t>Empathic pain observation does not influence automatic imitation.</w:t>
+      </w:r>
+    </w:p>
+    <w:p>
+      <w:pPr>
+        <w:spacing w:after="0" w:line="240" w:lineRule="auto"/>
+        <w:ind w:left="720" w:hanging="720"/>
+        <w:contextualSpacing/>
+        <w:jc w:val="both"/>
+        <w:outlineLvl w:val="0"/>
+        <w:rPr>
+          <w:rFonts w:ascii="Arial" w:hAnsi="Arial" w:cs="Arial"/>
+          <w:sz w:val="24"/>
+        </w:rPr>
+      </w:pPr>
+    </w:p>
+    <w:p>
+      <w:pPr>
+        <w:spacing w:after="0" w:line="240" w:lineRule="auto"/>
+        <w:ind w:left="720" w:hanging="720"/>
+        <w:contextualSpacing/>
+        <w:jc w:val="both"/>
+        <w:outlineLvl w:val="0"/>
+        <w:rPr>
+          <w:rFonts w:ascii="Arial" w:hAnsi="Arial" w:cs="Arial"/>
+          <w:sz w:val="24"/>
+        </w:rPr>
+      </w:pPr>
+      <w:r>
+        <w:rPr>
+          <w:rFonts w:ascii="Arial" w:hAnsi="Arial" w:cs="Arial"/>
+          <w:b/>
+          <w:bCs/>
+          <w:sz w:val="24"/>
+        </w:rPr>
+        <w:t xml:space="preserve">Galang, C.M., </w:t>
+      </w:r>
+      <w:r>
+        <w:rPr>
+          <w:rFonts w:ascii="Arial" w:hAnsi="Arial" w:cs="Arial"/>
+          <w:sz w:val="24"/>
+        </w:rPr>
+        <w:t>Jenkins, M., Sanders, T., Vijh, R.</w:t>
+      </w:r>
+      <w:r>
+        <w:rPr>
+          <w:rFonts w:ascii="Arial" w:hAnsi="Arial" w:cs="Arial"/>
+          <w:sz w:val="24"/>
+        </w:rPr>
+        <w:t>, &amp; Obhi, S.S.</w:t>
+      </w:r>
+      <w:r>
+        <w:rPr>
+          <w:rFonts w:ascii="Arial" w:hAnsi="Arial" w:cs="Arial"/>
+          <w:sz w:val="24"/>
+        </w:rPr>
+        <w:t xml:space="preserve"> (In Prep.). Motor preparation during pain observation does not influence event-related Mu/Beta desynchronization.</w:t>
+      </w:r>
+    </w:p>
+    <w:p>
+      <w:pPr>
+        <w:spacing w:after="0" w:line="240" w:lineRule="auto"/>
+        <w:ind w:left="720" w:hanging="720"/>
+        <w:contextualSpacing/>
+        <w:jc w:val="both"/>
+        <w:outlineLvl w:val="0"/>
+        <w:rPr>
+          <w:rFonts w:ascii="Arial" w:hAnsi="Arial" w:cs="Arial"/>
+          <w:sz w:val="24"/>
+        </w:rPr>
+      </w:pPr>
+      <w:r>
+        <w:rPr>
+          <w:rFonts w:ascii="Arial" w:hAnsi="Arial" w:cs="Arial"/>
+          <w:b/>
+          <w:bCs/>
+          <w:sz w:val="24"/>
+        </w:rPr>
         <w:lastRenderedPageBreak/>
-        <w:t xml:space="preserve">Galang, C.M. </w:t>
-      </w:r>
-      <w:r>
-        <w:rPr>
-          <w:rFonts w:ascii="Arial" w:hAnsi="Arial" w:cs="Arial"/>
-          <w:sz w:val="24"/>
-        </w:rPr>
-        <w:t xml:space="preserve">&amp; Obhi, S.S. (In Prep.). </w:t>
-      </w:r>
-      <w:r>
-        <w:rPr>
-          <w:rFonts w:ascii="Arial" w:hAnsi="Arial" w:cs="Arial"/>
-          <w:sz w:val="24"/>
-        </w:rPr>
-        <w:t>Empathic pain observation does not influence automatic imitation.</w:t>
-      </w:r>
-    </w:p>
-    <w:p>
-      <w:pPr>
-        <w:spacing w:after="0" w:line="240" w:lineRule="auto"/>
-        <w:ind w:left="720" w:hanging="720"/>
-        <w:contextualSpacing/>
-        <w:jc w:val="both"/>
-        <w:outlineLvl w:val="0"/>
-        <w:rPr>
-          <w:rFonts w:ascii="Arial" w:hAnsi="Arial" w:cs="Arial"/>
-          <w:sz w:val="24"/>
-        </w:rPr>
-      </w:pPr>
-    </w:p>
-    <w:p>
-      <w:pPr>
-        <w:spacing w:after="0" w:line="240" w:lineRule="auto"/>
-        <w:ind w:left="720" w:hanging="720"/>
-        <w:contextualSpacing/>
-        <w:jc w:val="both"/>
-        <w:outlineLvl w:val="0"/>
-        <w:rPr>
-          <w:rFonts w:ascii="Arial" w:hAnsi="Arial" w:cs="Arial"/>
-          <w:sz w:val="24"/>
-        </w:rPr>
-      </w:pPr>
-      <w:r>
-        <w:rPr>
-          <w:rFonts w:ascii="Arial" w:hAnsi="Arial" w:cs="Arial"/>
-          <w:b/>
-          <w:bCs/>
-          <w:sz w:val="24"/>
-        </w:rPr>
-        <w:t xml:space="preserve">Galang, C.M., </w:t>
-      </w:r>
-      <w:r>
-        <w:rPr>
-          <w:rFonts w:ascii="Arial" w:hAnsi="Arial" w:cs="Arial"/>
-          <w:sz w:val="24"/>
-        </w:rPr>
-        <w:t>Jenkins, M., Sanders, T., Vijh, R.</w:t>
-      </w:r>
-      <w:r>
-        <w:rPr>
-          <w:rFonts w:ascii="Arial" w:hAnsi="Arial" w:cs="Arial"/>
-          <w:sz w:val="24"/>
-        </w:rPr>
-        <w:t>, &amp; Obhi, S.S.</w:t>
-      </w:r>
-      <w:r>
-        <w:rPr>
-          <w:rFonts w:ascii="Arial" w:hAnsi="Arial" w:cs="Arial"/>
-          <w:sz w:val="24"/>
-        </w:rPr>
-        <w:t xml:space="preserve"> (In Prep.). Motor preparation during pain observation does not influence event-related Mu/Beta desynchronization.</w:t>
+        <w:t>Galang, C.M.</w:t>
+      </w:r>
+      <w:r>
+        <w:rPr>
+          <w:rFonts w:ascii="Arial" w:hAnsi="Arial" w:cs="Arial"/>
+          <w:sz w:val="24"/>
+        </w:rPr>
+        <w:t>, Ku, M.,</w:t>
+      </w:r>
+      <w:r>
+        <w:rPr>
+          <w:rFonts w:ascii="Arial" w:hAnsi="Arial" w:cs="Arial"/>
+          <w:b/>
+          <w:bCs/>
+          <w:sz w:val="24"/>
+        </w:rPr>
+        <w:t xml:space="preserve"> </w:t>
+      </w:r>
+      <w:r>
+        <w:rPr>
+          <w:rFonts w:ascii="Arial" w:hAnsi="Arial" w:cs="Arial"/>
+          <w:sz w:val="24"/>
+        </w:rPr>
+        <w:t>&amp; Obhi, S.S. (</w:t>
+      </w:r>
+      <w:r>
+        <w:rPr>
+          <w:rFonts w:ascii="Arial" w:hAnsi="Arial" w:cs="Arial"/>
+          <w:sz w:val="24"/>
+        </w:rPr>
+        <w:t>In Prep.</w:t>
+      </w:r>
+      <w:r>
+        <w:rPr>
+          <w:rFonts w:ascii="Arial" w:hAnsi="Arial" w:cs="Arial"/>
+          <w:sz w:val="24"/>
+        </w:rPr>
+        <w:t xml:space="preserve">). </w:t>
+      </w:r>
+      <w:r>
+        <w:rPr>
+          <w:rFonts w:ascii="Arial" w:hAnsi="Arial" w:cs="Arial"/>
+          <w:sz w:val="24"/>
+        </w:rPr>
+        <w:t>Blatant Dehumanization is not influenced by Superordinate In-group Labels: Evidence from the Canadian Context.</w:t>
       </w:r>
     </w:p>
     <w:p>
@@ -3377,7 +3338,6 @@
           <w:b/>
           <w:sz w:val="32"/>
         </w:rPr>
-        <w:lastRenderedPageBreak/>
         <w:t>Presentations</w:t>
       </w:r>
     </w:p>
@@ -4396,7 +4356,6 @@
           <w:b/>
           <w:sz w:val="24"/>
         </w:rPr>
-        <w:lastRenderedPageBreak/>
         <w:t xml:space="preserve">Galang, C.M. </w:t>
       </w:r>
       <w:r>
@@ -4457,6 +4416,7 @@
           <w:rFonts w:ascii="Arial" w:hAnsi="Arial" w:cs="Arial"/>
           <w:sz w:val="24"/>
         </w:rPr>
+        <w:lastRenderedPageBreak/>
         <w:t xml:space="preserve">Rushton, E., </w:t>
       </w:r>
       <w:r>
@@ -5398,92 +5358,92 @@
           <w:bCs/>
           <w:sz w:val="24"/>
         </w:rPr>
+        <w:t>COURSE INSTRUCTOR</w:t>
+      </w:r>
+    </w:p>
+    <w:p>
+      <w:pPr>
+        <w:spacing w:after="0" w:line="240" w:lineRule="auto"/>
+        <w:contextualSpacing/>
+        <w:jc w:val="both"/>
+        <w:outlineLvl w:val="0"/>
+        <w:rPr>
+          <w:rFonts w:ascii="Arial" w:hAnsi="Arial" w:cs="Arial"/>
+          <w:sz w:val="24"/>
+        </w:rPr>
+      </w:pPr>
+      <w:r>
+        <w:rPr>
+          <w:rFonts w:ascii="Arial" w:hAnsi="Arial" w:cs="Arial"/>
+          <w:sz w:val="24"/>
+        </w:rPr>
+        <w:t xml:space="preserve">Perspectives in </w:t>
+      </w:r>
+      <w:r>
+        <w:rPr>
+          <w:rFonts w:ascii="Arial" w:hAnsi="Arial" w:cs="Arial"/>
+          <w:sz w:val="24"/>
+        </w:rPr>
+        <w:t>Psychology, Neuroscience and Behaviour (PNB 2X</w:t>
+      </w:r>
+      <w:r>
+        <w:rPr>
+          <w:rFonts w:ascii="Arial" w:hAnsi="Arial" w:cs="Arial"/>
+          <w:sz w:val="24"/>
+        </w:rPr>
+        <w:t>F</w:t>
+      </w:r>
+      <w:r>
+        <w:rPr>
+          <w:rFonts w:ascii="Arial" w:hAnsi="Arial" w:cs="Arial"/>
+          <w:sz w:val="24"/>
+        </w:rPr>
+        <w:t>3): Winter 20</w:t>
+      </w:r>
+      <w:r>
+        <w:rPr>
+          <w:rFonts w:ascii="Arial" w:hAnsi="Arial" w:cs="Arial"/>
+          <w:sz w:val="24"/>
+        </w:rPr>
+        <w:t>20</w:t>
+      </w:r>
+    </w:p>
+    <w:p>
+      <w:pPr>
+        <w:spacing w:after="0" w:line="240" w:lineRule="auto"/>
+        <w:contextualSpacing/>
+        <w:jc w:val="both"/>
+        <w:outlineLvl w:val="0"/>
+        <w:rPr>
+          <w:rFonts w:ascii="Arial" w:hAnsi="Arial" w:cs="Arial"/>
+          <w:b/>
+          <w:bCs/>
+          <w:sz w:val="24"/>
+        </w:rPr>
+      </w:pPr>
+    </w:p>
+    <w:p>
+      <w:pPr>
+        <w:spacing w:after="0" w:line="240" w:lineRule="auto"/>
+        <w:ind w:left="720" w:hanging="720"/>
+        <w:contextualSpacing/>
+        <w:jc w:val="both"/>
+        <w:outlineLvl w:val="0"/>
+        <w:rPr>
+          <w:rFonts w:ascii="Arial" w:hAnsi="Arial" w:cs="Arial"/>
+          <w:b/>
+          <w:bCs/>
+          <w:sz w:val="24"/>
+        </w:rPr>
+      </w:pPr>
+      <w:r>
+        <w:rPr>
+          <w:rFonts w:ascii="Arial" w:hAnsi="Arial" w:cs="Arial"/>
+          <w:b/>
+          <w:bCs/>
+          <w:sz w:val="24"/>
+        </w:rPr>
         <w:lastRenderedPageBreak/>
-        <w:t>COURSE INSTRUCTOR</w:t>
-      </w:r>
-    </w:p>
-    <w:p>
-      <w:pPr>
-        <w:spacing w:after="0" w:line="240" w:lineRule="auto"/>
-        <w:contextualSpacing/>
-        <w:jc w:val="both"/>
-        <w:outlineLvl w:val="0"/>
-        <w:rPr>
-          <w:rFonts w:ascii="Arial" w:hAnsi="Arial" w:cs="Arial"/>
-          <w:sz w:val="24"/>
-        </w:rPr>
-      </w:pPr>
-      <w:r>
-        <w:rPr>
-          <w:rFonts w:ascii="Arial" w:hAnsi="Arial" w:cs="Arial"/>
-          <w:sz w:val="24"/>
-        </w:rPr>
-        <w:t xml:space="preserve">Perspectives in </w:t>
-      </w:r>
-      <w:r>
-        <w:rPr>
-          <w:rFonts w:ascii="Arial" w:hAnsi="Arial" w:cs="Arial"/>
-          <w:sz w:val="24"/>
-        </w:rPr>
-        <w:t>Psychology, Neuroscience and Behaviour (PNB 2X</w:t>
-      </w:r>
-      <w:r>
-        <w:rPr>
-          <w:rFonts w:ascii="Arial" w:hAnsi="Arial" w:cs="Arial"/>
-          <w:sz w:val="24"/>
-        </w:rPr>
-        <w:t>F</w:t>
-      </w:r>
-      <w:r>
-        <w:rPr>
-          <w:rFonts w:ascii="Arial" w:hAnsi="Arial" w:cs="Arial"/>
-          <w:sz w:val="24"/>
-        </w:rPr>
-        <w:t>3): Winter 20</w:t>
-      </w:r>
-      <w:r>
-        <w:rPr>
-          <w:rFonts w:ascii="Arial" w:hAnsi="Arial" w:cs="Arial"/>
-          <w:sz w:val="24"/>
-        </w:rPr>
-        <w:t>20</w:t>
-      </w:r>
-    </w:p>
-    <w:p>
-      <w:pPr>
-        <w:spacing w:after="0" w:line="240" w:lineRule="auto"/>
-        <w:contextualSpacing/>
-        <w:jc w:val="both"/>
-        <w:outlineLvl w:val="0"/>
-        <w:rPr>
-          <w:rFonts w:ascii="Arial" w:hAnsi="Arial" w:cs="Arial"/>
-          <w:b/>
-          <w:bCs/>
-          <w:sz w:val="24"/>
-        </w:rPr>
-      </w:pPr>
-    </w:p>
-    <w:p>
-      <w:pPr>
-        <w:spacing w:after="0" w:line="240" w:lineRule="auto"/>
-        <w:ind w:left="720" w:hanging="720"/>
-        <w:contextualSpacing/>
-        <w:jc w:val="both"/>
-        <w:outlineLvl w:val="0"/>
-        <w:rPr>
-          <w:rFonts w:ascii="Arial" w:hAnsi="Arial" w:cs="Arial"/>
-          <w:b/>
-          <w:bCs/>
-          <w:sz w:val="24"/>
-        </w:rPr>
-      </w:pPr>
-      <w:r>
-        <w:rPr>
-          <w:rFonts w:ascii="Arial" w:hAnsi="Arial" w:cs="Arial"/>
-          <w:b/>
-          <w:bCs/>
-          <w:sz w:val="24"/>
-        </w:rPr>
         <w:t>TEACHING ASSISTANTSHIPS</w:t>
       </w:r>
     </w:p>

</xml_diff>

<commit_message>
update cv with new pub :+1:
</commit_message>
<xml_diff>
--- a/C.V. Carl Michael Galang.docx
+++ b/C.V. Carl Michael Galang.docx
@@ -525,8 +525,6 @@
         </w:rPr>
         <w:t xml:space="preserve">The </w:t>
       </w:r>
-      <w:bookmarkStart w:id="0" w:name="_GoBack"/>
-      <w:bookmarkEnd w:id="0"/>
       <w:r>
         <w:rPr>
           <w:rFonts w:ascii="Arial" w:hAnsi="Arial" w:cs="Arial"/>
@@ -1286,16 +1284,101 @@
         <w:outlineLvl w:val="0"/>
         <w:rPr>
           <w:rFonts w:ascii="Arial" w:hAnsi="Arial" w:cs="Arial"/>
-          <w:sz w:val="24"/>
-        </w:rPr>
-      </w:pPr>
-      <w:r>
-        <w:rPr>
-          <w:rFonts w:ascii="Arial" w:hAnsi="Arial" w:cs="Arial"/>
-          <w:b/>
-          <w:bCs/>
-          <w:sz w:val="24"/>
-        </w:rPr>
+          <w:bCs/>
+          <w:sz w:val="24"/>
+        </w:rPr>
+      </w:pPr>
+      <w:r>
+        <w:rPr>
+          <w:rFonts w:ascii="Arial" w:hAnsi="Arial" w:cs="Arial"/>
+          <w:b/>
+          <w:bCs/>
+          <w:sz w:val="24"/>
+        </w:rPr>
+        <w:t xml:space="preserve">Galang, C.M., </w:t>
+      </w:r>
+      <w:r>
+        <w:rPr>
+          <w:rFonts w:ascii="Arial" w:hAnsi="Arial" w:cs="Arial"/>
+          <w:bCs/>
+          <w:sz w:val="24"/>
+        </w:rPr>
+        <w:t>Malik, R., Kinley, I.</w:t>
+      </w:r>
+      <w:r>
+        <w:rPr>
+          <w:rFonts w:ascii="Arial" w:hAnsi="Arial" w:cs="Arial"/>
+          <w:bCs/>
+          <w:sz w:val="24"/>
+        </w:rPr>
+        <w:t xml:space="preserve">, &amp; </w:t>
+      </w:r>
+      <w:proofErr w:type="spellStart"/>
+      <w:r>
+        <w:rPr>
+          <w:rFonts w:ascii="Arial" w:hAnsi="Arial" w:cs="Arial"/>
+          <w:bCs/>
+          <w:sz w:val="24"/>
+        </w:rPr>
+        <w:t>Obhi</w:t>
+      </w:r>
+      <w:proofErr w:type="spellEnd"/>
+      <w:r>
+        <w:rPr>
+          <w:rFonts w:ascii="Arial" w:hAnsi="Arial" w:cs="Arial"/>
+          <w:bCs/>
+          <w:sz w:val="24"/>
+        </w:rPr>
+        <w:t>, S.S. (</w:t>
+      </w:r>
+      <w:r>
+        <w:rPr>
+          <w:rFonts w:ascii="Arial" w:hAnsi="Arial" w:cs="Arial"/>
+          <w:bCs/>
+          <w:sz w:val="24"/>
+        </w:rPr>
+        <w:t>Accepted, 2021</w:t>
+      </w:r>
+      <w:r>
+        <w:rPr>
+          <w:rFonts w:ascii="Arial" w:hAnsi="Arial" w:cs="Arial"/>
+          <w:bCs/>
+          <w:sz w:val="24"/>
+        </w:rPr>
+        <w:t xml:space="preserve">). Studying Sense of Agency Online: Testing the robustness of the intentional binding effect using an online sample. </w:t>
+      </w:r>
+      <w:bookmarkStart w:id="0" w:name="_GoBack"/>
+      <w:r>
+        <w:rPr>
+          <w:rFonts w:ascii="Arial" w:hAnsi="Arial" w:cs="Arial"/>
+          <w:bCs/>
+          <w:i/>
+          <w:sz w:val="24"/>
+        </w:rPr>
+        <w:t>Consciousness and Cognition.</w:t>
+      </w:r>
+      <w:bookmarkEnd w:id="0"/>
+    </w:p>
+    <w:p>
+      <w:pPr>
+        <w:spacing w:after="0" w:line="240" w:lineRule="auto"/>
+        <w:ind w:left="720" w:hanging="720"/>
+        <w:contextualSpacing/>
+        <w:jc w:val="both"/>
+        <w:outlineLvl w:val="0"/>
+        <w:rPr>
+          <w:rFonts w:ascii="Arial" w:hAnsi="Arial" w:cs="Arial"/>
+          <w:sz w:val="24"/>
+        </w:rPr>
+      </w:pPr>
+      <w:r>
+        <w:rPr>
+          <w:rFonts w:ascii="Arial" w:hAnsi="Arial" w:cs="Arial"/>
+          <w:b/>
+          <w:bCs/>
+          <w:sz w:val="24"/>
+        </w:rPr>
+        <w:lastRenderedPageBreak/>
         <w:t xml:space="preserve">Galang, C.M., </w:t>
       </w:r>
       <w:r>
@@ -2695,117 +2778,6 @@
           <w:rFonts w:ascii="Arial" w:hAnsi="Arial" w:cs="Arial"/>
           <w:sz w:val="14"/>
           <w:szCs w:val="12"/>
-        </w:rPr>
-      </w:pPr>
-    </w:p>
-    <w:p>
-      <w:pPr>
-        <w:spacing w:after="0" w:line="240" w:lineRule="auto"/>
-        <w:ind w:left="720" w:hanging="720"/>
-        <w:contextualSpacing/>
-        <w:jc w:val="both"/>
-        <w:outlineLvl w:val="0"/>
-        <w:rPr>
-          <w:rFonts w:ascii="Arial" w:hAnsi="Arial" w:cs="Arial"/>
-          <w:i/>
-          <w:iCs/>
-          <w:sz w:val="24"/>
-        </w:rPr>
-      </w:pPr>
-      <w:r>
-        <w:rPr>
-          <w:rFonts w:ascii="Arial" w:hAnsi="Arial" w:cs="Arial"/>
-          <w:b/>
-          <w:bCs/>
-          <w:sz w:val="24"/>
-        </w:rPr>
-        <w:t>Galang, C.M.</w:t>
-      </w:r>
-      <w:r>
-        <w:rPr>
-          <w:rFonts w:ascii="Arial" w:hAnsi="Arial" w:cs="Arial"/>
-          <w:sz w:val="24"/>
-        </w:rPr>
-        <w:t xml:space="preserve">, Malik, R., Kinley, I., &amp; </w:t>
-      </w:r>
-      <w:proofErr w:type="spellStart"/>
-      <w:r>
-        <w:rPr>
-          <w:rFonts w:ascii="Arial" w:hAnsi="Arial" w:cs="Arial"/>
-          <w:sz w:val="24"/>
-        </w:rPr>
-        <w:t>Obhi</w:t>
-      </w:r>
-      <w:proofErr w:type="spellEnd"/>
-      <w:r>
-        <w:rPr>
-          <w:rFonts w:ascii="Arial" w:hAnsi="Arial" w:cs="Arial"/>
-          <w:sz w:val="24"/>
-        </w:rPr>
-        <w:t>, S.S. (Under</w:t>
-      </w:r>
-      <w:r>
-        <w:rPr>
-          <w:rFonts w:ascii="Arial" w:hAnsi="Arial" w:cs="Arial"/>
-          <w:sz w:val="24"/>
-        </w:rPr>
-        <w:t xml:space="preserve"> 2</w:t>
-      </w:r>
-      <w:r>
-        <w:rPr>
-          <w:rFonts w:ascii="Arial" w:hAnsi="Arial" w:cs="Arial"/>
-          <w:sz w:val="24"/>
-          <w:vertAlign w:val="superscript"/>
-        </w:rPr>
-        <w:t>nd</w:t>
-      </w:r>
-      <w:r>
-        <w:rPr>
-          <w:rFonts w:ascii="Arial" w:hAnsi="Arial" w:cs="Arial"/>
-          <w:sz w:val="24"/>
-        </w:rPr>
-        <w:t xml:space="preserve"> </w:t>
-      </w:r>
-      <w:r>
-        <w:rPr>
-          <w:rFonts w:ascii="Arial" w:hAnsi="Arial" w:cs="Arial"/>
-          <w:sz w:val="24"/>
-        </w:rPr>
-        <w:t xml:space="preserve">Review). </w:t>
-      </w:r>
-      <w:r>
-        <w:rPr>
-          <w:rFonts w:ascii="Arial" w:hAnsi="Arial" w:cs="Arial"/>
-          <w:sz w:val="24"/>
-        </w:rPr>
-        <w:t>Studying Sense of Agency Online: Testing the robustness of the intentional binding effect using an online sample</w:t>
-      </w:r>
-      <w:r>
-        <w:rPr>
-          <w:rFonts w:ascii="Arial" w:hAnsi="Arial" w:cs="Arial"/>
-          <w:sz w:val="24"/>
-        </w:rPr>
-        <w:t xml:space="preserve">. </w:t>
-      </w:r>
-      <w:r>
-        <w:rPr>
-          <w:rFonts w:ascii="Arial" w:hAnsi="Arial" w:cs="Arial"/>
-          <w:i/>
-          <w:iCs/>
-          <w:sz w:val="24"/>
-        </w:rPr>
-        <w:t>Consciousness and Cognition.</w:t>
-      </w:r>
-    </w:p>
-    <w:p>
-      <w:pPr>
-        <w:spacing w:after="0" w:line="240" w:lineRule="auto"/>
-        <w:contextualSpacing/>
-        <w:jc w:val="both"/>
-        <w:outlineLvl w:val="0"/>
-        <w:rPr>
-          <w:rFonts w:ascii="Arial" w:hAnsi="Arial" w:cs="Arial"/>
-          <w:sz w:val="24"/>
         </w:rPr>
       </w:pPr>
     </w:p>
@@ -9402,7 +9374,7 @@
 </file>
 
 <file path=customXml/itemProps1.xml><?xml version="1.0" encoding="utf-8"?>
-<ds:datastoreItem xmlns:ds="http://schemas.openxmlformats.org/officeDocument/2006/customXml" ds:itemID="{0C053D9D-6846-495B-962E-B98CE165BA98}">
+<ds:datastoreItem xmlns:ds="http://schemas.openxmlformats.org/officeDocument/2006/customXml" ds:itemID="{0D07B011-004E-40C9-8497-8D8AD498F2D5}">
   <ds:schemaRefs>
     <ds:schemaRef ds:uri="http://schemas.openxmlformats.org/officeDocument/2006/bibliography"/>
   </ds:schemaRefs>

</xml_diff>

<commit_message>
update cv and index
</commit_message>
<xml_diff>
--- a/C.V. Carl Michael Galang.docx
+++ b/C.V. Carl Michael Galang.docx
@@ -1373,8 +1373,6 @@
         </w:rPr>
         <w:t>, 103217.</w:t>
       </w:r>
-      <w:bookmarkStart w:id="0" w:name="_GoBack"/>
-      <w:bookmarkEnd w:id="0"/>
     </w:p>
     <w:p>
       <w:pPr>
@@ -2915,6 +2913,79 @@
     <w:p>
       <w:pPr>
         <w:spacing w:after="0" w:line="240" w:lineRule="auto"/>
+        <w:ind w:left="720" w:hanging="720"/>
+        <w:contextualSpacing/>
+        <w:jc w:val="both"/>
+        <w:outlineLvl w:val="0"/>
+        <w:rPr>
+          <w:rFonts w:ascii="Arial" w:hAnsi="Arial" w:cs="Arial"/>
+          <w:sz w:val="24"/>
+        </w:rPr>
+      </w:pPr>
+    </w:p>
+    <w:p>
+      <w:pPr>
+        <w:spacing w:after="0" w:line="240" w:lineRule="auto"/>
+        <w:ind w:left="720" w:hanging="720"/>
+        <w:contextualSpacing/>
+        <w:jc w:val="both"/>
+        <w:outlineLvl w:val="0"/>
+        <w:rPr>
+          <w:rFonts w:ascii="Arial" w:hAnsi="Arial" w:cs="Arial"/>
+          <w:sz w:val="24"/>
+        </w:rPr>
+      </w:pPr>
+      <w:r>
+        <w:rPr>
+          <w:rFonts w:ascii="Arial" w:hAnsi="Arial" w:cs="Arial"/>
+          <w:sz w:val="24"/>
+        </w:rPr>
+        <w:t>Galang, C.M.</w:t>
+      </w:r>
+      <w:r>
+        <w:rPr>
+          <w:rFonts w:ascii="Arial" w:hAnsi="Arial" w:cs="Arial"/>
+          <w:sz w:val="24"/>
+        </w:rPr>
+        <w:t xml:space="preserve">, Ku, M., &amp; </w:t>
+      </w:r>
+      <w:proofErr w:type="spellStart"/>
+      <w:r>
+        <w:rPr>
+          <w:rFonts w:ascii="Arial" w:hAnsi="Arial" w:cs="Arial"/>
+          <w:sz w:val="24"/>
+        </w:rPr>
+        <w:t>Obhi</w:t>
+      </w:r>
+      <w:proofErr w:type="spellEnd"/>
+      <w:r>
+        <w:rPr>
+          <w:rFonts w:ascii="Arial" w:hAnsi="Arial" w:cs="Arial"/>
+          <w:sz w:val="24"/>
+        </w:rPr>
+        <w:t>, S.S. (Under Review</w:t>
+      </w:r>
+      <w:bookmarkStart w:id="0" w:name="_GoBack"/>
+      <w:bookmarkEnd w:id="0"/>
+      <w:r>
+        <w:rPr>
+          <w:rFonts w:ascii="Arial" w:hAnsi="Arial" w:cs="Arial"/>
+          <w:sz w:val="24"/>
+        </w:rPr>
+        <w:t xml:space="preserve">). Blatant Dehumanization is not influenced by Superordinate In-group Labels: Evidence from the Canadian Context. </w:t>
+      </w:r>
+      <w:r>
+        <w:rPr>
+          <w:rFonts w:ascii="Arial" w:hAnsi="Arial" w:cs="Arial"/>
+          <w:i/>
+          <w:sz w:val="24"/>
+        </w:rPr>
+        <w:t>International Journal of Psychological Studies.</w:t>
+      </w:r>
+    </w:p>
+    <w:p>
+      <w:pPr>
+        <w:spacing w:after="0" w:line="240" w:lineRule="auto"/>
         <w:contextualSpacing/>
         <w:jc w:val="both"/>
         <w:outlineLvl w:val="0"/>
@@ -2987,7 +3058,6 @@
           <w:bCs/>
           <w:sz w:val="24"/>
         </w:rPr>
-        <w:lastRenderedPageBreak/>
         <w:t xml:space="preserve">Galang, C.M. </w:t>
       </w:r>
       <w:r>
@@ -3107,74 +3177,6 @@
           <w:sz w:val="24"/>
         </w:rPr>
         <w:t xml:space="preserve"> (In Prep.). Motor preparation during pain observation does not influence event-related Mu/Beta desynchronization.</w:t>
-      </w:r>
-    </w:p>
-    <w:p>
-      <w:pPr>
-        <w:spacing w:after="0" w:line="240" w:lineRule="auto"/>
-        <w:ind w:left="720" w:hanging="720"/>
-        <w:contextualSpacing/>
-        <w:jc w:val="both"/>
-        <w:outlineLvl w:val="0"/>
-        <w:rPr>
-          <w:rFonts w:ascii="Arial" w:hAnsi="Arial" w:cs="Arial"/>
-          <w:sz w:val="24"/>
-        </w:rPr>
-      </w:pPr>
-      <w:r>
-        <w:rPr>
-          <w:rFonts w:ascii="Arial" w:hAnsi="Arial" w:cs="Arial"/>
-          <w:b/>
-          <w:bCs/>
-          <w:sz w:val="24"/>
-        </w:rPr>
-        <w:t>Galang, C.M.</w:t>
-      </w:r>
-      <w:r>
-        <w:rPr>
-          <w:rFonts w:ascii="Arial" w:hAnsi="Arial" w:cs="Arial"/>
-          <w:sz w:val="24"/>
-        </w:rPr>
-        <w:t>, Ku, M.,</w:t>
-      </w:r>
-      <w:r>
-        <w:rPr>
-          <w:rFonts w:ascii="Arial" w:hAnsi="Arial" w:cs="Arial"/>
-          <w:b/>
-          <w:bCs/>
-          <w:sz w:val="24"/>
-        </w:rPr>
-        <w:t xml:space="preserve"> </w:t>
-      </w:r>
-      <w:r>
-        <w:rPr>
-          <w:rFonts w:ascii="Arial" w:hAnsi="Arial" w:cs="Arial"/>
-          <w:sz w:val="24"/>
-        </w:rPr>
-        <w:t xml:space="preserve">&amp; </w:t>
-      </w:r>
-      <w:proofErr w:type="spellStart"/>
-      <w:r>
-        <w:rPr>
-          <w:rFonts w:ascii="Arial" w:hAnsi="Arial" w:cs="Arial"/>
-          <w:sz w:val="24"/>
-        </w:rPr>
-        <w:t>Obhi</w:t>
-      </w:r>
-      <w:proofErr w:type="spellEnd"/>
-      <w:r>
-        <w:rPr>
-          <w:rFonts w:ascii="Arial" w:hAnsi="Arial" w:cs="Arial"/>
-          <w:sz w:val="24"/>
-        </w:rPr>
-        <w:t xml:space="preserve">, S.S. (In Prep.). </w:t>
-      </w:r>
-      <w:r>
-        <w:rPr>
-          <w:rFonts w:ascii="Arial" w:hAnsi="Arial" w:cs="Arial"/>
-          <w:sz w:val="24"/>
-        </w:rPr>
-        <w:t>Blatant Dehumanization is not influenced by Superordinate In-group Labels: Evidence from the Canadian Context.</w:t>
       </w:r>
     </w:p>
     <w:p>
@@ -4162,6 +4164,7 @@
           <w:rFonts w:ascii="Arial" w:hAnsi="Arial" w:cs="Arial"/>
           <w:sz w:val="24"/>
         </w:rPr>
+        <w:lastRenderedPageBreak/>
         <w:tab/>
         <w:t>Value: $500</w:t>
       </w:r>
@@ -9391,7 +9394,7 @@
 </file>
 
 <file path=customXml/itemProps1.xml><?xml version="1.0" encoding="utf-8"?>
-<ds:datastoreItem xmlns:ds="http://schemas.openxmlformats.org/officeDocument/2006/customXml" ds:itemID="{8B01D6ED-B79C-4F35-9436-719D3C416462}">
+<ds:datastoreItem xmlns:ds="http://schemas.openxmlformats.org/officeDocument/2006/customXml" ds:itemID="{409BA982-194F-41FD-9831-9A389E2CB1CC}">
   <ds:schemaRefs>
     <ds:schemaRef ds:uri="http://schemas.openxmlformats.org/officeDocument/2006/bibliography"/>
   </ds:schemaRefs>

</xml_diff>

<commit_message>
Update C.V. Carl Michael Galang.docx
</commit_message>
<xml_diff>
--- a/C.V. Carl Michael Galang.docx
+++ b/C.V. Carl Michael Galang.docx
@@ -1,6 +1,6 @@
 
 <file path=word/document.xml><?xml version="1.0" encoding="utf-8"?>
-<w:document xmlns:wpc="http://schemas.microsoft.com/office/word/2010/wordprocessingCanvas" xmlns:cx="http://schemas.microsoft.com/office/drawing/2014/chartex" xmlns:cx1="http://schemas.microsoft.com/office/drawing/2015/9/8/chartex" xmlns:mc="http://schemas.openxmlformats.org/markup-compatibility/2006" xmlns:o="urn:schemas-microsoft-com:office:office" xmlns:r="http://schemas.openxmlformats.org/officeDocument/2006/relationships" xmlns:m="http://schemas.openxmlformats.org/officeDocument/2006/math" xmlns:v="urn:schemas-microsoft-com:vml" xmlns:wp14="http://schemas.microsoft.com/office/word/2010/wordprocessingDrawing" xmlns:wp="http://schemas.openxmlformats.org/drawingml/2006/wordprocessingDrawing" xmlns:w10="urn:schemas-microsoft-com:office:word" xmlns:w="http://schemas.openxmlformats.org/wordprocessingml/2006/main" xmlns:w14="http://schemas.microsoft.com/office/word/2010/wordml" xmlns:w15="http://schemas.microsoft.com/office/word/2012/wordml" xmlns:w16se="http://schemas.microsoft.com/office/word/2015/wordml/symex" xmlns:wpg="http://schemas.microsoft.com/office/word/2010/wordprocessingGroup" xmlns:wpi="http://schemas.microsoft.com/office/word/2010/wordprocessingInk" xmlns:wne="http://schemas.microsoft.com/office/word/2006/wordml" xmlns:wps="http://schemas.microsoft.com/office/word/2010/wordprocessingShape" mc:Ignorable="w14 w15 w16se wp14">
+<w:document xmlns:wpc="http://schemas.microsoft.com/office/word/2010/wordprocessingCanvas" xmlns:cx="http://schemas.microsoft.com/office/drawing/2014/chartex" xmlns:cx1="http://schemas.microsoft.com/office/drawing/2015/9/8/chartex" xmlns:cx2="http://schemas.microsoft.com/office/drawing/2015/10/21/chartex" xmlns:cx3="http://schemas.microsoft.com/office/drawing/2016/5/9/chartex" xmlns:cx4="http://schemas.microsoft.com/office/drawing/2016/5/10/chartex" xmlns:cx5="http://schemas.microsoft.com/office/drawing/2016/5/11/chartex" xmlns:cx6="http://schemas.microsoft.com/office/drawing/2016/5/12/chartex" xmlns:cx7="http://schemas.microsoft.com/office/drawing/2016/5/13/chartex" xmlns:cx8="http://schemas.microsoft.com/office/drawing/2016/5/14/chartex" xmlns:mc="http://schemas.openxmlformats.org/markup-compatibility/2006" xmlns:aink="http://schemas.microsoft.com/office/drawing/2016/ink" xmlns:am3d="http://schemas.microsoft.com/office/drawing/2017/model3d" xmlns:o="urn:schemas-microsoft-com:office:office" xmlns:r="http://schemas.openxmlformats.org/officeDocument/2006/relationships" xmlns:m="http://schemas.openxmlformats.org/officeDocument/2006/math" xmlns:v="urn:schemas-microsoft-com:vml" xmlns:wp14="http://schemas.microsoft.com/office/word/2010/wordprocessingDrawing" xmlns:wp="http://schemas.openxmlformats.org/drawingml/2006/wordprocessingDrawing" xmlns:w10="urn:schemas-microsoft-com:office:word" xmlns:w="http://schemas.openxmlformats.org/wordprocessingml/2006/main" xmlns:w14="http://schemas.microsoft.com/office/word/2010/wordml" xmlns:w15="http://schemas.microsoft.com/office/word/2012/wordml" xmlns:w16cid="http://schemas.microsoft.com/office/word/2016/wordml/cid" xmlns:w16se="http://schemas.microsoft.com/office/word/2015/wordml/symex" xmlns:wpg="http://schemas.microsoft.com/office/word/2010/wordprocessingGroup" xmlns:wpi="http://schemas.microsoft.com/office/word/2010/wordprocessingInk" xmlns:wne="http://schemas.microsoft.com/office/word/2006/wordml" xmlns:wps="http://schemas.microsoft.com/office/word/2010/wordprocessingShape" mc:Ignorable="w14 w15 w16se w16cid wp14">
   <w:body>
     <w:p>
       <w:pPr>
@@ -1305,7 +1305,7 @@
           <w:rFonts w:ascii="Arial" w:hAnsi="Arial" w:cs="Arial"/>
           <w:b/>
           <w:sz w:val="24"/>
-          <w:lang w:val="de-DE"/>
+          <w:lang w:val="en-CA"/>
         </w:rPr>
         <w:t>Galang, C.M.</w:t>
       </w:r>
@@ -1313,15 +1313,33 @@
         <w:rPr>
           <w:rFonts w:ascii="Arial" w:hAnsi="Arial" w:cs="Arial"/>
           <w:sz w:val="24"/>
-          <w:lang w:val="de-DE"/>
-        </w:rPr>
-        <w:t>, Ku, M., &amp; Obhi, S.S. (</w:t>
-      </w:r>
-      <w:r>
-        <w:rPr>
-          <w:rFonts w:ascii="Arial" w:hAnsi="Arial" w:cs="Arial"/>
-          <w:sz w:val="24"/>
-          <w:lang w:val="de-DE"/>
+          <w:lang w:val="en-CA"/>
+        </w:rPr>
+        <w:t xml:space="preserve">, Ku, M., &amp; </w:t>
+      </w:r>
+      <w:proofErr w:type="spellStart"/>
+      <w:r>
+        <w:rPr>
+          <w:rFonts w:ascii="Arial" w:hAnsi="Arial" w:cs="Arial"/>
+          <w:sz w:val="24"/>
+          <w:lang w:val="en-CA"/>
+        </w:rPr>
+        <w:t>Obhi</w:t>
+      </w:r>
+      <w:proofErr w:type="spellEnd"/>
+      <w:r>
+        <w:rPr>
+          <w:rFonts w:ascii="Arial" w:hAnsi="Arial" w:cs="Arial"/>
+          <w:sz w:val="24"/>
+          <w:lang w:val="en-CA"/>
+        </w:rPr>
+        <w:t>, S.S. (</w:t>
+      </w:r>
+      <w:r>
+        <w:rPr>
+          <w:rFonts w:ascii="Arial" w:hAnsi="Arial" w:cs="Arial"/>
+          <w:sz w:val="24"/>
+          <w:lang w:val="en-CA"/>
         </w:rPr>
         <w:t>2021</w:t>
       </w:r>
@@ -1329,7 +1347,7 @@
         <w:rPr>
           <w:rFonts w:ascii="Arial" w:hAnsi="Arial" w:cs="Arial"/>
           <w:sz w:val="24"/>
-          <w:lang w:val="de-DE"/>
+          <w:lang w:val="en-CA"/>
         </w:rPr>
         <w:t xml:space="preserve">). </w:t>
       </w:r>
@@ -1340,8 +1358,6 @@
         </w:rPr>
         <w:t>Blatant Dehumanization is Not Influenced by Dual Identity Labels: Evidence from the Canadian Context</w:t>
       </w:r>
-      <w:bookmarkStart w:id="0" w:name="_GoBack"/>
-      <w:bookmarkEnd w:id="0"/>
       <w:r>
         <w:rPr>
           <w:rFonts w:ascii="Arial" w:hAnsi="Arial" w:cs="Arial"/>
@@ -1392,7 +1408,7 @@
           <w:b/>
           <w:bCs/>
           <w:sz w:val="24"/>
-          <w:lang w:val="de-DE"/>
+          <w:lang w:val="en-CA"/>
         </w:rPr>
         <w:lastRenderedPageBreak/>
         <w:t xml:space="preserve">Galang, C.M., </w:t>
@@ -1402,16 +1418,36 @@
           <w:rFonts w:ascii="Arial" w:hAnsi="Arial" w:cs="Arial"/>
           <w:bCs/>
           <w:sz w:val="24"/>
-          <w:lang w:val="de-DE"/>
-        </w:rPr>
-        <w:t>Malik, R., Kinley, I., &amp; Obhi, S.S. (</w:t>
-      </w:r>
-      <w:r>
-        <w:rPr>
-          <w:rFonts w:ascii="Arial" w:hAnsi="Arial" w:cs="Arial"/>
-          <w:bCs/>
-          <w:sz w:val="24"/>
-          <w:lang w:val="de-DE"/>
+          <w:lang w:val="en-CA"/>
+        </w:rPr>
+        <w:t xml:space="preserve">Malik, R., Kinley, I., &amp; </w:t>
+      </w:r>
+      <w:proofErr w:type="spellStart"/>
+      <w:r>
+        <w:rPr>
+          <w:rFonts w:ascii="Arial" w:hAnsi="Arial" w:cs="Arial"/>
+          <w:bCs/>
+          <w:sz w:val="24"/>
+          <w:lang w:val="en-CA"/>
+        </w:rPr>
+        <w:t>Obhi</w:t>
+      </w:r>
+      <w:proofErr w:type="spellEnd"/>
+      <w:r>
+        <w:rPr>
+          <w:rFonts w:ascii="Arial" w:hAnsi="Arial" w:cs="Arial"/>
+          <w:bCs/>
+          <w:sz w:val="24"/>
+          <w:lang w:val="en-CA"/>
+        </w:rPr>
+        <w:t>, S.S. (</w:t>
+      </w:r>
+      <w:r>
+        <w:rPr>
+          <w:rFonts w:ascii="Arial" w:hAnsi="Arial" w:cs="Arial"/>
+          <w:bCs/>
+          <w:sz w:val="24"/>
+          <w:lang w:val="en-CA"/>
         </w:rPr>
         <w:t>2021</w:t>
       </w:r>
@@ -1420,7 +1456,7 @@
           <w:rFonts w:ascii="Arial" w:hAnsi="Arial" w:cs="Arial"/>
           <w:bCs/>
           <w:sz w:val="24"/>
-          <w:lang w:val="de-DE"/>
+          <w:lang w:val="en-CA"/>
         </w:rPr>
         <w:t xml:space="preserve">). </w:t>
       </w:r>
@@ -3070,11 +3106,106 @@
       <w:r>
         <w:rPr>
           <w:rFonts w:ascii="Arial" w:hAnsi="Arial" w:cs="Arial"/>
-          <w:b/>
-          <w:bCs/>
-          <w:sz w:val="24"/>
-        </w:rPr>
-        <w:t xml:space="preserve">FORRT Team </w:t>
+          <w:bCs/>
+          <w:sz w:val="24"/>
+          <w:lang w:val="de-DE"/>
+        </w:rPr>
+        <w:t xml:space="preserve">Azevedo, F., Parsons, S., </w:t>
+      </w:r>
+      <w:proofErr w:type="spellStart"/>
+      <w:r>
+        <w:rPr>
+          <w:rFonts w:ascii="Arial" w:hAnsi="Arial" w:cs="Arial"/>
+          <w:bCs/>
+          <w:sz w:val="24"/>
+          <w:lang w:val="de-DE"/>
+        </w:rPr>
+        <w:t>Micheli</w:t>
+      </w:r>
+      <w:proofErr w:type="spellEnd"/>
+      <w:r>
+        <w:rPr>
+          <w:rFonts w:ascii="Arial" w:hAnsi="Arial" w:cs="Arial"/>
+          <w:bCs/>
+          <w:sz w:val="24"/>
+          <w:lang w:val="de-DE"/>
+        </w:rPr>
+        <w:t>, L., Strand, J., Rinke, E.,</w:t>
+      </w:r>
+      <w:bookmarkStart w:id="0" w:name="_GoBack"/>
+      <w:bookmarkEnd w:id="0"/>
+      <w:r>
+        <w:rPr>
+          <w:rFonts w:ascii="Arial" w:hAnsi="Arial" w:cs="Arial"/>
+          <w:bCs/>
+          <w:sz w:val="24"/>
+          <w:lang w:val="de-DE"/>
+        </w:rPr>
+        <w:t xml:space="preserve"> …</w:t>
+      </w:r>
+      <w:r>
+        <w:rPr>
+          <w:rFonts w:ascii="Arial" w:hAnsi="Arial" w:cs="Arial"/>
+          <w:bCs/>
+          <w:sz w:val="24"/>
+          <w:lang w:val="de-DE"/>
+        </w:rPr>
+        <w:t>,</w:t>
+      </w:r>
+      <w:r>
+        <w:rPr>
+          <w:rFonts w:ascii="Arial" w:hAnsi="Arial" w:cs="Arial"/>
+          <w:bCs/>
+          <w:sz w:val="24"/>
+          <w:lang w:val="de-DE"/>
+        </w:rPr>
+        <w:t xml:space="preserve"> </w:t>
+      </w:r>
+      <w:r>
+        <w:rPr>
+          <w:rFonts w:ascii="Arial" w:hAnsi="Arial" w:cs="Arial"/>
+          <w:b/>
+          <w:bCs/>
+          <w:sz w:val="24"/>
+          <w:lang w:val="de-DE"/>
+        </w:rPr>
+        <w:t>Galang, C.</w:t>
+      </w:r>
+      <w:r>
+        <w:rPr>
+          <w:rFonts w:ascii="Arial" w:hAnsi="Arial" w:cs="Arial"/>
+          <w:b/>
+          <w:bCs/>
+          <w:sz w:val="24"/>
+          <w:lang w:val="de-DE"/>
+        </w:rPr>
+        <w:t>M.,</w:t>
+      </w:r>
+      <w:r>
+        <w:rPr>
+          <w:rFonts w:ascii="Arial" w:hAnsi="Arial" w:cs="Arial"/>
+          <w:bCs/>
+          <w:sz w:val="24"/>
+          <w:lang w:val="de-DE"/>
+        </w:rPr>
+        <w:t xml:space="preserve"> … </w:t>
+      </w:r>
+      <w:r>
+        <w:rPr>
+          <w:rFonts w:ascii="Arial" w:hAnsi="Arial" w:cs="Arial"/>
+          <w:bCs/>
+          <w:sz w:val="24"/>
+        </w:rPr>
+        <w:t>&amp; FORRT</w:t>
+      </w:r>
+      <w:r>
+        <w:rPr>
+          <w:rFonts w:ascii="Arial" w:hAnsi="Arial" w:cs="Arial"/>
+          <w:b/>
+          <w:bCs/>
+          <w:sz w:val="24"/>
+        </w:rPr>
+        <w:t xml:space="preserve"> </w:t>
       </w:r>
       <w:r>
         <w:rPr>
@@ -3993,6 +4124,7 @@
           <w:rFonts w:ascii="Arial" w:hAnsi="Arial" w:cs="Arial"/>
           <w:sz w:val="24"/>
         </w:rPr>
+        <w:lastRenderedPageBreak/>
         <w:t>Dura Burke Leadership Award (2011-2012)</w:t>
       </w:r>
     </w:p>
@@ -4013,7 +4145,6 @@
           <w:rFonts w:ascii="Arial" w:hAnsi="Arial" w:cs="Arial"/>
           <w:sz w:val="24"/>
         </w:rPr>
-        <w:lastRenderedPageBreak/>
         <w:tab/>
         <w:t>Value: $500</w:t>
       </w:r>
@@ -5666,7 +5797,7 @@
           <w:iCs/>
           <w:sz w:val="24"/>
         </w:rPr>
-        <w:t>The Replication Crisis: What’s the big deal</w:t>
+        <w:t xml:space="preserve">The Replication Crisis: What’s the big </w:t>
       </w:r>
       <w:proofErr w:type="gramStart"/>
       <w:r>
@@ -5677,7 +5808,7 @@
           <w:iCs/>
           <w:sz w:val="24"/>
         </w:rPr>
-        <w:t>?</w:t>
+        <w:t>deal?</w:t>
       </w:r>
       <w:r>
         <w:rPr>
@@ -6469,23 +6600,7 @@
           <w:rFonts w:ascii="Arial" w:hAnsi="Arial" w:cs="Arial"/>
           <w:sz w:val="24"/>
         </w:rPr>
-        <w:t xml:space="preserve"> </w:t>
-      </w:r>
-      <w:proofErr w:type="spellStart"/>
-      <w:r>
-        <w:rPr>
-          <w:rFonts w:ascii="Arial" w:hAnsi="Arial" w:cs="Arial"/>
-          <w:sz w:val="24"/>
-        </w:rPr>
-        <w:t>Acta</w:t>
-      </w:r>
-      <w:proofErr w:type="spellEnd"/>
-      <w:r>
-        <w:rPr>
-          <w:rFonts w:ascii="Arial" w:hAnsi="Arial" w:cs="Arial"/>
-          <w:sz w:val="24"/>
-        </w:rPr>
-        <w:t xml:space="preserve"> </w:t>
+        <w:t xml:space="preserve"> Acta </w:t>
       </w:r>
       <w:proofErr w:type="spellStart"/>
       <w:r>
@@ -7689,7 +7804,7 @@
 </file>
 
 <file path=word/endnotes.xml><?xml version="1.0" encoding="utf-8"?>
-<w:endnotes xmlns:wpc="http://schemas.microsoft.com/office/word/2010/wordprocessingCanvas" xmlns:cx="http://schemas.microsoft.com/office/drawing/2014/chartex" xmlns:cx1="http://schemas.microsoft.com/office/drawing/2015/9/8/chartex" xmlns:mc="http://schemas.openxmlformats.org/markup-compatibility/2006" xmlns:o="urn:schemas-microsoft-com:office:office" xmlns:r="http://schemas.openxmlformats.org/officeDocument/2006/relationships" xmlns:m="http://schemas.openxmlformats.org/officeDocument/2006/math" xmlns:v="urn:schemas-microsoft-com:vml" xmlns:wp14="http://schemas.microsoft.com/office/word/2010/wordprocessingDrawing" xmlns:wp="http://schemas.openxmlformats.org/drawingml/2006/wordprocessingDrawing" xmlns:w10="urn:schemas-microsoft-com:office:word" xmlns:w="http://schemas.openxmlformats.org/wordprocessingml/2006/main" xmlns:w14="http://schemas.microsoft.com/office/word/2010/wordml" xmlns:w15="http://schemas.microsoft.com/office/word/2012/wordml" xmlns:w16se="http://schemas.microsoft.com/office/word/2015/wordml/symex" xmlns:wpg="http://schemas.microsoft.com/office/word/2010/wordprocessingGroup" xmlns:wpi="http://schemas.microsoft.com/office/word/2010/wordprocessingInk" xmlns:wne="http://schemas.microsoft.com/office/word/2006/wordml" xmlns:wps="http://schemas.microsoft.com/office/word/2010/wordprocessingShape" mc:Ignorable="w14 w15 w16se wp14">
+<w:endnotes xmlns:wpc="http://schemas.microsoft.com/office/word/2010/wordprocessingCanvas" xmlns:cx="http://schemas.microsoft.com/office/drawing/2014/chartex" xmlns:cx1="http://schemas.microsoft.com/office/drawing/2015/9/8/chartex" xmlns:cx2="http://schemas.microsoft.com/office/drawing/2015/10/21/chartex" xmlns:cx3="http://schemas.microsoft.com/office/drawing/2016/5/9/chartex" xmlns:cx4="http://schemas.microsoft.com/office/drawing/2016/5/10/chartex" xmlns:cx5="http://schemas.microsoft.com/office/drawing/2016/5/11/chartex" xmlns:cx6="http://schemas.microsoft.com/office/drawing/2016/5/12/chartex" xmlns:cx7="http://schemas.microsoft.com/office/drawing/2016/5/13/chartex" xmlns:cx8="http://schemas.microsoft.com/office/drawing/2016/5/14/chartex" xmlns:mc="http://schemas.openxmlformats.org/markup-compatibility/2006" xmlns:aink="http://schemas.microsoft.com/office/drawing/2016/ink" xmlns:am3d="http://schemas.microsoft.com/office/drawing/2017/model3d" xmlns:o="urn:schemas-microsoft-com:office:office" xmlns:r="http://schemas.openxmlformats.org/officeDocument/2006/relationships" xmlns:m="http://schemas.openxmlformats.org/officeDocument/2006/math" xmlns:v="urn:schemas-microsoft-com:vml" xmlns:wp14="http://schemas.microsoft.com/office/word/2010/wordprocessingDrawing" xmlns:wp="http://schemas.openxmlformats.org/drawingml/2006/wordprocessingDrawing" xmlns:w10="urn:schemas-microsoft-com:office:word" xmlns:w="http://schemas.openxmlformats.org/wordprocessingml/2006/main" xmlns:w14="http://schemas.microsoft.com/office/word/2010/wordml" xmlns:w15="http://schemas.microsoft.com/office/word/2012/wordml" xmlns:w16cid="http://schemas.microsoft.com/office/word/2016/wordml/cid" xmlns:w16se="http://schemas.microsoft.com/office/word/2015/wordml/symex" xmlns:wpg="http://schemas.microsoft.com/office/word/2010/wordprocessingGroup" xmlns:wpi="http://schemas.microsoft.com/office/word/2010/wordprocessingInk" xmlns:wne="http://schemas.microsoft.com/office/word/2006/wordml" xmlns:wps="http://schemas.microsoft.com/office/word/2010/wordprocessingShape" mc:Ignorable="w14 w15 w16se w16cid wp14">
   <w:endnote w:type="separator" w:id="-1">
     <w:p>
       <w:pPr>
@@ -7714,7 +7829,7 @@
 </file>
 
 <file path=word/footer1.xml><?xml version="1.0" encoding="utf-8"?>
-<w:ftr xmlns:wpc="http://schemas.microsoft.com/office/word/2010/wordprocessingCanvas" xmlns:cx="http://schemas.microsoft.com/office/drawing/2014/chartex" xmlns:cx1="http://schemas.microsoft.com/office/drawing/2015/9/8/chartex" xmlns:mc="http://schemas.openxmlformats.org/markup-compatibility/2006" xmlns:o="urn:schemas-microsoft-com:office:office" xmlns:r="http://schemas.openxmlformats.org/officeDocument/2006/relationships" xmlns:m="http://schemas.openxmlformats.org/officeDocument/2006/math" xmlns:v="urn:schemas-microsoft-com:vml" xmlns:wp14="http://schemas.microsoft.com/office/word/2010/wordprocessingDrawing" xmlns:wp="http://schemas.openxmlformats.org/drawingml/2006/wordprocessingDrawing" xmlns:w10="urn:schemas-microsoft-com:office:word" xmlns:w="http://schemas.openxmlformats.org/wordprocessingml/2006/main" xmlns:w14="http://schemas.microsoft.com/office/word/2010/wordml" xmlns:w15="http://schemas.microsoft.com/office/word/2012/wordml" xmlns:w16se="http://schemas.microsoft.com/office/word/2015/wordml/symex" xmlns:wpg="http://schemas.microsoft.com/office/word/2010/wordprocessingGroup" xmlns:wpi="http://schemas.microsoft.com/office/word/2010/wordprocessingInk" xmlns:wne="http://schemas.microsoft.com/office/word/2006/wordml" xmlns:wps="http://schemas.microsoft.com/office/word/2010/wordprocessingShape" mc:Ignorable="w14 w15 w16se wp14">
+<w:ftr xmlns:wpc="http://schemas.microsoft.com/office/word/2010/wordprocessingCanvas" xmlns:cx="http://schemas.microsoft.com/office/drawing/2014/chartex" xmlns:cx1="http://schemas.microsoft.com/office/drawing/2015/9/8/chartex" xmlns:cx2="http://schemas.microsoft.com/office/drawing/2015/10/21/chartex" xmlns:cx3="http://schemas.microsoft.com/office/drawing/2016/5/9/chartex" xmlns:cx4="http://schemas.microsoft.com/office/drawing/2016/5/10/chartex" xmlns:cx5="http://schemas.microsoft.com/office/drawing/2016/5/11/chartex" xmlns:cx6="http://schemas.microsoft.com/office/drawing/2016/5/12/chartex" xmlns:cx7="http://schemas.microsoft.com/office/drawing/2016/5/13/chartex" xmlns:cx8="http://schemas.microsoft.com/office/drawing/2016/5/14/chartex" xmlns:mc="http://schemas.openxmlformats.org/markup-compatibility/2006" xmlns:aink="http://schemas.microsoft.com/office/drawing/2016/ink" xmlns:am3d="http://schemas.microsoft.com/office/drawing/2017/model3d" xmlns:o="urn:schemas-microsoft-com:office:office" xmlns:r="http://schemas.openxmlformats.org/officeDocument/2006/relationships" xmlns:m="http://schemas.openxmlformats.org/officeDocument/2006/math" xmlns:v="urn:schemas-microsoft-com:vml" xmlns:wp14="http://schemas.microsoft.com/office/word/2010/wordprocessingDrawing" xmlns:wp="http://schemas.openxmlformats.org/drawingml/2006/wordprocessingDrawing" xmlns:w10="urn:schemas-microsoft-com:office:word" xmlns:w="http://schemas.openxmlformats.org/wordprocessingml/2006/main" xmlns:w14="http://schemas.microsoft.com/office/word/2010/wordml" xmlns:w15="http://schemas.microsoft.com/office/word/2012/wordml" xmlns:w16cid="http://schemas.microsoft.com/office/word/2016/wordml/cid" xmlns:w16se="http://schemas.microsoft.com/office/word/2015/wordml/symex" xmlns:wpg="http://schemas.microsoft.com/office/word/2010/wordprocessingGroup" xmlns:wpi="http://schemas.microsoft.com/office/word/2010/wordprocessingInk" xmlns:wne="http://schemas.microsoft.com/office/word/2006/wordml" xmlns:wps="http://schemas.microsoft.com/office/word/2010/wordprocessingShape" mc:Ignorable="w14 w15 w16se w16cid wp14">
   <w:p>
     <w:pPr>
       <w:pStyle w:val="Footer"/>
@@ -7732,7 +7847,7 @@
 </file>
 
 <file path=word/footnotes.xml><?xml version="1.0" encoding="utf-8"?>
-<w:footnotes xmlns:wpc="http://schemas.microsoft.com/office/word/2010/wordprocessingCanvas" xmlns:cx="http://schemas.microsoft.com/office/drawing/2014/chartex" xmlns:cx1="http://schemas.microsoft.com/office/drawing/2015/9/8/chartex" xmlns:mc="http://schemas.openxmlformats.org/markup-compatibility/2006" xmlns:o="urn:schemas-microsoft-com:office:office" xmlns:r="http://schemas.openxmlformats.org/officeDocument/2006/relationships" xmlns:m="http://schemas.openxmlformats.org/officeDocument/2006/math" xmlns:v="urn:schemas-microsoft-com:vml" xmlns:wp14="http://schemas.microsoft.com/office/word/2010/wordprocessingDrawing" xmlns:wp="http://schemas.openxmlformats.org/drawingml/2006/wordprocessingDrawing" xmlns:w10="urn:schemas-microsoft-com:office:word" xmlns:w="http://schemas.openxmlformats.org/wordprocessingml/2006/main" xmlns:w14="http://schemas.microsoft.com/office/word/2010/wordml" xmlns:w15="http://schemas.microsoft.com/office/word/2012/wordml" xmlns:w16se="http://schemas.microsoft.com/office/word/2015/wordml/symex" xmlns:wpg="http://schemas.microsoft.com/office/word/2010/wordprocessingGroup" xmlns:wpi="http://schemas.microsoft.com/office/word/2010/wordprocessingInk" xmlns:wne="http://schemas.microsoft.com/office/word/2006/wordml" xmlns:wps="http://schemas.microsoft.com/office/word/2010/wordprocessingShape" mc:Ignorable="w14 w15 w16se wp14">
+<w:footnotes xmlns:wpc="http://schemas.microsoft.com/office/word/2010/wordprocessingCanvas" xmlns:cx="http://schemas.microsoft.com/office/drawing/2014/chartex" xmlns:cx1="http://schemas.microsoft.com/office/drawing/2015/9/8/chartex" xmlns:cx2="http://schemas.microsoft.com/office/drawing/2015/10/21/chartex" xmlns:cx3="http://schemas.microsoft.com/office/drawing/2016/5/9/chartex" xmlns:cx4="http://schemas.microsoft.com/office/drawing/2016/5/10/chartex" xmlns:cx5="http://schemas.microsoft.com/office/drawing/2016/5/11/chartex" xmlns:cx6="http://schemas.microsoft.com/office/drawing/2016/5/12/chartex" xmlns:cx7="http://schemas.microsoft.com/office/drawing/2016/5/13/chartex" xmlns:cx8="http://schemas.microsoft.com/office/drawing/2016/5/14/chartex" xmlns:mc="http://schemas.openxmlformats.org/markup-compatibility/2006" xmlns:aink="http://schemas.microsoft.com/office/drawing/2016/ink" xmlns:am3d="http://schemas.microsoft.com/office/drawing/2017/model3d" xmlns:o="urn:schemas-microsoft-com:office:office" xmlns:r="http://schemas.openxmlformats.org/officeDocument/2006/relationships" xmlns:m="http://schemas.openxmlformats.org/officeDocument/2006/math" xmlns:v="urn:schemas-microsoft-com:vml" xmlns:wp14="http://schemas.microsoft.com/office/word/2010/wordprocessingDrawing" xmlns:wp="http://schemas.openxmlformats.org/drawingml/2006/wordprocessingDrawing" xmlns:w10="urn:schemas-microsoft-com:office:word" xmlns:w="http://schemas.openxmlformats.org/wordprocessingml/2006/main" xmlns:w14="http://schemas.microsoft.com/office/word/2010/wordml" xmlns:w15="http://schemas.microsoft.com/office/word/2012/wordml" xmlns:w16cid="http://schemas.microsoft.com/office/word/2016/wordml/cid" xmlns:w16se="http://schemas.microsoft.com/office/word/2015/wordml/symex" xmlns:wpg="http://schemas.microsoft.com/office/word/2010/wordprocessingGroup" xmlns:wpi="http://schemas.microsoft.com/office/word/2010/wordprocessingInk" xmlns:wne="http://schemas.microsoft.com/office/word/2006/wordml" xmlns:wps="http://schemas.microsoft.com/office/word/2010/wordprocessingShape" mc:Ignorable="w14 w15 w16se w16cid wp14">
   <w:footnote w:type="separator" w:id="-1">
     <w:p>
       <w:pPr>
@@ -7757,7 +7872,7 @@
 </file>
 
 <file path=word/numbering.xml><?xml version="1.0" encoding="utf-8"?>
-<w:numbering xmlns:wpc="http://schemas.microsoft.com/office/word/2010/wordprocessingCanvas" xmlns:cx="http://schemas.microsoft.com/office/drawing/2014/chartex" xmlns:cx1="http://schemas.microsoft.com/office/drawing/2015/9/8/chartex" xmlns:mc="http://schemas.openxmlformats.org/markup-compatibility/2006" xmlns:o="urn:schemas-microsoft-com:office:office" xmlns:r="http://schemas.openxmlformats.org/officeDocument/2006/relationships" xmlns:m="http://schemas.openxmlformats.org/officeDocument/2006/math" xmlns:v="urn:schemas-microsoft-com:vml" xmlns:wp14="http://schemas.microsoft.com/office/word/2010/wordprocessingDrawing" xmlns:wp="http://schemas.openxmlformats.org/drawingml/2006/wordprocessingDrawing" xmlns:w10="urn:schemas-microsoft-com:office:word" xmlns:w="http://schemas.openxmlformats.org/wordprocessingml/2006/main" xmlns:w14="http://schemas.microsoft.com/office/word/2010/wordml" xmlns:w15="http://schemas.microsoft.com/office/word/2012/wordml" xmlns:w16se="http://schemas.microsoft.com/office/word/2015/wordml/symex" xmlns:wpg="http://schemas.microsoft.com/office/word/2010/wordprocessingGroup" xmlns:wpi="http://schemas.microsoft.com/office/word/2010/wordprocessingInk" xmlns:wne="http://schemas.microsoft.com/office/word/2006/wordml" xmlns:wps="http://schemas.microsoft.com/office/word/2010/wordprocessingShape" mc:Ignorable="w14 w15 w16se wp14">
+<w:numbering xmlns:wpc="http://schemas.microsoft.com/office/word/2010/wordprocessingCanvas" xmlns:cx="http://schemas.microsoft.com/office/drawing/2014/chartex" xmlns:cx1="http://schemas.microsoft.com/office/drawing/2015/9/8/chartex" xmlns:cx2="http://schemas.microsoft.com/office/drawing/2015/10/21/chartex" xmlns:cx3="http://schemas.microsoft.com/office/drawing/2016/5/9/chartex" xmlns:cx4="http://schemas.microsoft.com/office/drawing/2016/5/10/chartex" xmlns:cx5="http://schemas.microsoft.com/office/drawing/2016/5/11/chartex" xmlns:cx6="http://schemas.microsoft.com/office/drawing/2016/5/12/chartex" xmlns:cx7="http://schemas.microsoft.com/office/drawing/2016/5/13/chartex" xmlns:cx8="http://schemas.microsoft.com/office/drawing/2016/5/14/chartex" xmlns:mc="http://schemas.openxmlformats.org/markup-compatibility/2006" xmlns:aink="http://schemas.microsoft.com/office/drawing/2016/ink" xmlns:am3d="http://schemas.microsoft.com/office/drawing/2017/model3d" xmlns:o="urn:schemas-microsoft-com:office:office" xmlns:r="http://schemas.openxmlformats.org/officeDocument/2006/relationships" xmlns:m="http://schemas.openxmlformats.org/officeDocument/2006/math" xmlns:v="urn:schemas-microsoft-com:vml" xmlns:wp14="http://schemas.microsoft.com/office/word/2010/wordprocessingDrawing" xmlns:wp="http://schemas.openxmlformats.org/drawingml/2006/wordprocessingDrawing" xmlns:w10="urn:schemas-microsoft-com:office:word" xmlns:w="http://schemas.openxmlformats.org/wordprocessingml/2006/main" xmlns:w14="http://schemas.microsoft.com/office/word/2010/wordml" xmlns:w15="http://schemas.microsoft.com/office/word/2012/wordml" xmlns:w16cid="http://schemas.microsoft.com/office/word/2016/wordml/cid" xmlns:w16se="http://schemas.microsoft.com/office/word/2015/wordml/symex" xmlns:wpg="http://schemas.microsoft.com/office/word/2010/wordprocessingGroup" xmlns:wpi="http://schemas.microsoft.com/office/word/2010/wordprocessingInk" xmlns:wne="http://schemas.microsoft.com/office/word/2006/wordml" xmlns:wps="http://schemas.microsoft.com/office/word/2010/wordprocessingShape" mc:Ignorable="w14 w15 w16se w16cid wp14">
   <w:abstractNum w:abstractNumId="0" w15:restartNumberingAfterBreak="0">
     <w:nsid w:val="168D5463"/>
     <w:multiLevelType w:val="hybridMultilevel"/>
@@ -8223,7 +8338,7 @@
 </file>
 
 <file path=word/styles.xml><?xml version="1.0" encoding="utf-8"?>
-<w:styles xmlns:mc="http://schemas.openxmlformats.org/markup-compatibility/2006" xmlns:r="http://schemas.openxmlformats.org/officeDocument/2006/relationships" xmlns:w="http://schemas.openxmlformats.org/wordprocessingml/2006/main" xmlns:w14="http://schemas.microsoft.com/office/word/2010/wordml" xmlns:w15="http://schemas.microsoft.com/office/word/2012/wordml" xmlns:w16se="http://schemas.microsoft.com/office/word/2015/wordml/symex" mc:Ignorable="w14 w15 w16se">
+<w:styles xmlns:mc="http://schemas.openxmlformats.org/markup-compatibility/2006" xmlns:r="http://schemas.openxmlformats.org/officeDocument/2006/relationships" xmlns:w="http://schemas.openxmlformats.org/wordprocessingml/2006/main" xmlns:w14="http://schemas.microsoft.com/office/word/2010/wordml" xmlns:w15="http://schemas.microsoft.com/office/word/2012/wordml" xmlns:w16cid="http://schemas.microsoft.com/office/word/2016/wordml/cid" xmlns:w16se="http://schemas.microsoft.com/office/word/2015/wordml/symex" mc:Ignorable="w14 w15 w16se w16cid">
   <w:docDefaults>
     <w:rPrDefault>
       <w:rPr>
@@ -8239,7 +8354,7 @@
       </w:pPr>
     </w:pPrDefault>
   </w:docDefaults>
-  <w:latentStyles w:defLockedState="0" w:defUIPriority="99" w:defSemiHidden="0" w:defUnhideWhenUsed="0" w:defQFormat="0" w:count="371">
+  <w:latentStyles w:defLockedState="0" w:defUIPriority="99" w:defSemiHidden="0" w:defUnhideWhenUsed="0" w:defQFormat="0" w:count="375">
     <w:lsdException w:name="Normal" w:uiPriority="0" w:qFormat="1"/>
     <w:lsdException w:name="heading 1" w:uiPriority="9" w:qFormat="1"/>
     <w:lsdException w:name="heading 2" w:semiHidden="1" w:uiPriority="9" w:unhideWhenUsed="1" w:qFormat="1"/>
@@ -8345,7 +8460,6 @@
     <w:lsdException w:name="HTML Sample" w:semiHidden="1" w:unhideWhenUsed="1"/>
     <w:lsdException w:name="HTML Typewriter" w:semiHidden="1" w:unhideWhenUsed="1"/>
     <w:lsdException w:name="HTML Variable" w:semiHidden="1" w:unhideWhenUsed="1"/>
-    <w:lsdException w:name="Normal Table" w:semiHidden="1" w:unhideWhenUsed="1"/>
     <w:lsdException w:name="annotation subject" w:semiHidden="1" w:unhideWhenUsed="1"/>
     <w:lsdException w:name="No List" w:semiHidden="1" w:unhideWhenUsed="1"/>
     <w:lsdException w:name="Outline List 1" w:semiHidden="1" w:unhideWhenUsed="1"/>
@@ -8389,10 +8503,8 @@
     <w:lsdException w:name="Table Elegant" w:semiHidden="1" w:unhideWhenUsed="1"/>
     <w:lsdException w:name="Table Professional" w:semiHidden="1" w:unhideWhenUsed="1"/>
     <w:lsdException w:name="Table Subtle 1" w:semiHidden="1" w:unhideWhenUsed="1"/>
-    <w:lsdException w:name="Table Subtle 2" w:semiHidden="1" w:unhideWhenUsed="1"/>
     <w:lsdException w:name="Table Web 1" w:semiHidden="1" w:unhideWhenUsed="1"/>
     <w:lsdException w:name="Table Web 2" w:semiHidden="1" w:unhideWhenUsed="1"/>
-    <w:lsdException w:name="Table Web 3" w:semiHidden="1" w:unhideWhenUsed="1"/>
     <w:lsdException w:name="Balloon Text" w:semiHidden="1" w:unhideWhenUsed="1"/>
     <w:lsdException w:name="Table Grid" w:uiPriority="59"/>
     <w:lsdException w:name="Table Theme" w:semiHidden="1" w:unhideWhenUsed="1"/>
@@ -8611,6 +8723,10 @@
     <w:lsdException w:name="List Table 5 Dark Accent 6" w:uiPriority="50"/>
     <w:lsdException w:name="List Table 6 Colorful Accent 6" w:uiPriority="51"/>
     <w:lsdException w:name="List Table 7 Colorful Accent 6" w:uiPriority="52"/>
+    <w:lsdException w:name="Mention" w:semiHidden="1" w:unhideWhenUsed="1"/>
+    <w:lsdException w:name="Smart Hyperlink" w:semiHidden="1" w:unhideWhenUsed="1"/>
+    <w:lsdException w:name="Hashtag" w:semiHidden="1" w:unhideWhenUsed="1"/>
+    <w:lsdException w:name="Unresolved Mention" w:semiHidden="1" w:unhideWhenUsed="1"/>
   </w:latentStyles>
   <w:style w:type="paragraph" w:default="1" w:styleId="Normal">
     <w:name w:val="Normal"/>
@@ -9253,7 +9369,7 @@
 </file>
 
 <file path=customXml/itemProps1.xml><?xml version="1.0" encoding="utf-8"?>
-<ds:datastoreItem xmlns:ds="http://schemas.openxmlformats.org/officeDocument/2006/customXml" ds:itemID="{C7819E83-3ABD-4A67-A76E-10647D31D542}">
+<ds:datastoreItem xmlns:ds="http://schemas.openxmlformats.org/officeDocument/2006/customXml" ds:itemID="{87DA7C17-C94A-4AB8-B291-D34927674B3D}">
   <ds:schemaRefs>
     <ds:schemaRef ds:uri="http://schemas.openxmlformats.org/officeDocument/2006/bibliography"/>
   </ds:schemaRefs>

</xml_diff>

<commit_message>
Update Resume and CV
</commit_message>
<xml_diff>
--- a/C.V. Carl Michael Galang.docx
+++ b/C.V. Carl Michael Galang.docx
@@ -1,6 +1,6 @@
 
 <file path=word/document.xml><?xml version="1.0" encoding="utf-8"?>
-<w:document xmlns:wpc="http://schemas.microsoft.com/office/word/2010/wordprocessingCanvas" xmlns:cx="http://schemas.microsoft.com/office/drawing/2014/chartex" xmlns:cx1="http://schemas.microsoft.com/office/drawing/2015/9/8/chartex" xmlns:cx2="http://schemas.microsoft.com/office/drawing/2015/10/21/chartex" xmlns:cx3="http://schemas.microsoft.com/office/drawing/2016/5/9/chartex" xmlns:cx4="http://schemas.microsoft.com/office/drawing/2016/5/10/chartex" xmlns:cx5="http://schemas.microsoft.com/office/drawing/2016/5/11/chartex" xmlns:cx6="http://schemas.microsoft.com/office/drawing/2016/5/12/chartex" xmlns:cx7="http://schemas.microsoft.com/office/drawing/2016/5/13/chartex" xmlns:cx8="http://schemas.microsoft.com/office/drawing/2016/5/14/chartex" xmlns:mc="http://schemas.openxmlformats.org/markup-compatibility/2006" xmlns:aink="http://schemas.microsoft.com/office/drawing/2016/ink" xmlns:am3d="http://schemas.microsoft.com/office/drawing/2017/model3d" xmlns:o="urn:schemas-microsoft-com:office:office" xmlns:r="http://schemas.openxmlformats.org/officeDocument/2006/relationships" xmlns:m="http://schemas.openxmlformats.org/officeDocument/2006/math" xmlns:v="urn:schemas-microsoft-com:vml" xmlns:wp14="http://schemas.microsoft.com/office/word/2010/wordprocessingDrawing" xmlns:wp="http://schemas.openxmlformats.org/drawingml/2006/wordprocessingDrawing" xmlns:w10="urn:schemas-microsoft-com:office:word" xmlns:w="http://schemas.openxmlformats.org/wordprocessingml/2006/main" xmlns:w14="http://schemas.microsoft.com/office/word/2010/wordml" xmlns:w15="http://schemas.microsoft.com/office/word/2012/wordml" xmlns:w16cid="http://schemas.microsoft.com/office/word/2016/wordml/cid" xmlns:w16se="http://schemas.microsoft.com/office/word/2015/wordml/symex" xmlns:wpg="http://schemas.microsoft.com/office/word/2010/wordprocessingGroup" xmlns:wpi="http://schemas.microsoft.com/office/word/2010/wordprocessingInk" xmlns:wne="http://schemas.microsoft.com/office/word/2006/wordml" xmlns:wps="http://schemas.microsoft.com/office/word/2010/wordprocessingShape" mc:Ignorable="w14 w15 w16se w16cid wp14">
+<w:document xmlns:wpc="http://schemas.microsoft.com/office/word/2010/wordprocessingCanvas" xmlns:cx="http://schemas.microsoft.com/office/drawing/2014/chartex" xmlns:cx1="http://schemas.microsoft.com/office/drawing/2015/9/8/chartex" xmlns:mc="http://schemas.openxmlformats.org/markup-compatibility/2006" xmlns:o="urn:schemas-microsoft-com:office:office" xmlns:r="http://schemas.openxmlformats.org/officeDocument/2006/relationships" xmlns:m="http://schemas.openxmlformats.org/officeDocument/2006/math" xmlns:v="urn:schemas-microsoft-com:vml" xmlns:wp14="http://schemas.microsoft.com/office/word/2010/wordprocessingDrawing" xmlns:wp="http://schemas.openxmlformats.org/drawingml/2006/wordprocessingDrawing" xmlns:w10="urn:schemas-microsoft-com:office:word" xmlns:w="http://schemas.openxmlformats.org/wordprocessingml/2006/main" xmlns:w14="http://schemas.microsoft.com/office/word/2010/wordml" xmlns:w15="http://schemas.microsoft.com/office/word/2012/wordml" xmlns:w16se="http://schemas.microsoft.com/office/word/2015/wordml/symex" xmlns:wpg="http://schemas.microsoft.com/office/word/2010/wordprocessingGroup" xmlns:wpi="http://schemas.microsoft.com/office/word/2010/wordprocessingInk" xmlns:wne="http://schemas.microsoft.com/office/word/2006/wordml" xmlns:wps="http://schemas.microsoft.com/office/word/2010/wordprocessingShape" mc:Ignorable="w14 w15 w16se wp14">
   <w:body>
     <w:p>
       <w:pPr>
@@ -2821,7 +2821,6 @@
         </w:rPr>
         <w:t xml:space="preserve"> (Under 2nd Review). Cognitive Science in a Nutshell. </w:t>
       </w:r>
-      <w:bookmarkStart w:id="0" w:name="_GoBack"/>
       <w:r>
         <w:rPr>
           <w:rFonts w:ascii="Arial" w:hAnsi="Arial" w:cs="Arial"/>
@@ -2830,7 +2829,6 @@
         </w:rPr>
         <w:t>Cognitive Science</w:t>
       </w:r>
-      <w:bookmarkEnd w:id="0"/>
       <w:r>
         <w:rPr>
           <w:rFonts w:ascii="Arial" w:hAnsi="Arial" w:cs="Arial"/>
@@ -2924,7 +2922,27 @@
           <w:iCs/>
           <w:sz w:val="24"/>
         </w:rPr>
-        <w:t>Neuroscience and Biobehavioral Reviews</w:t>
+        <w:t xml:space="preserve">Neuroscience and </w:t>
+      </w:r>
+      <w:proofErr w:type="spellStart"/>
+      <w:r>
+        <w:rPr>
+          <w:rFonts w:ascii="Arial" w:hAnsi="Arial" w:cs="Arial"/>
+          <w:i/>
+          <w:iCs/>
+          <w:sz w:val="24"/>
+        </w:rPr>
+        <w:t>Biobehavioral</w:t>
+      </w:r>
+      <w:proofErr w:type="spellEnd"/>
+      <w:r>
+        <w:rPr>
+          <w:rFonts w:ascii="Arial" w:hAnsi="Arial" w:cs="Arial"/>
+          <w:i/>
+          <w:iCs/>
+          <w:sz w:val="24"/>
+        </w:rPr>
+        <w:t xml:space="preserve"> Reviews</w:t>
       </w:r>
       <w:r>
         <w:rPr>
@@ -2950,6 +2968,90 @@
     <w:p>
       <w:pPr>
         <w:spacing w:after="0" w:line="240" w:lineRule="auto"/>
+        <w:ind w:left="720" w:hanging="720"/>
+        <w:contextualSpacing/>
+        <w:jc w:val="both"/>
+        <w:outlineLvl w:val="0"/>
+        <w:rPr>
+          <w:rFonts w:ascii="Arial" w:hAnsi="Arial" w:cs="Arial"/>
+          <w:sz w:val="24"/>
+        </w:rPr>
+      </w:pPr>
+      <w:r>
+        <w:rPr>
+          <w:rFonts w:ascii="Arial" w:hAnsi="Arial" w:cs="Arial"/>
+          <w:b/>
+          <w:bCs/>
+          <w:sz w:val="24"/>
+        </w:rPr>
+        <w:t xml:space="preserve">Galang, C.M. </w:t>
+      </w:r>
+      <w:r>
+        <w:rPr>
+          <w:rFonts w:ascii="Arial" w:hAnsi="Arial" w:cs="Arial"/>
+          <w:sz w:val="24"/>
+        </w:rPr>
+        <w:t xml:space="preserve">&amp; </w:t>
+      </w:r>
+      <w:proofErr w:type="spellStart"/>
+      <w:r>
+        <w:rPr>
+          <w:rFonts w:ascii="Arial" w:hAnsi="Arial" w:cs="Arial"/>
+          <w:sz w:val="24"/>
+        </w:rPr>
+        <w:t>Obhi</w:t>
+      </w:r>
+      <w:proofErr w:type="spellEnd"/>
+      <w:r>
+        <w:rPr>
+          <w:rFonts w:ascii="Arial" w:hAnsi="Arial" w:cs="Arial"/>
+          <w:sz w:val="24"/>
+        </w:rPr>
+        <w:t>, S.S. (Under Review</w:t>
+      </w:r>
+      <w:r>
+        <w:rPr>
+          <w:rFonts w:ascii="Arial" w:hAnsi="Arial" w:cs="Arial"/>
+          <w:sz w:val="24"/>
+        </w:rPr>
+        <w:t xml:space="preserve">). </w:t>
+      </w:r>
+      <w:r>
+        <w:rPr>
+          <w:rFonts w:ascii="Arial" w:hAnsi="Arial" w:cs="Arial"/>
+          <w:sz w:val="24"/>
+        </w:rPr>
+        <w:t>Empathic pain observation does not influence automatic imitation.</w:t>
+      </w:r>
+      <w:r>
+        <w:rPr>
+          <w:rFonts w:ascii="Arial" w:hAnsi="Arial" w:cs="Arial"/>
+          <w:sz w:val="24"/>
+        </w:rPr>
+        <w:t xml:space="preserve"> </w:t>
+      </w:r>
+      <w:r>
+        <w:rPr>
+          <w:rFonts w:ascii="Arial" w:hAnsi="Arial" w:cs="Arial"/>
+          <w:i/>
+          <w:sz w:val="24"/>
+        </w:rPr>
+        <w:t>Experimental Brain Research</w:t>
+      </w:r>
+      <w:r>
+        <w:rPr>
+          <w:rFonts w:ascii="Arial" w:hAnsi="Arial" w:cs="Arial"/>
+          <w:sz w:val="24"/>
+        </w:rPr>
+        <w:t>.</w:t>
+      </w:r>
+      <w:bookmarkStart w:id="0" w:name="_GoBack"/>
+      <w:bookmarkEnd w:id="0"/>
+    </w:p>
+    <w:p>
+      <w:pPr>
+        <w:spacing w:after="0" w:line="240" w:lineRule="auto"/>
+        <w:ind w:left="720" w:hanging="720"/>
         <w:contextualSpacing/>
         <w:jc w:val="both"/>
         <w:outlineLvl w:val="0"/>
@@ -2993,6 +3095,7 @@
     <w:p>
       <w:pPr>
         <w:spacing w:after="0" w:line="240" w:lineRule="auto"/>
+        <w:ind w:left="720" w:hanging="720"/>
         <w:contextualSpacing/>
         <w:jc w:val="both"/>
         <w:outlineLvl w:val="0"/>
@@ -3000,71 +3103,6 @@
           <w:rFonts w:ascii="Arial" w:hAnsi="Arial" w:cs="Arial"/>
           <w:sz w:val="14"/>
           <w:szCs w:val="12"/>
-        </w:rPr>
-      </w:pPr>
-    </w:p>
-    <w:p>
-      <w:pPr>
-        <w:spacing w:after="0" w:line="240" w:lineRule="auto"/>
-        <w:ind w:left="720" w:hanging="720"/>
-        <w:contextualSpacing/>
-        <w:jc w:val="both"/>
-        <w:outlineLvl w:val="0"/>
-        <w:rPr>
-          <w:rFonts w:ascii="Arial" w:hAnsi="Arial" w:cs="Arial"/>
-          <w:sz w:val="24"/>
-        </w:rPr>
-      </w:pPr>
-      <w:r>
-        <w:rPr>
-          <w:rFonts w:ascii="Arial" w:hAnsi="Arial" w:cs="Arial"/>
-          <w:b/>
-          <w:bCs/>
-          <w:sz w:val="24"/>
-        </w:rPr>
-        <w:t xml:space="preserve">Galang, C.M. </w:t>
-      </w:r>
-      <w:r>
-        <w:rPr>
-          <w:rFonts w:ascii="Arial" w:hAnsi="Arial" w:cs="Arial"/>
-          <w:sz w:val="24"/>
-        </w:rPr>
-        <w:t xml:space="preserve">&amp; </w:t>
-      </w:r>
-      <w:proofErr w:type="spellStart"/>
-      <w:r>
-        <w:rPr>
-          <w:rFonts w:ascii="Arial" w:hAnsi="Arial" w:cs="Arial"/>
-          <w:sz w:val="24"/>
-        </w:rPr>
-        <w:t>Obhi</w:t>
-      </w:r>
-      <w:proofErr w:type="spellEnd"/>
-      <w:r>
-        <w:rPr>
-          <w:rFonts w:ascii="Arial" w:hAnsi="Arial" w:cs="Arial"/>
-          <w:sz w:val="24"/>
-        </w:rPr>
-        <w:t xml:space="preserve">, S.S. (In Prep.). </w:t>
-      </w:r>
-      <w:r>
-        <w:rPr>
-          <w:rFonts w:ascii="Arial" w:hAnsi="Arial" w:cs="Arial"/>
-          <w:sz w:val="24"/>
-        </w:rPr>
-        <w:t>Empathic pain observation does not influence automatic imitation.</w:t>
-      </w:r>
-    </w:p>
-    <w:p>
-      <w:pPr>
-        <w:spacing w:after="0" w:line="240" w:lineRule="auto"/>
-        <w:ind w:left="720" w:hanging="720"/>
-        <w:contextualSpacing/>
-        <w:jc w:val="both"/>
-        <w:outlineLvl w:val="0"/>
-        <w:rPr>
-          <w:rFonts w:ascii="Arial" w:hAnsi="Arial" w:cs="Arial"/>
-          <w:sz w:val="24"/>
         </w:rPr>
       </w:pPr>
     </w:p>
@@ -4063,27 +4101,27 @@
           <w:rFonts w:ascii="Arial" w:hAnsi="Arial" w:cs="Arial"/>
           <w:sz w:val="24"/>
         </w:rPr>
+        <w:t>Student Life Bursary (2012-2014)</w:t>
+      </w:r>
+    </w:p>
+    <w:p>
+      <w:pPr>
+        <w:spacing w:after="0" w:line="240" w:lineRule="auto"/>
+        <w:ind w:left="720" w:hanging="720"/>
+        <w:contextualSpacing/>
+        <w:jc w:val="both"/>
+        <w:outlineLvl w:val="0"/>
+        <w:rPr>
+          <w:rFonts w:ascii="Arial" w:hAnsi="Arial" w:cs="Arial"/>
+          <w:sz w:val="24"/>
+        </w:rPr>
+      </w:pPr>
+      <w:r>
+        <w:rPr>
+          <w:rFonts w:ascii="Arial" w:hAnsi="Arial" w:cs="Arial"/>
+          <w:sz w:val="24"/>
+        </w:rPr>
         <w:lastRenderedPageBreak/>
-        <w:t>Student Life Bursary (2012-2014)</w:t>
-      </w:r>
-    </w:p>
-    <w:p>
-      <w:pPr>
-        <w:spacing w:after="0" w:line="240" w:lineRule="auto"/>
-        <w:ind w:left="720" w:hanging="720"/>
-        <w:contextualSpacing/>
-        <w:jc w:val="both"/>
-        <w:outlineLvl w:val="0"/>
-        <w:rPr>
-          <w:rFonts w:ascii="Arial" w:hAnsi="Arial" w:cs="Arial"/>
-          <w:sz w:val="24"/>
-        </w:rPr>
-      </w:pPr>
-      <w:r>
-        <w:rPr>
-          <w:rFonts w:ascii="Arial" w:hAnsi="Arial" w:cs="Arial"/>
-          <w:sz w:val="24"/>
-        </w:rPr>
         <w:tab/>
         <w:t>Value: $3100</w:t>
       </w:r>
@@ -5787,7 +5825,7 @@
           <w:iCs/>
           <w:sz w:val="24"/>
         </w:rPr>
-        <w:t xml:space="preserve">The Replication Crisis: What’s the big </w:t>
+        <w:t>The Replication Crisis: What’s the big deal</w:t>
       </w:r>
       <w:proofErr w:type="gramStart"/>
       <w:r>
@@ -5798,7 +5836,7 @@
           <w:iCs/>
           <w:sz w:val="24"/>
         </w:rPr>
-        <w:t>deal?</w:t>
+        <w:t>?</w:t>
       </w:r>
       <w:r>
         <w:rPr>
@@ -6557,7 +6595,23 @@
           <w:rFonts w:ascii="Arial" w:hAnsi="Arial" w:cs="Arial"/>
           <w:sz w:val="24"/>
         </w:rPr>
-        <w:t xml:space="preserve"> Acta </w:t>
+        <w:t xml:space="preserve"> </w:t>
+      </w:r>
+      <w:proofErr w:type="spellStart"/>
+      <w:r>
+        <w:rPr>
+          <w:rFonts w:ascii="Arial" w:hAnsi="Arial" w:cs="Arial"/>
+          <w:sz w:val="24"/>
+        </w:rPr>
+        <w:t>Acta</w:t>
+      </w:r>
+      <w:proofErr w:type="spellEnd"/>
+      <w:r>
+        <w:rPr>
+          <w:rFonts w:ascii="Arial" w:hAnsi="Arial" w:cs="Arial"/>
+          <w:sz w:val="24"/>
+        </w:rPr>
+        <w:t xml:space="preserve"> </w:t>
       </w:r>
       <w:proofErr w:type="spellStart"/>
       <w:r>
@@ -7830,7 +7884,7 @@
 </file>
 
 <file path=word/endnotes.xml><?xml version="1.0" encoding="utf-8"?>
-<w:endnotes xmlns:wpc="http://schemas.microsoft.com/office/word/2010/wordprocessingCanvas" xmlns:cx="http://schemas.microsoft.com/office/drawing/2014/chartex" xmlns:cx1="http://schemas.microsoft.com/office/drawing/2015/9/8/chartex" xmlns:cx2="http://schemas.microsoft.com/office/drawing/2015/10/21/chartex" xmlns:cx3="http://schemas.microsoft.com/office/drawing/2016/5/9/chartex" xmlns:cx4="http://schemas.microsoft.com/office/drawing/2016/5/10/chartex" xmlns:cx5="http://schemas.microsoft.com/office/drawing/2016/5/11/chartex" xmlns:cx6="http://schemas.microsoft.com/office/drawing/2016/5/12/chartex" xmlns:cx7="http://schemas.microsoft.com/office/drawing/2016/5/13/chartex" xmlns:cx8="http://schemas.microsoft.com/office/drawing/2016/5/14/chartex" xmlns:mc="http://schemas.openxmlformats.org/markup-compatibility/2006" xmlns:aink="http://schemas.microsoft.com/office/drawing/2016/ink" xmlns:am3d="http://schemas.microsoft.com/office/drawing/2017/model3d" xmlns:o="urn:schemas-microsoft-com:office:office" xmlns:r="http://schemas.openxmlformats.org/officeDocument/2006/relationships" xmlns:m="http://schemas.openxmlformats.org/officeDocument/2006/math" xmlns:v="urn:schemas-microsoft-com:vml" xmlns:wp14="http://schemas.microsoft.com/office/word/2010/wordprocessingDrawing" xmlns:wp="http://schemas.openxmlformats.org/drawingml/2006/wordprocessingDrawing" xmlns:w10="urn:schemas-microsoft-com:office:word" xmlns:w="http://schemas.openxmlformats.org/wordprocessingml/2006/main" xmlns:w14="http://schemas.microsoft.com/office/word/2010/wordml" xmlns:w15="http://schemas.microsoft.com/office/word/2012/wordml" xmlns:w16cid="http://schemas.microsoft.com/office/word/2016/wordml/cid" xmlns:w16se="http://schemas.microsoft.com/office/word/2015/wordml/symex" xmlns:wpg="http://schemas.microsoft.com/office/word/2010/wordprocessingGroup" xmlns:wpi="http://schemas.microsoft.com/office/word/2010/wordprocessingInk" xmlns:wne="http://schemas.microsoft.com/office/word/2006/wordml" xmlns:wps="http://schemas.microsoft.com/office/word/2010/wordprocessingShape" mc:Ignorable="w14 w15 w16se w16cid wp14">
+<w:endnotes xmlns:wpc="http://schemas.microsoft.com/office/word/2010/wordprocessingCanvas" xmlns:cx="http://schemas.microsoft.com/office/drawing/2014/chartex" xmlns:cx1="http://schemas.microsoft.com/office/drawing/2015/9/8/chartex" xmlns:mc="http://schemas.openxmlformats.org/markup-compatibility/2006" xmlns:o="urn:schemas-microsoft-com:office:office" xmlns:r="http://schemas.openxmlformats.org/officeDocument/2006/relationships" xmlns:m="http://schemas.openxmlformats.org/officeDocument/2006/math" xmlns:v="urn:schemas-microsoft-com:vml" xmlns:wp14="http://schemas.microsoft.com/office/word/2010/wordprocessingDrawing" xmlns:wp="http://schemas.openxmlformats.org/drawingml/2006/wordprocessingDrawing" xmlns:w10="urn:schemas-microsoft-com:office:word" xmlns:w="http://schemas.openxmlformats.org/wordprocessingml/2006/main" xmlns:w14="http://schemas.microsoft.com/office/word/2010/wordml" xmlns:w15="http://schemas.microsoft.com/office/word/2012/wordml" xmlns:w16se="http://schemas.microsoft.com/office/word/2015/wordml/symex" xmlns:wpg="http://schemas.microsoft.com/office/word/2010/wordprocessingGroup" xmlns:wpi="http://schemas.microsoft.com/office/word/2010/wordprocessingInk" xmlns:wne="http://schemas.microsoft.com/office/word/2006/wordml" xmlns:wps="http://schemas.microsoft.com/office/word/2010/wordprocessingShape" mc:Ignorable="w14 w15 w16se wp14">
   <w:endnote w:type="separator" w:id="-1">
     <w:p>
       <w:pPr>
@@ -7855,7 +7909,7 @@
 </file>
 
 <file path=word/footer1.xml><?xml version="1.0" encoding="utf-8"?>
-<w:ftr xmlns:wpc="http://schemas.microsoft.com/office/word/2010/wordprocessingCanvas" xmlns:cx="http://schemas.microsoft.com/office/drawing/2014/chartex" xmlns:cx1="http://schemas.microsoft.com/office/drawing/2015/9/8/chartex" xmlns:cx2="http://schemas.microsoft.com/office/drawing/2015/10/21/chartex" xmlns:cx3="http://schemas.microsoft.com/office/drawing/2016/5/9/chartex" xmlns:cx4="http://schemas.microsoft.com/office/drawing/2016/5/10/chartex" xmlns:cx5="http://schemas.microsoft.com/office/drawing/2016/5/11/chartex" xmlns:cx6="http://schemas.microsoft.com/office/drawing/2016/5/12/chartex" xmlns:cx7="http://schemas.microsoft.com/office/drawing/2016/5/13/chartex" xmlns:cx8="http://schemas.microsoft.com/office/drawing/2016/5/14/chartex" xmlns:mc="http://schemas.openxmlformats.org/markup-compatibility/2006" xmlns:aink="http://schemas.microsoft.com/office/drawing/2016/ink" xmlns:am3d="http://schemas.microsoft.com/office/drawing/2017/model3d" xmlns:o="urn:schemas-microsoft-com:office:office" xmlns:r="http://schemas.openxmlformats.org/officeDocument/2006/relationships" xmlns:m="http://schemas.openxmlformats.org/officeDocument/2006/math" xmlns:v="urn:schemas-microsoft-com:vml" xmlns:wp14="http://schemas.microsoft.com/office/word/2010/wordprocessingDrawing" xmlns:wp="http://schemas.openxmlformats.org/drawingml/2006/wordprocessingDrawing" xmlns:w10="urn:schemas-microsoft-com:office:word" xmlns:w="http://schemas.openxmlformats.org/wordprocessingml/2006/main" xmlns:w14="http://schemas.microsoft.com/office/word/2010/wordml" xmlns:w15="http://schemas.microsoft.com/office/word/2012/wordml" xmlns:w16cid="http://schemas.microsoft.com/office/word/2016/wordml/cid" xmlns:w16se="http://schemas.microsoft.com/office/word/2015/wordml/symex" xmlns:wpg="http://schemas.microsoft.com/office/word/2010/wordprocessingGroup" xmlns:wpi="http://schemas.microsoft.com/office/word/2010/wordprocessingInk" xmlns:wne="http://schemas.microsoft.com/office/word/2006/wordml" xmlns:wps="http://schemas.microsoft.com/office/word/2010/wordprocessingShape" mc:Ignorable="w14 w15 w16se w16cid wp14">
+<w:ftr xmlns:wpc="http://schemas.microsoft.com/office/word/2010/wordprocessingCanvas" xmlns:cx="http://schemas.microsoft.com/office/drawing/2014/chartex" xmlns:cx1="http://schemas.microsoft.com/office/drawing/2015/9/8/chartex" xmlns:mc="http://schemas.openxmlformats.org/markup-compatibility/2006" xmlns:o="urn:schemas-microsoft-com:office:office" xmlns:r="http://schemas.openxmlformats.org/officeDocument/2006/relationships" xmlns:m="http://schemas.openxmlformats.org/officeDocument/2006/math" xmlns:v="urn:schemas-microsoft-com:vml" xmlns:wp14="http://schemas.microsoft.com/office/word/2010/wordprocessingDrawing" xmlns:wp="http://schemas.openxmlformats.org/drawingml/2006/wordprocessingDrawing" xmlns:w10="urn:schemas-microsoft-com:office:word" xmlns:w="http://schemas.openxmlformats.org/wordprocessingml/2006/main" xmlns:w14="http://schemas.microsoft.com/office/word/2010/wordml" xmlns:w15="http://schemas.microsoft.com/office/word/2012/wordml" xmlns:w16se="http://schemas.microsoft.com/office/word/2015/wordml/symex" xmlns:wpg="http://schemas.microsoft.com/office/word/2010/wordprocessingGroup" xmlns:wpi="http://schemas.microsoft.com/office/word/2010/wordprocessingInk" xmlns:wne="http://schemas.microsoft.com/office/word/2006/wordml" xmlns:wps="http://schemas.microsoft.com/office/word/2010/wordprocessingShape" mc:Ignorable="w14 w15 w16se wp14">
   <w:p>
     <w:pPr>
       <w:pStyle w:val="Footer"/>
@@ -7873,7 +7927,7 @@
 </file>
 
 <file path=word/footnotes.xml><?xml version="1.0" encoding="utf-8"?>
-<w:footnotes xmlns:wpc="http://schemas.microsoft.com/office/word/2010/wordprocessingCanvas" xmlns:cx="http://schemas.microsoft.com/office/drawing/2014/chartex" xmlns:cx1="http://schemas.microsoft.com/office/drawing/2015/9/8/chartex" xmlns:cx2="http://schemas.microsoft.com/office/drawing/2015/10/21/chartex" xmlns:cx3="http://schemas.microsoft.com/office/drawing/2016/5/9/chartex" xmlns:cx4="http://schemas.microsoft.com/office/drawing/2016/5/10/chartex" xmlns:cx5="http://schemas.microsoft.com/office/drawing/2016/5/11/chartex" xmlns:cx6="http://schemas.microsoft.com/office/drawing/2016/5/12/chartex" xmlns:cx7="http://schemas.microsoft.com/office/drawing/2016/5/13/chartex" xmlns:cx8="http://schemas.microsoft.com/office/drawing/2016/5/14/chartex" xmlns:mc="http://schemas.openxmlformats.org/markup-compatibility/2006" xmlns:aink="http://schemas.microsoft.com/office/drawing/2016/ink" xmlns:am3d="http://schemas.microsoft.com/office/drawing/2017/model3d" xmlns:o="urn:schemas-microsoft-com:office:office" xmlns:r="http://schemas.openxmlformats.org/officeDocument/2006/relationships" xmlns:m="http://schemas.openxmlformats.org/officeDocument/2006/math" xmlns:v="urn:schemas-microsoft-com:vml" xmlns:wp14="http://schemas.microsoft.com/office/word/2010/wordprocessingDrawing" xmlns:wp="http://schemas.openxmlformats.org/drawingml/2006/wordprocessingDrawing" xmlns:w10="urn:schemas-microsoft-com:office:word" xmlns:w="http://schemas.openxmlformats.org/wordprocessingml/2006/main" xmlns:w14="http://schemas.microsoft.com/office/word/2010/wordml" xmlns:w15="http://schemas.microsoft.com/office/word/2012/wordml" xmlns:w16cid="http://schemas.microsoft.com/office/word/2016/wordml/cid" xmlns:w16se="http://schemas.microsoft.com/office/word/2015/wordml/symex" xmlns:wpg="http://schemas.microsoft.com/office/word/2010/wordprocessingGroup" xmlns:wpi="http://schemas.microsoft.com/office/word/2010/wordprocessingInk" xmlns:wne="http://schemas.microsoft.com/office/word/2006/wordml" xmlns:wps="http://schemas.microsoft.com/office/word/2010/wordprocessingShape" mc:Ignorable="w14 w15 w16se w16cid wp14">
+<w:footnotes xmlns:wpc="http://schemas.microsoft.com/office/word/2010/wordprocessingCanvas" xmlns:cx="http://schemas.microsoft.com/office/drawing/2014/chartex" xmlns:cx1="http://schemas.microsoft.com/office/drawing/2015/9/8/chartex" xmlns:mc="http://schemas.openxmlformats.org/markup-compatibility/2006" xmlns:o="urn:schemas-microsoft-com:office:office" xmlns:r="http://schemas.openxmlformats.org/officeDocument/2006/relationships" xmlns:m="http://schemas.openxmlformats.org/officeDocument/2006/math" xmlns:v="urn:schemas-microsoft-com:vml" xmlns:wp14="http://schemas.microsoft.com/office/word/2010/wordprocessingDrawing" xmlns:wp="http://schemas.openxmlformats.org/drawingml/2006/wordprocessingDrawing" xmlns:w10="urn:schemas-microsoft-com:office:word" xmlns:w="http://schemas.openxmlformats.org/wordprocessingml/2006/main" xmlns:w14="http://schemas.microsoft.com/office/word/2010/wordml" xmlns:w15="http://schemas.microsoft.com/office/word/2012/wordml" xmlns:w16se="http://schemas.microsoft.com/office/word/2015/wordml/symex" xmlns:wpg="http://schemas.microsoft.com/office/word/2010/wordprocessingGroup" xmlns:wpi="http://schemas.microsoft.com/office/word/2010/wordprocessingInk" xmlns:wne="http://schemas.microsoft.com/office/word/2006/wordml" xmlns:wps="http://schemas.microsoft.com/office/word/2010/wordprocessingShape" mc:Ignorable="w14 w15 w16se wp14">
   <w:footnote w:type="separator" w:id="-1">
     <w:p>
       <w:pPr>
@@ -7898,7 +7952,7 @@
 </file>
 
 <file path=word/numbering.xml><?xml version="1.0" encoding="utf-8"?>
-<w:numbering xmlns:wpc="http://schemas.microsoft.com/office/word/2010/wordprocessingCanvas" xmlns:cx="http://schemas.microsoft.com/office/drawing/2014/chartex" xmlns:cx1="http://schemas.microsoft.com/office/drawing/2015/9/8/chartex" xmlns:cx2="http://schemas.microsoft.com/office/drawing/2015/10/21/chartex" xmlns:cx3="http://schemas.microsoft.com/office/drawing/2016/5/9/chartex" xmlns:cx4="http://schemas.microsoft.com/office/drawing/2016/5/10/chartex" xmlns:cx5="http://schemas.microsoft.com/office/drawing/2016/5/11/chartex" xmlns:cx6="http://schemas.microsoft.com/office/drawing/2016/5/12/chartex" xmlns:cx7="http://schemas.microsoft.com/office/drawing/2016/5/13/chartex" xmlns:cx8="http://schemas.microsoft.com/office/drawing/2016/5/14/chartex" xmlns:mc="http://schemas.openxmlformats.org/markup-compatibility/2006" xmlns:aink="http://schemas.microsoft.com/office/drawing/2016/ink" xmlns:am3d="http://schemas.microsoft.com/office/drawing/2017/model3d" xmlns:o="urn:schemas-microsoft-com:office:office" xmlns:r="http://schemas.openxmlformats.org/officeDocument/2006/relationships" xmlns:m="http://schemas.openxmlformats.org/officeDocument/2006/math" xmlns:v="urn:schemas-microsoft-com:vml" xmlns:wp14="http://schemas.microsoft.com/office/word/2010/wordprocessingDrawing" xmlns:wp="http://schemas.openxmlformats.org/drawingml/2006/wordprocessingDrawing" xmlns:w10="urn:schemas-microsoft-com:office:word" xmlns:w="http://schemas.openxmlformats.org/wordprocessingml/2006/main" xmlns:w14="http://schemas.microsoft.com/office/word/2010/wordml" xmlns:w15="http://schemas.microsoft.com/office/word/2012/wordml" xmlns:w16cid="http://schemas.microsoft.com/office/word/2016/wordml/cid" xmlns:w16se="http://schemas.microsoft.com/office/word/2015/wordml/symex" xmlns:wpg="http://schemas.microsoft.com/office/word/2010/wordprocessingGroup" xmlns:wpi="http://schemas.microsoft.com/office/word/2010/wordprocessingInk" xmlns:wne="http://schemas.microsoft.com/office/word/2006/wordml" xmlns:wps="http://schemas.microsoft.com/office/word/2010/wordprocessingShape" mc:Ignorable="w14 w15 w16se w16cid wp14">
+<w:numbering xmlns:wpc="http://schemas.microsoft.com/office/word/2010/wordprocessingCanvas" xmlns:cx="http://schemas.microsoft.com/office/drawing/2014/chartex" xmlns:cx1="http://schemas.microsoft.com/office/drawing/2015/9/8/chartex" xmlns:mc="http://schemas.openxmlformats.org/markup-compatibility/2006" xmlns:o="urn:schemas-microsoft-com:office:office" xmlns:r="http://schemas.openxmlformats.org/officeDocument/2006/relationships" xmlns:m="http://schemas.openxmlformats.org/officeDocument/2006/math" xmlns:v="urn:schemas-microsoft-com:vml" xmlns:wp14="http://schemas.microsoft.com/office/word/2010/wordprocessingDrawing" xmlns:wp="http://schemas.openxmlformats.org/drawingml/2006/wordprocessingDrawing" xmlns:w10="urn:schemas-microsoft-com:office:word" xmlns:w="http://schemas.openxmlformats.org/wordprocessingml/2006/main" xmlns:w14="http://schemas.microsoft.com/office/word/2010/wordml" xmlns:w15="http://schemas.microsoft.com/office/word/2012/wordml" xmlns:w16se="http://schemas.microsoft.com/office/word/2015/wordml/symex" xmlns:wpg="http://schemas.microsoft.com/office/word/2010/wordprocessingGroup" xmlns:wpi="http://schemas.microsoft.com/office/word/2010/wordprocessingInk" xmlns:wne="http://schemas.microsoft.com/office/word/2006/wordml" xmlns:wps="http://schemas.microsoft.com/office/word/2010/wordprocessingShape" mc:Ignorable="w14 w15 w16se wp14">
   <w:abstractNum w:abstractNumId="0" w15:restartNumberingAfterBreak="0">
     <w:nsid w:val="168D5463"/>
     <w:multiLevelType w:val="hybridMultilevel"/>
@@ -8364,7 +8418,7 @@
 </file>
 
 <file path=word/styles.xml><?xml version="1.0" encoding="utf-8"?>
-<w:styles xmlns:mc="http://schemas.openxmlformats.org/markup-compatibility/2006" xmlns:r="http://schemas.openxmlformats.org/officeDocument/2006/relationships" xmlns:w="http://schemas.openxmlformats.org/wordprocessingml/2006/main" xmlns:w14="http://schemas.microsoft.com/office/word/2010/wordml" xmlns:w15="http://schemas.microsoft.com/office/word/2012/wordml" xmlns:w16cid="http://schemas.microsoft.com/office/word/2016/wordml/cid" xmlns:w16se="http://schemas.microsoft.com/office/word/2015/wordml/symex" mc:Ignorable="w14 w15 w16se w16cid">
+<w:styles xmlns:mc="http://schemas.openxmlformats.org/markup-compatibility/2006" xmlns:r="http://schemas.openxmlformats.org/officeDocument/2006/relationships" xmlns:w="http://schemas.openxmlformats.org/wordprocessingml/2006/main" xmlns:w14="http://schemas.microsoft.com/office/word/2010/wordml" xmlns:w15="http://schemas.microsoft.com/office/word/2012/wordml" xmlns:w16se="http://schemas.microsoft.com/office/word/2015/wordml/symex" mc:Ignorable="w14 w15 w16se">
   <w:docDefaults>
     <w:rPrDefault>
       <w:rPr>
@@ -8380,7 +8434,7 @@
       </w:pPr>
     </w:pPrDefault>
   </w:docDefaults>
-  <w:latentStyles w:defLockedState="0" w:defUIPriority="99" w:defSemiHidden="0" w:defUnhideWhenUsed="0" w:defQFormat="0" w:count="375">
+  <w:latentStyles w:defLockedState="0" w:defUIPriority="99" w:defSemiHidden="0" w:defUnhideWhenUsed="0" w:defQFormat="0" w:count="371">
     <w:lsdException w:name="Normal" w:uiPriority="0" w:qFormat="1"/>
     <w:lsdException w:name="heading 1" w:uiPriority="9" w:qFormat="1"/>
     <w:lsdException w:name="heading 2" w:semiHidden="1" w:uiPriority="9" w:unhideWhenUsed="1" w:qFormat="1"/>
@@ -8486,6 +8540,7 @@
     <w:lsdException w:name="HTML Sample" w:semiHidden="1" w:unhideWhenUsed="1"/>
     <w:lsdException w:name="HTML Typewriter" w:semiHidden="1" w:unhideWhenUsed="1"/>
     <w:lsdException w:name="HTML Variable" w:semiHidden="1" w:unhideWhenUsed="1"/>
+    <w:lsdException w:name="Normal Table" w:semiHidden="1" w:unhideWhenUsed="1"/>
     <w:lsdException w:name="annotation subject" w:semiHidden="1" w:unhideWhenUsed="1"/>
     <w:lsdException w:name="No List" w:semiHidden="1" w:unhideWhenUsed="1"/>
     <w:lsdException w:name="Outline List 1" w:semiHidden="1" w:unhideWhenUsed="1"/>
@@ -8529,8 +8584,10 @@
     <w:lsdException w:name="Table Elegant" w:semiHidden="1" w:unhideWhenUsed="1"/>
     <w:lsdException w:name="Table Professional" w:semiHidden="1" w:unhideWhenUsed="1"/>
     <w:lsdException w:name="Table Subtle 1" w:semiHidden="1" w:unhideWhenUsed="1"/>
+    <w:lsdException w:name="Table Subtle 2" w:semiHidden="1" w:unhideWhenUsed="1"/>
     <w:lsdException w:name="Table Web 1" w:semiHidden="1" w:unhideWhenUsed="1"/>
     <w:lsdException w:name="Table Web 2" w:semiHidden="1" w:unhideWhenUsed="1"/>
+    <w:lsdException w:name="Table Web 3" w:semiHidden="1" w:unhideWhenUsed="1"/>
     <w:lsdException w:name="Balloon Text" w:semiHidden="1" w:unhideWhenUsed="1"/>
     <w:lsdException w:name="Table Grid" w:uiPriority="59"/>
     <w:lsdException w:name="Table Theme" w:semiHidden="1" w:unhideWhenUsed="1"/>
@@ -8749,10 +8806,6 @@
     <w:lsdException w:name="List Table 5 Dark Accent 6" w:uiPriority="50"/>
     <w:lsdException w:name="List Table 6 Colorful Accent 6" w:uiPriority="51"/>
     <w:lsdException w:name="List Table 7 Colorful Accent 6" w:uiPriority="52"/>
-    <w:lsdException w:name="Mention" w:semiHidden="1" w:unhideWhenUsed="1"/>
-    <w:lsdException w:name="Smart Hyperlink" w:semiHidden="1" w:unhideWhenUsed="1"/>
-    <w:lsdException w:name="Hashtag" w:semiHidden="1" w:unhideWhenUsed="1"/>
-    <w:lsdException w:name="Unresolved Mention" w:semiHidden="1" w:unhideWhenUsed="1"/>
   </w:latentStyles>
   <w:style w:type="paragraph" w:default="1" w:styleId="Normal">
     <w:name w:val="Normal"/>
@@ -9395,7 +9448,7 @@
 </file>
 
 <file path=customXml/itemProps1.xml><?xml version="1.0" encoding="utf-8"?>
-<ds:datastoreItem xmlns:ds="http://schemas.openxmlformats.org/officeDocument/2006/customXml" ds:itemID="{7E36D900-4324-4F87-9185-E92EC095ABA6}">
+<ds:datastoreItem xmlns:ds="http://schemas.openxmlformats.org/officeDocument/2006/customXml" ds:itemID="{BCBF8212-266F-4ADF-A6A9-80E8EB69C471}">
   <ds:schemaRefs>
     <ds:schemaRef ds:uri="http://schemas.openxmlformats.org/officeDocument/2006/bibliography"/>
   </ds:schemaRefs>

</xml_diff>

<commit_message>
Update Index and CV
</commit_message>
<xml_diff>
--- a/C.V. Carl Michael Galang.docx
+++ b/C.V. Carl Michael Galang.docx
@@ -1,6 +1,6 @@
 
 <file path=word/document.xml><?xml version="1.0" encoding="utf-8"?>
-<w:document xmlns:wpc="http://schemas.microsoft.com/office/word/2010/wordprocessingCanvas" xmlns:cx="http://schemas.microsoft.com/office/drawing/2014/chartex" xmlns:cx1="http://schemas.microsoft.com/office/drawing/2015/9/8/chartex" xmlns:mc="http://schemas.openxmlformats.org/markup-compatibility/2006" xmlns:o="urn:schemas-microsoft-com:office:office" xmlns:r="http://schemas.openxmlformats.org/officeDocument/2006/relationships" xmlns:m="http://schemas.openxmlformats.org/officeDocument/2006/math" xmlns:v="urn:schemas-microsoft-com:vml" xmlns:wp14="http://schemas.microsoft.com/office/word/2010/wordprocessingDrawing" xmlns:wp="http://schemas.openxmlformats.org/drawingml/2006/wordprocessingDrawing" xmlns:w10="urn:schemas-microsoft-com:office:word" xmlns:w="http://schemas.openxmlformats.org/wordprocessingml/2006/main" xmlns:w14="http://schemas.microsoft.com/office/word/2010/wordml" xmlns:w15="http://schemas.microsoft.com/office/word/2012/wordml" xmlns:w16se="http://schemas.microsoft.com/office/word/2015/wordml/symex" xmlns:wpg="http://schemas.microsoft.com/office/word/2010/wordprocessingGroup" xmlns:wpi="http://schemas.microsoft.com/office/word/2010/wordprocessingInk" xmlns:wne="http://schemas.microsoft.com/office/word/2006/wordml" xmlns:wps="http://schemas.microsoft.com/office/word/2010/wordprocessingShape" mc:Ignorable="w14 w15 w16se wp14">
+<w:document xmlns:wpc="http://schemas.microsoft.com/office/word/2010/wordprocessingCanvas" xmlns:cx="http://schemas.microsoft.com/office/drawing/2014/chartex" xmlns:cx1="http://schemas.microsoft.com/office/drawing/2015/9/8/chartex" xmlns:cx2="http://schemas.microsoft.com/office/drawing/2015/10/21/chartex" xmlns:cx3="http://schemas.microsoft.com/office/drawing/2016/5/9/chartex" xmlns:cx4="http://schemas.microsoft.com/office/drawing/2016/5/10/chartex" xmlns:cx5="http://schemas.microsoft.com/office/drawing/2016/5/11/chartex" xmlns:cx6="http://schemas.microsoft.com/office/drawing/2016/5/12/chartex" xmlns:cx7="http://schemas.microsoft.com/office/drawing/2016/5/13/chartex" xmlns:cx8="http://schemas.microsoft.com/office/drawing/2016/5/14/chartex" xmlns:mc="http://schemas.openxmlformats.org/markup-compatibility/2006" xmlns:aink="http://schemas.microsoft.com/office/drawing/2016/ink" xmlns:am3d="http://schemas.microsoft.com/office/drawing/2017/model3d" xmlns:o="urn:schemas-microsoft-com:office:office" xmlns:r="http://schemas.openxmlformats.org/officeDocument/2006/relationships" xmlns:m="http://schemas.openxmlformats.org/officeDocument/2006/math" xmlns:v="urn:schemas-microsoft-com:vml" xmlns:wp14="http://schemas.microsoft.com/office/word/2010/wordprocessingDrawing" xmlns:wp="http://schemas.openxmlformats.org/drawingml/2006/wordprocessingDrawing" xmlns:w10="urn:schemas-microsoft-com:office:word" xmlns:w="http://schemas.openxmlformats.org/wordprocessingml/2006/main" xmlns:w14="http://schemas.microsoft.com/office/word/2010/wordml" xmlns:w15="http://schemas.microsoft.com/office/word/2012/wordml" xmlns:w16cid="http://schemas.microsoft.com/office/word/2016/wordml/cid" xmlns:w16se="http://schemas.microsoft.com/office/word/2015/wordml/symex" xmlns:wpg="http://schemas.microsoft.com/office/word/2010/wordprocessingGroup" xmlns:wpi="http://schemas.microsoft.com/office/word/2010/wordprocessingInk" xmlns:wne="http://schemas.microsoft.com/office/word/2006/wordml" xmlns:wps="http://schemas.microsoft.com/office/word/2010/wordprocessingShape" mc:Ignorable="w14 w15 w16se w16cid wp14">
   <w:body>
     <w:p>
       <w:pPr>
@@ -163,7 +163,27 @@
           <w:szCs w:val="24"/>
           <w:lang w:val="de-DE"/>
         </w:rPr>
-        <w:t>Humboldt University of Berlin</w:t>
+        <w:t xml:space="preserve">Humboldt University </w:t>
+      </w:r>
+      <w:proofErr w:type="spellStart"/>
+      <w:r>
+        <w:rPr>
+          <w:rFonts w:ascii="Arial" w:hAnsi="Arial" w:cs="Arial"/>
+          <w:sz w:val="24"/>
+          <w:szCs w:val="24"/>
+          <w:lang w:val="de-DE"/>
+        </w:rPr>
+        <w:t>of</w:t>
+      </w:r>
+      <w:proofErr w:type="spellEnd"/>
+      <w:r>
+        <w:rPr>
+          <w:rFonts w:ascii="Arial" w:hAnsi="Arial" w:cs="Arial"/>
+          <w:sz w:val="24"/>
+          <w:szCs w:val="24"/>
+          <w:lang w:val="de-DE"/>
+        </w:rPr>
+        <w:t xml:space="preserve"> Berlin</w:t>
       </w:r>
     </w:p>
     <w:p>
@@ -733,8 +753,18 @@
           <w:bCs/>
           <w:sz w:val="24"/>
         </w:rPr>
-        <w:t>Department of Psychology, Neuroscience and Behaviour</w:t>
-      </w:r>
+        <w:t xml:space="preserve">Department of Psychology, Neuroscience and </w:t>
+      </w:r>
+      <w:proofErr w:type="spellStart"/>
+      <w:r>
+        <w:rPr>
+          <w:rFonts w:ascii="Arial" w:hAnsi="Arial" w:cs="Arial"/>
+          <w:bCs/>
+          <w:sz w:val="24"/>
+        </w:rPr>
+        <w:t>Behaviour</w:t>
+      </w:r>
+      <w:proofErr w:type="spellEnd"/>
     </w:p>
     <w:p>
       <w:pPr>
@@ -773,7 +803,43 @@
           <w:bCs/>
           <w:sz w:val="24"/>
         </w:rPr>
-        <w:t>Co-supervisors: Sukhvinder Obhi (McMaster University) &amp; Marcel Brass (Humboldt University of Berlin)</w:t>
+        <w:t xml:space="preserve">Co-supervisors: </w:t>
+      </w:r>
+      <w:proofErr w:type="spellStart"/>
+      <w:r>
+        <w:rPr>
+          <w:rFonts w:ascii="Arial" w:hAnsi="Arial" w:cs="Arial"/>
+          <w:bCs/>
+          <w:sz w:val="24"/>
+        </w:rPr>
+        <w:t>Sukhvinder</w:t>
+      </w:r>
+      <w:proofErr w:type="spellEnd"/>
+      <w:r>
+        <w:rPr>
+          <w:rFonts w:ascii="Arial" w:hAnsi="Arial" w:cs="Arial"/>
+          <w:bCs/>
+          <w:sz w:val="24"/>
+        </w:rPr>
+        <w:t xml:space="preserve"> </w:t>
+      </w:r>
+      <w:proofErr w:type="spellStart"/>
+      <w:r>
+        <w:rPr>
+          <w:rFonts w:ascii="Arial" w:hAnsi="Arial" w:cs="Arial"/>
+          <w:bCs/>
+          <w:sz w:val="24"/>
+        </w:rPr>
+        <w:t>Obhi</w:t>
+      </w:r>
+      <w:proofErr w:type="spellEnd"/>
+      <w:r>
+        <w:rPr>
+          <w:rFonts w:ascii="Arial" w:hAnsi="Arial" w:cs="Arial"/>
+          <w:bCs/>
+          <w:sz w:val="24"/>
+        </w:rPr>
+        <w:t xml:space="preserve"> (McMaster University) &amp; Marcel Brass (Humboldt University of Berlin)</w:t>
       </w:r>
     </w:p>
     <w:p>
@@ -878,8 +944,19 @@
           <w:bCs/>
           <w:sz w:val="24"/>
         </w:rPr>
-        <w:t>Department of Psychology, Neuroscience &amp; Behaviour</w:t>
-      </w:r>
+        <w:t xml:space="preserve">Department of Psychology, Neuroscience &amp; </w:t>
+      </w:r>
+      <w:proofErr w:type="spellStart"/>
+      <w:r>
+        <w:rPr>
+          <w:rFonts w:ascii="Arial" w:hAnsi="Arial" w:cs="Arial"/>
+          <w:b/>
+          <w:bCs/>
+          <w:sz w:val="24"/>
+        </w:rPr>
+        <w:t>Behaviour</w:t>
+      </w:r>
+      <w:proofErr w:type="spellEnd"/>
     </w:p>
     <w:p>
       <w:pPr>
@@ -921,8 +998,17 @@
           <w:rFonts w:ascii="Arial" w:hAnsi="Arial" w:cs="Arial"/>
           <w:sz w:val="24"/>
         </w:rPr>
-        <w:t>Supervisor: Sukhvinder</w:t>
-      </w:r>
+        <w:t xml:space="preserve">Supervisor: </w:t>
+      </w:r>
+      <w:proofErr w:type="spellStart"/>
+      <w:r>
+        <w:rPr>
+          <w:rFonts w:ascii="Arial" w:hAnsi="Arial" w:cs="Arial"/>
+          <w:sz w:val="24"/>
+        </w:rPr>
+        <w:t>Sukhvinder</w:t>
+      </w:r>
+      <w:proofErr w:type="spellEnd"/>
       <w:r>
         <w:rPr>
           <w:rFonts w:ascii="Arial" w:hAnsi="Arial" w:cs="Arial"/>
@@ -930,6 +1016,7 @@
         </w:rPr>
         <w:t xml:space="preserve"> </w:t>
       </w:r>
+      <w:proofErr w:type="spellStart"/>
       <w:r>
         <w:rPr>
           <w:rFonts w:ascii="Arial" w:hAnsi="Arial" w:cs="Arial"/>
@@ -937,6 +1024,7 @@
         </w:rPr>
         <w:t>Obhi</w:t>
       </w:r>
+      <w:proofErr w:type="spellEnd"/>
     </w:p>
     <w:p>
       <w:pPr>
@@ -971,8 +1059,17 @@
           <w:rFonts w:ascii="Arial" w:hAnsi="Arial" w:cs="Arial"/>
           <w:sz w:val="24"/>
         </w:rPr>
-        <w:t>External Examiner: Claus Lamm</w:t>
-      </w:r>
+        <w:t xml:space="preserve">External Examiner: Claus </w:t>
+      </w:r>
+      <w:proofErr w:type="spellStart"/>
+      <w:r>
+        <w:rPr>
+          <w:rFonts w:ascii="Arial" w:hAnsi="Arial" w:cs="Arial"/>
+          <w:sz w:val="24"/>
+        </w:rPr>
+        <w:t>Lamm</w:t>
+      </w:r>
+      <w:proofErr w:type="spellEnd"/>
       <w:r>
         <w:rPr>
           <w:rFonts w:ascii="Arial" w:hAnsi="Arial" w:cs="Arial"/>
@@ -1007,21 +1104,19 @@
           <w:iCs/>
           <w:sz w:val="24"/>
         </w:rPr>
-        <w:t>Pain Observation, Empathy, and the Sensorimotor System: Behavioural and</w:t>
-      </w:r>
-    </w:p>
-    <w:p>
-      <w:pPr>
-        <w:spacing w:after="0" w:line="240" w:lineRule="auto"/>
-        <w:contextualSpacing/>
-        <w:jc w:val="both"/>
+        <w:t xml:space="preserve">Pain Observation, Empathy, and the Sensorimotor System: </w:t>
+      </w:r>
+      <w:proofErr w:type="spellStart"/>
+      <w:r>
         <w:rPr>
           <w:rFonts w:ascii="Arial" w:hAnsi="Arial" w:cs="Arial"/>
           <w:i/>
           <w:iCs/>
           <w:sz w:val="24"/>
         </w:rPr>
-      </w:pPr>
+        <w:t>Behavioural</w:t>
+      </w:r>
+      <w:proofErr w:type="spellEnd"/>
       <w:r>
         <w:rPr>
           <w:rFonts w:ascii="Arial" w:hAnsi="Arial" w:cs="Arial"/>
@@ -1029,6 +1124,28 @@
           <w:iCs/>
           <w:sz w:val="24"/>
         </w:rPr>
+        <w:t xml:space="preserve"> and</w:t>
+      </w:r>
+    </w:p>
+    <w:p>
+      <w:pPr>
+        <w:spacing w:after="0" w:line="240" w:lineRule="auto"/>
+        <w:contextualSpacing/>
+        <w:jc w:val="both"/>
+        <w:rPr>
+          <w:rFonts w:ascii="Arial" w:hAnsi="Arial" w:cs="Arial"/>
+          <w:i/>
+          <w:iCs/>
+          <w:sz w:val="24"/>
+        </w:rPr>
+      </w:pPr>
+      <w:r>
+        <w:rPr>
+          <w:rFonts w:ascii="Arial" w:hAnsi="Arial" w:cs="Arial"/>
+          <w:i/>
+          <w:iCs/>
+          <w:sz w:val="24"/>
+        </w:rPr>
         <w:t>Neurophysiological Explorations</w:t>
       </w:r>
     </w:p>
@@ -1093,12 +1210,21 @@
           <w:sz w:val="24"/>
         </w:rPr>
       </w:pPr>
-      <w:r>
-        <w:rPr>
-          <w:rFonts w:ascii="Arial" w:hAnsi="Arial" w:cs="Arial"/>
-          <w:sz w:val="24"/>
-        </w:rPr>
-        <w:t>Honours B.A. (with distinction)</w:t>
+      <w:proofErr w:type="spellStart"/>
+      <w:r>
+        <w:rPr>
+          <w:rFonts w:ascii="Arial" w:hAnsi="Arial" w:cs="Arial"/>
+          <w:sz w:val="24"/>
+        </w:rPr>
+        <w:t>Honours</w:t>
+      </w:r>
+      <w:proofErr w:type="spellEnd"/>
+      <w:r>
+        <w:rPr>
+          <w:rFonts w:ascii="Arial" w:hAnsi="Arial" w:cs="Arial"/>
+          <w:sz w:val="24"/>
+        </w:rPr>
+        <w:t xml:space="preserve"> B.A. (with distinction)</w:t>
       </w:r>
     </w:p>
     <w:p>
@@ -1208,6 +1334,7 @@
           <w:b/>
           <w:bCs/>
           <w:sz w:val="24"/>
+          <w:lang w:val="de-DE"/>
         </w:rPr>
         <w:t xml:space="preserve">Galang, C.M. </w:t>
       </w:r>
@@ -1215,8 +1342,93 @@
         <w:rPr>
           <w:rFonts w:ascii="Arial" w:hAnsi="Arial" w:cs="Arial"/>
           <w:sz w:val="24"/>
-        </w:rPr>
-        <w:t>&amp; Obhi, S.S. (2022</w:t>
+          <w:lang w:val="de-DE"/>
+        </w:rPr>
+        <w:t xml:space="preserve">&amp; </w:t>
+      </w:r>
+      <w:proofErr w:type="spellStart"/>
+      <w:r>
+        <w:rPr>
+          <w:rFonts w:ascii="Arial" w:hAnsi="Arial" w:cs="Arial"/>
+          <w:sz w:val="24"/>
+          <w:lang w:val="de-DE"/>
+        </w:rPr>
+        <w:t>Obhi</w:t>
+      </w:r>
+      <w:proofErr w:type="spellEnd"/>
+      <w:r>
+        <w:rPr>
+          <w:rFonts w:ascii="Arial" w:hAnsi="Arial" w:cs="Arial"/>
+          <w:sz w:val="24"/>
+          <w:lang w:val="de-DE"/>
+        </w:rPr>
+        <w:t>, S.S. (2022</w:t>
+      </w:r>
+      <w:r>
+        <w:rPr>
+          <w:rFonts w:ascii="Arial" w:hAnsi="Arial" w:cs="Arial"/>
+          <w:sz w:val="24"/>
+          <w:lang w:val="de-DE"/>
+        </w:rPr>
+        <w:t xml:space="preserve">). </w:t>
+      </w:r>
+      <w:r>
+        <w:rPr>
+          <w:rFonts w:ascii="Arial" w:hAnsi="Arial" w:cs="Arial"/>
+          <w:sz w:val="24"/>
+        </w:rPr>
+        <w:t>Empathic pain observation does not influence automatic imitation</w:t>
+      </w:r>
+      <w:r>
+        <w:rPr>
+          <w:rFonts w:ascii="Arial" w:hAnsi="Arial" w:cs="Arial"/>
+          <w:sz w:val="24"/>
+        </w:rPr>
+        <w:t xml:space="preserve"> </w:t>
+      </w:r>
+      <w:r>
+        <w:rPr>
+          <w:rFonts w:ascii="Arial" w:hAnsi="Arial" w:cs="Arial"/>
+          <w:sz w:val="24"/>
+        </w:rPr>
+        <w:t>in an online setting</w:t>
+      </w:r>
+      <w:r>
+        <w:rPr>
+          <w:rFonts w:ascii="Arial" w:hAnsi="Arial" w:cs="Arial"/>
+          <w:sz w:val="24"/>
+        </w:rPr>
+        <w:t>.</w:t>
+      </w:r>
+      <w:r>
+        <w:rPr>
+          <w:rFonts w:ascii="Arial" w:hAnsi="Arial" w:cs="Arial"/>
+          <w:sz w:val="24"/>
+        </w:rPr>
+        <w:t xml:space="preserve"> </w:t>
+      </w:r>
+      <w:r>
+        <w:rPr>
+          <w:rFonts w:ascii="Arial" w:hAnsi="Arial" w:cs="Arial"/>
+          <w:i/>
+          <w:sz w:val="24"/>
+        </w:rPr>
+        <w:t>Experimental Brain Research</w:t>
+      </w:r>
+      <w:r>
+        <w:rPr>
+          <w:rFonts w:ascii="Arial" w:hAnsi="Arial" w:cs="Arial"/>
+          <w:i/>
+          <w:sz w:val="24"/>
+        </w:rPr>
+        <w:t>, 241</w:t>
+      </w:r>
+      <w:r>
+        <w:rPr>
+          <w:rFonts w:ascii="Arial" w:hAnsi="Arial" w:cs="Arial"/>
+          <w:sz w:val="24"/>
+        </w:rPr>
+        <w:t>, 263-276</w:t>
       </w:r>
       <w:bookmarkStart w:id="0" w:name="_GoBack"/>
       <w:bookmarkEnd w:id="0"/>
@@ -1225,56 +1437,6 @@
           <w:rFonts w:ascii="Arial" w:hAnsi="Arial" w:cs="Arial"/>
           <w:sz w:val="24"/>
         </w:rPr>
-        <w:t xml:space="preserve">). </w:t>
-      </w:r>
-      <w:r>
-        <w:rPr>
-          <w:rFonts w:ascii="Arial" w:hAnsi="Arial" w:cs="Arial"/>
-          <w:sz w:val="24"/>
-        </w:rPr>
-        <w:t>Empathic pain observation does not influence automatic imitation</w:t>
-      </w:r>
-      <w:r>
-        <w:rPr>
-          <w:rFonts w:ascii="Arial" w:hAnsi="Arial" w:cs="Arial"/>
-          <w:sz w:val="24"/>
-        </w:rPr>
-        <w:t xml:space="preserve"> </w:t>
-      </w:r>
-      <w:r>
-        <w:rPr>
-          <w:rFonts w:ascii="Arial" w:hAnsi="Arial" w:cs="Arial"/>
-          <w:sz w:val="24"/>
-        </w:rPr>
-        <w:t>in an online setting</w:t>
-      </w:r>
-      <w:r>
-        <w:rPr>
-          <w:rFonts w:ascii="Arial" w:hAnsi="Arial" w:cs="Arial"/>
-          <w:sz w:val="24"/>
-        </w:rPr>
-        <w:t>.</w:t>
-      </w:r>
-      <w:r>
-        <w:rPr>
-          <w:rFonts w:ascii="Arial" w:hAnsi="Arial" w:cs="Arial"/>
-          <w:sz w:val="24"/>
-        </w:rPr>
-        <w:t xml:space="preserve"> </w:t>
-      </w:r>
-      <w:r>
-        <w:rPr>
-          <w:rFonts w:ascii="Arial" w:hAnsi="Arial" w:cs="Arial"/>
-          <w:i/>
-          <w:sz w:val="24"/>
-        </w:rPr>
-        <w:t>Experimental Brain Research</w:t>
-      </w:r>
-      <w:r>
-        <w:rPr>
-          <w:rFonts w:ascii="Arial" w:hAnsi="Arial" w:cs="Arial"/>
-          <w:sz w:val="24"/>
-        </w:rPr>
         <w:t>.</w:t>
       </w:r>
     </w:p>
@@ -1409,12 +1571,21 @@
           <w:sz w:val="24"/>
         </w:rPr>
       </w:pPr>
-      <w:r>
-        <w:rPr>
-          <w:rFonts w:ascii="Arial" w:hAnsi="Arial" w:cs="Arial"/>
-          <w:sz w:val="24"/>
-        </w:rPr>
-        <w:t xml:space="preserve">Mekik, S.C. &amp; </w:t>
+      <w:proofErr w:type="spellStart"/>
+      <w:r>
+        <w:rPr>
+          <w:rFonts w:ascii="Arial" w:hAnsi="Arial" w:cs="Arial"/>
+          <w:sz w:val="24"/>
+        </w:rPr>
+        <w:t>Mekik</w:t>
+      </w:r>
+      <w:proofErr w:type="spellEnd"/>
+      <w:r>
+        <w:rPr>
+          <w:rFonts w:ascii="Arial" w:hAnsi="Arial" w:cs="Arial"/>
+          <w:sz w:val="24"/>
+        </w:rPr>
+        <w:t xml:space="preserve">, S.C. &amp; </w:t>
       </w:r>
       <w:r>
         <w:rPr>
@@ -1525,14 +1696,32 @@
           <w:sz w:val="24"/>
           <w:lang w:val="en-CA"/>
         </w:rPr>
-        <w:t>, Ku, M., &amp; Obhi, S.S. (</w:t>
-      </w:r>
+        <w:t xml:space="preserve">, Ku, M., &amp; </w:t>
+      </w:r>
+      <w:proofErr w:type="spellStart"/>
       <w:r>
         <w:rPr>
           <w:rFonts w:ascii="Arial" w:hAnsi="Arial" w:cs="Arial"/>
           <w:sz w:val="24"/>
           <w:lang w:val="en-CA"/>
         </w:rPr>
+        <w:t>Obhi</w:t>
+      </w:r>
+      <w:proofErr w:type="spellEnd"/>
+      <w:r>
+        <w:rPr>
+          <w:rFonts w:ascii="Arial" w:hAnsi="Arial" w:cs="Arial"/>
+          <w:sz w:val="24"/>
+          <w:lang w:val="en-CA"/>
+        </w:rPr>
+        <w:t>, S.S. (</w:t>
+      </w:r>
+      <w:r>
+        <w:rPr>
+          <w:rFonts w:ascii="Arial" w:hAnsi="Arial" w:cs="Arial"/>
+          <w:sz w:val="24"/>
+          <w:lang w:val="en-CA"/>
+        </w:rPr>
         <w:t>2021</w:t>
       </w:r>
       <w:r>
@@ -1624,8 +1813,9 @@
           <w:sz w:val="24"/>
           <w:lang w:val="en-CA"/>
         </w:rPr>
-        <w:t>Malik, R., Kinley, I., &amp; Obhi, S.S. (</w:t>
-      </w:r>
+        <w:t xml:space="preserve">Malik, R., Kinley, I., &amp; </w:t>
+      </w:r>
+      <w:proofErr w:type="spellStart"/>
       <w:r>
         <w:rPr>
           <w:rFonts w:ascii="Arial" w:hAnsi="Arial" w:cs="Arial"/>
@@ -1633,6 +1823,25 @@
           <w:sz w:val="24"/>
           <w:lang w:val="en-CA"/>
         </w:rPr>
+        <w:t>Obhi</w:t>
+      </w:r>
+      <w:proofErr w:type="spellEnd"/>
+      <w:r>
+        <w:rPr>
+          <w:rFonts w:ascii="Arial" w:hAnsi="Arial" w:cs="Arial"/>
+          <w:bCs/>
+          <w:sz w:val="24"/>
+          <w:lang w:val="en-CA"/>
+        </w:rPr>
+        <w:t>, S.S. (</w:t>
+      </w:r>
+      <w:r>
+        <w:rPr>
+          <w:rFonts w:ascii="Arial" w:hAnsi="Arial" w:cs="Arial"/>
+          <w:bCs/>
+          <w:sz w:val="24"/>
+          <w:lang w:val="en-CA"/>
+        </w:rPr>
         <w:t>2021</w:t>
       </w:r>
       <w:r>
@@ -1710,7 +1919,23 @@
           <w:rFonts w:ascii="Arial" w:hAnsi="Arial" w:cs="Arial"/>
           <w:sz w:val="24"/>
         </w:rPr>
-        <w:t>Jenkins, M., Fahim, G., &amp; Obhi, S.S. (</w:t>
+        <w:t xml:space="preserve">Jenkins, M., Fahim, G., &amp; </w:t>
+      </w:r>
+      <w:proofErr w:type="spellStart"/>
+      <w:r>
+        <w:rPr>
+          <w:rFonts w:ascii="Arial" w:hAnsi="Arial" w:cs="Arial"/>
+          <w:sz w:val="24"/>
+        </w:rPr>
+        <w:t>Obhi</w:t>
+      </w:r>
+      <w:proofErr w:type="spellEnd"/>
+      <w:r>
+        <w:rPr>
+          <w:rFonts w:ascii="Arial" w:hAnsi="Arial" w:cs="Arial"/>
+          <w:sz w:val="24"/>
+        </w:rPr>
+        <w:t>, S.S. (</w:t>
       </w:r>
       <w:r>
         <w:rPr>
@@ -1800,12 +2025,37 @@
         </w:rPr>
         <w:t xml:space="preserve">Galang, C.M., </w:t>
       </w:r>
-      <w:r>
-        <w:rPr>
-          <w:rFonts w:ascii="Arial" w:hAnsi="Arial" w:cs="Arial"/>
-          <w:sz w:val="24"/>
-        </w:rPr>
-        <w:t>Pichtikova, M., Sanders, T., &amp; Obhi, S.S. (</w:t>
+      <w:proofErr w:type="spellStart"/>
+      <w:r>
+        <w:rPr>
+          <w:rFonts w:ascii="Arial" w:hAnsi="Arial" w:cs="Arial"/>
+          <w:sz w:val="24"/>
+        </w:rPr>
+        <w:t>Pichtikova</w:t>
+      </w:r>
+      <w:proofErr w:type="spellEnd"/>
+      <w:r>
+        <w:rPr>
+          <w:rFonts w:ascii="Arial" w:hAnsi="Arial" w:cs="Arial"/>
+          <w:sz w:val="24"/>
+        </w:rPr>
+        <w:t xml:space="preserve">, M., Sanders, T., &amp; </w:t>
+      </w:r>
+      <w:proofErr w:type="spellStart"/>
+      <w:r>
+        <w:rPr>
+          <w:rFonts w:ascii="Arial" w:hAnsi="Arial" w:cs="Arial"/>
+          <w:sz w:val="24"/>
+        </w:rPr>
+        <w:t>Obhi</w:t>
+      </w:r>
+      <w:proofErr w:type="spellEnd"/>
+      <w:r>
+        <w:rPr>
+          <w:rFonts w:ascii="Arial" w:hAnsi="Arial" w:cs="Arial"/>
+          <w:sz w:val="24"/>
+        </w:rPr>
+        <w:t>, S.S. (</w:t>
       </w:r>
       <w:r>
         <w:rPr>
@@ -1902,7 +2152,25 @@
           <w:bCs/>
           <w:sz w:val="24"/>
         </w:rPr>
-        <w:t>&amp; Obhi, S.S. (</w:t>
+        <w:t xml:space="preserve">&amp; </w:t>
+      </w:r>
+      <w:proofErr w:type="spellStart"/>
+      <w:r>
+        <w:rPr>
+          <w:rFonts w:ascii="Arial" w:hAnsi="Arial" w:cs="Arial"/>
+          <w:bCs/>
+          <w:sz w:val="24"/>
+        </w:rPr>
+        <w:t>Obhi</w:t>
+      </w:r>
+      <w:proofErr w:type="spellEnd"/>
+      <w:r>
+        <w:rPr>
+          <w:rFonts w:ascii="Arial" w:hAnsi="Arial" w:cs="Arial"/>
+          <w:bCs/>
+          <w:sz w:val="24"/>
+        </w:rPr>
+        <w:t>, S.S. (</w:t>
       </w:r>
       <w:r>
         <w:rPr>
@@ -1989,7 +2257,23 @@
           <w:rFonts w:ascii="Arial" w:hAnsi="Arial" w:cs="Arial"/>
           <w:sz w:val="24"/>
         </w:rPr>
-        <w:t xml:space="preserve">, Johnson, D., &amp; Obhi, S.S. (2021). </w:t>
+        <w:t xml:space="preserve">, Johnson, D., &amp; </w:t>
+      </w:r>
+      <w:proofErr w:type="spellStart"/>
+      <w:r>
+        <w:rPr>
+          <w:rFonts w:ascii="Arial" w:hAnsi="Arial" w:cs="Arial"/>
+          <w:sz w:val="24"/>
+        </w:rPr>
+        <w:t>Obhi</w:t>
+      </w:r>
+      <w:proofErr w:type="spellEnd"/>
+      <w:r>
+        <w:rPr>
+          <w:rFonts w:ascii="Arial" w:hAnsi="Arial" w:cs="Arial"/>
+          <w:sz w:val="24"/>
+        </w:rPr>
+        <w:t xml:space="preserve">, S.S. (2021). </w:t>
       </w:r>
       <w:r>
         <w:rPr>
@@ -2070,7 +2354,25 @@
           <w:bCs/>
           <w:sz w:val="24"/>
         </w:rPr>
-        <w:t>&amp; Obhi, S.S. (</w:t>
+        <w:t xml:space="preserve">&amp; </w:t>
+      </w:r>
+      <w:proofErr w:type="spellStart"/>
+      <w:r>
+        <w:rPr>
+          <w:rFonts w:ascii="Arial" w:hAnsi="Arial" w:cs="Arial"/>
+          <w:bCs/>
+          <w:sz w:val="24"/>
+        </w:rPr>
+        <w:t>Obhi</w:t>
+      </w:r>
+      <w:proofErr w:type="spellEnd"/>
+      <w:r>
+        <w:rPr>
+          <w:rFonts w:ascii="Arial" w:hAnsi="Arial" w:cs="Arial"/>
+          <w:bCs/>
+          <w:sz w:val="24"/>
+        </w:rPr>
+        <w:t>, S.S. (</w:t>
       </w:r>
       <w:r>
         <w:rPr>
@@ -2113,8 +2415,9 @@
           <w:sz w:val="24"/>
           <w:lang w:val="de-DE"/>
         </w:rPr>
-        <w:t>Acta Psychologic</w:t>
-      </w:r>
+        <w:t xml:space="preserve">Acta </w:t>
+      </w:r>
+      <w:proofErr w:type="spellStart"/>
       <w:r>
         <w:rPr>
           <w:rFonts w:ascii="Arial" w:hAnsi="Arial" w:cs="Arial"/>
@@ -2124,7 +2427,30 @@
           <w:sz w:val="24"/>
           <w:lang w:val="de-DE"/>
         </w:rPr>
-        <w:t>a, 204</w:t>
+        <w:t>Psychologic</w:t>
+      </w:r>
+      <w:r>
+        <w:rPr>
+          <w:rFonts w:ascii="Arial" w:hAnsi="Arial" w:cs="Arial"/>
+          <w:bCs/>
+          <w:i/>
+          <w:iCs/>
+          <w:sz w:val="24"/>
+          <w:lang w:val="de-DE"/>
+        </w:rPr>
+        <w:t>a</w:t>
+      </w:r>
+      <w:proofErr w:type="spellEnd"/>
+      <w:r>
+        <w:rPr>
+          <w:rFonts w:ascii="Arial" w:hAnsi="Arial" w:cs="Arial"/>
+          <w:bCs/>
+          <w:i/>
+          <w:iCs/>
+          <w:sz w:val="24"/>
+          <w:lang w:val="de-DE"/>
+        </w:rPr>
+        <w:t>, 204</w:t>
       </w:r>
       <w:r>
         <w:rPr>
@@ -2186,7 +2512,27 @@
           <w:sz w:val="24"/>
           <w:lang w:val="de-DE"/>
         </w:rPr>
-        <w:t>¸ Jenkins, M., &amp; Obhi, S.S. (</w:t>
+        <w:t xml:space="preserve">¸ Jenkins, M., &amp; </w:t>
+      </w:r>
+      <w:proofErr w:type="spellStart"/>
+      <w:r>
+        <w:rPr>
+          <w:rFonts w:ascii="Arial" w:hAnsi="Arial" w:cs="Arial"/>
+          <w:bCs/>
+          <w:sz w:val="24"/>
+          <w:lang w:val="de-DE"/>
+        </w:rPr>
+        <w:t>Obhi</w:t>
+      </w:r>
+      <w:proofErr w:type="spellEnd"/>
+      <w:r>
+        <w:rPr>
+          <w:rFonts w:ascii="Arial" w:hAnsi="Arial" w:cs="Arial"/>
+          <w:bCs/>
+          <w:sz w:val="24"/>
+          <w:lang w:val="de-DE"/>
+        </w:rPr>
+        <w:t>, S.S. (</w:t>
       </w:r>
       <w:r>
         <w:rPr>
@@ -2296,7 +2642,23 @@
           <w:rFonts w:ascii="Arial" w:hAnsi="Arial" w:cs="Arial"/>
           <w:sz w:val="24"/>
         </w:rPr>
-        <w:t>&amp; Obhi, S.S. (</w:t>
+        <w:t xml:space="preserve">&amp; </w:t>
+      </w:r>
+      <w:proofErr w:type="spellStart"/>
+      <w:r>
+        <w:rPr>
+          <w:rFonts w:ascii="Arial" w:hAnsi="Arial" w:cs="Arial"/>
+          <w:sz w:val="24"/>
+        </w:rPr>
+        <w:t>Obhi</w:t>
+      </w:r>
+      <w:proofErr w:type="spellEnd"/>
+      <w:r>
+        <w:rPr>
+          <w:rFonts w:ascii="Arial" w:hAnsi="Arial" w:cs="Arial"/>
+          <w:sz w:val="24"/>
+        </w:rPr>
+        <w:t>, S.S. (</w:t>
       </w:r>
       <w:r>
         <w:rPr>
@@ -2403,7 +2765,23 @@
           <w:rFonts w:ascii="Arial" w:hAnsi="Arial" w:cs="Arial"/>
           <w:sz w:val="24"/>
         </w:rPr>
-        <w:t xml:space="preserve">&amp; Obhi, S.S. (2019). Social Power and Frontal Alpha Asymmetry. </w:t>
+        <w:t xml:space="preserve">&amp; </w:t>
+      </w:r>
+      <w:proofErr w:type="spellStart"/>
+      <w:r>
+        <w:rPr>
+          <w:rFonts w:ascii="Arial" w:hAnsi="Arial" w:cs="Arial"/>
+          <w:sz w:val="24"/>
+        </w:rPr>
+        <w:t>Obhi</w:t>
+      </w:r>
+      <w:proofErr w:type="spellEnd"/>
+      <w:r>
+        <w:rPr>
+          <w:rFonts w:ascii="Arial" w:hAnsi="Arial" w:cs="Arial"/>
+          <w:sz w:val="24"/>
+        </w:rPr>
+        <w:t xml:space="preserve">, S.S. (2019). Social Power and Frontal Alpha Asymmetry. </w:t>
       </w:r>
       <w:r>
         <w:rPr>
@@ -2461,12 +2839,37 @@
           <w:sz w:val="24"/>
         </w:rPr>
       </w:pPr>
-      <w:r>
-        <w:rPr>
-          <w:rFonts w:ascii="Arial" w:hAnsi="Arial" w:cs="Arial"/>
-          <w:sz w:val="24"/>
-        </w:rPr>
-        <w:t xml:space="preserve">Civile, C., Elchlepp, H., McLaren, R., </w:t>
+      <w:proofErr w:type="spellStart"/>
+      <w:r>
+        <w:rPr>
+          <w:rFonts w:ascii="Arial" w:hAnsi="Arial" w:cs="Arial"/>
+          <w:sz w:val="24"/>
+        </w:rPr>
+        <w:t>Civile</w:t>
+      </w:r>
+      <w:proofErr w:type="spellEnd"/>
+      <w:r>
+        <w:rPr>
+          <w:rFonts w:ascii="Arial" w:hAnsi="Arial" w:cs="Arial"/>
+          <w:sz w:val="24"/>
+        </w:rPr>
+        <w:t xml:space="preserve">, C., </w:t>
+      </w:r>
+      <w:proofErr w:type="spellStart"/>
+      <w:r>
+        <w:rPr>
+          <w:rFonts w:ascii="Arial" w:hAnsi="Arial" w:cs="Arial"/>
+          <w:sz w:val="24"/>
+        </w:rPr>
+        <w:t>Elchlepp</w:t>
+      </w:r>
+      <w:proofErr w:type="spellEnd"/>
+      <w:r>
+        <w:rPr>
+          <w:rFonts w:ascii="Arial" w:hAnsi="Arial" w:cs="Arial"/>
+          <w:sz w:val="24"/>
+        </w:rPr>
+        <w:t xml:space="preserve">, H., McLaren, R., </w:t>
       </w:r>
       <w:r>
         <w:rPr>
@@ -2481,7 +2884,23 @@
           <w:rFonts w:ascii="Arial" w:hAnsi="Arial" w:cs="Arial"/>
           <w:sz w:val="24"/>
         </w:rPr>
-        <w:t>, Lavric, A., &amp; McLaren, I.P.L. (</w:t>
+        <w:t xml:space="preserve">, </w:t>
+      </w:r>
+      <w:proofErr w:type="spellStart"/>
+      <w:r>
+        <w:rPr>
+          <w:rFonts w:ascii="Arial" w:hAnsi="Arial" w:cs="Arial"/>
+          <w:sz w:val="24"/>
+        </w:rPr>
+        <w:t>Lavric</w:t>
+      </w:r>
+      <w:proofErr w:type="spellEnd"/>
+      <w:r>
+        <w:rPr>
+          <w:rFonts w:ascii="Arial" w:hAnsi="Arial" w:cs="Arial"/>
+          <w:sz w:val="24"/>
+        </w:rPr>
+        <w:t>, A., &amp; McLaren, I.P.L. (</w:t>
       </w:r>
       <w:r>
         <w:rPr>
@@ -2568,7 +2987,55 @@
           <w:rFonts w:ascii="Arial" w:hAnsi="Arial" w:cs="Arial"/>
           <w:sz w:val="24"/>
         </w:rPr>
-        <w:t xml:space="preserve">, Naish, K.R., Arbabi, K., &amp; Obhi, S.S. (2017). Observing painful events in others leads to temporally extended general response facilitation in the self. </w:t>
+        <w:t xml:space="preserve">, </w:t>
+      </w:r>
+      <w:proofErr w:type="spellStart"/>
+      <w:r>
+        <w:rPr>
+          <w:rFonts w:ascii="Arial" w:hAnsi="Arial" w:cs="Arial"/>
+          <w:sz w:val="24"/>
+        </w:rPr>
+        <w:t>Naish</w:t>
+      </w:r>
+      <w:proofErr w:type="spellEnd"/>
+      <w:r>
+        <w:rPr>
+          <w:rFonts w:ascii="Arial" w:hAnsi="Arial" w:cs="Arial"/>
+          <w:sz w:val="24"/>
+        </w:rPr>
+        <w:t xml:space="preserve">, K.R., </w:t>
+      </w:r>
+      <w:proofErr w:type="spellStart"/>
+      <w:r>
+        <w:rPr>
+          <w:rFonts w:ascii="Arial" w:hAnsi="Arial" w:cs="Arial"/>
+          <w:sz w:val="24"/>
+        </w:rPr>
+        <w:t>Arbabi</w:t>
+      </w:r>
+      <w:proofErr w:type="spellEnd"/>
+      <w:r>
+        <w:rPr>
+          <w:rFonts w:ascii="Arial" w:hAnsi="Arial" w:cs="Arial"/>
+          <w:sz w:val="24"/>
+        </w:rPr>
+        <w:t xml:space="preserve">, K., &amp; </w:t>
+      </w:r>
+      <w:proofErr w:type="spellStart"/>
+      <w:r>
+        <w:rPr>
+          <w:rFonts w:ascii="Arial" w:hAnsi="Arial" w:cs="Arial"/>
+          <w:sz w:val="24"/>
+        </w:rPr>
+        <w:t>Obhi</w:t>
+      </w:r>
+      <w:proofErr w:type="spellEnd"/>
+      <w:r>
+        <w:rPr>
+          <w:rFonts w:ascii="Arial" w:hAnsi="Arial" w:cs="Arial"/>
+          <w:sz w:val="24"/>
+        </w:rPr>
+        <w:t xml:space="preserve">, S.S. (2017). Observing painful events in others leads to temporally extended general response facilitation in the self. </w:t>
       </w:r>
       <w:r>
         <w:rPr>
@@ -2633,12 +3100,37 @@
           <w:sz w:val="24"/>
         </w:rPr>
       </w:pPr>
-      <w:r>
-        <w:rPr>
-          <w:rFonts w:ascii="Arial" w:hAnsi="Arial" w:cs="Arial"/>
-          <w:sz w:val="24"/>
-        </w:rPr>
-        <w:t xml:space="preserve">Naish, K.R., Rajagobal, A., </w:t>
+      <w:proofErr w:type="spellStart"/>
+      <w:r>
+        <w:rPr>
+          <w:rFonts w:ascii="Arial" w:hAnsi="Arial" w:cs="Arial"/>
+          <w:sz w:val="24"/>
+        </w:rPr>
+        <w:t>Naish</w:t>
+      </w:r>
+      <w:proofErr w:type="spellEnd"/>
+      <w:r>
+        <w:rPr>
+          <w:rFonts w:ascii="Arial" w:hAnsi="Arial" w:cs="Arial"/>
+          <w:sz w:val="24"/>
+        </w:rPr>
+        <w:t xml:space="preserve">, K.R., </w:t>
+      </w:r>
+      <w:proofErr w:type="spellStart"/>
+      <w:r>
+        <w:rPr>
+          <w:rFonts w:ascii="Arial" w:hAnsi="Arial" w:cs="Arial"/>
+          <w:sz w:val="24"/>
+        </w:rPr>
+        <w:t>Rajagobal</w:t>
+      </w:r>
+      <w:proofErr w:type="spellEnd"/>
+      <w:r>
+        <w:rPr>
+          <w:rFonts w:ascii="Arial" w:hAnsi="Arial" w:cs="Arial"/>
+          <w:sz w:val="24"/>
+        </w:rPr>
+        <w:t xml:space="preserve">, A., </w:t>
       </w:r>
       <w:r>
         <w:rPr>
@@ -2653,7 +3145,23 @@
           <w:rFonts w:ascii="Arial" w:hAnsi="Arial" w:cs="Arial"/>
           <w:sz w:val="24"/>
         </w:rPr>
-        <w:t xml:space="preserve">, Sartori, L., &amp; Obhi, S.S. (2017). Effects of intentional movement preparation on response times to symbolic and imitative cues. </w:t>
+        <w:t xml:space="preserve">, Sartori, L., &amp; </w:t>
+      </w:r>
+      <w:proofErr w:type="spellStart"/>
+      <w:r>
+        <w:rPr>
+          <w:rFonts w:ascii="Arial" w:hAnsi="Arial" w:cs="Arial"/>
+          <w:sz w:val="24"/>
+        </w:rPr>
+        <w:t>Obhi</w:t>
+      </w:r>
+      <w:proofErr w:type="spellEnd"/>
+      <w:r>
+        <w:rPr>
+          <w:rFonts w:ascii="Arial" w:hAnsi="Arial" w:cs="Arial"/>
+          <w:sz w:val="24"/>
+        </w:rPr>
+        <w:t xml:space="preserve">, S.S. (2017). Effects of intentional movement preparation on response times to symbolic and imitative cues. </w:t>
       </w:r>
       <w:r>
         <w:rPr>
@@ -2778,22 +3286,58 @@
           <w:sz w:val="24"/>
           <w:lang w:val="en-CA"/>
         </w:rPr>
-        <w:t>Jenkins, M., Sanders, T., Vijh, R.</w:t>
-      </w:r>
+        <w:t xml:space="preserve">Jenkins, M., Sanders, T., </w:t>
+      </w:r>
+      <w:proofErr w:type="spellStart"/>
       <w:r>
         <w:rPr>
           <w:rFonts w:ascii="Arial" w:hAnsi="Arial" w:cs="Arial"/>
           <w:sz w:val="24"/>
           <w:lang w:val="en-CA"/>
         </w:rPr>
-        <w:t>, &amp; Obhi, S.S.</w:t>
-      </w:r>
+        <w:t>Vijh</w:t>
+      </w:r>
+      <w:proofErr w:type="spellEnd"/>
       <w:r>
         <w:rPr>
           <w:rFonts w:ascii="Arial" w:hAnsi="Arial" w:cs="Arial"/>
           <w:sz w:val="24"/>
           <w:lang w:val="en-CA"/>
         </w:rPr>
+        <w:t>, R.</w:t>
+      </w:r>
+      <w:r>
+        <w:rPr>
+          <w:rFonts w:ascii="Arial" w:hAnsi="Arial" w:cs="Arial"/>
+          <w:sz w:val="24"/>
+          <w:lang w:val="en-CA"/>
+        </w:rPr>
+        <w:t xml:space="preserve">, &amp; </w:t>
+      </w:r>
+      <w:proofErr w:type="spellStart"/>
+      <w:r>
+        <w:rPr>
+          <w:rFonts w:ascii="Arial" w:hAnsi="Arial" w:cs="Arial"/>
+          <w:sz w:val="24"/>
+          <w:lang w:val="en-CA"/>
+        </w:rPr>
+        <w:t>Obhi</w:t>
+      </w:r>
+      <w:proofErr w:type="spellEnd"/>
+      <w:r>
+        <w:rPr>
+          <w:rFonts w:ascii="Arial" w:hAnsi="Arial" w:cs="Arial"/>
+          <w:sz w:val="24"/>
+          <w:lang w:val="en-CA"/>
+        </w:rPr>
+        <w:t>, S.S.</w:t>
+      </w:r>
+      <w:r>
+        <w:rPr>
+          <w:rFonts w:ascii="Arial" w:hAnsi="Arial" w:cs="Arial"/>
+          <w:sz w:val="24"/>
+          <w:lang w:val="en-CA"/>
+        </w:rPr>
         <w:t xml:space="preserve"> (In Prep.). </w:t>
       </w:r>
       <w:r>
@@ -2834,7 +3378,27 @@
           <w:sz w:val="24"/>
           <w:lang w:val="en-CA"/>
         </w:rPr>
-        <w:t>Azevedo, F., Parsons, S., Micheli, L., Strand, J., Rinke, E., …</w:t>
+        <w:t xml:space="preserve">Azevedo, F., Parsons, S., </w:t>
+      </w:r>
+      <w:proofErr w:type="spellStart"/>
+      <w:r>
+        <w:rPr>
+          <w:rFonts w:ascii="Arial" w:hAnsi="Arial" w:cs="Arial"/>
+          <w:bCs/>
+          <w:sz w:val="24"/>
+          <w:lang w:val="en-CA"/>
+        </w:rPr>
+        <w:t>Micheli</w:t>
+      </w:r>
+      <w:proofErr w:type="spellEnd"/>
+      <w:r>
+        <w:rPr>
+          <w:rFonts w:ascii="Arial" w:hAnsi="Arial" w:cs="Arial"/>
+          <w:bCs/>
+          <w:sz w:val="24"/>
+          <w:lang w:val="en-CA"/>
+        </w:rPr>
+        <w:t>, L., Strand, J., Rinke, E., …</w:t>
       </w:r>
       <w:r>
         <w:rPr>
@@ -3147,8 +3711,17 @@
           <w:rFonts w:ascii="Arial" w:hAnsi="Arial" w:cs="Arial"/>
           <w:sz w:val="24"/>
         </w:rPr>
-        <w:t xml:space="preserve"> of Psychology, Neuroscience and Behaviour</w:t>
-      </w:r>
+        <w:t xml:space="preserve"> of Psychology, Neuroscience and </w:t>
+      </w:r>
+      <w:proofErr w:type="spellStart"/>
+      <w:r>
+        <w:rPr>
+          <w:rFonts w:ascii="Arial" w:hAnsi="Arial" w:cs="Arial"/>
+          <w:sz w:val="24"/>
+        </w:rPr>
+        <w:t>Behaviour</w:t>
+      </w:r>
+      <w:proofErr w:type="spellEnd"/>
       <w:r>
         <w:rPr>
           <w:rFonts w:ascii="Arial" w:hAnsi="Arial" w:cs="Arial"/>
@@ -3300,12 +3873,21 @@
           <w:sz w:val="24"/>
         </w:rPr>
       </w:pPr>
-      <w:r>
-        <w:rPr>
-          <w:rFonts w:ascii="Arial" w:hAnsi="Arial" w:cs="Arial"/>
-          <w:sz w:val="24"/>
-        </w:rPr>
-        <w:t>LiveLab Research Grant (2016)</w:t>
+      <w:proofErr w:type="spellStart"/>
+      <w:r>
+        <w:rPr>
+          <w:rFonts w:ascii="Arial" w:hAnsi="Arial" w:cs="Arial"/>
+          <w:sz w:val="24"/>
+        </w:rPr>
+        <w:t>LiveLab</w:t>
+      </w:r>
+      <w:proofErr w:type="spellEnd"/>
+      <w:r>
+        <w:rPr>
+          <w:rFonts w:ascii="Arial" w:hAnsi="Arial" w:cs="Arial"/>
+          <w:sz w:val="24"/>
+        </w:rPr>
+        <w:t xml:space="preserve"> Research Grant (2016)</w:t>
       </w:r>
     </w:p>
     <w:p>
@@ -3326,27 +3908,52 @@
           <w:sz w:val="24"/>
         </w:rPr>
         <w:tab/>
-        <w:t>Value: 3 days of facility use and 21 hours of technical support from LiveLab staff.</w:t>
-      </w:r>
-    </w:p>
-    <w:p>
-      <w:pPr>
-        <w:spacing w:after="0" w:line="240" w:lineRule="auto"/>
-        <w:ind w:left="720" w:hanging="720"/>
-        <w:contextualSpacing/>
-        <w:jc w:val="both"/>
-        <w:outlineLvl w:val="0"/>
-        <w:rPr>
-          <w:rFonts w:ascii="Arial" w:hAnsi="Arial" w:cs="Arial"/>
-          <w:sz w:val="24"/>
-        </w:rPr>
-      </w:pPr>
-      <w:r>
-        <w:rPr>
-          <w:rFonts w:ascii="Arial" w:hAnsi="Arial" w:cs="Arial"/>
-          <w:sz w:val="24"/>
-        </w:rPr>
-        <w:t>OpenCon Travel Scholarship (2016)</w:t>
+        <w:t xml:space="preserve">Value: 3 days of facility use and 21 hours of technical support from </w:t>
+      </w:r>
+      <w:proofErr w:type="spellStart"/>
+      <w:r>
+        <w:rPr>
+          <w:rFonts w:ascii="Arial" w:hAnsi="Arial" w:cs="Arial"/>
+          <w:sz w:val="24"/>
+        </w:rPr>
+        <w:t>LiveLab</w:t>
+      </w:r>
+      <w:proofErr w:type="spellEnd"/>
+      <w:r>
+        <w:rPr>
+          <w:rFonts w:ascii="Arial" w:hAnsi="Arial" w:cs="Arial"/>
+          <w:sz w:val="24"/>
+        </w:rPr>
+        <w:t xml:space="preserve"> staff.</w:t>
+      </w:r>
+    </w:p>
+    <w:p>
+      <w:pPr>
+        <w:spacing w:after="0" w:line="240" w:lineRule="auto"/>
+        <w:ind w:left="720" w:hanging="720"/>
+        <w:contextualSpacing/>
+        <w:jc w:val="both"/>
+        <w:outlineLvl w:val="0"/>
+        <w:rPr>
+          <w:rFonts w:ascii="Arial" w:hAnsi="Arial" w:cs="Arial"/>
+          <w:sz w:val="24"/>
+        </w:rPr>
+      </w:pPr>
+      <w:proofErr w:type="spellStart"/>
+      <w:r>
+        <w:rPr>
+          <w:rFonts w:ascii="Arial" w:hAnsi="Arial" w:cs="Arial"/>
+          <w:sz w:val="24"/>
+        </w:rPr>
+        <w:t>OpenCon</w:t>
+      </w:r>
+      <w:proofErr w:type="spellEnd"/>
+      <w:r>
+        <w:rPr>
+          <w:rFonts w:ascii="Arial" w:hAnsi="Arial" w:cs="Arial"/>
+          <w:sz w:val="24"/>
+        </w:rPr>
+        <w:t xml:space="preserve"> Travel Scholarship (2016)</w:t>
       </w:r>
     </w:p>
     <w:p>
@@ -3929,7 +4536,27 @@
           <w:iCs/>
           <w:sz w:val="24"/>
         </w:rPr>
-        <w:t xml:space="preserve">&amp; Obhi, S.S. (2019). </w:t>
+        <w:t xml:space="preserve">&amp; </w:t>
+      </w:r>
+      <w:proofErr w:type="spellStart"/>
+      <w:r>
+        <w:rPr>
+          <w:rFonts w:ascii="Arial" w:hAnsi="Arial" w:cs="Arial"/>
+          <w:bCs/>
+          <w:iCs/>
+          <w:sz w:val="24"/>
+        </w:rPr>
+        <w:t>Obhi</w:t>
+      </w:r>
+      <w:proofErr w:type="spellEnd"/>
+      <w:r>
+        <w:rPr>
+          <w:rFonts w:ascii="Arial" w:hAnsi="Arial" w:cs="Arial"/>
+          <w:bCs/>
+          <w:iCs/>
+          <w:sz w:val="24"/>
+        </w:rPr>
+        <w:t xml:space="preserve">, S.S. (2019). </w:t>
       </w:r>
       <w:r>
         <w:rPr>
@@ -3949,6 +4576,7 @@
         </w:rPr>
         <w:t xml:space="preserve"> </w:t>
       </w:r>
+      <w:proofErr w:type="spellStart"/>
       <w:r>
         <w:rPr>
           <w:rFonts w:ascii="Arial" w:hAnsi="Arial" w:cs="Arial"/>
@@ -3956,8 +4584,9 @@
           <w:i/>
           <w:sz w:val="24"/>
         </w:rPr>
-        <w:t>behavioural response times after pain observation: A pre-registered study.</w:t>
-      </w:r>
+        <w:t>behavioural</w:t>
+      </w:r>
+      <w:proofErr w:type="spellEnd"/>
       <w:r>
         <w:rPr>
           <w:rFonts w:ascii="Arial" w:hAnsi="Arial" w:cs="Arial"/>
@@ -3965,6 +4594,15 @@
           <w:i/>
           <w:sz w:val="24"/>
         </w:rPr>
+        <w:t xml:space="preserve"> response times after pain observation: A pre-registered study.</w:t>
+      </w:r>
+      <w:r>
+        <w:rPr>
+          <w:rFonts w:ascii="Arial" w:hAnsi="Arial" w:cs="Arial"/>
+          <w:bCs/>
+          <w:i/>
+          <w:sz w:val="24"/>
+        </w:rPr>
         <w:t xml:space="preserve"> </w:t>
       </w:r>
       <w:r>
@@ -4029,7 +4667,27 @@
           <w:iCs/>
           <w:sz w:val="24"/>
         </w:rPr>
-        <w:t xml:space="preserve"> of the Canadian Society for Brain, Behaviour and Cognitive Science (CSBBCS). Waterloo, Canada.</w:t>
+        <w:t xml:space="preserve"> of the Canadian Society for Brain, </w:t>
+      </w:r>
+      <w:proofErr w:type="spellStart"/>
+      <w:r>
+        <w:rPr>
+          <w:rFonts w:ascii="Arial" w:hAnsi="Arial" w:cs="Arial"/>
+          <w:bCs/>
+          <w:iCs/>
+          <w:sz w:val="24"/>
+        </w:rPr>
+        <w:t>Behaviour</w:t>
+      </w:r>
+      <w:proofErr w:type="spellEnd"/>
+      <w:r>
+        <w:rPr>
+          <w:rFonts w:ascii="Arial" w:hAnsi="Arial" w:cs="Arial"/>
+          <w:bCs/>
+          <w:iCs/>
+          <w:sz w:val="24"/>
+        </w:rPr>
+        <w:t xml:space="preserve"> and Cognitive Science (CSBBCS). Waterloo, Canada.</w:t>
       </w:r>
     </w:p>
     <w:p>
@@ -4079,7 +4737,23 @@
           <w:rFonts w:ascii="Arial" w:hAnsi="Arial" w:cs="Arial"/>
           <w:sz w:val="24"/>
         </w:rPr>
-        <w:t>&amp; Obhi, S.S. (2018</w:t>
+        <w:t xml:space="preserve">&amp; </w:t>
+      </w:r>
+      <w:proofErr w:type="spellStart"/>
+      <w:r>
+        <w:rPr>
+          <w:rFonts w:ascii="Arial" w:hAnsi="Arial" w:cs="Arial"/>
+          <w:sz w:val="24"/>
+        </w:rPr>
+        <w:t>Obhi</w:t>
+      </w:r>
+      <w:proofErr w:type="spellEnd"/>
+      <w:r>
+        <w:rPr>
+          <w:rFonts w:ascii="Arial" w:hAnsi="Arial" w:cs="Arial"/>
+          <w:sz w:val="24"/>
+        </w:rPr>
+        <w:t>, S.S. (2018</w:t>
       </w:r>
       <w:r>
         <w:rPr>
@@ -4110,7 +4784,23 @@
           <w:rFonts w:ascii="Arial" w:hAnsi="Arial" w:cs="Arial"/>
           <w:sz w:val="24"/>
         </w:rPr>
-        <w:t>Poster presented at the Joint Meeting of the Canadian Society for Brain, Behaviour, and Cognitive Sciences (CSBBCS) and the Experimental Psychology Society (EPS). St. Johns, Canada.</w:t>
+        <w:t xml:space="preserve">Poster presented at the Joint Meeting of the Canadian Society for Brain, </w:t>
+      </w:r>
+      <w:proofErr w:type="spellStart"/>
+      <w:r>
+        <w:rPr>
+          <w:rFonts w:ascii="Arial" w:hAnsi="Arial" w:cs="Arial"/>
+          <w:sz w:val="24"/>
+        </w:rPr>
+        <w:t>Behaviour</w:t>
+      </w:r>
+      <w:proofErr w:type="spellEnd"/>
+      <w:r>
+        <w:rPr>
+          <w:rFonts w:ascii="Arial" w:hAnsi="Arial" w:cs="Arial"/>
+          <w:sz w:val="24"/>
+        </w:rPr>
+        <w:t>, and Cognitive Sciences (CSBBCS) and the Experimental Psychology Society (EPS). St. Johns, Canada.</w:t>
       </w:r>
     </w:p>
     <w:p>
@@ -4164,7 +4854,23 @@
           <w:rFonts w:ascii="Arial" w:hAnsi="Arial" w:cs="Arial"/>
           <w:sz w:val="24"/>
         </w:rPr>
-        <w:t>&amp; Obhi, S.S. (2018</w:t>
+        <w:t xml:space="preserve">&amp; </w:t>
+      </w:r>
+      <w:proofErr w:type="spellStart"/>
+      <w:r>
+        <w:rPr>
+          <w:rFonts w:ascii="Arial" w:hAnsi="Arial" w:cs="Arial"/>
+          <w:sz w:val="24"/>
+        </w:rPr>
+        <w:t>Obhi</w:t>
+      </w:r>
+      <w:proofErr w:type="spellEnd"/>
+      <w:r>
+        <w:rPr>
+          <w:rFonts w:ascii="Arial" w:hAnsi="Arial" w:cs="Arial"/>
+          <w:sz w:val="24"/>
+        </w:rPr>
+        <w:t>, S.S. (2018</w:t>
       </w:r>
       <w:r>
         <w:rPr>
@@ -4187,7 +4893,23 @@
           <w:rFonts w:ascii="Arial" w:hAnsi="Arial" w:cs="Arial"/>
           <w:sz w:val="24"/>
         </w:rPr>
-        <w:t>Poster presented at the Joint Meeting of the Canadian Society for Brain, Behaviour, and Cognitive Sciences (CSBBCS) and the Experimental Psychology Society (EPS). St. Johns, Canada.</w:t>
+        <w:t xml:space="preserve">Poster presented at the Joint Meeting of the Canadian Society for Brain, </w:t>
+      </w:r>
+      <w:proofErr w:type="spellStart"/>
+      <w:r>
+        <w:rPr>
+          <w:rFonts w:ascii="Arial" w:hAnsi="Arial" w:cs="Arial"/>
+          <w:sz w:val="24"/>
+        </w:rPr>
+        <w:t>Behaviour</w:t>
+      </w:r>
+      <w:proofErr w:type="spellEnd"/>
+      <w:r>
+        <w:rPr>
+          <w:rFonts w:ascii="Arial" w:hAnsi="Arial" w:cs="Arial"/>
+          <w:sz w:val="24"/>
+        </w:rPr>
+        <w:t>, and Cognitive Sciences (CSBBCS) and the Experimental Psychology Society (EPS). St. Johns, Canada.</w:t>
       </w:r>
     </w:p>
     <w:p>
@@ -4232,12 +4954,37 @@
         </w:rPr>
         <w:t xml:space="preserve">Galang, C.M., </w:t>
       </w:r>
-      <w:r>
-        <w:rPr>
-          <w:rFonts w:ascii="Arial" w:hAnsi="Arial" w:cs="Arial"/>
-          <w:sz w:val="24"/>
-        </w:rPr>
-        <w:t xml:space="preserve">Kragness, H., &amp; Obhi, S.S. (2017). </w:t>
+      <w:proofErr w:type="spellStart"/>
+      <w:r>
+        <w:rPr>
+          <w:rFonts w:ascii="Arial" w:hAnsi="Arial" w:cs="Arial"/>
+          <w:sz w:val="24"/>
+        </w:rPr>
+        <w:t>Kragness</w:t>
+      </w:r>
+      <w:proofErr w:type="spellEnd"/>
+      <w:r>
+        <w:rPr>
+          <w:rFonts w:ascii="Arial" w:hAnsi="Arial" w:cs="Arial"/>
+          <w:sz w:val="24"/>
+        </w:rPr>
+        <w:t xml:space="preserve">, H., &amp; </w:t>
+      </w:r>
+      <w:proofErr w:type="spellStart"/>
+      <w:r>
+        <w:rPr>
+          <w:rFonts w:ascii="Arial" w:hAnsi="Arial" w:cs="Arial"/>
+          <w:sz w:val="24"/>
+        </w:rPr>
+        <w:t>Obhi</w:t>
+      </w:r>
+      <w:proofErr w:type="spellEnd"/>
+      <w:r>
+        <w:rPr>
+          <w:rFonts w:ascii="Arial" w:hAnsi="Arial" w:cs="Arial"/>
+          <w:sz w:val="24"/>
+        </w:rPr>
+        <w:t xml:space="preserve">, S.S. (2017). </w:t>
       </w:r>
       <w:r>
         <w:rPr>
@@ -4297,7 +5044,23 @@
           <w:rFonts w:ascii="Arial" w:hAnsi="Arial" w:cs="Arial"/>
           <w:sz w:val="24"/>
         </w:rPr>
-        <w:t xml:space="preserve">nnual NeuroMusic Conference. Hamilton, </w:t>
+        <w:t xml:space="preserve">nnual </w:t>
+      </w:r>
+      <w:proofErr w:type="spellStart"/>
+      <w:r>
+        <w:rPr>
+          <w:rFonts w:ascii="Arial" w:hAnsi="Arial" w:cs="Arial"/>
+          <w:sz w:val="24"/>
+        </w:rPr>
+        <w:t>NeuroMusic</w:t>
+      </w:r>
+      <w:proofErr w:type="spellEnd"/>
+      <w:r>
+        <w:rPr>
+          <w:rFonts w:ascii="Arial" w:hAnsi="Arial" w:cs="Arial"/>
+          <w:sz w:val="24"/>
+        </w:rPr>
+        <w:t xml:space="preserve"> Conference. Hamilton, </w:t>
       </w:r>
       <w:r>
         <w:rPr>
@@ -4357,20 +5120,30 @@
         </w:rPr>
         <w:t xml:space="preserve"> &amp; </w:t>
       </w:r>
+      <w:proofErr w:type="spellStart"/>
       <w:r>
         <w:rPr>
           <w:rFonts w:ascii="Arial" w:hAnsi="Arial" w:cs="Arial"/>
           <w:sz w:val="24"/>
           <w:lang w:val="de-DE"/>
         </w:rPr>
-        <w:t>Obhi, S.S.</w:t>
-      </w:r>
+        <w:t>Obhi</w:t>
+      </w:r>
+      <w:proofErr w:type="spellEnd"/>
       <w:r>
         <w:rPr>
           <w:rFonts w:ascii="Arial" w:hAnsi="Arial" w:cs="Arial"/>
           <w:sz w:val="24"/>
           <w:lang w:val="de-DE"/>
         </w:rPr>
+        <w:t>, S.S.</w:t>
+      </w:r>
+      <w:r>
+        <w:rPr>
+          <w:rFonts w:ascii="Arial" w:hAnsi="Arial" w:cs="Arial"/>
+          <w:sz w:val="24"/>
+          <w:lang w:val="de-DE"/>
+        </w:rPr>
         <w:t xml:space="preserve"> (2017). </w:t>
       </w:r>
       <w:r>
@@ -4478,7 +5251,55 @@
           <w:rFonts w:ascii="Arial" w:hAnsi="Arial" w:cs="Arial"/>
           <w:sz w:val="24"/>
         </w:rPr>
-        <w:t xml:space="preserve">, Naish, K., Rajagobal, A., &amp; Obhi, S.S. (2016). </w:t>
+        <w:t xml:space="preserve">, </w:t>
+      </w:r>
+      <w:proofErr w:type="spellStart"/>
+      <w:r>
+        <w:rPr>
+          <w:rFonts w:ascii="Arial" w:hAnsi="Arial" w:cs="Arial"/>
+          <w:sz w:val="24"/>
+        </w:rPr>
+        <w:t>Naish</w:t>
+      </w:r>
+      <w:proofErr w:type="spellEnd"/>
+      <w:r>
+        <w:rPr>
+          <w:rFonts w:ascii="Arial" w:hAnsi="Arial" w:cs="Arial"/>
+          <w:sz w:val="24"/>
+        </w:rPr>
+        <w:t xml:space="preserve">, K., </w:t>
+      </w:r>
+      <w:proofErr w:type="spellStart"/>
+      <w:r>
+        <w:rPr>
+          <w:rFonts w:ascii="Arial" w:hAnsi="Arial" w:cs="Arial"/>
+          <w:sz w:val="24"/>
+        </w:rPr>
+        <w:t>Rajagobal</w:t>
+      </w:r>
+      <w:proofErr w:type="spellEnd"/>
+      <w:r>
+        <w:rPr>
+          <w:rFonts w:ascii="Arial" w:hAnsi="Arial" w:cs="Arial"/>
+          <w:sz w:val="24"/>
+        </w:rPr>
+        <w:t xml:space="preserve">, A., &amp; </w:t>
+      </w:r>
+      <w:proofErr w:type="spellStart"/>
+      <w:r>
+        <w:rPr>
+          <w:rFonts w:ascii="Arial" w:hAnsi="Arial" w:cs="Arial"/>
+          <w:sz w:val="24"/>
+        </w:rPr>
+        <w:t>Obhi</w:t>
+      </w:r>
+      <w:proofErr w:type="spellEnd"/>
+      <w:r>
+        <w:rPr>
+          <w:rFonts w:ascii="Arial" w:hAnsi="Arial" w:cs="Arial"/>
+          <w:sz w:val="24"/>
+        </w:rPr>
+        <w:t xml:space="preserve">, S.S. (2016). </w:t>
       </w:r>
       <w:r>
         <w:rPr>
@@ -4508,7 +5329,23 @@
           <w:rFonts w:ascii="Arial" w:hAnsi="Arial" w:cs="Arial"/>
           <w:sz w:val="24"/>
         </w:rPr>
-        <w:t xml:space="preserve"> annual meeting of the Canadian Society for Brain, Behaviour and Cognitive Science (CSBBCS). Ottawa, Canada.</w:t>
+        <w:t xml:space="preserve"> annual meeting of the Canadian Society for Brain, </w:t>
+      </w:r>
+      <w:proofErr w:type="spellStart"/>
+      <w:r>
+        <w:rPr>
+          <w:rFonts w:ascii="Arial" w:hAnsi="Arial" w:cs="Arial"/>
+          <w:sz w:val="24"/>
+        </w:rPr>
+        <w:t>Behaviour</w:t>
+      </w:r>
+      <w:proofErr w:type="spellEnd"/>
+      <w:r>
+        <w:rPr>
+          <w:rFonts w:ascii="Arial" w:hAnsi="Arial" w:cs="Arial"/>
+          <w:sz w:val="24"/>
+        </w:rPr>
+        <w:t xml:space="preserve"> and Cognitive Science (CSBBCS). Ottawa, Canada.</w:t>
       </w:r>
     </w:p>
     <w:p>
@@ -4690,7 +5527,27 @@
           <w:i/>
           <w:sz w:val="24"/>
         </w:rPr>
-        <w:t>Self-Other Control and Prosocial Behaviours: Automatic imitation does not predict levels of generosity during a modified dictator game.</w:t>
+        <w:t xml:space="preserve">Self-Other Control and Prosocial </w:t>
+      </w:r>
+      <w:proofErr w:type="spellStart"/>
+      <w:r>
+        <w:rPr>
+          <w:rFonts w:ascii="Arial" w:hAnsi="Arial" w:cs="Arial"/>
+          <w:bCs/>
+          <w:i/>
+          <w:sz w:val="24"/>
+        </w:rPr>
+        <w:t>Behaviours</w:t>
+      </w:r>
+      <w:proofErr w:type="spellEnd"/>
+      <w:r>
+        <w:rPr>
+          <w:rFonts w:ascii="Arial" w:hAnsi="Arial" w:cs="Arial"/>
+          <w:bCs/>
+          <w:i/>
+          <w:sz w:val="24"/>
+        </w:rPr>
+        <w:t>: Automatic imitation does not predict levels of generosity during a modified dictator game.</w:t>
       </w:r>
       <w:r>
         <w:rPr>
@@ -4759,7 +5616,23 @@
           <w:rFonts w:ascii="Arial" w:hAnsi="Arial" w:cs="Arial"/>
           <w:sz w:val="24"/>
         </w:rPr>
-        <w:t>. Guest lecture presented for PNB2XF3 – Perspectives in Psychology, Neuroscience and Behaviour. Hamilton, Canada.</w:t>
+        <w:t xml:space="preserve">. Guest lecture presented for PNB2XF3 – Perspectives in Psychology, Neuroscience and </w:t>
+      </w:r>
+      <w:proofErr w:type="spellStart"/>
+      <w:r>
+        <w:rPr>
+          <w:rFonts w:ascii="Arial" w:hAnsi="Arial" w:cs="Arial"/>
+          <w:sz w:val="24"/>
+        </w:rPr>
+        <w:t>Behaviour</w:t>
+      </w:r>
+      <w:proofErr w:type="spellEnd"/>
+      <w:r>
+        <w:rPr>
+          <w:rFonts w:ascii="Arial" w:hAnsi="Arial" w:cs="Arial"/>
+          <w:sz w:val="24"/>
+        </w:rPr>
+        <w:t>. Hamilton, Canada.</w:t>
       </w:r>
     </w:p>
     <w:p>
@@ -4815,7 +5688,23 @@
           <w:rFonts w:ascii="Arial" w:hAnsi="Arial" w:cs="Arial"/>
           <w:sz w:val="24"/>
         </w:rPr>
-        <w:t xml:space="preserve"> Guest lecture presented for PNB3RM3 – Perspectives in Psychology, Neuroscience and Behaviour. Hamilton, Canada.</w:t>
+        <w:t xml:space="preserve"> Guest lecture presented for PNB3RM3 – Perspectives in Psychology, Neuroscience and </w:t>
+      </w:r>
+      <w:proofErr w:type="spellStart"/>
+      <w:r>
+        <w:rPr>
+          <w:rFonts w:ascii="Arial" w:hAnsi="Arial" w:cs="Arial"/>
+          <w:sz w:val="24"/>
+        </w:rPr>
+        <w:t>Behaviour</w:t>
+      </w:r>
+      <w:proofErr w:type="spellEnd"/>
+      <w:r>
+        <w:rPr>
+          <w:rFonts w:ascii="Arial" w:hAnsi="Arial" w:cs="Arial"/>
+          <w:sz w:val="24"/>
+        </w:rPr>
+        <w:t>. Hamilton, Canada.</w:t>
       </w:r>
     </w:p>
     <w:p>
@@ -4877,7 +5766,23 @@
           <w:rFonts w:ascii="Arial" w:hAnsi="Arial" w:cs="Arial"/>
           <w:sz w:val="24"/>
         </w:rPr>
-        <w:t>. Presented at the Department of Psychology, Neuroscience and Behaviour Seminar Series. Hamilton, Ontario.</w:t>
+        <w:t xml:space="preserve">. Presented at the Department of Psychology, Neuroscience and </w:t>
+      </w:r>
+      <w:proofErr w:type="spellStart"/>
+      <w:r>
+        <w:rPr>
+          <w:rFonts w:ascii="Arial" w:hAnsi="Arial" w:cs="Arial"/>
+          <w:sz w:val="24"/>
+        </w:rPr>
+        <w:t>Behaviour</w:t>
+      </w:r>
+      <w:proofErr w:type="spellEnd"/>
+      <w:r>
+        <w:rPr>
+          <w:rFonts w:ascii="Arial" w:hAnsi="Arial" w:cs="Arial"/>
+          <w:sz w:val="24"/>
+        </w:rPr>
+        <w:t xml:space="preserve"> Seminar Series. Hamilton, Ontario.</w:t>
       </w:r>
     </w:p>
     <w:p>
@@ -4933,7 +5838,25 @@
           <w:sz w:val="24"/>
           <w:lang w:val="en-CA"/>
         </w:rPr>
-        <w:t xml:space="preserve">&amp; Obhi, S.S. (2018). </w:t>
+        <w:t xml:space="preserve">&amp; </w:t>
+      </w:r>
+      <w:proofErr w:type="spellStart"/>
+      <w:r>
+        <w:rPr>
+          <w:rFonts w:ascii="Arial" w:hAnsi="Arial" w:cs="Arial"/>
+          <w:sz w:val="24"/>
+          <w:lang w:val="en-CA"/>
+        </w:rPr>
+        <w:t>Obhi</w:t>
+      </w:r>
+      <w:proofErr w:type="spellEnd"/>
+      <w:r>
+        <w:rPr>
+          <w:rFonts w:ascii="Arial" w:hAnsi="Arial" w:cs="Arial"/>
+          <w:sz w:val="24"/>
+          <w:lang w:val="en-CA"/>
+        </w:rPr>
+        <w:t xml:space="preserve">, S.S. (2018). </w:t>
       </w:r>
       <w:r>
         <w:rPr>
@@ -4948,7 +5871,23 @@
           <w:rFonts w:ascii="Arial" w:hAnsi="Arial" w:cs="Arial"/>
           <w:sz w:val="24"/>
         </w:rPr>
-        <w:t>. Presented at the Department of Psychology, Neuroscience and Behaviour Thesis Poster Session. Hamilton, Ontario.</w:t>
+        <w:t xml:space="preserve">. Presented at the Department of Psychology, Neuroscience and </w:t>
+      </w:r>
+      <w:proofErr w:type="spellStart"/>
+      <w:r>
+        <w:rPr>
+          <w:rFonts w:ascii="Arial" w:hAnsi="Arial" w:cs="Arial"/>
+          <w:sz w:val="24"/>
+        </w:rPr>
+        <w:t>Behaviour</w:t>
+      </w:r>
+      <w:proofErr w:type="spellEnd"/>
+      <w:r>
+        <w:rPr>
+          <w:rFonts w:ascii="Arial" w:hAnsi="Arial" w:cs="Arial"/>
+          <w:sz w:val="24"/>
+        </w:rPr>
+        <w:t xml:space="preserve"> Thesis Poster Session. Hamilton, Ontario.</w:t>
       </w:r>
     </w:p>
     <w:p>
@@ -4982,12 +5921,21 @@
           <w:sz w:val="24"/>
         </w:rPr>
       </w:pPr>
-      <w:r>
-        <w:rPr>
-          <w:rFonts w:ascii="Arial" w:hAnsi="Arial" w:cs="Arial"/>
-          <w:sz w:val="24"/>
-        </w:rPr>
-        <w:t xml:space="preserve">MacGrath, S., </w:t>
+      <w:proofErr w:type="spellStart"/>
+      <w:r>
+        <w:rPr>
+          <w:rFonts w:ascii="Arial" w:hAnsi="Arial" w:cs="Arial"/>
+          <w:sz w:val="24"/>
+        </w:rPr>
+        <w:t>MacGrath</w:t>
+      </w:r>
+      <w:proofErr w:type="spellEnd"/>
+      <w:r>
+        <w:rPr>
+          <w:rFonts w:ascii="Arial" w:hAnsi="Arial" w:cs="Arial"/>
+          <w:sz w:val="24"/>
+        </w:rPr>
+        <w:t xml:space="preserve">, S., </w:t>
       </w:r>
       <w:r>
         <w:rPr>
@@ -5002,7 +5950,23 @@
           <w:rFonts w:ascii="Arial" w:hAnsi="Arial" w:cs="Arial"/>
           <w:sz w:val="24"/>
         </w:rPr>
-        <w:t xml:space="preserve">&amp; Obhi, S.S. (2017). </w:t>
+        <w:t xml:space="preserve">&amp; </w:t>
+      </w:r>
+      <w:proofErr w:type="spellStart"/>
+      <w:r>
+        <w:rPr>
+          <w:rFonts w:ascii="Arial" w:hAnsi="Arial" w:cs="Arial"/>
+          <w:sz w:val="24"/>
+        </w:rPr>
+        <w:t>Obhi</w:t>
+      </w:r>
+      <w:proofErr w:type="spellEnd"/>
+      <w:r>
+        <w:rPr>
+          <w:rFonts w:ascii="Arial" w:hAnsi="Arial" w:cs="Arial"/>
+          <w:sz w:val="24"/>
+        </w:rPr>
+        <w:t xml:space="preserve">, S.S. (2017). </w:t>
       </w:r>
       <w:r>
         <w:rPr>
@@ -5017,7 +5981,23 @@
           <w:rFonts w:ascii="Arial" w:hAnsi="Arial" w:cs="Arial"/>
           <w:sz w:val="24"/>
         </w:rPr>
-        <w:t xml:space="preserve"> Presented at the Department of Psychology, Neuroscience and Behaviour Thesis Poster Session. Hamilton, Ontario.</w:t>
+        <w:t xml:space="preserve"> Presented at the Department of Psychology, Neuroscience and </w:t>
+      </w:r>
+      <w:proofErr w:type="spellStart"/>
+      <w:r>
+        <w:rPr>
+          <w:rFonts w:ascii="Arial" w:hAnsi="Arial" w:cs="Arial"/>
+          <w:sz w:val="24"/>
+        </w:rPr>
+        <w:t>Behaviour</w:t>
+      </w:r>
+      <w:proofErr w:type="spellEnd"/>
+      <w:r>
+        <w:rPr>
+          <w:rFonts w:ascii="Arial" w:hAnsi="Arial" w:cs="Arial"/>
+          <w:sz w:val="24"/>
+        </w:rPr>
+        <w:t xml:space="preserve"> Thesis Poster Session. Hamilton, Ontario.</w:t>
       </w:r>
     </w:p>
     <w:p>
@@ -5074,15 +6054,35 @@
           <w:iCs/>
           <w:sz w:val="24"/>
         </w:rPr>
-        <w:t>The Replication Crisis: What’s the big deal?</w:t>
-      </w:r>
-      <w:r>
-        <w:rPr>
-          <w:rFonts w:ascii="Arial" w:hAnsi="Arial" w:cs="Arial"/>
-          <w:bCs/>
-          <w:sz w:val="24"/>
-        </w:rPr>
-        <w:t>. Guest lecture presented for PNB 3RM3 – Research Methods. Hamilton, Ontario.</w:t>
+        <w:t xml:space="preserve">The Replication Crisis: What’s the big </w:t>
+      </w:r>
+      <w:proofErr w:type="gramStart"/>
+      <w:r>
+        <w:rPr>
+          <w:rFonts w:ascii="Arial" w:hAnsi="Arial" w:cs="Arial"/>
+          <w:bCs/>
+          <w:i/>
+          <w:iCs/>
+          <w:sz w:val="24"/>
+        </w:rPr>
+        <w:t>deal?</w:t>
+      </w:r>
+      <w:r>
+        <w:rPr>
+          <w:rFonts w:ascii="Arial" w:hAnsi="Arial" w:cs="Arial"/>
+          <w:bCs/>
+          <w:sz w:val="24"/>
+        </w:rPr>
+        <w:t>.</w:t>
+      </w:r>
+      <w:proofErr w:type="gramEnd"/>
+      <w:r>
+        <w:rPr>
+          <w:rFonts w:ascii="Arial" w:hAnsi="Arial" w:cs="Arial"/>
+          <w:bCs/>
+          <w:sz w:val="24"/>
+        </w:rPr>
+        <w:t xml:space="preserve"> Guest lecture presented for PNB 3RM3 – Research Methods. Hamilton, Ontario.</w:t>
       </w:r>
     </w:p>
     <w:p>
@@ -5187,7 +6187,23 @@
           <w:rFonts w:ascii="Arial" w:hAnsi="Arial" w:cs="Arial"/>
           <w:sz w:val="24"/>
         </w:rPr>
-        <w:t>, &amp; Obhi, S. S. (2016). </w:t>
+        <w:t xml:space="preserve">, &amp; </w:t>
+      </w:r>
+      <w:proofErr w:type="spellStart"/>
+      <w:r>
+        <w:rPr>
+          <w:rFonts w:ascii="Arial" w:hAnsi="Arial" w:cs="Arial"/>
+          <w:sz w:val="24"/>
+        </w:rPr>
+        <w:t>Obhi</w:t>
+      </w:r>
+      <w:proofErr w:type="spellEnd"/>
+      <w:r>
+        <w:rPr>
+          <w:rFonts w:ascii="Arial" w:hAnsi="Arial" w:cs="Arial"/>
+          <w:sz w:val="24"/>
+        </w:rPr>
+        <w:t>, S. S. (2016). </w:t>
       </w:r>
       <w:r>
         <w:rPr>
@@ -5259,7 +6275,23 @@
           <w:rFonts w:ascii="Arial" w:hAnsi="Arial" w:cs="Arial"/>
           <w:sz w:val="24"/>
         </w:rPr>
-        <w:t>. Guest lecture presented for PNB2XF3 – Perspectives in Psychology, Neuroscience and Behaviour. Hamilton, Canada.</w:t>
+        <w:t xml:space="preserve">. Guest lecture presented for PNB2XF3 – Perspectives in Psychology, Neuroscience and </w:t>
+      </w:r>
+      <w:proofErr w:type="spellStart"/>
+      <w:r>
+        <w:rPr>
+          <w:rFonts w:ascii="Arial" w:hAnsi="Arial" w:cs="Arial"/>
+          <w:sz w:val="24"/>
+        </w:rPr>
+        <w:t>Behaviour</w:t>
+      </w:r>
+      <w:proofErr w:type="spellEnd"/>
+      <w:r>
+        <w:rPr>
+          <w:rFonts w:ascii="Arial" w:hAnsi="Arial" w:cs="Arial"/>
+          <w:sz w:val="24"/>
+        </w:rPr>
+        <w:t>. Hamilton, Canada.</w:t>
       </w:r>
     </w:p>
     <w:p>
@@ -5331,7 +6363,23 @@
           <w:rFonts w:ascii="Arial" w:hAnsi="Arial" w:cs="Arial"/>
           <w:sz w:val="24"/>
         </w:rPr>
-        <w:t xml:space="preserve"> Guest lecture presented for PNB2XF3 – Perspectives in Psychology, Neuroscience and Behaviour. Hamilton, Canada.</w:t>
+        <w:t xml:space="preserve"> Guest lecture presented for PNB2XF3 – Perspectives in Psychology, Neuroscience and </w:t>
+      </w:r>
+      <w:proofErr w:type="spellStart"/>
+      <w:r>
+        <w:rPr>
+          <w:rFonts w:ascii="Arial" w:hAnsi="Arial" w:cs="Arial"/>
+          <w:sz w:val="24"/>
+        </w:rPr>
+        <w:t>Behaviour</w:t>
+      </w:r>
+      <w:proofErr w:type="spellEnd"/>
+      <w:r>
+        <w:rPr>
+          <w:rFonts w:ascii="Arial" w:hAnsi="Arial" w:cs="Arial"/>
+          <w:sz w:val="24"/>
+        </w:rPr>
+        <w:t>. Hamilton, Canada.</w:t>
       </w:r>
     </w:p>
     <w:p>
@@ -5460,6 +6508,7 @@
         </w:rPr>
         <w:t>Transcranial Magnetic Stimulation (</w:t>
       </w:r>
+      <w:proofErr w:type="spellStart"/>
       <w:r>
         <w:rPr>
           <w:rFonts w:ascii="Arial" w:hAnsi="Arial" w:cs="Arial"/>
@@ -5472,7 +6521,15 @@
           <w:rFonts w:ascii="Arial" w:hAnsi="Arial" w:cs="Arial"/>
           <w:sz w:val="24"/>
         </w:rPr>
-        <w:t>TMS)</w:t>
+        <w:t>TMS</w:t>
+      </w:r>
+      <w:proofErr w:type="spellEnd"/>
+      <w:r>
+        <w:rPr>
+          <w:rFonts w:ascii="Arial" w:hAnsi="Arial" w:cs="Arial"/>
+          <w:sz w:val="24"/>
+        </w:rPr>
+        <w:t>)</w:t>
       </w:r>
     </w:p>
     <w:p>
@@ -5503,12 +6560,21 @@
           <w:sz w:val="24"/>
         </w:rPr>
       </w:pPr>
-      <w:r>
-        <w:rPr>
-          <w:rFonts w:ascii="Arial" w:hAnsi="Arial" w:cs="Arial"/>
-          <w:sz w:val="24"/>
-        </w:rPr>
-        <w:t>Behavioural Methods (e.g. Reaction Time Paradigms &amp; Self-Report Inventories)</w:t>
+      <w:proofErr w:type="spellStart"/>
+      <w:r>
+        <w:rPr>
+          <w:rFonts w:ascii="Arial" w:hAnsi="Arial" w:cs="Arial"/>
+          <w:sz w:val="24"/>
+        </w:rPr>
+        <w:t>Behavioural</w:t>
+      </w:r>
+      <w:proofErr w:type="spellEnd"/>
+      <w:r>
+        <w:rPr>
+          <w:rFonts w:ascii="Arial" w:hAnsi="Arial" w:cs="Arial"/>
+          <w:sz w:val="24"/>
+        </w:rPr>
+        <w:t xml:space="preserve"> Methods (e.g. Reaction Time Paradigms &amp; Self-Report Inventories)</w:t>
       </w:r>
     </w:p>
     <w:p>
@@ -5557,7 +6623,23 @@
           <w:rFonts w:ascii="Arial" w:hAnsi="Arial" w:cs="Arial"/>
           <w:sz w:val="24"/>
         </w:rPr>
-        <w:t>Transcranial Direct Current Stimulation (tDCS)</w:t>
+        <w:t>Transcranial Direct Current Stimulation (</w:t>
+      </w:r>
+      <w:proofErr w:type="spellStart"/>
+      <w:r>
+        <w:rPr>
+          <w:rFonts w:ascii="Arial" w:hAnsi="Arial" w:cs="Arial"/>
+          <w:sz w:val="24"/>
+        </w:rPr>
+        <w:t>tDCS</w:t>
+      </w:r>
+      <w:proofErr w:type="spellEnd"/>
+      <w:r>
+        <w:rPr>
+          <w:rFonts w:ascii="Arial" w:hAnsi="Arial" w:cs="Arial"/>
+          <w:sz w:val="24"/>
+        </w:rPr>
+        <w:t>)</w:t>
       </w:r>
     </w:p>
     <w:p>
@@ -5765,8 +6847,17 @@
           <w:rFonts w:ascii="Arial" w:hAnsi="Arial" w:cs="Arial"/>
           <w:sz w:val="24"/>
         </w:rPr>
-        <w:t xml:space="preserve"> Acta Psychologica</w:t>
-      </w:r>
+        <w:t xml:space="preserve"> Acta </w:t>
+      </w:r>
+      <w:proofErr w:type="spellStart"/>
+      <w:r>
+        <w:rPr>
+          <w:rFonts w:ascii="Arial" w:hAnsi="Arial" w:cs="Arial"/>
+          <w:sz w:val="24"/>
+        </w:rPr>
+        <w:t>Psychologica</w:t>
+      </w:r>
+      <w:proofErr w:type="spellEnd"/>
     </w:p>
     <w:p>
       <w:pPr>
@@ -5913,7 +7004,25 @@
           <w:bCs/>
           <w:sz w:val="24"/>
         </w:rPr>
-        <w:t>Track (SoSe 2022)</w:t>
+        <w:t>Track (</w:t>
+      </w:r>
+      <w:proofErr w:type="spellStart"/>
+      <w:r>
+        <w:rPr>
+          <w:rFonts w:ascii="Arial" w:hAnsi="Arial" w:cs="Arial"/>
+          <w:bCs/>
+          <w:sz w:val="24"/>
+        </w:rPr>
+        <w:t>SoSe</w:t>
+      </w:r>
+      <w:proofErr w:type="spellEnd"/>
+      <w:r>
+        <w:rPr>
+          <w:rFonts w:ascii="Arial" w:hAnsi="Arial" w:cs="Arial"/>
+          <w:bCs/>
+          <w:sz w:val="24"/>
+        </w:rPr>
+        <w:t xml:space="preserve"> 2022)</w:t>
       </w:r>
     </w:p>
     <w:p>
@@ -6070,7 +7179,23 @@
           <w:rFonts w:ascii="Arial" w:hAnsi="Arial" w:cs="Arial"/>
           <w:sz w:val="24"/>
         </w:rPr>
-        <w:t>Psychology, Neuroscience and Behaviour (PNB 2X</w:t>
+        <w:t xml:space="preserve">Psychology, Neuroscience and </w:t>
+      </w:r>
+      <w:proofErr w:type="spellStart"/>
+      <w:r>
+        <w:rPr>
+          <w:rFonts w:ascii="Arial" w:hAnsi="Arial" w:cs="Arial"/>
+          <w:sz w:val="24"/>
+        </w:rPr>
+        <w:t>Behaviour</w:t>
+      </w:r>
+      <w:proofErr w:type="spellEnd"/>
+      <w:r>
+        <w:rPr>
+          <w:rFonts w:ascii="Arial" w:hAnsi="Arial" w:cs="Arial"/>
+          <w:sz w:val="24"/>
+        </w:rPr>
+        <w:t xml:space="preserve"> (PNB 2X</w:t>
       </w:r>
       <w:r>
         <w:rPr>
@@ -6237,7 +7362,23 @@
           <w:rFonts w:ascii="Arial" w:hAnsi="Arial" w:cs="Arial"/>
           <w:sz w:val="24"/>
         </w:rPr>
-        <w:t xml:space="preserve">Perspectives in Psychology, Neuroscience and Behaviour (PNB 2XF3): </w:t>
+        <w:t xml:space="preserve">Perspectives in Psychology, Neuroscience and </w:t>
+      </w:r>
+      <w:proofErr w:type="spellStart"/>
+      <w:r>
+        <w:rPr>
+          <w:rFonts w:ascii="Arial" w:hAnsi="Arial" w:cs="Arial"/>
+          <w:sz w:val="24"/>
+        </w:rPr>
+        <w:t>Behaviour</w:t>
+      </w:r>
+      <w:proofErr w:type="spellEnd"/>
+      <w:r>
+        <w:rPr>
+          <w:rFonts w:ascii="Arial" w:hAnsi="Arial" w:cs="Arial"/>
+          <w:sz w:val="24"/>
+        </w:rPr>
+        <w:t xml:space="preserve"> (PNB 2XF3): </w:t>
       </w:r>
       <w:r>
         <w:rPr>
@@ -6351,26 +7492,58 @@
           <w:rFonts w:ascii="Arial" w:hAnsi="Arial" w:cs="Arial"/>
           <w:sz w:val="24"/>
         </w:rPr>
-        <w:t>Perspectives in Psychology, Neuroscience and Behaviour (PNB 2XF3): Fall 2016</w:t>
-      </w:r>
-    </w:p>
-    <w:p>
-      <w:pPr>
-        <w:spacing w:after="0" w:line="240" w:lineRule="auto"/>
-        <w:contextualSpacing/>
-        <w:jc w:val="both"/>
-        <w:outlineLvl w:val="0"/>
-        <w:rPr>
-          <w:rFonts w:ascii="Arial" w:hAnsi="Arial" w:cs="Arial"/>
-          <w:sz w:val="24"/>
-        </w:rPr>
-      </w:pPr>
-      <w:r>
-        <w:rPr>
-          <w:rFonts w:ascii="Arial" w:hAnsi="Arial" w:cs="Arial"/>
-          <w:sz w:val="24"/>
-        </w:rPr>
-        <w:t>Integrated Psychology, Neuroscience and Behaviour (PNB 2XD3): Winter 2016</w:t>
+        <w:t xml:space="preserve">Perspectives in Psychology, Neuroscience and </w:t>
+      </w:r>
+      <w:proofErr w:type="spellStart"/>
+      <w:r>
+        <w:rPr>
+          <w:rFonts w:ascii="Arial" w:hAnsi="Arial" w:cs="Arial"/>
+          <w:sz w:val="24"/>
+        </w:rPr>
+        <w:t>Behaviour</w:t>
+      </w:r>
+      <w:proofErr w:type="spellEnd"/>
+      <w:r>
+        <w:rPr>
+          <w:rFonts w:ascii="Arial" w:hAnsi="Arial" w:cs="Arial"/>
+          <w:sz w:val="24"/>
+        </w:rPr>
+        <w:t xml:space="preserve"> (PNB 2XF3): Fall 2016</w:t>
+      </w:r>
+    </w:p>
+    <w:p>
+      <w:pPr>
+        <w:spacing w:after="0" w:line="240" w:lineRule="auto"/>
+        <w:contextualSpacing/>
+        <w:jc w:val="both"/>
+        <w:outlineLvl w:val="0"/>
+        <w:rPr>
+          <w:rFonts w:ascii="Arial" w:hAnsi="Arial" w:cs="Arial"/>
+          <w:sz w:val="24"/>
+        </w:rPr>
+      </w:pPr>
+      <w:r>
+        <w:rPr>
+          <w:rFonts w:ascii="Arial" w:hAnsi="Arial" w:cs="Arial"/>
+          <w:sz w:val="24"/>
+        </w:rPr>
+        <w:t xml:space="preserve">Integrated Psychology, Neuroscience and </w:t>
+      </w:r>
+      <w:proofErr w:type="spellStart"/>
+      <w:r>
+        <w:rPr>
+          <w:rFonts w:ascii="Arial" w:hAnsi="Arial" w:cs="Arial"/>
+          <w:sz w:val="24"/>
+        </w:rPr>
+        <w:t>Behaviour</w:t>
+      </w:r>
+      <w:proofErr w:type="spellEnd"/>
+      <w:r>
+        <w:rPr>
+          <w:rFonts w:ascii="Arial" w:hAnsi="Arial" w:cs="Arial"/>
+          <w:sz w:val="24"/>
+        </w:rPr>
+        <w:t xml:space="preserve"> (PNB 2XD3): Winter 2016</w:t>
       </w:r>
     </w:p>
     <w:p>
@@ -6485,7 +7658,25 @@
           <w:bCs/>
           <w:sz w:val="24"/>
         </w:rPr>
-        <w:t>Co-Founder and Co-Chair of ReproducibiliTea McMaster (2019-</w:t>
+        <w:t xml:space="preserve">Co-Founder and Co-Chair of </w:t>
+      </w:r>
+      <w:proofErr w:type="spellStart"/>
+      <w:r>
+        <w:rPr>
+          <w:rFonts w:ascii="Arial" w:hAnsi="Arial" w:cs="Arial"/>
+          <w:bCs/>
+          <w:sz w:val="24"/>
+        </w:rPr>
+        <w:t>ReproducibiliTea</w:t>
+      </w:r>
+      <w:proofErr w:type="spellEnd"/>
+      <w:r>
+        <w:rPr>
+          <w:rFonts w:ascii="Arial" w:hAnsi="Arial" w:cs="Arial"/>
+          <w:bCs/>
+          <w:sz w:val="24"/>
+        </w:rPr>
+        <w:t xml:space="preserve"> McMaster (2019-</w:t>
       </w:r>
       <w:r>
         <w:rPr>
@@ -6598,6 +7789,7 @@
           <w:sz w:val="24"/>
         </w:rPr>
       </w:pPr>
+      <w:proofErr w:type="spellStart"/>
       <w:r>
         <w:rPr>
           <w:rFonts w:ascii="Arial" w:hAnsi="Arial" w:cs="Arial"/>
@@ -6619,6 +7811,7 @@
         </w:rPr>
         <w:t>X</w:t>
       </w:r>
+      <w:proofErr w:type="spellEnd"/>
       <w:r>
         <w:rPr>
           <w:rFonts w:ascii="Arial" w:hAnsi="Arial" w:cs="Arial"/>
@@ -6673,12 +7866,21 @@
           <w:sz w:val="24"/>
         </w:rPr>
       </w:pPr>
-      <w:r>
-        <w:rPr>
-          <w:rFonts w:ascii="Arial" w:hAnsi="Arial" w:cs="Arial"/>
-          <w:sz w:val="24"/>
-        </w:rPr>
-        <w:t>OOOCanada (Open access, education, &amp; data) Research Network Member (2016-</w:t>
+      <w:proofErr w:type="spellStart"/>
+      <w:r>
+        <w:rPr>
+          <w:rFonts w:ascii="Arial" w:hAnsi="Arial" w:cs="Arial"/>
+          <w:sz w:val="24"/>
+        </w:rPr>
+        <w:t>OOOCanada</w:t>
+      </w:r>
+      <w:proofErr w:type="spellEnd"/>
+      <w:r>
+        <w:rPr>
+          <w:rFonts w:ascii="Arial" w:hAnsi="Arial" w:cs="Arial"/>
+          <w:sz w:val="24"/>
+        </w:rPr>
+        <w:t xml:space="preserve"> (Open access, education, &amp; data) Research Network Member (2016-</w:t>
       </w:r>
       <w:r>
         <w:rPr>
@@ -7040,7 +8242,7 @@
 </file>
 
 <file path=word/endnotes.xml><?xml version="1.0" encoding="utf-8"?>
-<w:endnotes xmlns:wpc="http://schemas.microsoft.com/office/word/2010/wordprocessingCanvas" xmlns:cx="http://schemas.microsoft.com/office/drawing/2014/chartex" xmlns:cx1="http://schemas.microsoft.com/office/drawing/2015/9/8/chartex" xmlns:mc="http://schemas.openxmlformats.org/markup-compatibility/2006" xmlns:o="urn:schemas-microsoft-com:office:office" xmlns:r="http://schemas.openxmlformats.org/officeDocument/2006/relationships" xmlns:m="http://schemas.openxmlformats.org/officeDocument/2006/math" xmlns:v="urn:schemas-microsoft-com:vml" xmlns:wp14="http://schemas.microsoft.com/office/word/2010/wordprocessingDrawing" xmlns:wp="http://schemas.openxmlformats.org/drawingml/2006/wordprocessingDrawing" xmlns:w10="urn:schemas-microsoft-com:office:word" xmlns:w="http://schemas.openxmlformats.org/wordprocessingml/2006/main" xmlns:w14="http://schemas.microsoft.com/office/word/2010/wordml" xmlns:w15="http://schemas.microsoft.com/office/word/2012/wordml" xmlns:w16se="http://schemas.microsoft.com/office/word/2015/wordml/symex" xmlns:wpg="http://schemas.microsoft.com/office/word/2010/wordprocessingGroup" xmlns:wpi="http://schemas.microsoft.com/office/word/2010/wordprocessingInk" xmlns:wne="http://schemas.microsoft.com/office/word/2006/wordml" xmlns:wps="http://schemas.microsoft.com/office/word/2010/wordprocessingShape" mc:Ignorable="w14 w15 w16se wp14">
+<w:endnotes xmlns:wpc="http://schemas.microsoft.com/office/word/2010/wordprocessingCanvas" xmlns:cx="http://schemas.microsoft.com/office/drawing/2014/chartex" xmlns:cx1="http://schemas.microsoft.com/office/drawing/2015/9/8/chartex" xmlns:cx2="http://schemas.microsoft.com/office/drawing/2015/10/21/chartex" xmlns:cx3="http://schemas.microsoft.com/office/drawing/2016/5/9/chartex" xmlns:cx4="http://schemas.microsoft.com/office/drawing/2016/5/10/chartex" xmlns:cx5="http://schemas.microsoft.com/office/drawing/2016/5/11/chartex" xmlns:cx6="http://schemas.microsoft.com/office/drawing/2016/5/12/chartex" xmlns:cx7="http://schemas.microsoft.com/office/drawing/2016/5/13/chartex" xmlns:cx8="http://schemas.microsoft.com/office/drawing/2016/5/14/chartex" xmlns:mc="http://schemas.openxmlformats.org/markup-compatibility/2006" xmlns:aink="http://schemas.microsoft.com/office/drawing/2016/ink" xmlns:am3d="http://schemas.microsoft.com/office/drawing/2017/model3d" xmlns:o="urn:schemas-microsoft-com:office:office" xmlns:r="http://schemas.openxmlformats.org/officeDocument/2006/relationships" xmlns:m="http://schemas.openxmlformats.org/officeDocument/2006/math" xmlns:v="urn:schemas-microsoft-com:vml" xmlns:wp14="http://schemas.microsoft.com/office/word/2010/wordprocessingDrawing" xmlns:wp="http://schemas.openxmlformats.org/drawingml/2006/wordprocessingDrawing" xmlns:w10="urn:schemas-microsoft-com:office:word" xmlns:w="http://schemas.openxmlformats.org/wordprocessingml/2006/main" xmlns:w14="http://schemas.microsoft.com/office/word/2010/wordml" xmlns:w15="http://schemas.microsoft.com/office/word/2012/wordml" xmlns:w16cid="http://schemas.microsoft.com/office/word/2016/wordml/cid" xmlns:w16se="http://schemas.microsoft.com/office/word/2015/wordml/symex" xmlns:wpg="http://schemas.microsoft.com/office/word/2010/wordprocessingGroup" xmlns:wpi="http://schemas.microsoft.com/office/word/2010/wordprocessingInk" xmlns:wne="http://schemas.microsoft.com/office/word/2006/wordml" xmlns:wps="http://schemas.microsoft.com/office/word/2010/wordprocessingShape" mc:Ignorable="w14 w15 w16se w16cid wp14">
   <w:endnote w:type="separator" w:id="-1">
     <w:p>
       <w:pPr>
@@ -7065,7 +8267,7 @@
 </file>
 
 <file path=word/footer1.xml><?xml version="1.0" encoding="utf-8"?>
-<w:ftr xmlns:wpc="http://schemas.microsoft.com/office/word/2010/wordprocessingCanvas" xmlns:cx="http://schemas.microsoft.com/office/drawing/2014/chartex" xmlns:cx1="http://schemas.microsoft.com/office/drawing/2015/9/8/chartex" xmlns:mc="http://schemas.openxmlformats.org/markup-compatibility/2006" xmlns:o="urn:schemas-microsoft-com:office:office" xmlns:r="http://schemas.openxmlformats.org/officeDocument/2006/relationships" xmlns:m="http://schemas.openxmlformats.org/officeDocument/2006/math" xmlns:v="urn:schemas-microsoft-com:vml" xmlns:wp14="http://schemas.microsoft.com/office/word/2010/wordprocessingDrawing" xmlns:wp="http://schemas.openxmlformats.org/drawingml/2006/wordprocessingDrawing" xmlns:w10="urn:schemas-microsoft-com:office:word" xmlns:w="http://schemas.openxmlformats.org/wordprocessingml/2006/main" xmlns:w14="http://schemas.microsoft.com/office/word/2010/wordml" xmlns:w15="http://schemas.microsoft.com/office/word/2012/wordml" xmlns:w16se="http://schemas.microsoft.com/office/word/2015/wordml/symex" xmlns:wpg="http://schemas.microsoft.com/office/word/2010/wordprocessingGroup" xmlns:wpi="http://schemas.microsoft.com/office/word/2010/wordprocessingInk" xmlns:wne="http://schemas.microsoft.com/office/word/2006/wordml" xmlns:wps="http://schemas.microsoft.com/office/word/2010/wordprocessingShape" mc:Ignorable="w14 w15 w16se wp14">
+<w:ftr xmlns:wpc="http://schemas.microsoft.com/office/word/2010/wordprocessingCanvas" xmlns:cx="http://schemas.microsoft.com/office/drawing/2014/chartex" xmlns:cx1="http://schemas.microsoft.com/office/drawing/2015/9/8/chartex" xmlns:cx2="http://schemas.microsoft.com/office/drawing/2015/10/21/chartex" xmlns:cx3="http://schemas.microsoft.com/office/drawing/2016/5/9/chartex" xmlns:cx4="http://schemas.microsoft.com/office/drawing/2016/5/10/chartex" xmlns:cx5="http://schemas.microsoft.com/office/drawing/2016/5/11/chartex" xmlns:cx6="http://schemas.microsoft.com/office/drawing/2016/5/12/chartex" xmlns:cx7="http://schemas.microsoft.com/office/drawing/2016/5/13/chartex" xmlns:cx8="http://schemas.microsoft.com/office/drawing/2016/5/14/chartex" xmlns:mc="http://schemas.openxmlformats.org/markup-compatibility/2006" xmlns:aink="http://schemas.microsoft.com/office/drawing/2016/ink" xmlns:am3d="http://schemas.microsoft.com/office/drawing/2017/model3d" xmlns:o="urn:schemas-microsoft-com:office:office" xmlns:r="http://schemas.openxmlformats.org/officeDocument/2006/relationships" xmlns:m="http://schemas.openxmlformats.org/officeDocument/2006/math" xmlns:v="urn:schemas-microsoft-com:vml" xmlns:wp14="http://schemas.microsoft.com/office/word/2010/wordprocessingDrawing" xmlns:wp="http://schemas.openxmlformats.org/drawingml/2006/wordprocessingDrawing" xmlns:w10="urn:schemas-microsoft-com:office:word" xmlns:w="http://schemas.openxmlformats.org/wordprocessingml/2006/main" xmlns:w14="http://schemas.microsoft.com/office/word/2010/wordml" xmlns:w15="http://schemas.microsoft.com/office/word/2012/wordml" xmlns:w16cid="http://schemas.microsoft.com/office/word/2016/wordml/cid" xmlns:w16se="http://schemas.microsoft.com/office/word/2015/wordml/symex" xmlns:wpg="http://schemas.microsoft.com/office/word/2010/wordprocessingGroup" xmlns:wpi="http://schemas.microsoft.com/office/word/2010/wordprocessingInk" xmlns:wne="http://schemas.microsoft.com/office/word/2006/wordml" xmlns:wps="http://schemas.microsoft.com/office/word/2010/wordprocessingShape" mc:Ignorable="w14 w15 w16se w16cid wp14">
   <w:p>
     <w:pPr>
       <w:pStyle w:val="Footer"/>
@@ -7083,7 +8285,7 @@
 </file>
 
 <file path=word/footnotes.xml><?xml version="1.0" encoding="utf-8"?>
-<w:footnotes xmlns:wpc="http://schemas.microsoft.com/office/word/2010/wordprocessingCanvas" xmlns:cx="http://schemas.microsoft.com/office/drawing/2014/chartex" xmlns:cx1="http://schemas.microsoft.com/office/drawing/2015/9/8/chartex" xmlns:mc="http://schemas.openxmlformats.org/markup-compatibility/2006" xmlns:o="urn:schemas-microsoft-com:office:office" xmlns:r="http://schemas.openxmlformats.org/officeDocument/2006/relationships" xmlns:m="http://schemas.openxmlformats.org/officeDocument/2006/math" xmlns:v="urn:schemas-microsoft-com:vml" xmlns:wp14="http://schemas.microsoft.com/office/word/2010/wordprocessingDrawing" xmlns:wp="http://schemas.openxmlformats.org/drawingml/2006/wordprocessingDrawing" xmlns:w10="urn:schemas-microsoft-com:office:word" xmlns:w="http://schemas.openxmlformats.org/wordprocessingml/2006/main" xmlns:w14="http://schemas.microsoft.com/office/word/2010/wordml" xmlns:w15="http://schemas.microsoft.com/office/word/2012/wordml" xmlns:w16se="http://schemas.microsoft.com/office/word/2015/wordml/symex" xmlns:wpg="http://schemas.microsoft.com/office/word/2010/wordprocessingGroup" xmlns:wpi="http://schemas.microsoft.com/office/word/2010/wordprocessingInk" xmlns:wne="http://schemas.microsoft.com/office/word/2006/wordml" xmlns:wps="http://schemas.microsoft.com/office/word/2010/wordprocessingShape" mc:Ignorable="w14 w15 w16se wp14">
+<w:footnotes xmlns:wpc="http://schemas.microsoft.com/office/word/2010/wordprocessingCanvas" xmlns:cx="http://schemas.microsoft.com/office/drawing/2014/chartex" xmlns:cx1="http://schemas.microsoft.com/office/drawing/2015/9/8/chartex" xmlns:cx2="http://schemas.microsoft.com/office/drawing/2015/10/21/chartex" xmlns:cx3="http://schemas.microsoft.com/office/drawing/2016/5/9/chartex" xmlns:cx4="http://schemas.microsoft.com/office/drawing/2016/5/10/chartex" xmlns:cx5="http://schemas.microsoft.com/office/drawing/2016/5/11/chartex" xmlns:cx6="http://schemas.microsoft.com/office/drawing/2016/5/12/chartex" xmlns:cx7="http://schemas.microsoft.com/office/drawing/2016/5/13/chartex" xmlns:cx8="http://schemas.microsoft.com/office/drawing/2016/5/14/chartex" xmlns:mc="http://schemas.openxmlformats.org/markup-compatibility/2006" xmlns:aink="http://schemas.microsoft.com/office/drawing/2016/ink" xmlns:am3d="http://schemas.microsoft.com/office/drawing/2017/model3d" xmlns:o="urn:schemas-microsoft-com:office:office" xmlns:r="http://schemas.openxmlformats.org/officeDocument/2006/relationships" xmlns:m="http://schemas.openxmlformats.org/officeDocument/2006/math" xmlns:v="urn:schemas-microsoft-com:vml" xmlns:wp14="http://schemas.microsoft.com/office/word/2010/wordprocessingDrawing" xmlns:wp="http://schemas.openxmlformats.org/drawingml/2006/wordprocessingDrawing" xmlns:w10="urn:schemas-microsoft-com:office:word" xmlns:w="http://schemas.openxmlformats.org/wordprocessingml/2006/main" xmlns:w14="http://schemas.microsoft.com/office/word/2010/wordml" xmlns:w15="http://schemas.microsoft.com/office/word/2012/wordml" xmlns:w16cid="http://schemas.microsoft.com/office/word/2016/wordml/cid" xmlns:w16se="http://schemas.microsoft.com/office/word/2015/wordml/symex" xmlns:wpg="http://schemas.microsoft.com/office/word/2010/wordprocessingGroup" xmlns:wpi="http://schemas.microsoft.com/office/word/2010/wordprocessingInk" xmlns:wne="http://schemas.microsoft.com/office/word/2006/wordml" xmlns:wps="http://schemas.microsoft.com/office/word/2010/wordprocessingShape" mc:Ignorable="w14 w15 w16se w16cid wp14">
   <w:footnote w:type="separator" w:id="-1">
     <w:p>
       <w:pPr>
@@ -7108,7 +8310,7 @@
 </file>
 
 <file path=word/numbering.xml><?xml version="1.0" encoding="utf-8"?>
-<w:numbering xmlns:wpc="http://schemas.microsoft.com/office/word/2010/wordprocessingCanvas" xmlns:cx="http://schemas.microsoft.com/office/drawing/2014/chartex" xmlns:cx1="http://schemas.microsoft.com/office/drawing/2015/9/8/chartex" xmlns:mc="http://schemas.openxmlformats.org/markup-compatibility/2006" xmlns:o="urn:schemas-microsoft-com:office:office" xmlns:r="http://schemas.openxmlformats.org/officeDocument/2006/relationships" xmlns:m="http://schemas.openxmlformats.org/officeDocument/2006/math" xmlns:v="urn:schemas-microsoft-com:vml" xmlns:wp14="http://schemas.microsoft.com/office/word/2010/wordprocessingDrawing" xmlns:wp="http://schemas.openxmlformats.org/drawingml/2006/wordprocessingDrawing" xmlns:w10="urn:schemas-microsoft-com:office:word" xmlns:w="http://schemas.openxmlformats.org/wordprocessingml/2006/main" xmlns:w14="http://schemas.microsoft.com/office/word/2010/wordml" xmlns:w15="http://schemas.microsoft.com/office/word/2012/wordml" xmlns:w16se="http://schemas.microsoft.com/office/word/2015/wordml/symex" xmlns:wpg="http://schemas.microsoft.com/office/word/2010/wordprocessingGroup" xmlns:wpi="http://schemas.microsoft.com/office/word/2010/wordprocessingInk" xmlns:wne="http://schemas.microsoft.com/office/word/2006/wordml" xmlns:wps="http://schemas.microsoft.com/office/word/2010/wordprocessingShape" mc:Ignorable="w14 w15 w16se wp14">
+<w:numbering xmlns:wpc="http://schemas.microsoft.com/office/word/2010/wordprocessingCanvas" xmlns:cx="http://schemas.microsoft.com/office/drawing/2014/chartex" xmlns:cx1="http://schemas.microsoft.com/office/drawing/2015/9/8/chartex" xmlns:cx2="http://schemas.microsoft.com/office/drawing/2015/10/21/chartex" xmlns:cx3="http://schemas.microsoft.com/office/drawing/2016/5/9/chartex" xmlns:cx4="http://schemas.microsoft.com/office/drawing/2016/5/10/chartex" xmlns:cx5="http://schemas.microsoft.com/office/drawing/2016/5/11/chartex" xmlns:cx6="http://schemas.microsoft.com/office/drawing/2016/5/12/chartex" xmlns:cx7="http://schemas.microsoft.com/office/drawing/2016/5/13/chartex" xmlns:cx8="http://schemas.microsoft.com/office/drawing/2016/5/14/chartex" xmlns:mc="http://schemas.openxmlformats.org/markup-compatibility/2006" xmlns:aink="http://schemas.microsoft.com/office/drawing/2016/ink" xmlns:am3d="http://schemas.microsoft.com/office/drawing/2017/model3d" xmlns:o="urn:schemas-microsoft-com:office:office" xmlns:r="http://schemas.openxmlformats.org/officeDocument/2006/relationships" xmlns:m="http://schemas.openxmlformats.org/officeDocument/2006/math" xmlns:v="urn:schemas-microsoft-com:vml" xmlns:wp14="http://schemas.microsoft.com/office/word/2010/wordprocessingDrawing" xmlns:wp="http://schemas.openxmlformats.org/drawingml/2006/wordprocessingDrawing" xmlns:w10="urn:schemas-microsoft-com:office:word" xmlns:w="http://schemas.openxmlformats.org/wordprocessingml/2006/main" xmlns:w14="http://schemas.microsoft.com/office/word/2010/wordml" xmlns:w15="http://schemas.microsoft.com/office/word/2012/wordml" xmlns:w16cid="http://schemas.microsoft.com/office/word/2016/wordml/cid" xmlns:w16se="http://schemas.microsoft.com/office/word/2015/wordml/symex" xmlns:wpg="http://schemas.microsoft.com/office/word/2010/wordprocessingGroup" xmlns:wpi="http://schemas.microsoft.com/office/word/2010/wordprocessingInk" xmlns:wne="http://schemas.microsoft.com/office/word/2006/wordml" xmlns:wps="http://schemas.microsoft.com/office/word/2010/wordprocessingShape" mc:Ignorable="w14 w15 w16se w16cid wp14">
   <w:abstractNum w:abstractNumId="0" w15:restartNumberingAfterBreak="0">
     <w:nsid w:val="168D5463"/>
     <w:multiLevelType w:val="hybridMultilevel"/>
@@ -7574,7 +8776,7 @@
 </file>
 
 <file path=word/styles.xml><?xml version="1.0" encoding="utf-8"?>
-<w:styles xmlns:mc="http://schemas.openxmlformats.org/markup-compatibility/2006" xmlns:r="http://schemas.openxmlformats.org/officeDocument/2006/relationships" xmlns:w="http://schemas.openxmlformats.org/wordprocessingml/2006/main" xmlns:w14="http://schemas.microsoft.com/office/word/2010/wordml" xmlns:w15="http://schemas.microsoft.com/office/word/2012/wordml" xmlns:w16se="http://schemas.microsoft.com/office/word/2015/wordml/symex" mc:Ignorable="w14 w15 w16se">
+<w:styles xmlns:mc="http://schemas.openxmlformats.org/markup-compatibility/2006" xmlns:r="http://schemas.openxmlformats.org/officeDocument/2006/relationships" xmlns:w="http://schemas.openxmlformats.org/wordprocessingml/2006/main" xmlns:w14="http://schemas.microsoft.com/office/word/2010/wordml" xmlns:w15="http://schemas.microsoft.com/office/word/2012/wordml" xmlns:w16cid="http://schemas.microsoft.com/office/word/2016/wordml/cid" xmlns:w16se="http://schemas.microsoft.com/office/word/2015/wordml/symex" mc:Ignorable="w14 w15 w16se w16cid">
   <w:docDefaults>
     <w:rPrDefault>
       <w:rPr>
@@ -7590,7 +8792,7 @@
       </w:pPr>
     </w:pPrDefault>
   </w:docDefaults>
-  <w:latentStyles w:defLockedState="0" w:defUIPriority="99" w:defSemiHidden="0" w:defUnhideWhenUsed="0" w:defQFormat="0" w:count="371">
+  <w:latentStyles w:defLockedState="0" w:defUIPriority="99" w:defSemiHidden="0" w:defUnhideWhenUsed="0" w:defQFormat="0" w:count="375">
     <w:lsdException w:name="Normal" w:uiPriority="0" w:qFormat="1"/>
     <w:lsdException w:name="heading 1" w:uiPriority="9" w:qFormat="1"/>
     <w:lsdException w:name="heading 2" w:semiHidden="1" w:uiPriority="9" w:unhideWhenUsed="1" w:qFormat="1"/>
@@ -7696,7 +8898,6 @@
     <w:lsdException w:name="HTML Sample" w:semiHidden="1" w:unhideWhenUsed="1"/>
     <w:lsdException w:name="HTML Typewriter" w:semiHidden="1" w:unhideWhenUsed="1"/>
     <w:lsdException w:name="HTML Variable" w:semiHidden="1" w:unhideWhenUsed="1"/>
-    <w:lsdException w:name="Normal Table" w:semiHidden="1" w:unhideWhenUsed="1"/>
     <w:lsdException w:name="annotation subject" w:semiHidden="1" w:unhideWhenUsed="1"/>
     <w:lsdException w:name="No List" w:semiHidden="1" w:unhideWhenUsed="1"/>
     <w:lsdException w:name="Outline List 1" w:semiHidden="1" w:unhideWhenUsed="1"/>
@@ -7740,10 +8941,8 @@
     <w:lsdException w:name="Table Elegant" w:semiHidden="1" w:unhideWhenUsed="1"/>
     <w:lsdException w:name="Table Professional" w:semiHidden="1" w:unhideWhenUsed="1"/>
     <w:lsdException w:name="Table Subtle 1" w:semiHidden="1" w:unhideWhenUsed="1"/>
-    <w:lsdException w:name="Table Subtle 2" w:semiHidden="1" w:unhideWhenUsed="1"/>
     <w:lsdException w:name="Table Web 1" w:semiHidden="1" w:unhideWhenUsed="1"/>
     <w:lsdException w:name="Table Web 2" w:semiHidden="1" w:unhideWhenUsed="1"/>
-    <w:lsdException w:name="Table Web 3" w:semiHidden="1" w:unhideWhenUsed="1"/>
     <w:lsdException w:name="Balloon Text" w:semiHidden="1" w:unhideWhenUsed="1"/>
     <w:lsdException w:name="Table Grid" w:uiPriority="59"/>
     <w:lsdException w:name="Table Theme" w:semiHidden="1" w:unhideWhenUsed="1"/>
@@ -7962,6 +9161,10 @@
     <w:lsdException w:name="List Table 5 Dark Accent 6" w:uiPriority="50"/>
     <w:lsdException w:name="List Table 6 Colorful Accent 6" w:uiPriority="51"/>
     <w:lsdException w:name="List Table 7 Colorful Accent 6" w:uiPriority="52"/>
+    <w:lsdException w:name="Mention" w:semiHidden="1" w:unhideWhenUsed="1"/>
+    <w:lsdException w:name="Smart Hyperlink" w:semiHidden="1" w:unhideWhenUsed="1"/>
+    <w:lsdException w:name="Hashtag" w:semiHidden="1" w:unhideWhenUsed="1"/>
+    <w:lsdException w:name="Unresolved Mention" w:semiHidden="1" w:unhideWhenUsed="1"/>
   </w:latentStyles>
   <w:style w:type="paragraph" w:default="1" w:styleId="Normal">
     <w:name w:val="Normal"/>
@@ -8604,7 +9807,7 @@
 </file>
 
 <file path=customXml/itemProps1.xml><?xml version="1.0" encoding="utf-8"?>
-<ds:datastoreItem xmlns:ds="http://schemas.openxmlformats.org/officeDocument/2006/customXml" ds:itemID="{5006352A-1872-440C-BDF9-76959F7CFF6E}">
+<ds:datastoreItem xmlns:ds="http://schemas.openxmlformats.org/officeDocument/2006/customXml" ds:itemID="{E4CFC109-6A2C-4207-BDEB-E8FFFB0ADAA2}">
   <ds:schemaRefs>
     <ds:schemaRef ds:uri="http://schemas.openxmlformats.org/officeDocument/2006/bibliography"/>
   </ds:schemaRefs>

</xml_diff>